<commit_message>
ENH: Es modifica el document de shortcuts ja que al fer servir l'script no es pot escollir quines pàgines vols convertir a pdf i quedava una pàgina en blanc. Es fa que ocupi una única pàgina. El word obliga a tenir un paràgraf final després d'una taula fent impossible esborrar-lo :(  Per això s'opta per convertir aquest paràgraf a un tamany d'1 punt i així evitar el problema de la pàgina final en blanc sense haver de tocar el disseny.
</commit_message>
<xml_diff>
--- a/starviewer/doc/help/shortcuts/Starviewer_Shortcuts_guide.docx
+++ b/starviewer/doc/help/shortcuts/Starviewer_Shortcuts_guide.docx
@@ -5,7 +5,7 @@
   <w:body>
     <w:p>
       <w:pPr>
-        <w:pStyle w:val="Textoindependiente"/>
+        <w:pStyle w:val="BodyText"/>
         <w:jc w:val="both"/>
         <w:rPr>
           <w:rFonts w:ascii="Trebuchet MS" w:hAnsi="Trebuchet MS" w:cs="Verdana"/>
@@ -337,7 +337,7 @@
           <w:noProof/>
           <w:sz w:val="4"/>
           <w:szCs w:val="4"/>
-          <w:lang w:val="es-ES"/>
+          <w:lang w:eastAsia="ca-ES"/>
         </w:rPr>
         <w:drawing>
           <wp:anchor distT="0" distB="0" distL="114300" distR="114300" simplePos="0" relativeHeight="251658240" behindDoc="1" locked="0" layoutInCell="1" allowOverlap="1">
@@ -375,7 +375,7 @@
                     <pic:cNvPicPr/>
                   </pic:nvPicPr>
                   <pic:blipFill>
-                    <a:blip r:embed="rId5" cstate="print"/>
+                    <a:blip r:embed="rId6" cstate="print"/>
                     <a:srcRect t="2024" b="1619"/>
                     <a:stretch>
                       <a:fillRect/>
@@ -424,18 +424,9 @@
         </w:rPr>
       </w:pPr>
     </w:p>
-    <w:p>
-      <w:pPr>
-        <w:ind w:left="0"/>
-        <w:rPr>
-          <w:sz w:val="4"/>
-          <w:szCs w:val="4"/>
-        </w:rPr>
-      </w:pPr>
-    </w:p>
     <w:tbl>
       <w:tblPr>
-        <w:tblStyle w:val="Listavistosa"/>
+        <w:tblStyle w:val="ColorfulList1"/>
         <w:tblW w:w="14987" w:type="dxa"/>
         <w:tblInd w:w="-396" w:type="dxa"/>
         <w:tblLayout w:type="fixed"/>
@@ -473,7 +464,7 @@
             <w:r>
               <w:rPr>
                 <w:noProof/>
-                <w:lang w:val="es-ES"/>
+                <w:lang w:eastAsia="ca-ES"/>
               </w:rPr>
               <w:drawing>
                 <wp:inline distT="0" distB="0" distL="0" distR="0">
@@ -493,7 +484,7 @@
                           </pic:cNvPicPr>
                         </pic:nvPicPr>
                         <pic:blipFill>
-                          <a:blip r:embed="rId6" cstate="print"/>
+                          <a:blip r:embed="rId7" cstate="print"/>
                           <a:srcRect/>
                           <a:stretch>
                             <a:fillRect/>
@@ -605,7 +596,7 @@
                 <w:noProof/>
                 <w:sz w:val="22"/>
                 <w:szCs w:val="22"/>
-                <w:lang w:val="es-ES"/>
+                <w:lang w:eastAsia="ca-ES"/>
               </w:rPr>
               <w:drawing>
                 <wp:inline distT="0" distB="0" distL="0" distR="0">
@@ -625,7 +616,7 @@
                           </pic:cNvPicPr>
                         </pic:nvPicPr>
                         <pic:blipFill>
-                          <a:blip r:embed="rId7" cstate="print">
+                          <a:blip r:embed="rId8" cstate="print">
                             <a:lum bright="-20000"/>
                           </a:blip>
                           <a:srcRect/>
@@ -743,7 +734,7 @@
                 <w:noProof/>
                 <w:sz w:val="22"/>
                 <w:szCs w:val="22"/>
-                <w:lang w:val="es-ES"/>
+                <w:lang w:eastAsia="ca-ES"/>
               </w:rPr>
               <w:drawing>
                 <wp:inline distT="0" distB="0" distL="0" distR="0">
@@ -761,7 +752,7 @@
                           <pic:cNvPicPr/>
                         </pic:nvPicPr>
                         <pic:blipFill>
-                          <a:blip r:embed="rId8" cstate="print"/>
+                          <a:blip r:embed="rId9" cstate="print"/>
                           <a:stretch>
                             <a:fillRect/>
                           </a:stretch>
@@ -855,7 +846,7 @@
             <w:r>
               <w:rPr>
                 <w:noProof/>
-                <w:lang w:val="es-ES"/>
+                <w:lang w:eastAsia="ca-ES"/>
               </w:rPr>
               <w:drawing>
                 <wp:inline distT="0" distB="0" distL="0" distR="0">
@@ -875,7 +866,7 @@
                           </pic:cNvPicPr>
                         </pic:nvPicPr>
                         <pic:blipFill>
-                          <a:blip r:embed="rId9" cstate="print"/>
+                          <a:blip r:embed="rId10" cstate="print"/>
                           <a:srcRect/>
                           <a:stretch>
                             <a:fillRect/>
@@ -987,7 +978,7 @@
                 <w:noProof/>
                 <w:sz w:val="22"/>
                 <w:szCs w:val="22"/>
-                <w:lang w:val="es-ES"/>
+                <w:lang w:eastAsia="ca-ES"/>
               </w:rPr>
               <w:drawing>
                 <wp:inline distT="0" distB="0" distL="0" distR="0">
@@ -1007,7 +998,7 @@
                           </pic:cNvPicPr>
                         </pic:nvPicPr>
                         <pic:blipFill>
-                          <a:blip r:embed="rId10" cstate="print">
+                          <a:blip r:embed="rId11" cstate="print">
                             <a:lum bright="-10000"/>
                           </a:blip>
                           <a:srcRect/>
@@ -1132,7 +1123,7 @@
                 <w:noProof/>
                 <w:sz w:val="22"/>
                 <w:szCs w:val="22"/>
-                <w:lang w:val="es-ES"/>
+                <w:lang w:eastAsia="ca-ES"/>
               </w:rPr>
               <w:drawing>
                 <wp:inline distT="0" distB="0" distL="0" distR="0">
@@ -1150,7 +1141,7 @@
                           <pic:cNvPicPr/>
                         </pic:nvPicPr>
                         <pic:blipFill>
-                          <a:blip r:embed="rId11" cstate="print"/>
+                          <a:blip r:embed="rId12" cstate="print"/>
                           <a:stretch>
                             <a:fillRect/>
                           </a:stretch>
@@ -1257,7 +1248,7 @@
             <w:r>
               <w:rPr>
                 <w:noProof/>
-                <w:lang w:val="es-ES"/>
+                <w:lang w:eastAsia="ca-ES"/>
               </w:rPr>
               <w:drawing>
                 <wp:inline distT="0" distB="0" distL="0" distR="0">
@@ -1277,7 +1268,7 @@
                           </pic:cNvPicPr>
                         </pic:nvPicPr>
                         <pic:blipFill>
-                          <a:blip r:embed="rId12" cstate="print"/>
+                          <a:blip r:embed="rId13" cstate="print"/>
                           <a:srcRect/>
                           <a:stretch>
                             <a:fillRect/>
@@ -1389,7 +1380,7 @@
                 <w:noProof/>
                 <w:sz w:val="22"/>
                 <w:szCs w:val="22"/>
-                <w:lang w:val="es-ES"/>
+                <w:lang w:eastAsia="ca-ES"/>
               </w:rPr>
               <w:drawing>
                 <wp:inline distT="0" distB="0" distL="0" distR="0">
@@ -1409,7 +1400,7 @@
                           </pic:cNvPicPr>
                         </pic:nvPicPr>
                         <pic:blipFill>
-                          <a:blip r:embed="rId13" cstate="print"/>
+                          <a:blip r:embed="rId14" cstate="print"/>
                           <a:srcRect/>
                           <a:stretch>
                             <a:fillRect/>
@@ -1539,7 +1530,7 @@
                 <w:noProof/>
                 <w:sz w:val="22"/>
                 <w:szCs w:val="22"/>
-                <w:lang w:val="es-ES"/>
+                <w:lang w:eastAsia="ca-ES"/>
               </w:rPr>
               <w:drawing>
                 <wp:inline distT="0" distB="0" distL="0" distR="0">
@@ -1557,7 +1548,7 @@
                           <pic:cNvPicPr/>
                         </pic:nvPicPr>
                         <pic:blipFill>
-                          <a:blip r:embed="rId14" cstate="print"/>
+                          <a:blip r:embed="rId15" cstate="print"/>
                           <a:stretch>
                             <a:fillRect/>
                           </a:stretch>
@@ -1643,7 +1634,7 @@
             <w:r>
               <w:rPr>
                 <w:noProof/>
-                <w:lang w:val="es-ES"/>
+                <w:lang w:eastAsia="ca-ES"/>
               </w:rPr>
               <w:drawing>
                 <wp:inline distT="0" distB="0" distL="0" distR="0">
@@ -1663,7 +1654,7 @@
                           </pic:cNvPicPr>
                         </pic:nvPicPr>
                         <pic:blipFill>
-                          <a:blip r:embed="rId15" cstate="print"/>
+                          <a:blip r:embed="rId16" cstate="print"/>
                           <a:srcRect/>
                           <a:stretch>
                             <a:fillRect/>
@@ -1782,7 +1773,7 @@
                 <w:noProof/>
                 <w:sz w:val="22"/>
                 <w:szCs w:val="22"/>
-                <w:lang w:val="es-ES"/>
+                <w:lang w:eastAsia="ca-ES"/>
               </w:rPr>
               <w:drawing>
                 <wp:inline distT="0" distB="0" distL="0" distR="0">
@@ -1802,7 +1793,7 @@
                           </pic:cNvPicPr>
                         </pic:nvPicPr>
                         <pic:blipFill>
-                          <a:blip r:embed="rId16" cstate="print"/>
+                          <a:blip r:embed="rId17" cstate="print"/>
                           <a:srcRect/>
                           <a:stretch>
                             <a:fillRect/>
@@ -1925,7 +1916,7 @@
                 <w:noProof/>
                 <w:sz w:val="22"/>
                 <w:szCs w:val="22"/>
-                <w:lang w:val="es-ES"/>
+                <w:lang w:eastAsia="ca-ES"/>
               </w:rPr>
               <w:drawing>
                 <wp:inline distT="0" distB="0" distL="0" distR="0">
@@ -1943,7 +1934,7 @@
                           <pic:cNvPicPr/>
                         </pic:nvPicPr>
                         <pic:blipFill>
-                          <a:blip r:embed="rId17" cstate="print"/>
+                          <a:blip r:embed="rId18" cstate="print"/>
                           <a:stretch>
                             <a:fillRect/>
                           </a:stretch>
@@ -2164,7 +2155,7 @@
                 <w:noProof/>
                 <w:sz w:val="22"/>
                 <w:szCs w:val="22"/>
-                <w:lang w:val="es-ES"/>
+                <w:lang w:eastAsia="ca-ES"/>
               </w:rPr>
               <w:drawing>
                 <wp:inline distT="0" distB="0" distL="0" distR="0">
@@ -2184,7 +2175,7 @@
                           </pic:cNvPicPr>
                         </pic:nvPicPr>
                         <pic:blipFill>
-                          <a:blip r:embed="rId18" cstate="print"/>
+                          <a:blip r:embed="rId19" cstate="print"/>
                           <a:srcRect/>
                           <a:stretch>
                             <a:fillRect/>
@@ -2353,7 +2344,6 @@
             <w:r>
               <w:rPr>
                 <w:noProof/>
-                <w:color w:val="auto"/>
                 <w:sz w:val="22"/>
                 <w:szCs w:val="22"/>
                 <w:lang w:val="es-ES"/>
@@ -2409,6 +2399,10 @@
     <w:p>
       <w:pPr>
         <w:ind w:left="0"/>
+        <w:rPr>
+          <w:sz w:val="2"/>
+          <w:szCs w:val="2"/>
+        </w:rPr>
       </w:pPr>
     </w:p>
     <w:sectPr>
@@ -2713,11 +2707,11 @@
       <w:lang w:val="ca-ES"/>
     </w:rPr>
   </w:style>
-  <w:style w:type="paragraph" w:styleId="Ttulo1">
+  <w:style w:type="paragraph" w:styleId="Heading1">
     <w:name w:val="heading 1"/>
     <w:basedOn w:val="Heading"/>
-    <w:next w:val="Textoindependiente"/>
-    <w:link w:val="Ttulo1Car"/>
+    <w:next w:val="BodyText"/>
+    <w:link w:val="Heading1Char"/>
     <w:qFormat/>
     <w:rsid w:val="001F1EDD"/>
     <w:pPr>
@@ -2739,10 +2733,10 @@
       <w:szCs w:val="48"/>
     </w:rPr>
   </w:style>
-  <w:style w:type="paragraph" w:styleId="Ttulo2">
+  <w:style w:type="paragraph" w:styleId="Heading2">
     <w:name w:val="heading 2"/>
     <w:basedOn w:val="Heading"/>
-    <w:next w:val="Textoindependiente"/>
+    <w:next w:val="BodyText"/>
     <w:qFormat/>
     <w:rsid w:val="0082263A"/>
     <w:pPr>
@@ -2759,13 +2753,13 @@
       <w:iCs/>
     </w:rPr>
   </w:style>
-  <w:style w:type="character" w:default="1" w:styleId="Fuentedeprrafopredeter">
+  <w:style w:type="character" w:default="1" w:styleId="DefaultParagraphFont">
     <w:name w:val="Default Paragraph Font"/>
     <w:uiPriority w:val="1"/>
     <w:semiHidden/>
     <w:unhideWhenUsed/>
   </w:style>
-  <w:style w:type="table" w:default="1" w:styleId="Tablanormal">
+  <w:style w:type="table" w:default="1" w:styleId="TableNormal">
     <w:name w:val="Normal Table"/>
     <w:uiPriority w:val="99"/>
     <w:semiHidden/>
@@ -2781,7 +2775,7 @@
       </w:tblCellMar>
     </w:tblPr>
   </w:style>
-  <w:style w:type="numbering" w:default="1" w:styleId="Sinlista">
+  <w:style w:type="numbering" w:default="1" w:styleId="NoList">
     <w:name w:val="No List"/>
     <w:uiPriority w:val="99"/>
     <w:semiHidden/>
@@ -2791,7 +2785,7 @@
     <w:name w:val="Footnote Characters"/>
     <w:rsid w:val="0082263A"/>
   </w:style>
-  <w:style w:type="character" w:styleId="Hipervnculo">
+  <w:style w:type="character" w:styleId="Hyperlink">
     <w:name w:val="Hyperlink"/>
     <w:rsid w:val="0082263A"/>
     <w:rPr>
@@ -2803,7 +2797,7 @@
     <w:name w:val="Endnote Characters"/>
     <w:rsid w:val="0082263A"/>
   </w:style>
-  <w:style w:type="paragraph" w:styleId="Textoindependiente">
+  <w:style w:type="paragraph" w:styleId="BodyText">
     <w:name w:val="Body Text"/>
     <w:basedOn w:val="Normal"/>
     <w:rsid w:val="0082263A"/>
@@ -2815,7 +2809,7 @@
   <w:style w:type="paragraph" w:customStyle="1" w:styleId="Heading">
     <w:name w:val="Heading"/>
     <w:basedOn w:val="Normal"/>
-    <w:next w:val="Textoindependiente"/>
+    <w:next w:val="BodyText"/>
     <w:rsid w:val="0082263A"/>
     <w:pPr>
       <w:keepNext/>
@@ -2827,12 +2821,12 @@
       <w:szCs w:val="28"/>
     </w:rPr>
   </w:style>
-  <w:style w:type="paragraph" w:styleId="Lista">
+  <w:style w:type="paragraph" w:styleId="List">
     <w:name w:val="List"/>
-    <w:basedOn w:val="Textoindependiente"/>
+    <w:basedOn w:val="BodyText"/>
     <w:rsid w:val="0082263A"/>
   </w:style>
-  <w:style w:type="paragraph" w:styleId="Encabezado">
+  <w:style w:type="paragraph" w:styleId="Header">
     <w:name w:val="header"/>
     <w:basedOn w:val="Normal"/>
     <w:rsid w:val="0082263A"/>
@@ -2844,7 +2838,7 @@
       </w:tabs>
     </w:pPr>
   </w:style>
-  <w:style w:type="paragraph" w:styleId="Piedepgina">
+  <w:style w:type="paragraph" w:styleId="Footer">
     <w:name w:val="footer"/>
     <w:basedOn w:val="Normal"/>
     <w:rsid w:val="0082263A"/>
@@ -2858,7 +2852,7 @@
   </w:style>
   <w:style w:type="paragraph" w:customStyle="1" w:styleId="TableContents">
     <w:name w:val="Table Contents"/>
-    <w:basedOn w:val="Textoindependiente"/>
+    <w:basedOn w:val="BodyText"/>
     <w:rsid w:val="0082263A"/>
   </w:style>
   <w:style w:type="paragraph" w:customStyle="1" w:styleId="Caption1">
@@ -2878,10 +2872,10 @@
   </w:style>
   <w:style w:type="paragraph" w:customStyle="1" w:styleId="Framecontents">
     <w:name w:val="Frame contents"/>
-    <w:basedOn w:val="Textoindependiente"/>
+    <w:basedOn w:val="BodyText"/>
     <w:rsid w:val="0082263A"/>
   </w:style>
-  <w:style w:type="paragraph" w:styleId="Remitedesobre">
+  <w:style w:type="paragraph" w:styleId="EnvelopeReturn">
     <w:name w:val="envelope return"/>
     <w:basedOn w:val="Normal"/>
     <w:rsid w:val="0082263A"/>
@@ -2914,7 +2908,7 @@
   <w:style w:type="paragraph" w:customStyle="1" w:styleId="HorizontalLine">
     <w:name w:val="Horizontal Line"/>
     <w:basedOn w:val="Normal"/>
-    <w:next w:val="Textoindependiente"/>
+    <w:next w:val="BodyText"/>
     <w:rsid w:val="0082263A"/>
     <w:pPr>
       <w:pBdr>
@@ -2926,10 +2920,10 @@
       <w:sz w:val="12"/>
     </w:rPr>
   </w:style>
-  <w:style w:type="character" w:customStyle="1" w:styleId="Ttulo1Car">
-    <w:name w:val="Título 1 Car"/>
-    <w:basedOn w:val="Fuentedeprrafopredeter"/>
-    <w:link w:val="Ttulo1"/>
+  <w:style w:type="character" w:customStyle="1" w:styleId="Heading1Char">
+    <w:name w:val="Heading 1 Char"/>
+    <w:basedOn w:val="DefaultParagraphFont"/>
+    <w:link w:val="Heading1"/>
     <w:rsid w:val="001F1EDD"/>
     <w:rPr>
       <w:rFonts w:ascii="Trebuchet MS" w:eastAsia="HG Mincho Light J" w:hAnsi="Trebuchet MS" w:cs="Arial Unicode MS"/>
@@ -2941,7 +2935,7 @@
       <w:lang w:val="en-US"/>
     </w:rPr>
   </w:style>
-  <w:style w:type="paragraph" w:styleId="Sinespaciado">
+  <w:style w:type="paragraph" w:styleId="NoSpacing">
     <w:name w:val="No Spacing"/>
     <w:uiPriority w:val="1"/>
     <w:qFormat/>
@@ -2956,9 +2950,9 @@
       <w:lang w:val="en-US"/>
     </w:rPr>
   </w:style>
-  <w:style w:type="character" w:styleId="nfasissutil">
+  <w:style w:type="character" w:styleId="SubtleEmphasis">
     <w:name w:val="Subtle Emphasis"/>
-    <w:basedOn w:val="Fuentedeprrafopredeter"/>
+    <w:basedOn w:val="DefaultParagraphFont"/>
     <w:uiPriority w:val="19"/>
     <w:qFormat/>
     <w:rsid w:val="005068A3"/>
@@ -2968,9 +2962,9 @@
       <w:color w:val="808080"/>
     </w:rPr>
   </w:style>
-  <w:style w:type="character" w:styleId="nfasisintenso">
+  <w:style w:type="character" w:styleId="IntenseEmphasis">
     <w:name w:val="Intense Emphasis"/>
-    <w:basedOn w:val="Fuentedeprrafopredeter"/>
+    <w:basedOn w:val="DefaultParagraphFont"/>
     <w:uiPriority w:val="21"/>
     <w:qFormat/>
     <w:rsid w:val="005068A3"/>
@@ -2982,11 +2976,11 @@
       <w:color w:val="4F81BD"/>
     </w:rPr>
   </w:style>
-  <w:style w:type="paragraph" w:styleId="Cita">
+  <w:style w:type="paragraph" w:styleId="Quote">
     <w:name w:val="Quote"/>
     <w:basedOn w:val="Normal"/>
     <w:next w:val="Normal"/>
-    <w:link w:val="CitaCar"/>
+    <w:link w:val="QuoteChar"/>
     <w:uiPriority w:val="29"/>
     <w:qFormat/>
     <w:rsid w:val="005068A3"/>
@@ -2996,10 +2990,10 @@
       <w:color w:val="000000"/>
     </w:rPr>
   </w:style>
-  <w:style w:type="character" w:customStyle="1" w:styleId="CitaCar">
-    <w:name w:val="Cita Car"/>
-    <w:basedOn w:val="Fuentedeprrafopredeter"/>
-    <w:link w:val="Cita"/>
+  <w:style w:type="character" w:customStyle="1" w:styleId="QuoteChar">
+    <w:name w:val="Quote Char"/>
+    <w:basedOn w:val="DefaultParagraphFont"/>
+    <w:link w:val="Quote"/>
     <w:uiPriority w:val="29"/>
     <w:rsid w:val="005068A3"/>
     <w:rPr>
@@ -3010,9 +3004,9 @@
       <w:lang w:val="en-US"/>
     </w:rPr>
   </w:style>
-  <w:style w:type="table" w:styleId="Tablaconcuadrcula">
+  <w:style w:type="table" w:styleId="TableGrid">
     <w:name w:val="Table Grid"/>
-    <w:basedOn w:val="Tablanormal"/>
+    <w:basedOn w:val="TableNormal"/>
     <w:rsid w:val="005068A3"/>
     <w:tblPr>
       <w:tblInd w:w="0" w:type="dxa"/>
@@ -3032,11 +3026,11 @@
       </w:tblCellMar>
     </w:tblPr>
   </w:style>
-  <w:style w:type="paragraph" w:styleId="Subttulo">
+  <w:style w:type="paragraph" w:styleId="Subtitle">
     <w:name w:val="Subtitle"/>
     <w:basedOn w:val="Normal"/>
     <w:next w:val="Normal"/>
-    <w:link w:val="SubttuloCar"/>
+    <w:link w:val="SubtitleChar"/>
     <w:qFormat/>
     <w:rsid w:val="001F1EDD"/>
     <w:pPr>
@@ -3050,10 +3044,10 @@
       <w:szCs w:val="24"/>
     </w:rPr>
   </w:style>
-  <w:style w:type="character" w:customStyle="1" w:styleId="SubttuloCar">
-    <w:name w:val="Subtítulo Car"/>
-    <w:basedOn w:val="Fuentedeprrafopredeter"/>
-    <w:link w:val="Subttulo"/>
+  <w:style w:type="character" w:customStyle="1" w:styleId="SubtitleChar">
+    <w:name w:val="Subtitle Char"/>
+    <w:basedOn w:val="DefaultParagraphFont"/>
+    <w:link w:val="Subtitle"/>
     <w:rsid w:val="001F1EDD"/>
     <w:rPr>
       <w:rFonts w:asciiTheme="majorHAnsi" w:eastAsiaTheme="majorEastAsia" w:hAnsiTheme="majorHAnsi" w:cstheme="majorBidi"/>
@@ -3062,9 +3056,9 @@
       <w:lang w:val="en-US"/>
     </w:rPr>
   </w:style>
-  <w:style w:type="character" w:styleId="nfasis">
+  <w:style w:type="character" w:styleId="Emphasis">
     <w:name w:val="Emphasis"/>
-    <w:basedOn w:val="Fuentedeprrafopredeter"/>
+    <w:basedOn w:val="DefaultParagraphFont"/>
     <w:qFormat/>
     <w:rsid w:val="001F1EDD"/>
     <w:rPr>
@@ -3072,10 +3066,10 @@
       <w:iCs/>
     </w:rPr>
   </w:style>
-  <w:style w:type="paragraph" w:styleId="Textodeglobo">
+  <w:style w:type="paragraph" w:styleId="BalloonText">
     <w:name w:val="Balloon Text"/>
     <w:basedOn w:val="Normal"/>
-    <w:link w:val="TextodegloboCar"/>
+    <w:link w:val="BalloonTextChar"/>
     <w:rsid w:val="00EF6AC1"/>
     <w:pPr>
       <w:spacing w:before="0" w:after="0"/>
@@ -3086,10 +3080,10 @@
       <w:szCs w:val="16"/>
     </w:rPr>
   </w:style>
-  <w:style w:type="character" w:customStyle="1" w:styleId="TextodegloboCar">
-    <w:name w:val="Texto de globo Car"/>
-    <w:basedOn w:val="Fuentedeprrafopredeter"/>
-    <w:link w:val="Textodeglobo"/>
+  <w:style w:type="character" w:customStyle="1" w:styleId="BalloonTextChar">
+    <w:name w:val="Balloon Text Char"/>
+    <w:basedOn w:val="DefaultParagraphFont"/>
+    <w:link w:val="BalloonText"/>
     <w:rsid w:val="00EF6AC1"/>
     <w:rPr>
       <w:rFonts w:ascii="Tahoma" w:eastAsia="Verdana" w:hAnsi="Tahoma" w:cs="Tahoma"/>
@@ -3098,9 +3092,9 @@
       <w:lang w:val="en-US"/>
     </w:rPr>
   </w:style>
-  <w:style w:type="table" w:styleId="Listavistosa-nfasis4">
+  <w:style w:type="table" w:styleId="ColorfulList-Accent4">
     <w:name w:val="Colorful List Accent 4"/>
-    <w:basedOn w:val="Tablanormal"/>
+    <w:basedOn w:val="TableNormal"/>
     <w:uiPriority w:val="72"/>
     <w:rsid w:val="00095E46"/>
     <w:rPr>
@@ -3181,9 +3175,9 @@
       </w:tcPr>
     </w:tblStylePr>
   </w:style>
-  <w:style w:type="table" w:customStyle="1" w:styleId="Listavistosa">
-    <w:name w:val="Colorful List"/>
-    <w:basedOn w:val="Tablanormal"/>
+  <w:style w:type="table" w:customStyle="1" w:styleId="ColorfulList1">
+    <w:name w:val="Colorful List1"/>
+    <w:basedOn w:val="TableNormal"/>
     <w:uiPriority w:val="72"/>
     <w:rsid w:val="00C91C97"/>
     <w:rPr>
@@ -3548,4 +3542,16 @@
   <a:objectDefaults/>
   <a:extraClrSchemeLst/>
 </a:theme>
+</file>
+
+<file path=customXml/item1.xml><?xml version="1.0" encoding="utf-8"?>
+<b:Sources xmlns:b="http://schemas.openxmlformats.org/officeDocument/2006/bibliography" xmlns="http://schemas.openxmlformats.org/officeDocument/2006/bibliography" SelectedStyle="\APA.XSL" StyleName="APA"/>
+</file>
+
+<file path=customXml/itemProps1.xml><?xml version="1.0" encoding="utf-8"?>
+<ds:datastoreItem xmlns:ds="http://schemas.openxmlformats.org/officeDocument/2006/customXml" ds:itemID="{C179649B-D293-445C-AC8B-A7B3F6BF129A}">
+  <ds:schemaRefs>
+    <ds:schemaRef ds:uri="http://schemas.openxmlformats.org/officeDocument/2006/bibliography"/>
+  </ds:schemaRefs>
+</ds:datastoreItem>
 </file>
</xml_diff>

<commit_message>
ENH: Es canvien els shortcuts de les tools de ROI. La ROI Elíptica passa a tenir la tecla "R" i la poligonal "Shift+R" semblant al que fem amb l'angle i l'angle obert.
</commit_message>
<xml_diff>
--- a/starviewer/doc/help/shortcuts/Starviewer_Shortcuts_guide.docx
+++ b/starviewer/doc/help/shortcuts/Starviewer_Shortcuts_guide.docx
@@ -5,7 +5,7 @@
   <w:body>
     <w:p>
       <w:pPr>
-        <w:pStyle w:val="BodyText"/>
+        <w:pStyle w:val="Textoindependiente"/>
         <w:jc w:val="both"/>
         <w:rPr>
           <w:rFonts w:ascii="Trebuchet MS" w:hAnsi="Trebuchet MS" w:cs="Verdana"/>
@@ -337,30 +337,29 @@
           <w:noProof/>
           <w:sz w:val="4"/>
           <w:szCs w:val="4"/>
-          <w:lang w:eastAsia="ca-ES"/>
+          <w:lang w:val="es-ES"/>
         </w:rPr>
         <w:drawing>
           <wp:anchor distT="0" distB="0" distL="114300" distR="114300" simplePos="0" relativeHeight="251658240" behindDoc="1" locked="0" layoutInCell="1" allowOverlap="1">
             <wp:simplePos x="0" y="0"/>
             <wp:positionH relativeFrom="column">
-              <wp:posOffset>-400685</wp:posOffset>
+              <wp:posOffset>-191770</wp:posOffset>
             </wp:positionH>
             <wp:positionV relativeFrom="paragraph">
-              <wp:posOffset>94615</wp:posOffset>
+              <wp:posOffset>60960</wp:posOffset>
             </wp:positionV>
-            <wp:extent cx="9674860" cy="4123055"/>
-            <wp:effectExtent l="19050" t="0" r="2540" b="0"/>
+            <wp:extent cx="9358630" cy="3976370"/>
+            <wp:effectExtent l="19050" t="0" r="0" b="0"/>
             <wp:wrapTight wrapText="bothSides">
               <wp:wrapPolygon edited="0">
-                <wp:start x="43" y="0"/>
-                <wp:lineTo x="-43" y="1597"/>
-                <wp:lineTo x="-43" y="20758"/>
-                <wp:lineTo x="128" y="21457"/>
-                <wp:lineTo x="21478" y="21457"/>
-                <wp:lineTo x="21606" y="20858"/>
-                <wp:lineTo x="21606" y="898"/>
-                <wp:lineTo x="21521" y="0"/>
-                <wp:lineTo x="43" y="0"/>
+                <wp:start x="-44" y="0"/>
+                <wp:lineTo x="-44" y="21524"/>
+                <wp:lineTo x="21500" y="21524"/>
+                <wp:lineTo x="21500" y="21524"/>
+                <wp:lineTo x="21588" y="20282"/>
+                <wp:lineTo x="21588" y="931"/>
+                <wp:lineTo x="21500" y="0"/>
+                <wp:lineTo x="-44" y="0"/>
               </wp:wrapPolygon>
             </wp:wrapTight>
             <wp:docPr id="37" name="36 Imagen" descr="image17791.png"/>
@@ -376,7 +375,7 @@
                   </pic:nvPicPr>
                   <pic:blipFill>
                     <a:blip r:embed="rId6" cstate="print"/>
-                    <a:srcRect t="2024" b="1619"/>
+                    <a:srcRect l="902" t="2062" b="1546"/>
                     <a:stretch>
                       <a:fillRect/>
                     </a:stretch>
@@ -384,7 +383,7 @@
                   <pic:spPr>
                     <a:xfrm>
                       <a:off x="0" y="0"/>
-                      <a:ext cx="9674860" cy="4123055"/>
+                      <a:ext cx="9358630" cy="3976370"/>
                     </a:xfrm>
                     <a:prstGeom prst="rect">
                       <a:avLst/>
@@ -396,15 +395,6 @@
           </wp:anchor>
         </w:drawing>
       </w:r>
-    </w:p>
-    <w:p>
-      <w:pPr>
-        <w:ind w:left="0"/>
-        <w:rPr>
-          <w:sz w:val="4"/>
-          <w:szCs w:val="4"/>
-        </w:rPr>
-      </w:pPr>
     </w:p>
     <w:p>
       <w:pPr>
@@ -464,7 +454,7 @@
             <w:r>
               <w:rPr>
                 <w:noProof/>
-                <w:lang w:eastAsia="ca-ES"/>
+                <w:lang w:val="es-ES"/>
               </w:rPr>
               <w:drawing>
                 <wp:inline distT="0" distB="0" distL="0" distR="0">
@@ -596,7 +586,7 @@
                 <w:noProof/>
                 <w:sz w:val="22"/>
                 <w:szCs w:val="22"/>
-                <w:lang w:eastAsia="ca-ES"/>
+                <w:lang w:val="es-ES"/>
               </w:rPr>
               <w:drawing>
                 <wp:inline distT="0" distB="0" distL="0" distR="0">
@@ -734,7 +724,7 @@
                 <w:noProof/>
                 <w:sz w:val="22"/>
                 <w:szCs w:val="22"/>
-                <w:lang w:eastAsia="ca-ES"/>
+                <w:lang w:val="es-ES"/>
               </w:rPr>
               <w:drawing>
                 <wp:inline distT="0" distB="0" distL="0" distR="0">
@@ -846,7 +836,7 @@
             <w:r>
               <w:rPr>
                 <w:noProof/>
-                <w:lang w:eastAsia="ca-ES"/>
+                <w:lang w:val="es-ES"/>
               </w:rPr>
               <w:drawing>
                 <wp:inline distT="0" distB="0" distL="0" distR="0">
@@ -978,7 +968,7 @@
                 <w:noProof/>
                 <w:sz w:val="22"/>
                 <w:szCs w:val="22"/>
-                <w:lang w:eastAsia="ca-ES"/>
+                <w:lang w:val="es-ES"/>
               </w:rPr>
               <w:drawing>
                 <wp:inline distT="0" distB="0" distL="0" distR="0">
@@ -1121,15 +1111,16 @@
             <w:r>
               <w:rPr>
                 <w:noProof/>
-                <w:sz w:val="22"/>
-                <w:szCs w:val="22"/>
-                <w:lang w:eastAsia="ca-ES"/>
+                <w:color w:val="auto"/>
+                <w:sz w:val="22"/>
+                <w:szCs w:val="22"/>
+                <w:lang w:val="es-ES"/>
               </w:rPr>
               <w:drawing>
                 <wp:inline distT="0" distB="0" distL="0" distR="0">
-                  <wp:extent cx="304800" cy="304800"/>
-                  <wp:effectExtent l="19050" t="0" r="0" b="0"/>
-                  <wp:docPr id="50" name="49 Imagen" descr="eraserViewer.png"/>
+                  <wp:extent cx="226772" cy="226772"/>
+                  <wp:effectExtent l="19050" t="0" r="1828" b="0"/>
+                  <wp:docPr id="11" name="Imagen 1" descr="C:\Documents and Settings\Roger\starviewer\src\main\images\polyline.png"/>
                   <wp:cNvGraphicFramePr>
                     <a:graphicFrameLocks xmlns:a="http://schemas.openxmlformats.org/drawingml/2006/main" noChangeAspect="1"/>
                   </wp:cNvGraphicFramePr>
@@ -1137,23 +1128,33 @@
                     <a:graphicData uri="http://schemas.openxmlformats.org/drawingml/2006/picture">
                       <pic:pic xmlns:pic="http://schemas.openxmlformats.org/drawingml/2006/picture">
                         <pic:nvPicPr>
-                          <pic:cNvPr id="0" name="eraserViewer.png"/>
-                          <pic:cNvPicPr/>
+                          <pic:cNvPr id="0" name="Picture 1" descr="C:\Documents and Settings\Roger\starviewer\src\main\images\polyline.png"/>
+                          <pic:cNvPicPr>
+                            <a:picLocks noChangeAspect="1" noChangeArrowheads="1"/>
+                          </pic:cNvPicPr>
                         </pic:nvPicPr>
                         <pic:blipFill>
                           <a:blip r:embed="rId12" cstate="print"/>
+                          <a:srcRect/>
                           <a:stretch>
                             <a:fillRect/>
                           </a:stretch>
                         </pic:blipFill>
-                        <pic:spPr>
+                        <pic:spPr bwMode="auto">
                           <a:xfrm>
                             <a:off x="0" y="0"/>
-                            <a:ext cx="304800" cy="304800"/>
+                            <a:ext cx="226729" cy="226729"/>
                           </a:xfrm>
                           <a:prstGeom prst="rect">
                             <a:avLst/>
                           </a:prstGeom>
+                          <a:noFill/>
+                          <a:ln w="9525">
+                            <a:noFill/>
+                            <a:miter lim="800000"/>
+                            <a:headEnd/>
+                            <a:tailEnd/>
+                          </a:ln>
                         </pic:spPr>
                       </pic:pic>
                     </a:graphicData>
@@ -1181,28 +1182,7 @@
                 <w:sz w:val="22"/>
                 <w:szCs w:val="22"/>
               </w:rPr>
-              <w:t>Esborra</w:t>
-            </w:r>
-            <w:r>
-              <w:rPr>
-                <w:sz w:val="22"/>
-                <w:szCs w:val="22"/>
-              </w:rPr>
-              <w:t xml:space="preserve"> </w:t>
-            </w:r>
-            <w:r>
-              <w:rPr>
-                <w:sz w:val="22"/>
-                <w:szCs w:val="22"/>
-              </w:rPr>
-              <w:t xml:space="preserve">totes </w:t>
-            </w:r>
-            <w:r>
-              <w:rPr>
-                <w:sz w:val="22"/>
-                <w:szCs w:val="22"/>
-              </w:rPr>
-              <w:t>les anotacions</w:t>
+              <w:t>Àrea poligonal</w:t>
             </w:r>
           </w:p>
         </w:tc>
@@ -1221,10 +1201,27 @@
             </w:pPr>
             <w:r>
               <w:rPr>
-                <w:sz w:val="22"/>
-                <w:szCs w:val="22"/>
-              </w:rPr>
-              <w:t>Ctrl + E</w:t>
+                <w:color w:val="auto"/>
+                <w:sz w:val="28"/>
+                <w:szCs w:val="28"/>
+              </w:rPr>
+              <w:sym w:font="Wingdings" w:char="F0F1"/>
+            </w:r>
+            <w:r>
+              <w:rPr>
+                <w:color w:val="auto"/>
+                <w:sz w:val="22"/>
+                <w:szCs w:val="22"/>
+              </w:rPr>
+              <w:t xml:space="preserve"> + </w:t>
+            </w:r>
+            <w:r>
+              <w:rPr>
+                <w:color w:val="auto"/>
+                <w:sz w:val="22"/>
+                <w:szCs w:val="22"/>
+              </w:rPr>
+              <w:t>R</w:t>
             </w:r>
           </w:p>
         </w:tc>
@@ -1248,13 +1245,13 @@
             <w:r>
               <w:rPr>
                 <w:noProof/>
-                <w:lang w:eastAsia="ca-ES"/>
+                <w:lang w:val="es-ES"/>
               </w:rPr>
               <w:drawing>
                 <wp:inline distT="0" distB="0" distL="0" distR="0">
                   <wp:extent cx="222637" cy="222637"/>
                   <wp:effectExtent l="19050" t="0" r="5963" b="0"/>
-                  <wp:docPr id="45" name="Imagen 4" descr="C:\Documents and Settings\Roger\starviewer\src\main\images\coronal.png"/>
+                  <wp:docPr id="1" name="Imagen 4" descr="C:\Documents and Settings\Roger\starviewer\src\main\images\coronal.png"/>
                   <wp:cNvGraphicFramePr>
                     <a:graphicFrameLocks xmlns:a="http://schemas.openxmlformats.org/drawingml/2006/main" noChangeAspect="1"/>
                   </wp:cNvGraphicFramePr>
@@ -1380,13 +1377,13 @@
                 <w:noProof/>
                 <w:sz w:val="22"/>
                 <w:szCs w:val="22"/>
-                <w:lang w:eastAsia="ca-ES"/>
+                <w:lang w:val="es-ES"/>
               </w:rPr>
               <w:drawing>
                 <wp:inline distT="0" distB="0" distL="0" distR="0">
                   <wp:extent cx="190832" cy="190832"/>
                   <wp:effectExtent l="19050" t="0" r="0" b="0"/>
-                  <wp:docPr id="46" name="Imagen 8" descr="C:\Documents and Settings\Roger\starviewer\src\main\images\openDICOMDIR.png"/>
+                  <wp:docPr id="3" name="Imagen 8" descr="C:\Documents and Settings\Roger\starviewer\src\main\images\openDICOMDIR.png"/>
                   <wp:cNvGraphicFramePr>
                     <a:graphicFrameLocks xmlns:a="http://schemas.openxmlformats.org/drawingml/2006/main" noChangeAspect="1"/>
                   </wp:cNvGraphicFramePr>
@@ -1530,13 +1527,13 @@
                 <w:noProof/>
                 <w:sz w:val="22"/>
                 <w:szCs w:val="22"/>
-                <w:lang w:eastAsia="ca-ES"/>
+                <w:lang w:val="es-ES"/>
               </w:rPr>
               <w:drawing>
                 <wp:inline distT="0" distB="0" distL="0" distR="0">
-                  <wp:extent cx="262255" cy="262255"/>
-                  <wp:effectExtent l="19050" t="0" r="4445" b="0"/>
-                  <wp:docPr id="53" name="50 Imagen" descr="restore.png"/>
+                  <wp:extent cx="304800" cy="304800"/>
+                  <wp:effectExtent l="19050" t="0" r="0" b="0"/>
+                  <wp:docPr id="4" name="49 Imagen" descr="eraserViewer.png"/>
                   <wp:cNvGraphicFramePr>
                     <a:graphicFrameLocks xmlns:a="http://schemas.openxmlformats.org/drawingml/2006/main" noChangeAspect="1"/>
                   </wp:cNvGraphicFramePr>
@@ -1544,7 +1541,7 @@
                     <a:graphicData uri="http://schemas.openxmlformats.org/drawingml/2006/picture">
                       <pic:pic xmlns:pic="http://schemas.openxmlformats.org/drawingml/2006/picture">
                         <pic:nvPicPr>
-                          <pic:cNvPr id="0" name="restore.png"/>
+                          <pic:cNvPr id="0" name="eraserViewer.png"/>
                           <pic:cNvPicPr/>
                         </pic:nvPicPr>
                         <pic:blipFill>
@@ -1556,7 +1553,7 @@
                         <pic:spPr>
                           <a:xfrm>
                             <a:off x="0" y="0"/>
-                            <a:ext cx="262255" cy="262255"/>
+                            <a:ext cx="304800" cy="304800"/>
                           </a:xfrm>
                           <a:prstGeom prst="rect">
                             <a:avLst/>
@@ -1588,7 +1585,14 @@
                 <w:sz w:val="22"/>
                 <w:szCs w:val="22"/>
               </w:rPr>
-              <w:t>Restaura</w:t>
+              <w:t>Esborra</w:t>
+            </w:r>
+            <w:r>
+              <w:rPr>
+                <w:sz w:val="22"/>
+                <w:szCs w:val="22"/>
+              </w:rPr>
+              <w:t xml:space="preserve"> totes les anotacions</w:t>
             </w:r>
           </w:p>
         </w:tc>
@@ -1605,12 +1609,21 @@
                 <w:szCs w:val="22"/>
               </w:rPr>
             </w:pPr>
-            <w:r>
-              <w:rPr>
-                <w:sz w:val="22"/>
-                <w:szCs w:val="22"/>
-              </w:rPr>
-              <w:t>Ctrl + R</w:t>
+            <w:proofErr w:type="spellStart"/>
+            <w:r>
+              <w:rPr>
+                <w:sz w:val="22"/>
+                <w:szCs w:val="22"/>
+              </w:rPr>
+              <w:t>Ctrl</w:t>
+            </w:r>
+            <w:proofErr w:type="spellEnd"/>
+            <w:r>
+              <w:rPr>
+                <w:sz w:val="22"/>
+                <w:szCs w:val="22"/>
+              </w:rPr>
+              <w:t xml:space="preserve"> + E</w:t>
             </w:r>
           </w:p>
         </w:tc>
@@ -1634,13 +1647,13 @@
             <w:r>
               <w:rPr>
                 <w:noProof/>
-                <w:lang w:eastAsia="ca-ES"/>
+                <w:lang w:val="es-ES"/>
               </w:rPr>
               <w:drawing>
                 <wp:inline distT="0" distB="0" distL="0" distR="0">
                   <wp:extent cx="238760" cy="238760"/>
                   <wp:effectExtent l="19050" t="0" r="8890" b="0"/>
-                  <wp:docPr id="47" name="Imagen 5" descr="C:\Documents and Settings\Roger\starviewer\src\main\images\photo.png"/>
+                  <wp:docPr id="5" name="Imagen 5" descr="C:\Documents and Settings\Roger\starviewer\src\main\images\photo.png"/>
                   <wp:cNvGraphicFramePr>
                     <a:graphicFrameLocks xmlns:a="http://schemas.openxmlformats.org/drawingml/2006/main" noChangeAspect="1"/>
                   </wp:cNvGraphicFramePr>
@@ -1773,13 +1786,13 @@
                 <w:noProof/>
                 <w:sz w:val="22"/>
                 <w:szCs w:val="22"/>
-                <w:lang w:eastAsia="ca-ES"/>
+                <w:lang w:val="es-ES"/>
               </w:rPr>
               <w:drawing>
                 <wp:inline distT="0" distB="0" distL="0" distR="0">
                   <wp:extent cx="222637" cy="222637"/>
                   <wp:effectExtent l="0" t="0" r="0" b="0"/>
-                  <wp:docPr id="48" name="Imagen 9" descr="C:\Documents and Settings\Roger\starviewer\src\main\images\database.png"/>
+                  <wp:docPr id="6" name="Imagen 9" descr="C:\Documents and Settings\Roger\starviewer\src\main\images\database.png"/>
                   <wp:cNvGraphicFramePr>
                     <a:graphicFrameLocks xmlns:a="http://schemas.openxmlformats.org/drawingml/2006/main" noChangeAspect="1"/>
                   </wp:cNvGraphicFramePr>
@@ -1916,13 +1929,13 @@
                 <w:noProof/>
                 <w:sz w:val="22"/>
                 <w:szCs w:val="22"/>
-                <w:lang w:eastAsia="ca-ES"/>
+                <w:lang w:val="es-ES"/>
               </w:rPr>
               <w:drawing>
                 <wp:inline distT="0" distB="0" distL="0" distR="0">
                   <wp:extent cx="262255" cy="262255"/>
                   <wp:effectExtent l="19050" t="0" r="4445" b="0"/>
-                  <wp:docPr id="54" name="53 Imagen" descr="fullscreen.png"/>
+                  <wp:docPr id="7" name="50 Imagen" descr="restore.png"/>
                   <wp:cNvGraphicFramePr>
                     <a:graphicFrameLocks xmlns:a="http://schemas.openxmlformats.org/drawingml/2006/main" noChangeAspect="1"/>
                   </wp:cNvGraphicFramePr>
@@ -1930,7 +1943,7 @@
                     <a:graphicData uri="http://schemas.openxmlformats.org/drawingml/2006/picture">
                       <pic:pic xmlns:pic="http://schemas.openxmlformats.org/drawingml/2006/picture">
                         <pic:nvPicPr>
-                          <pic:cNvPr id="0" name="fullscreen.png"/>
+                          <pic:cNvPr id="0" name="restore.png"/>
                           <pic:cNvPicPr/>
                         </pic:nvPicPr>
                         <pic:blipFill>
@@ -1974,28 +1987,7 @@
                 <w:sz w:val="22"/>
                 <w:szCs w:val="22"/>
               </w:rPr>
-              <w:t>Maximitza</w:t>
-            </w:r>
-            <w:r>
-              <w:rPr>
-                <w:sz w:val="22"/>
-                <w:szCs w:val="22"/>
-              </w:rPr>
-              <w:t xml:space="preserve"> a </w:t>
-            </w:r>
-            <w:r>
-              <w:rPr>
-                <w:sz w:val="22"/>
-                <w:szCs w:val="22"/>
-              </w:rPr>
-              <w:t>varies</w:t>
-            </w:r>
-            <w:r>
-              <w:rPr>
-                <w:sz w:val="22"/>
-                <w:szCs w:val="22"/>
-              </w:rPr>
-              <w:t xml:space="preserve"> pantalles</w:t>
+              <w:t>Restaura</w:t>
             </w:r>
           </w:p>
         </w:tc>
@@ -2015,7 +2007,6 @@
             <w:proofErr w:type="spellStart"/>
             <w:r>
               <w:rPr>
-                <w:color w:val="auto"/>
                 <w:sz w:val="22"/>
                 <w:szCs w:val="22"/>
               </w:rPr>
@@ -2024,36 +2015,10 @@
             <w:proofErr w:type="spellEnd"/>
             <w:r>
               <w:rPr>
-                <w:color w:val="auto"/>
-                <w:sz w:val="22"/>
-                <w:szCs w:val="22"/>
-              </w:rPr>
-              <w:t xml:space="preserve"> +</w:t>
-            </w:r>
-            <w:r>
-              <w:rPr>
-                <w:color w:val="auto"/>
-                <w:sz w:val="28"/>
-                <w:szCs w:val="28"/>
-              </w:rPr>
-              <w:sym w:font="Wingdings" w:char="F0F1"/>
-            </w:r>
-            <w:r>
-              <w:rPr>
-                <w:color w:val="auto"/>
-                <w:sz w:val="22"/>
-                <w:szCs w:val="22"/>
-              </w:rPr>
-              <w:t xml:space="preserve">+ </w:t>
-            </w:r>
-            <w:r>
-              <w:rPr>
-                <w:rFonts w:cs="Arial"/>
-                <w:color w:val="auto"/>
-                <w:sz w:val="22"/>
-                <w:szCs w:val="22"/>
-              </w:rPr>
-              <w:t>M</w:t>
+                <w:sz w:val="22"/>
+                <w:szCs w:val="22"/>
+              </w:rPr>
+              <w:t xml:space="preserve"> + R</w:t>
             </w:r>
           </w:p>
         </w:tc>
@@ -2155,13 +2120,13 @@
                 <w:noProof/>
                 <w:sz w:val="22"/>
                 <w:szCs w:val="22"/>
-                <w:lang w:eastAsia="ca-ES"/>
+                <w:lang w:val="es-ES"/>
               </w:rPr>
               <w:drawing>
                 <wp:inline distT="0" distB="0" distL="0" distR="0">
                   <wp:extent cx="238539" cy="238539"/>
                   <wp:effectExtent l="19050" t="0" r="0" b="0"/>
-                  <wp:docPr id="2" name="Imagen 10" descr="C:\Documents and Settings\Roger\starviewer\src\main\images\pacsQuery.png"/>
+                  <wp:docPr id="8" name="Imagen 10" descr="C:\Documents and Settings\Roger\starviewer\src\main\images\pacsQuery.png"/>
                   <wp:cNvGraphicFramePr>
                     <a:graphicFrameLocks xmlns:a="http://schemas.openxmlformats.org/drawingml/2006/main" noChangeAspect="1"/>
                   </wp:cNvGraphicFramePr>
@@ -2290,11 +2255,53 @@
               <w:ind w:left="0"/>
               <w:cnfStyle w:val="000000100000"/>
               <w:rPr>
-                <w:color w:val="FFFFFF" w:themeColor="background1"/>
-                <w:sz w:val="22"/>
-                <w:szCs w:val="22"/>
-              </w:rPr>
-            </w:pPr>
+                <w:sz w:val="22"/>
+                <w:szCs w:val="22"/>
+              </w:rPr>
+            </w:pPr>
+            <w:r>
+              <w:rPr>
+                <w:noProof/>
+                <w:sz w:val="22"/>
+                <w:szCs w:val="22"/>
+                <w:lang w:val="es-ES"/>
+              </w:rPr>
+              <w:drawing>
+                <wp:inline distT="0" distB="0" distL="0" distR="0">
+                  <wp:extent cx="262255" cy="262255"/>
+                  <wp:effectExtent l="19050" t="0" r="4445" b="0"/>
+                  <wp:docPr id="9" name="53 Imagen" descr="fullscreen.png"/>
+                  <wp:cNvGraphicFramePr>
+                    <a:graphicFrameLocks xmlns:a="http://schemas.openxmlformats.org/drawingml/2006/main" noChangeAspect="1"/>
+                  </wp:cNvGraphicFramePr>
+                  <a:graphic xmlns:a="http://schemas.openxmlformats.org/drawingml/2006/main">
+                    <a:graphicData uri="http://schemas.openxmlformats.org/drawingml/2006/picture">
+                      <pic:pic xmlns:pic="http://schemas.openxmlformats.org/drawingml/2006/picture">
+                        <pic:nvPicPr>
+                          <pic:cNvPr id="0" name="fullscreen.png"/>
+                          <pic:cNvPicPr/>
+                        </pic:nvPicPr>
+                        <pic:blipFill>
+                          <a:blip r:embed="rId20" cstate="print"/>
+                          <a:stretch>
+                            <a:fillRect/>
+                          </a:stretch>
+                        </pic:blipFill>
+                        <pic:spPr>
+                          <a:xfrm>
+                            <a:off x="0" y="0"/>
+                            <a:ext cx="262255" cy="262255"/>
+                          </a:xfrm>
+                          <a:prstGeom prst="rect">
+                            <a:avLst/>
+                          </a:prstGeom>
+                        </pic:spPr>
+                      </pic:pic>
+                    </a:graphicData>
+                  </a:graphic>
+                </wp:inline>
+              </w:drawing>
+            </w:r>
           </w:p>
         </w:tc>
         <w:tc>
@@ -2316,14 +2323,7 @@
                 <w:sz w:val="22"/>
                 <w:szCs w:val="22"/>
               </w:rPr>
-              <w:t>Canvi</w:t>
-            </w:r>
-            <w:r>
-              <w:rPr>
-                <w:sz w:val="22"/>
-                <w:szCs w:val="22"/>
-              </w:rPr>
-              <w:t xml:space="preserve"> la finestra de pantalla</w:t>
+              <w:t>Maximitza a vàries pantalles</w:t>
             </w:r>
           </w:p>
         </w:tc>
@@ -2336,6 +2336,243 @@
           <w:p>
             <w:pPr>
               <w:cnfStyle w:val="000000100000"/>
+              <w:rPr>
+                <w:sz w:val="22"/>
+                <w:szCs w:val="22"/>
+              </w:rPr>
+            </w:pPr>
+            <w:proofErr w:type="spellStart"/>
+            <w:r>
+              <w:rPr>
+                <w:color w:val="auto"/>
+                <w:sz w:val="22"/>
+                <w:szCs w:val="22"/>
+              </w:rPr>
+              <w:t>Ctrl</w:t>
+            </w:r>
+            <w:proofErr w:type="spellEnd"/>
+            <w:r>
+              <w:rPr>
+                <w:color w:val="auto"/>
+                <w:sz w:val="22"/>
+                <w:szCs w:val="22"/>
+              </w:rPr>
+              <w:t xml:space="preserve"> +</w:t>
+            </w:r>
+            <w:r>
+              <w:rPr>
+                <w:color w:val="auto"/>
+                <w:sz w:val="28"/>
+                <w:szCs w:val="28"/>
+              </w:rPr>
+              <w:sym w:font="Wingdings" w:char="F0F1"/>
+            </w:r>
+            <w:r>
+              <w:rPr>
+                <w:color w:val="auto"/>
+                <w:sz w:val="22"/>
+                <w:szCs w:val="22"/>
+              </w:rPr>
+              <w:t xml:space="preserve">+ </w:t>
+            </w:r>
+            <w:r>
+              <w:rPr>
+                <w:rFonts w:cs="Arial"/>
+                <w:color w:val="auto"/>
+                <w:sz w:val="22"/>
+                <w:szCs w:val="22"/>
+              </w:rPr>
+              <w:t>M</w:t>
+            </w:r>
+          </w:p>
+        </w:tc>
+      </w:tr>
+      <w:tr>
+        <w:trPr>
+          <w:trHeight w:val="390"/>
+        </w:trPr>
+        <w:tc>
+          <w:tcPr>
+            <w:cnfStyle w:val="001000000000"/>
+            <w:tcW w:w="567" w:type="dxa"/>
+            <w:shd w:val="clear" w:color="auto" w:fill="auto"/>
+            <w:vAlign w:val="center"/>
+          </w:tcPr>
+          <w:p/>
+        </w:tc>
+        <w:tc>
+          <w:tcPr>
+            <w:tcW w:w="2835" w:type="dxa"/>
+            <w:shd w:val="clear" w:color="auto" w:fill="FFFFFF" w:themeFill="background1"/>
+            <w:vAlign w:val="center"/>
+          </w:tcPr>
+          <w:p>
+            <w:pPr>
+              <w:ind w:left="0"/>
+              <w:cnfStyle w:val="000000000000"/>
+              <w:rPr>
+                <w:sz w:val="22"/>
+                <w:szCs w:val="22"/>
+              </w:rPr>
+            </w:pPr>
+          </w:p>
+        </w:tc>
+        <w:tc>
+          <w:tcPr>
+            <w:tcW w:w="1134" w:type="dxa"/>
+            <w:shd w:val="clear" w:color="auto" w:fill="FFFFFF" w:themeFill="background1"/>
+            <w:vAlign w:val="center"/>
+          </w:tcPr>
+          <w:p>
+            <w:pPr>
+              <w:cnfStyle w:val="000000000000"/>
+              <w:rPr>
+                <w:sz w:val="22"/>
+                <w:szCs w:val="22"/>
+              </w:rPr>
+            </w:pPr>
+          </w:p>
+        </w:tc>
+        <w:tc>
+          <w:tcPr>
+            <w:tcW w:w="236" w:type="dxa"/>
+            <w:shd w:val="clear" w:color="auto" w:fill="FFFFFF" w:themeFill="background1"/>
+            <w:vAlign w:val="center"/>
+          </w:tcPr>
+          <w:p>
+            <w:pPr>
+              <w:cnfStyle w:val="000000000000"/>
+              <w:rPr>
+                <w:color w:val="FFFFFF" w:themeColor="background1"/>
+                <w:sz w:val="22"/>
+                <w:szCs w:val="22"/>
+              </w:rPr>
+            </w:pPr>
+          </w:p>
+        </w:tc>
+        <w:tc>
+          <w:tcPr>
+            <w:tcW w:w="567" w:type="dxa"/>
+            <w:shd w:val="clear" w:color="auto" w:fill="FFFFFF" w:themeFill="background1"/>
+            <w:vAlign w:val="center"/>
+          </w:tcPr>
+          <w:p>
+            <w:pPr>
+              <w:ind w:left="0"/>
+              <w:cnfStyle w:val="000000000000"/>
+              <w:rPr>
+                <w:noProof/>
+                <w:sz w:val="22"/>
+                <w:szCs w:val="22"/>
+                <w:lang w:val="es-ES"/>
+              </w:rPr>
+            </w:pPr>
+          </w:p>
+        </w:tc>
+        <w:tc>
+          <w:tcPr>
+            <w:tcW w:w="2778" w:type="dxa"/>
+            <w:shd w:val="clear" w:color="auto" w:fill="FFFFFF" w:themeFill="background1"/>
+            <w:vAlign w:val="center"/>
+          </w:tcPr>
+          <w:p>
+            <w:pPr>
+              <w:ind w:left="0"/>
+              <w:cnfStyle w:val="000000000000"/>
+              <w:rPr>
+                <w:sz w:val="22"/>
+                <w:szCs w:val="22"/>
+              </w:rPr>
+            </w:pPr>
+          </w:p>
+        </w:tc>
+        <w:tc>
+          <w:tcPr>
+            <w:tcW w:w="1191" w:type="dxa"/>
+            <w:shd w:val="clear" w:color="auto" w:fill="FFFFFF" w:themeFill="background1"/>
+            <w:vAlign w:val="center"/>
+          </w:tcPr>
+          <w:p>
+            <w:pPr>
+              <w:cnfStyle w:val="000000000000"/>
+              <w:rPr>
+                <w:sz w:val="22"/>
+                <w:szCs w:val="22"/>
+              </w:rPr>
+            </w:pPr>
+          </w:p>
+        </w:tc>
+        <w:tc>
+          <w:tcPr>
+            <w:tcW w:w="236" w:type="dxa"/>
+            <w:shd w:val="clear" w:color="auto" w:fill="auto"/>
+            <w:tcMar>
+              <w:left w:w="57" w:type="dxa"/>
+              <w:right w:w="57" w:type="dxa"/>
+            </w:tcMar>
+            <w:vAlign w:val="center"/>
+          </w:tcPr>
+          <w:p>
+            <w:pPr>
+              <w:ind w:left="0"/>
+              <w:cnfStyle w:val="000000000000"/>
+              <w:rPr>
+                <w:sz w:val="22"/>
+                <w:szCs w:val="22"/>
+              </w:rPr>
+            </w:pPr>
+          </w:p>
+        </w:tc>
+        <w:tc>
+          <w:tcPr>
+            <w:tcW w:w="624" w:type="dxa"/>
+            <w:shd w:val="clear" w:color="auto" w:fill="auto"/>
+            <w:vAlign w:val="center"/>
+          </w:tcPr>
+          <w:p>
+            <w:pPr>
+              <w:ind w:left="0"/>
+              <w:cnfStyle w:val="000000000000"/>
+              <w:rPr>
+                <w:color w:val="FFFFFF" w:themeColor="background1"/>
+                <w:sz w:val="22"/>
+                <w:szCs w:val="22"/>
+              </w:rPr>
+            </w:pPr>
+          </w:p>
+        </w:tc>
+        <w:tc>
+          <w:tcPr>
+            <w:tcW w:w="3288" w:type="dxa"/>
+            <w:shd w:val="clear" w:color="auto" w:fill="E6E6E6"/>
+            <w:vAlign w:val="center"/>
+          </w:tcPr>
+          <w:p>
+            <w:pPr>
+              <w:cnfStyle w:val="000000000000"/>
+              <w:rPr>
+                <w:sz w:val="22"/>
+                <w:szCs w:val="22"/>
+              </w:rPr>
+            </w:pPr>
+            <w:r>
+              <w:rPr>
+                <w:sz w:val="22"/>
+                <w:szCs w:val="22"/>
+              </w:rPr>
+              <w:t>Canvia la finestra de pantalla</w:t>
+            </w:r>
+          </w:p>
+        </w:tc>
+        <w:tc>
+          <w:tcPr>
+            <w:tcW w:w="1531" w:type="dxa"/>
+            <w:shd w:val="clear" w:color="auto" w:fill="E6E6E6"/>
+            <w:vAlign w:val="center"/>
+          </w:tcPr>
+          <w:p>
+            <w:pPr>
+              <w:cnfStyle w:val="000000000000"/>
               <w:rPr>
                 <w:sz w:val="22"/>
                 <w:szCs w:val="22"/>
@@ -2353,7 +2590,7 @@
                   <v:path arrowok="t" fillok="f" o:connecttype="none"/>
                   <o:lock v:ext="edit" shapetype="t"/>
                 </v:shapetype>
-                <v:shape id="_x0000_s1038" type="#_x0000_t32" style="position:absolute;left:0;text-align:left;margin-left:50.6pt;margin-top:13.05pt;width:13.95pt;height:0;z-index:251660288;mso-position-horizontal-relative:text;mso-position-vertical-relative:text" o:connectortype="straight">
+                <v:shape id="_x0000_s1040" type="#_x0000_t32" style="position:absolute;left:0;text-align:left;margin-left:50.6pt;margin-top:13.05pt;width:13.95pt;height:0;z-index:251661312;mso-position-horizontal-relative:text;mso-position-vertical-relative:text" o:connectortype="straight">
                   <v:stroke endarrow="block"/>
                 </v:shape>
               </w:pict>
@@ -2415,7 +2652,7 @@
       </w:endnotePr>
       <w:type w:val="continuous"/>
       <w:pgSz w:w="15840" w:h="12240" w:orient="landscape"/>
-      <w:pgMar w:top="1134" w:right="956" w:bottom="567" w:left="851" w:header="200" w:footer="708" w:gutter="0"/>
+      <w:pgMar w:top="1134" w:right="956" w:bottom="568" w:left="851" w:header="200" w:footer="708" w:gutter="0"/>
       <w:cols w:space="708"/>
       <w:docGrid w:linePitch="272"/>
     </w:sectPr>
@@ -2707,11 +2944,11 @@
       <w:lang w:val="ca-ES"/>
     </w:rPr>
   </w:style>
-  <w:style w:type="paragraph" w:styleId="Heading1">
+  <w:style w:type="paragraph" w:styleId="Ttulo1">
     <w:name w:val="heading 1"/>
     <w:basedOn w:val="Heading"/>
-    <w:next w:val="BodyText"/>
-    <w:link w:val="Heading1Char"/>
+    <w:next w:val="Textoindependiente"/>
+    <w:link w:val="Ttulo1Car"/>
     <w:qFormat/>
     <w:rsid w:val="001F1EDD"/>
     <w:pPr>
@@ -2733,10 +2970,10 @@
       <w:szCs w:val="48"/>
     </w:rPr>
   </w:style>
-  <w:style w:type="paragraph" w:styleId="Heading2">
+  <w:style w:type="paragraph" w:styleId="Ttulo2">
     <w:name w:val="heading 2"/>
     <w:basedOn w:val="Heading"/>
-    <w:next w:val="BodyText"/>
+    <w:next w:val="Textoindependiente"/>
     <w:qFormat/>
     <w:rsid w:val="0082263A"/>
     <w:pPr>
@@ -2753,13 +2990,13 @@
       <w:iCs/>
     </w:rPr>
   </w:style>
-  <w:style w:type="character" w:default="1" w:styleId="DefaultParagraphFont">
+  <w:style w:type="character" w:default="1" w:styleId="Fuentedeprrafopredeter">
     <w:name w:val="Default Paragraph Font"/>
     <w:uiPriority w:val="1"/>
     <w:semiHidden/>
     <w:unhideWhenUsed/>
   </w:style>
-  <w:style w:type="table" w:default="1" w:styleId="TableNormal">
+  <w:style w:type="table" w:default="1" w:styleId="Tablanormal">
     <w:name w:val="Normal Table"/>
     <w:uiPriority w:val="99"/>
     <w:semiHidden/>
@@ -2775,7 +3012,7 @@
       </w:tblCellMar>
     </w:tblPr>
   </w:style>
-  <w:style w:type="numbering" w:default="1" w:styleId="NoList">
+  <w:style w:type="numbering" w:default="1" w:styleId="Sinlista">
     <w:name w:val="No List"/>
     <w:uiPriority w:val="99"/>
     <w:semiHidden/>
@@ -2785,7 +3022,7 @@
     <w:name w:val="Footnote Characters"/>
     <w:rsid w:val="0082263A"/>
   </w:style>
-  <w:style w:type="character" w:styleId="Hyperlink">
+  <w:style w:type="character" w:styleId="Hipervnculo">
     <w:name w:val="Hyperlink"/>
     <w:rsid w:val="0082263A"/>
     <w:rPr>
@@ -2797,7 +3034,7 @@
     <w:name w:val="Endnote Characters"/>
     <w:rsid w:val="0082263A"/>
   </w:style>
-  <w:style w:type="paragraph" w:styleId="BodyText">
+  <w:style w:type="paragraph" w:styleId="Textoindependiente">
     <w:name w:val="Body Text"/>
     <w:basedOn w:val="Normal"/>
     <w:rsid w:val="0082263A"/>
@@ -2809,7 +3046,7 @@
   <w:style w:type="paragraph" w:customStyle="1" w:styleId="Heading">
     <w:name w:val="Heading"/>
     <w:basedOn w:val="Normal"/>
-    <w:next w:val="BodyText"/>
+    <w:next w:val="Textoindependiente"/>
     <w:rsid w:val="0082263A"/>
     <w:pPr>
       <w:keepNext/>
@@ -2821,12 +3058,12 @@
       <w:szCs w:val="28"/>
     </w:rPr>
   </w:style>
-  <w:style w:type="paragraph" w:styleId="List">
+  <w:style w:type="paragraph" w:styleId="Lista">
     <w:name w:val="List"/>
-    <w:basedOn w:val="BodyText"/>
+    <w:basedOn w:val="Textoindependiente"/>
     <w:rsid w:val="0082263A"/>
   </w:style>
-  <w:style w:type="paragraph" w:styleId="Header">
+  <w:style w:type="paragraph" w:styleId="Encabezado">
     <w:name w:val="header"/>
     <w:basedOn w:val="Normal"/>
     <w:rsid w:val="0082263A"/>
@@ -2838,7 +3075,7 @@
       </w:tabs>
     </w:pPr>
   </w:style>
-  <w:style w:type="paragraph" w:styleId="Footer">
+  <w:style w:type="paragraph" w:styleId="Piedepgina">
     <w:name w:val="footer"/>
     <w:basedOn w:val="Normal"/>
     <w:rsid w:val="0082263A"/>
@@ -2852,7 +3089,7 @@
   </w:style>
   <w:style w:type="paragraph" w:customStyle="1" w:styleId="TableContents">
     <w:name w:val="Table Contents"/>
-    <w:basedOn w:val="BodyText"/>
+    <w:basedOn w:val="Textoindependiente"/>
     <w:rsid w:val="0082263A"/>
   </w:style>
   <w:style w:type="paragraph" w:customStyle="1" w:styleId="Caption1">
@@ -2872,10 +3109,10 @@
   </w:style>
   <w:style w:type="paragraph" w:customStyle="1" w:styleId="Framecontents">
     <w:name w:val="Frame contents"/>
-    <w:basedOn w:val="BodyText"/>
+    <w:basedOn w:val="Textoindependiente"/>
     <w:rsid w:val="0082263A"/>
   </w:style>
-  <w:style w:type="paragraph" w:styleId="EnvelopeReturn">
+  <w:style w:type="paragraph" w:styleId="Remitedesobre">
     <w:name w:val="envelope return"/>
     <w:basedOn w:val="Normal"/>
     <w:rsid w:val="0082263A"/>
@@ -2908,7 +3145,7 @@
   <w:style w:type="paragraph" w:customStyle="1" w:styleId="HorizontalLine">
     <w:name w:val="Horizontal Line"/>
     <w:basedOn w:val="Normal"/>
-    <w:next w:val="BodyText"/>
+    <w:next w:val="Textoindependiente"/>
     <w:rsid w:val="0082263A"/>
     <w:pPr>
       <w:pBdr>
@@ -2920,10 +3157,10 @@
       <w:sz w:val="12"/>
     </w:rPr>
   </w:style>
-  <w:style w:type="character" w:customStyle="1" w:styleId="Heading1Char">
-    <w:name w:val="Heading 1 Char"/>
-    <w:basedOn w:val="DefaultParagraphFont"/>
-    <w:link w:val="Heading1"/>
+  <w:style w:type="character" w:customStyle="1" w:styleId="Ttulo1Car">
+    <w:name w:val="Título 1 Car"/>
+    <w:basedOn w:val="Fuentedeprrafopredeter"/>
+    <w:link w:val="Ttulo1"/>
     <w:rsid w:val="001F1EDD"/>
     <w:rPr>
       <w:rFonts w:ascii="Trebuchet MS" w:eastAsia="HG Mincho Light J" w:hAnsi="Trebuchet MS" w:cs="Arial Unicode MS"/>
@@ -2935,7 +3172,7 @@
       <w:lang w:val="en-US"/>
     </w:rPr>
   </w:style>
-  <w:style w:type="paragraph" w:styleId="NoSpacing">
+  <w:style w:type="paragraph" w:styleId="Sinespaciado">
     <w:name w:val="No Spacing"/>
     <w:uiPriority w:val="1"/>
     <w:qFormat/>
@@ -2950,9 +3187,9 @@
       <w:lang w:val="en-US"/>
     </w:rPr>
   </w:style>
-  <w:style w:type="character" w:styleId="SubtleEmphasis">
+  <w:style w:type="character" w:styleId="nfasissutil">
     <w:name w:val="Subtle Emphasis"/>
-    <w:basedOn w:val="DefaultParagraphFont"/>
+    <w:basedOn w:val="Fuentedeprrafopredeter"/>
     <w:uiPriority w:val="19"/>
     <w:qFormat/>
     <w:rsid w:val="005068A3"/>
@@ -2962,9 +3199,9 @@
       <w:color w:val="808080"/>
     </w:rPr>
   </w:style>
-  <w:style w:type="character" w:styleId="IntenseEmphasis">
+  <w:style w:type="character" w:styleId="nfasisintenso">
     <w:name w:val="Intense Emphasis"/>
-    <w:basedOn w:val="DefaultParagraphFont"/>
+    <w:basedOn w:val="Fuentedeprrafopredeter"/>
     <w:uiPriority w:val="21"/>
     <w:qFormat/>
     <w:rsid w:val="005068A3"/>
@@ -2976,11 +3213,11 @@
       <w:color w:val="4F81BD"/>
     </w:rPr>
   </w:style>
-  <w:style w:type="paragraph" w:styleId="Quote">
+  <w:style w:type="paragraph" w:styleId="Cita">
     <w:name w:val="Quote"/>
     <w:basedOn w:val="Normal"/>
     <w:next w:val="Normal"/>
-    <w:link w:val="QuoteChar"/>
+    <w:link w:val="CitaCar"/>
     <w:uiPriority w:val="29"/>
     <w:qFormat/>
     <w:rsid w:val="005068A3"/>
@@ -2990,10 +3227,10 @@
       <w:color w:val="000000"/>
     </w:rPr>
   </w:style>
-  <w:style w:type="character" w:customStyle="1" w:styleId="QuoteChar">
-    <w:name w:val="Quote Char"/>
-    <w:basedOn w:val="DefaultParagraphFont"/>
-    <w:link w:val="Quote"/>
+  <w:style w:type="character" w:customStyle="1" w:styleId="CitaCar">
+    <w:name w:val="Cita Car"/>
+    <w:basedOn w:val="Fuentedeprrafopredeter"/>
+    <w:link w:val="Cita"/>
     <w:uiPriority w:val="29"/>
     <w:rsid w:val="005068A3"/>
     <w:rPr>
@@ -3004,9 +3241,9 @@
       <w:lang w:val="en-US"/>
     </w:rPr>
   </w:style>
-  <w:style w:type="table" w:styleId="TableGrid">
+  <w:style w:type="table" w:styleId="Tablaconcuadrcula">
     <w:name w:val="Table Grid"/>
-    <w:basedOn w:val="TableNormal"/>
+    <w:basedOn w:val="Tablanormal"/>
     <w:rsid w:val="005068A3"/>
     <w:tblPr>
       <w:tblInd w:w="0" w:type="dxa"/>
@@ -3026,11 +3263,11 @@
       </w:tblCellMar>
     </w:tblPr>
   </w:style>
-  <w:style w:type="paragraph" w:styleId="Subtitle">
+  <w:style w:type="paragraph" w:styleId="Subttulo">
     <w:name w:val="Subtitle"/>
     <w:basedOn w:val="Normal"/>
     <w:next w:val="Normal"/>
-    <w:link w:val="SubtitleChar"/>
+    <w:link w:val="SubttuloCar"/>
     <w:qFormat/>
     <w:rsid w:val="001F1EDD"/>
     <w:pPr>
@@ -3044,10 +3281,10 @@
       <w:szCs w:val="24"/>
     </w:rPr>
   </w:style>
-  <w:style w:type="character" w:customStyle="1" w:styleId="SubtitleChar">
-    <w:name w:val="Subtitle Char"/>
-    <w:basedOn w:val="DefaultParagraphFont"/>
-    <w:link w:val="Subtitle"/>
+  <w:style w:type="character" w:customStyle="1" w:styleId="SubttuloCar">
+    <w:name w:val="Subtítulo Car"/>
+    <w:basedOn w:val="Fuentedeprrafopredeter"/>
+    <w:link w:val="Subttulo"/>
     <w:rsid w:val="001F1EDD"/>
     <w:rPr>
       <w:rFonts w:asciiTheme="majorHAnsi" w:eastAsiaTheme="majorEastAsia" w:hAnsiTheme="majorHAnsi" w:cstheme="majorBidi"/>
@@ -3056,9 +3293,9 @@
       <w:lang w:val="en-US"/>
     </w:rPr>
   </w:style>
-  <w:style w:type="character" w:styleId="Emphasis">
+  <w:style w:type="character" w:styleId="nfasis">
     <w:name w:val="Emphasis"/>
-    <w:basedOn w:val="DefaultParagraphFont"/>
+    <w:basedOn w:val="Fuentedeprrafopredeter"/>
     <w:qFormat/>
     <w:rsid w:val="001F1EDD"/>
     <w:rPr>
@@ -3066,10 +3303,10 @@
       <w:iCs/>
     </w:rPr>
   </w:style>
-  <w:style w:type="paragraph" w:styleId="BalloonText">
+  <w:style w:type="paragraph" w:styleId="Textodeglobo">
     <w:name w:val="Balloon Text"/>
     <w:basedOn w:val="Normal"/>
-    <w:link w:val="BalloonTextChar"/>
+    <w:link w:val="TextodegloboCar"/>
     <w:rsid w:val="00EF6AC1"/>
     <w:pPr>
       <w:spacing w:before="0" w:after="0"/>
@@ -3080,10 +3317,10 @@
       <w:szCs w:val="16"/>
     </w:rPr>
   </w:style>
-  <w:style w:type="character" w:customStyle="1" w:styleId="BalloonTextChar">
-    <w:name w:val="Balloon Text Char"/>
-    <w:basedOn w:val="DefaultParagraphFont"/>
-    <w:link w:val="BalloonText"/>
+  <w:style w:type="character" w:customStyle="1" w:styleId="TextodegloboCar">
+    <w:name w:val="Texto de globo Car"/>
+    <w:basedOn w:val="Fuentedeprrafopredeter"/>
+    <w:link w:val="Textodeglobo"/>
     <w:rsid w:val="00EF6AC1"/>
     <w:rPr>
       <w:rFonts w:ascii="Tahoma" w:eastAsia="Verdana" w:hAnsi="Tahoma" w:cs="Tahoma"/>
@@ -3092,9 +3329,9 @@
       <w:lang w:val="en-US"/>
     </w:rPr>
   </w:style>
-  <w:style w:type="table" w:styleId="ColorfulList-Accent4">
+  <w:style w:type="table" w:styleId="Listavistosa-nfasis4">
     <w:name w:val="Colorful List Accent 4"/>
-    <w:basedOn w:val="TableNormal"/>
+    <w:basedOn w:val="Tablanormal"/>
     <w:uiPriority w:val="72"/>
     <w:rsid w:val="00095E46"/>
     <w:rPr>
@@ -3177,7 +3414,7 @@
   </w:style>
   <w:style w:type="table" w:customStyle="1" w:styleId="ColorfulList1">
     <w:name w:val="Colorful List1"/>
-    <w:basedOn w:val="TableNormal"/>
+    <w:basedOn w:val="Tablanormal"/>
     <w:uiPriority w:val="72"/>
     <w:rsid w:val="00C91C97"/>
     <w:rPr>
@@ -3549,7 +3786,7 @@
 </file>
 
 <file path=customXml/itemProps1.xml><?xml version="1.0" encoding="utf-8"?>
-<ds:datastoreItem xmlns:ds="http://schemas.openxmlformats.org/officeDocument/2006/customXml" ds:itemID="{C179649B-D293-445C-AC8B-A7B3F6BF129A}">
+<ds:datastoreItem xmlns:ds="http://schemas.openxmlformats.org/officeDocument/2006/customXml" ds:itemID="{380EF16A-F037-4E62-AF2E-0CCAABD132FA}">
   <ds:schemaRefs>
     <ds:schemaRef ds:uri="http://schemas.openxmlformats.org/officeDocument/2006/bibliography"/>
   </ds:schemaRefs>

</xml_diff>

<commit_message>
DOC: Es documenta que la tecla "º" permet navegar per les finestres "per defecte".
</commit_message>
<xml_diff>
--- a/starviewer/doc/help/shortcuts/Starviewer_Shortcuts_guide.docx
+++ b/starviewer/doc/help/shortcuts/Starviewer_Shortcuts_guide.docx
@@ -11,6 +11,12 @@
           <w:rFonts w:ascii="Trebuchet MS" w:hAnsi="Trebuchet MS" w:cs="Verdana"/>
         </w:rPr>
         <w:sectPr>
+          <w:headerReference w:type="even" r:id="rId8"/>
+          <w:headerReference w:type="default" r:id="rId9"/>
+          <w:footerReference w:type="even" r:id="rId10"/>
+          <w:footerReference w:type="default" r:id="rId11"/>
+          <w:headerReference w:type="first" r:id="rId12"/>
+          <w:footerReference w:type="first" r:id="rId13"/>
           <w:footnotePr>
             <w:pos w:val="beneathText"/>
             <w:numRestart w:val="eachPage"/>
@@ -19,7 +25,7 @@
             <w:numFmt w:val="decimal"/>
           </w:endnotePr>
           <w:pgSz w:w="15840" w:h="12240" w:orient="landscape"/>
-          <w:pgMar w:top="709" w:right="1134" w:bottom="851" w:left="1134" w:header="200" w:footer="720" w:gutter="0"/>
+          <w:pgMar w:top="709" w:right="1134" w:bottom="851" w:left="1134" w:header="200" w:footer="214" w:gutter="0"/>
           <w:cols w:space="720"/>
           <w:docGrid w:linePitch="272"/>
         </w:sectPr>
@@ -343,22 +349,21 @@
           <wp:anchor distT="0" distB="0" distL="114300" distR="114300" simplePos="0" relativeHeight="251658240" behindDoc="1" locked="0" layoutInCell="1" allowOverlap="1">
             <wp:simplePos x="0" y="0"/>
             <wp:positionH relativeFrom="column">
-              <wp:posOffset>-191770</wp:posOffset>
+              <wp:posOffset>-254635</wp:posOffset>
             </wp:positionH>
             <wp:positionV relativeFrom="paragraph">
-              <wp:posOffset>60960</wp:posOffset>
+              <wp:posOffset>113665</wp:posOffset>
             </wp:positionV>
-            <wp:extent cx="9358630" cy="3976370"/>
+            <wp:extent cx="9436100" cy="3956050"/>
             <wp:effectExtent l="19050" t="0" r="0" b="0"/>
             <wp:wrapTight wrapText="bothSides">
               <wp:wrapPolygon edited="0">
                 <wp:start x="-44" y="0"/>
-                <wp:lineTo x="-44" y="21524"/>
-                <wp:lineTo x="21500" y="21524"/>
-                <wp:lineTo x="21500" y="21524"/>
-                <wp:lineTo x="21588" y="20282"/>
-                <wp:lineTo x="21588" y="931"/>
-                <wp:lineTo x="21500" y="0"/>
+                <wp:lineTo x="-44" y="21531"/>
+                <wp:lineTo x="21498" y="21531"/>
+                <wp:lineTo x="21585" y="20283"/>
+                <wp:lineTo x="21585" y="624"/>
+                <wp:lineTo x="21542" y="0"/>
                 <wp:lineTo x="-44" y="0"/>
               </wp:wrapPolygon>
             </wp:wrapTight>
@@ -374,8 +379,8 @@
                     <pic:cNvPicPr/>
                   </pic:nvPicPr>
                   <pic:blipFill>
-                    <a:blip r:embed="rId6" cstate="print"/>
-                    <a:srcRect l="902" t="2062" b="1546"/>
+                    <a:blip r:embed="rId14" cstate="print"/>
+                    <a:srcRect l="513" t="3130" b="1785"/>
                     <a:stretch>
                       <a:fillRect/>
                     </a:stretch>
@@ -383,7 +388,7 @@
                   <pic:spPr>
                     <a:xfrm>
                       <a:off x="0" y="0"/>
-                      <a:ext cx="9358630" cy="3976370"/>
+                      <a:ext cx="9436100" cy="3956050"/>
                     </a:xfrm>
                     <a:prstGeom prst="rect">
                       <a:avLst/>
@@ -474,7 +479,7 @@
                           </pic:cNvPicPr>
                         </pic:nvPicPr>
                         <pic:blipFill>
-                          <a:blip r:embed="rId7" cstate="print"/>
+                          <a:blip r:embed="rId15" cstate="print"/>
                           <a:srcRect/>
                           <a:stretch>
                             <a:fillRect/>
@@ -606,7 +611,7 @@
                           </pic:cNvPicPr>
                         </pic:nvPicPr>
                         <pic:blipFill>
-                          <a:blip r:embed="rId8" cstate="print">
+                          <a:blip r:embed="rId16" cstate="print">
                             <a:lum bright="-20000"/>
                           </a:blip>
                           <a:srcRect/>
@@ -742,7 +747,7 @@
                           <pic:cNvPicPr/>
                         </pic:nvPicPr>
                         <pic:blipFill>
-                          <a:blip r:embed="rId9" cstate="print"/>
+                          <a:blip r:embed="rId17" cstate="print"/>
                           <a:stretch>
                             <a:fillRect/>
                           </a:stretch>
@@ -856,7 +861,7 @@
                           </pic:cNvPicPr>
                         </pic:nvPicPr>
                         <pic:blipFill>
-                          <a:blip r:embed="rId10" cstate="print"/>
+                          <a:blip r:embed="rId18" cstate="print"/>
                           <a:srcRect/>
                           <a:stretch>
                             <a:fillRect/>
@@ -988,7 +993,7 @@
                           </pic:cNvPicPr>
                         </pic:nvPicPr>
                         <pic:blipFill>
-                          <a:blip r:embed="rId11" cstate="print">
+                          <a:blip r:embed="rId19" cstate="print">
                             <a:lum bright="-10000"/>
                           </a:blip>
                           <a:srcRect/>
@@ -1111,7 +1116,6 @@
             <w:r>
               <w:rPr>
                 <w:noProof/>
-                <w:color w:val="auto"/>
                 <w:sz w:val="22"/>
                 <w:szCs w:val="22"/>
                 <w:lang w:val="es-ES"/>
@@ -1134,7 +1138,7 @@
                           </pic:cNvPicPr>
                         </pic:nvPicPr>
                         <pic:blipFill>
-                          <a:blip r:embed="rId12" cstate="print"/>
+                          <a:blip r:embed="rId20" cstate="print"/>
                           <a:srcRect/>
                           <a:stretch>
                             <a:fillRect/>
@@ -1265,7 +1269,7 @@
                           </pic:cNvPicPr>
                         </pic:nvPicPr>
                         <pic:blipFill>
-                          <a:blip r:embed="rId13" cstate="print"/>
+                          <a:blip r:embed="rId21" cstate="print"/>
                           <a:srcRect/>
                           <a:stretch>
                             <a:fillRect/>
@@ -1397,7 +1401,7 @@
                           </pic:cNvPicPr>
                         </pic:nvPicPr>
                         <pic:blipFill>
-                          <a:blip r:embed="rId14" cstate="print"/>
+                          <a:blip r:embed="rId22" cstate="print"/>
                           <a:srcRect/>
                           <a:stretch>
                             <a:fillRect/>
@@ -1545,7 +1549,7 @@
                           <pic:cNvPicPr/>
                         </pic:nvPicPr>
                         <pic:blipFill>
-                          <a:blip r:embed="rId15" cstate="print"/>
+                          <a:blip r:embed="rId23" cstate="print"/>
                           <a:stretch>
                             <a:fillRect/>
                           </a:stretch>
@@ -1667,7 +1671,7 @@
                           </pic:cNvPicPr>
                         </pic:nvPicPr>
                         <pic:blipFill>
-                          <a:blip r:embed="rId16" cstate="print"/>
+                          <a:blip r:embed="rId24" cstate="print"/>
                           <a:srcRect/>
                           <a:stretch>
                             <a:fillRect/>
@@ -1806,7 +1810,7 @@
                           </pic:cNvPicPr>
                         </pic:nvPicPr>
                         <pic:blipFill>
-                          <a:blip r:embed="rId17" cstate="print"/>
+                          <a:blip r:embed="rId25" cstate="print"/>
                           <a:srcRect/>
                           <a:stretch>
                             <a:fillRect/>
@@ -1947,7 +1951,7 @@
                           <pic:cNvPicPr/>
                         </pic:nvPicPr>
                         <pic:blipFill>
-                          <a:blip r:embed="rId18" cstate="print"/>
+                          <a:blip r:embed="rId26" cstate="print"/>
                           <a:stretch>
                             <a:fillRect/>
                           </a:stretch>
@@ -2140,7 +2144,7 @@
                           </pic:cNvPicPr>
                         </pic:nvPicPr>
                         <pic:blipFill>
-                          <a:blip r:embed="rId19" cstate="print"/>
+                          <a:blip r:embed="rId27" cstate="print"/>
                           <a:srcRect/>
                           <a:stretch>
                             <a:fillRect/>
@@ -2282,7 +2286,7 @@
                           <pic:cNvPicPr/>
                         </pic:nvPicPr>
                         <pic:blipFill>
-                          <a:blip r:embed="rId20" cstate="print"/>
+                          <a:blip r:embed="rId28" cstate="print"/>
                           <a:stretch>
                             <a:fillRect/>
                           </a:stretch>
@@ -2652,12 +2656,122 @@
       </w:endnotePr>
       <w:type w:val="continuous"/>
       <w:pgSz w:w="15840" w:h="12240" w:orient="landscape"/>
-      <w:pgMar w:top="1134" w:right="956" w:bottom="568" w:left="851" w:header="200" w:footer="708" w:gutter="0"/>
+      <w:pgMar w:top="1134" w:right="956" w:bottom="568" w:left="851" w:header="200" w:footer="214" w:gutter="0"/>
       <w:cols w:space="708"/>
       <w:docGrid w:linePitch="272"/>
     </w:sectPr>
   </w:body>
 </w:document>
+</file>
+
+<file path=word/endnotes.xml><?xml version="1.0" encoding="utf-8"?>
+<w:endnotes xmlns:ve="http://schemas.openxmlformats.org/markup-compatibility/2006" xmlns:o="urn:schemas-microsoft-com:office:office" xmlns:r="http://schemas.openxmlformats.org/officeDocument/2006/relationships" xmlns:m="http://schemas.openxmlformats.org/officeDocument/2006/math" xmlns:v="urn:schemas-microsoft-com:vml" xmlns:wp="http://schemas.openxmlformats.org/drawingml/2006/wordprocessingDrawing" xmlns:w10="urn:schemas-microsoft-com:office:word" xmlns:w="http://schemas.openxmlformats.org/wordprocessingml/2006/main" xmlns:wne="http://schemas.microsoft.com/office/word/2006/wordml">
+  <w:endnote w:type="separator" w:id="-1">
+    <w:p>
+      <w:pPr>
+        <w:spacing w:before="0" w:after="0"/>
+      </w:pPr>
+      <w:r>
+        <w:separator/>
+      </w:r>
+    </w:p>
+  </w:endnote>
+  <w:endnote w:type="continuationSeparator" w:id="0">
+    <w:p>
+      <w:pPr>
+        <w:spacing w:before="0" w:after="0"/>
+      </w:pPr>
+      <w:r>
+        <w:continuationSeparator/>
+      </w:r>
+    </w:p>
+  </w:endnote>
+</w:endnotes>
+</file>
+
+<file path=word/footer1.xml><?xml version="1.0" encoding="utf-8"?>
+<w:ftr xmlns:ve="http://schemas.openxmlformats.org/markup-compatibility/2006" xmlns:o="urn:schemas-microsoft-com:office:office" xmlns:r="http://schemas.openxmlformats.org/officeDocument/2006/relationships" xmlns:m="http://schemas.openxmlformats.org/officeDocument/2006/math" xmlns:v="urn:schemas-microsoft-com:vml" xmlns:wp="http://schemas.openxmlformats.org/drawingml/2006/wordprocessingDrawing" xmlns:w10="urn:schemas-microsoft-com:office:word" xmlns:w="http://schemas.openxmlformats.org/wordprocessingml/2006/main" xmlns:wne="http://schemas.microsoft.com/office/word/2006/wordml">
+  <w:p>
+    <w:pPr>
+      <w:pStyle w:val="Piedepgina"/>
+    </w:pPr>
+  </w:p>
+</w:ftr>
+</file>
+
+<file path=word/footer2.xml><?xml version="1.0" encoding="utf-8"?>
+<w:ftr xmlns:ve="http://schemas.openxmlformats.org/markup-compatibility/2006" xmlns:o="urn:schemas-microsoft-com:office:office" xmlns:r="http://schemas.openxmlformats.org/officeDocument/2006/relationships" xmlns:m="http://schemas.openxmlformats.org/officeDocument/2006/math" xmlns:v="urn:schemas-microsoft-com:vml" xmlns:wp="http://schemas.openxmlformats.org/drawingml/2006/wordprocessingDrawing" xmlns:w10="urn:schemas-microsoft-com:office:word" xmlns:w="http://schemas.openxmlformats.org/wordprocessingml/2006/main" xmlns:wne="http://schemas.microsoft.com/office/word/2006/wordml">
+  <w:p>
+    <w:pPr>
+      <w:pStyle w:val="Piedepgina"/>
+    </w:pPr>
+  </w:p>
+</w:ftr>
+</file>
+
+<file path=word/footer3.xml><?xml version="1.0" encoding="utf-8"?>
+<w:ftr xmlns:ve="http://schemas.openxmlformats.org/markup-compatibility/2006" xmlns:o="urn:schemas-microsoft-com:office:office" xmlns:r="http://schemas.openxmlformats.org/officeDocument/2006/relationships" xmlns:m="http://schemas.openxmlformats.org/officeDocument/2006/math" xmlns:v="urn:schemas-microsoft-com:vml" xmlns:wp="http://schemas.openxmlformats.org/drawingml/2006/wordprocessingDrawing" xmlns:w10="urn:schemas-microsoft-com:office:word" xmlns:w="http://schemas.openxmlformats.org/wordprocessingml/2006/main" xmlns:wne="http://schemas.microsoft.com/office/word/2006/wordml">
+  <w:p>
+    <w:pPr>
+      <w:pStyle w:val="Piedepgina"/>
+    </w:pPr>
+  </w:p>
+</w:ftr>
+</file>
+
+<file path=word/footnotes.xml><?xml version="1.0" encoding="utf-8"?>
+<w:footnotes xmlns:ve="http://schemas.openxmlformats.org/markup-compatibility/2006" xmlns:o="urn:schemas-microsoft-com:office:office" xmlns:r="http://schemas.openxmlformats.org/officeDocument/2006/relationships" xmlns:m="http://schemas.openxmlformats.org/officeDocument/2006/math" xmlns:v="urn:schemas-microsoft-com:vml" xmlns:wp="http://schemas.openxmlformats.org/drawingml/2006/wordprocessingDrawing" xmlns:w10="urn:schemas-microsoft-com:office:word" xmlns:w="http://schemas.openxmlformats.org/wordprocessingml/2006/main" xmlns:wne="http://schemas.microsoft.com/office/word/2006/wordml">
+  <w:footnote w:type="separator" w:id="-1">
+    <w:p>
+      <w:pPr>
+        <w:spacing w:before="0" w:after="0"/>
+      </w:pPr>
+      <w:r>
+        <w:separator/>
+      </w:r>
+    </w:p>
+  </w:footnote>
+  <w:footnote w:type="continuationSeparator" w:id="0">
+    <w:p>
+      <w:pPr>
+        <w:spacing w:before="0" w:after="0"/>
+      </w:pPr>
+      <w:r>
+        <w:continuationSeparator/>
+      </w:r>
+    </w:p>
+  </w:footnote>
+</w:footnotes>
+</file>
+
+<file path=word/header1.xml><?xml version="1.0" encoding="utf-8"?>
+<w:hdr xmlns:ve="http://schemas.openxmlformats.org/markup-compatibility/2006" xmlns:o="urn:schemas-microsoft-com:office:office" xmlns:r="http://schemas.openxmlformats.org/officeDocument/2006/relationships" xmlns:m="http://schemas.openxmlformats.org/officeDocument/2006/math" xmlns:v="urn:schemas-microsoft-com:vml" xmlns:wp="http://schemas.openxmlformats.org/drawingml/2006/wordprocessingDrawing" xmlns:w10="urn:schemas-microsoft-com:office:word" xmlns:w="http://schemas.openxmlformats.org/wordprocessingml/2006/main" xmlns:wne="http://schemas.microsoft.com/office/word/2006/wordml">
+  <w:p>
+    <w:pPr>
+      <w:pStyle w:val="Encabezado"/>
+    </w:pPr>
+  </w:p>
+</w:hdr>
+</file>
+
+<file path=word/header2.xml><?xml version="1.0" encoding="utf-8"?>
+<w:hdr xmlns:ve="http://schemas.openxmlformats.org/markup-compatibility/2006" xmlns:o="urn:schemas-microsoft-com:office:office" xmlns:r="http://schemas.openxmlformats.org/officeDocument/2006/relationships" xmlns:m="http://schemas.openxmlformats.org/officeDocument/2006/math" xmlns:v="urn:schemas-microsoft-com:vml" xmlns:wp="http://schemas.openxmlformats.org/drawingml/2006/wordprocessingDrawing" xmlns:w10="urn:schemas-microsoft-com:office:word" xmlns:w="http://schemas.openxmlformats.org/wordprocessingml/2006/main" xmlns:wne="http://schemas.microsoft.com/office/word/2006/wordml">
+  <w:p>
+    <w:pPr>
+      <w:pStyle w:val="Encabezado"/>
+    </w:pPr>
+  </w:p>
+</w:hdr>
+</file>
+
+<file path=word/header3.xml><?xml version="1.0" encoding="utf-8"?>
+<w:hdr xmlns:ve="http://schemas.openxmlformats.org/markup-compatibility/2006" xmlns:o="urn:schemas-microsoft-com:office:office" xmlns:r="http://schemas.openxmlformats.org/officeDocument/2006/relationships" xmlns:m="http://schemas.openxmlformats.org/officeDocument/2006/math" xmlns:v="urn:schemas-microsoft-com:vml" xmlns:wp="http://schemas.openxmlformats.org/drawingml/2006/wordprocessingDrawing" xmlns:w10="urn:schemas-microsoft-com:office:word" xmlns:w="http://schemas.openxmlformats.org/wordprocessingml/2006/main" xmlns:wne="http://schemas.microsoft.com/office/word/2006/wordml">
+  <w:p>
+    <w:pPr>
+      <w:pStyle w:val="Encabezado"/>
+    </w:pPr>
+  </w:p>
+</w:hdr>
 </file>
 
 <file path=word/numbering.xml><?xml version="1.0" encoding="utf-8"?>
@@ -3786,7 +3900,7 @@
 </file>
 
 <file path=customXml/itemProps1.xml><?xml version="1.0" encoding="utf-8"?>
-<ds:datastoreItem xmlns:ds="http://schemas.openxmlformats.org/officeDocument/2006/customXml" ds:itemID="{380EF16A-F037-4E62-AF2E-0CCAABD132FA}">
+<ds:datastoreItem xmlns:ds="http://schemas.openxmlformats.org/officeDocument/2006/customXml" ds:itemID="{5DF4E917-5EF0-4888-BA5F-10670668EB28}">
   <ds:schemaRefs>
     <ds:schemaRef ds:uri="http://schemas.openxmlformats.org/officeDocument/2006/bibliography"/>
   </ds:schemaRefs>

</xml_diff>

<commit_message>
ENH: Afegim l'adreça de suport a l'esquema de shortcuts
</commit_message>
<xml_diff>
--- a/starviewer/doc/help/shortcuts/Starviewer_Shortcuts_guide.docx
+++ b/starviewer/doc/help/shortcuts/Starviewer_Shortcuts_guide.docx
@@ -1,6 +1,6 @@
 
 <file path=word/document.xml><?xml version="1.0" encoding="utf-8"?>
-<w:document xmlns:ve="http://schemas.openxmlformats.org/markup-compatibility/2006" xmlns:o="urn:schemas-microsoft-com:office:office" xmlns:r="http://schemas.openxmlformats.org/officeDocument/2006/relationships" xmlns:m="http://schemas.openxmlformats.org/officeDocument/2006/math" xmlns:v="urn:schemas-microsoft-com:vml" xmlns:wp="http://schemas.openxmlformats.org/drawingml/2006/wordprocessingDrawing" xmlns:w10="urn:schemas-microsoft-com:office:word" xmlns:w="http://schemas.openxmlformats.org/wordprocessingml/2006/main" xmlns:wne="http://schemas.microsoft.com/office/word/2006/wordml">
+<w:document xmlns:wpc="http://schemas.microsoft.com/office/word/2010/wordprocessingCanvas" xmlns:mc="http://schemas.openxmlformats.org/markup-compatibility/2006" xmlns:o="urn:schemas-microsoft-com:office:office" xmlns:r="http://schemas.openxmlformats.org/officeDocument/2006/relationships" xmlns:m="http://schemas.openxmlformats.org/officeDocument/2006/math" xmlns:v="urn:schemas-microsoft-com:vml" xmlns:wp14="http://schemas.microsoft.com/office/word/2010/wordprocessingDrawing" xmlns:wp="http://schemas.openxmlformats.org/drawingml/2006/wordprocessingDrawing" xmlns:w10="urn:schemas-microsoft-com:office:word" xmlns:w="http://schemas.openxmlformats.org/wordprocessingml/2006/main" xmlns:w14="http://schemas.microsoft.com/office/word/2010/wordml" xmlns:wpg="http://schemas.microsoft.com/office/word/2010/wordprocessingGroup" xmlns:wpi="http://schemas.microsoft.com/office/word/2010/wordprocessingInk" xmlns:wne="http://schemas.microsoft.com/office/word/2006/wordml" xmlns:wps="http://schemas.microsoft.com/office/word/2010/wordprocessingShape" mc:Ignorable="w14 wp14">
   <w:background w:color="FFFFFF"/>
   <w:body>
     <w:p>
@@ -11,12 +11,12 @@
           <w:rFonts w:ascii="Trebuchet MS" w:hAnsi="Trebuchet MS" w:cs="Verdana"/>
         </w:rPr>
         <w:sectPr>
-          <w:headerReference w:type="even" r:id="rId8"/>
-          <w:headerReference w:type="default" r:id="rId9"/>
-          <w:footerReference w:type="even" r:id="rId10"/>
-          <w:footerReference w:type="default" r:id="rId11"/>
-          <w:headerReference w:type="first" r:id="rId12"/>
-          <w:footerReference w:type="first" r:id="rId13"/>
+          <w:headerReference w:type="even" r:id="rId9"/>
+          <w:headerReference w:type="default" r:id="rId10"/>
+          <w:footerReference w:type="even" r:id="rId11"/>
+          <w:footerReference w:type="default" r:id="rId12"/>
+          <w:headerReference w:type="first" r:id="rId13"/>
+          <w:footerReference w:type="first" r:id="rId14"/>
           <w:footnotePr>
             <w:pos w:val="beneathText"/>
             <w:numRestart w:val="eachPage"/>
@@ -379,7 +379,7 @@
                     <pic:cNvPicPr/>
                   </pic:nvPicPr>
                   <pic:blipFill>
-                    <a:blip r:embed="rId14" cstate="print"/>
+                    <a:blip r:embed="rId15" cstate="print"/>
                     <a:srcRect l="513" t="3130" b="1785"/>
                     <a:stretch>
                       <a:fillRect/>
@@ -425,7 +425,7 @@
         <w:tblW w:w="14987" w:type="dxa"/>
         <w:tblInd w:w="-396" w:type="dxa"/>
         <w:tblLayout w:type="fixed"/>
-        <w:tblLook w:val="0480"/>
+        <w:tblLook w:val="0480" w:firstRow="0" w:lastRow="0" w:firstColumn="1" w:lastColumn="0" w:noHBand="0" w:noVBand="1"/>
       </w:tblPr>
       <w:tblGrid>
         <w:gridCol w:w="567"/>
@@ -442,12 +442,12 @@
       </w:tblGrid>
       <w:tr>
         <w:trPr>
-          <w:cnfStyle w:val="000000100000"/>
+          <w:cnfStyle w:val="000000100000" w:firstRow="0" w:lastRow="0" w:firstColumn="0" w:lastColumn="0" w:oddVBand="0" w:evenVBand="0" w:oddHBand="1" w:evenHBand="0" w:firstRowFirstColumn="0" w:firstRowLastColumn="0" w:lastRowFirstColumn="0" w:lastRowLastColumn="0"/>
           <w:trHeight w:val="390"/>
         </w:trPr>
         <w:tc>
           <w:tcPr>
-            <w:cnfStyle w:val="001000000000"/>
+            <w:cnfStyle w:val="001000000000" w:firstRow="0" w:lastRow="0" w:firstColumn="1" w:lastColumn="0" w:oddVBand="0" w:evenVBand="0" w:oddHBand="0" w:evenHBand="0" w:firstRowFirstColumn="0" w:firstRowLastColumn="0" w:lastRowFirstColumn="0" w:lastRowLastColumn="0"/>
             <w:tcW w:w="567" w:type="dxa"/>
             <w:shd w:val="clear" w:color="auto" w:fill="auto"/>
             <w:vAlign w:val="center"/>
@@ -462,7 +462,7 @@
                 <w:lang w:val="es-ES"/>
               </w:rPr>
               <w:drawing>
-                <wp:inline distT="0" distB="0" distL="0" distR="0">
+                <wp:inline distT="0" distB="0" distL="0" distR="0" wp14:anchorId="7F7A6B0A" wp14:editId="166953E6">
                   <wp:extent cx="212422" cy="212422"/>
                   <wp:effectExtent l="0" t="0" r="0" b="0"/>
                   <wp:docPr id="40" name="Imagen 2" descr="C:\Documents and Settings\Roger\starviewer\src\main\images\axial.png"/>
@@ -479,7 +479,7 @@
                           </pic:cNvPicPr>
                         </pic:nvPicPr>
                         <pic:blipFill>
-                          <a:blip r:embed="rId15" cstate="print"/>
+                          <a:blip r:embed="rId16" cstate="print"/>
                           <a:srcRect/>
                           <a:stretch>
                             <a:fillRect/>
@@ -517,7 +517,7 @@
           <w:p>
             <w:pPr>
               <w:ind w:left="0"/>
-              <w:cnfStyle w:val="000000100000"/>
+              <w:cnfStyle w:val="000000100000" w:firstRow="0" w:lastRow="0" w:firstColumn="0" w:lastColumn="0" w:oddVBand="0" w:evenVBand="0" w:oddHBand="1" w:evenHBand="0" w:firstRowFirstColumn="0" w:firstRowLastColumn="0" w:lastRowFirstColumn="0" w:lastRowLastColumn="0"/>
               <w:rPr>
                 <w:sz w:val="22"/>
                 <w:szCs w:val="22"/>
@@ -539,7 +539,7 @@
           </w:tcPr>
           <w:p>
             <w:pPr>
-              <w:cnfStyle w:val="000000100000"/>
+              <w:cnfStyle w:val="000000100000" w:firstRow="0" w:lastRow="0" w:firstColumn="0" w:lastColumn="0" w:oddVBand="0" w:evenVBand="0" w:oddHBand="1" w:evenHBand="0" w:firstRowFirstColumn="0" w:firstRowLastColumn="0" w:lastRowFirstColumn="0" w:lastRowLastColumn="0"/>
               <w:rPr>
                 <w:sz w:val="22"/>
                 <w:szCs w:val="22"/>
@@ -562,7 +562,7 @@
           </w:tcPr>
           <w:p>
             <w:pPr>
-              <w:cnfStyle w:val="000000100000"/>
+              <w:cnfStyle w:val="000000100000" w:firstRow="0" w:lastRow="0" w:firstColumn="0" w:lastColumn="0" w:oddVBand="0" w:evenVBand="0" w:oddHBand="1" w:evenHBand="0" w:firstRowFirstColumn="0" w:firstRowLastColumn="0" w:lastRowFirstColumn="0" w:lastRowLastColumn="0"/>
               <w:rPr>
                 <w:color w:val="FFFFFF" w:themeColor="background1"/>
                 <w:sz w:val="22"/>
@@ -580,7 +580,7 @@
           <w:p>
             <w:pPr>
               <w:ind w:left="0"/>
-              <w:cnfStyle w:val="000000100000"/>
+              <w:cnfStyle w:val="000000100000" w:firstRow="0" w:lastRow="0" w:firstColumn="0" w:lastColumn="0" w:oddVBand="0" w:evenVBand="0" w:oddHBand="1" w:evenHBand="0" w:firstRowFirstColumn="0" w:firstRowLastColumn="0" w:lastRowFirstColumn="0" w:lastRowLastColumn="0"/>
               <w:rPr>
                 <w:sz w:val="22"/>
                 <w:szCs w:val="22"/>
@@ -594,7 +594,7 @@
                 <w:lang w:val="es-ES"/>
               </w:rPr>
               <w:drawing>
-                <wp:inline distT="0" distB="0" distL="0" distR="0">
+                <wp:inline distT="0" distB="0" distL="0" distR="0" wp14:anchorId="61C45C5E" wp14:editId="45187CBB">
                   <wp:extent cx="206734" cy="206734"/>
                   <wp:effectExtent l="19050" t="0" r="2816" b="0"/>
                   <wp:docPr id="41" name="Imagen 6" descr="C:\Documents and Settings\Roger\starviewer\src\main\images\new.png"/>
@@ -611,7 +611,7 @@
                           </pic:cNvPicPr>
                         </pic:nvPicPr>
                         <pic:blipFill>
-                          <a:blip r:embed="rId16" cstate="print">
+                          <a:blip r:embed="rId17" cstate="print">
                             <a:lum bright="-20000"/>
                           </a:blip>
                           <a:srcRect/>
@@ -651,7 +651,7 @@
           <w:p>
             <w:pPr>
               <w:ind w:left="0"/>
-              <w:cnfStyle w:val="000000100000"/>
+              <w:cnfStyle w:val="000000100000" w:firstRow="0" w:lastRow="0" w:firstColumn="0" w:lastColumn="0" w:oddVBand="0" w:evenVBand="0" w:oddHBand="1" w:evenHBand="0" w:firstRowFirstColumn="0" w:firstRowLastColumn="0" w:lastRowFirstColumn="0" w:lastRowLastColumn="0"/>
               <w:rPr>
                 <w:sz w:val="22"/>
                 <w:szCs w:val="22"/>
@@ -673,7 +673,7 @@
           </w:tcPr>
           <w:p>
             <w:pPr>
-              <w:cnfStyle w:val="000000100000"/>
+              <w:cnfStyle w:val="000000100000" w:firstRow="0" w:lastRow="0" w:firstColumn="0" w:lastColumn="0" w:oddVBand="0" w:evenVBand="0" w:oddHBand="1" w:evenHBand="0" w:firstRowFirstColumn="0" w:firstRowLastColumn="0" w:lastRowFirstColumn="0" w:lastRowLastColumn="0"/>
               <w:rPr>
                 <w:sz w:val="22"/>
                 <w:szCs w:val="22"/>
@@ -701,7 +701,7 @@
           <w:p>
             <w:pPr>
               <w:ind w:left="0"/>
-              <w:cnfStyle w:val="000000100000"/>
+              <w:cnfStyle w:val="000000100000" w:firstRow="0" w:lastRow="0" w:firstColumn="0" w:lastColumn="0" w:oddVBand="0" w:evenVBand="0" w:oddHBand="1" w:evenHBand="0" w:firstRowFirstColumn="0" w:firstRowLastColumn="0" w:lastRowFirstColumn="0" w:lastRowLastColumn="0"/>
               <w:rPr>
                 <w:sz w:val="22"/>
                 <w:szCs w:val="22"/>
@@ -718,7 +718,7 @@
           <w:p>
             <w:pPr>
               <w:ind w:left="0"/>
-              <w:cnfStyle w:val="000000100000"/>
+              <w:cnfStyle w:val="000000100000" w:firstRow="0" w:lastRow="0" w:firstColumn="0" w:lastColumn="0" w:oddVBand="0" w:evenVBand="0" w:oddHBand="1" w:evenHBand="0" w:firstRowFirstColumn="0" w:firstRowLastColumn="0" w:lastRowFirstColumn="0" w:lastRowLastColumn="0"/>
               <w:rPr>
                 <w:sz w:val="22"/>
                 <w:szCs w:val="22"/>
@@ -732,7 +732,7 @@
                 <w:lang w:val="es-ES"/>
               </w:rPr>
               <w:drawing>
-                <wp:inline distT="0" distB="0" distL="0" distR="0">
+                <wp:inline distT="0" distB="0" distL="0" distR="0" wp14:anchorId="5775F211" wp14:editId="62D451BD">
                   <wp:extent cx="213758" cy="213758"/>
                   <wp:effectExtent l="19050" t="0" r="0" b="0"/>
                   <wp:docPr id="42" name="37 Imagen" descr="nonClosedAngle.png"/>
@@ -747,7 +747,7 @@
                           <pic:cNvPicPr/>
                         </pic:nvPicPr>
                         <pic:blipFill>
-                          <a:blip r:embed="rId17" cstate="print"/>
+                          <a:blip r:embed="rId18" cstate="print"/>
                           <a:stretch>
                             <a:fillRect/>
                           </a:stretch>
@@ -776,7 +776,7 @@
           </w:tcPr>
           <w:p>
             <w:pPr>
-              <w:cnfStyle w:val="000000100000"/>
+              <w:cnfStyle w:val="000000100000" w:firstRow="0" w:lastRow="0" w:firstColumn="0" w:lastColumn="0" w:oddVBand="0" w:evenVBand="0" w:oddHBand="1" w:evenHBand="0" w:firstRowFirstColumn="0" w:firstRowLastColumn="0" w:lastRowFirstColumn="0" w:lastRowLastColumn="0"/>
               <w:rPr>
                 <w:sz w:val="22"/>
                 <w:szCs w:val="22"/>
@@ -798,7 +798,7 @@
           </w:tcPr>
           <w:p>
             <w:pPr>
-              <w:cnfStyle w:val="000000100000"/>
+              <w:cnfStyle w:val="000000100000" w:firstRow="0" w:lastRow="0" w:firstColumn="0" w:lastColumn="0" w:oddVBand="0" w:evenVBand="0" w:oddHBand="1" w:evenHBand="0" w:firstRowFirstColumn="0" w:firstRowLastColumn="0" w:lastRowFirstColumn="0" w:lastRowLastColumn="0"/>
               <w:rPr>
                 <w:sz w:val="22"/>
                 <w:szCs w:val="22"/>
@@ -829,7 +829,7 @@
         </w:trPr>
         <w:tc>
           <w:tcPr>
-            <w:cnfStyle w:val="001000000000"/>
+            <w:cnfStyle w:val="001000000000" w:firstRow="0" w:lastRow="0" w:firstColumn="1" w:lastColumn="0" w:oddVBand="0" w:evenVBand="0" w:oddHBand="0" w:evenHBand="0" w:firstRowFirstColumn="0" w:firstRowLastColumn="0" w:lastRowFirstColumn="0" w:lastRowLastColumn="0"/>
             <w:tcW w:w="567" w:type="dxa"/>
             <w:shd w:val="clear" w:color="auto" w:fill="auto"/>
             <w:vAlign w:val="center"/>
@@ -844,7 +844,7 @@
                 <w:lang w:val="es-ES"/>
               </w:rPr>
               <w:drawing>
-                <wp:inline distT="0" distB="0" distL="0" distR="0">
+                <wp:inline distT="0" distB="0" distL="0" distR="0" wp14:anchorId="06509828" wp14:editId="5CE9D780">
                   <wp:extent cx="207648" cy="207648"/>
                   <wp:effectExtent l="19050" t="0" r="1902" b="0"/>
                   <wp:docPr id="43" name="Imagen 3" descr="C:\Documents and Settings\Roger\starviewer\src\main\images\sagital.png"/>
@@ -861,7 +861,7 @@
                           </pic:cNvPicPr>
                         </pic:nvPicPr>
                         <pic:blipFill>
-                          <a:blip r:embed="rId18" cstate="print"/>
+                          <a:blip r:embed="rId19" cstate="print"/>
                           <a:srcRect/>
                           <a:stretch>
                             <a:fillRect/>
@@ -899,7 +899,7 @@
           <w:p>
             <w:pPr>
               <w:ind w:left="0"/>
-              <w:cnfStyle w:val="000000000000"/>
+              <w:cnfStyle w:val="000000000000" w:firstRow="0" w:lastRow="0" w:firstColumn="0" w:lastColumn="0" w:oddVBand="0" w:evenVBand="0" w:oddHBand="0" w:evenHBand="0" w:firstRowFirstColumn="0" w:firstRowLastColumn="0" w:lastRowFirstColumn="0" w:lastRowLastColumn="0"/>
               <w:rPr>
                 <w:sz w:val="22"/>
                 <w:szCs w:val="22"/>
@@ -921,7 +921,7 @@
           </w:tcPr>
           <w:p>
             <w:pPr>
-              <w:cnfStyle w:val="000000000000"/>
+              <w:cnfStyle w:val="000000000000" w:firstRow="0" w:lastRow="0" w:firstColumn="0" w:lastColumn="0" w:oddVBand="0" w:evenVBand="0" w:oddHBand="0" w:evenHBand="0" w:firstRowFirstColumn="0" w:firstRowLastColumn="0" w:lastRowFirstColumn="0" w:lastRowLastColumn="0"/>
               <w:rPr>
                 <w:sz w:val="22"/>
                 <w:szCs w:val="22"/>
@@ -944,7 +944,7 @@
           </w:tcPr>
           <w:p>
             <w:pPr>
-              <w:cnfStyle w:val="000000000000"/>
+              <w:cnfStyle w:val="000000000000" w:firstRow="0" w:lastRow="0" w:firstColumn="0" w:lastColumn="0" w:oddVBand="0" w:evenVBand="0" w:oddHBand="0" w:evenHBand="0" w:firstRowFirstColumn="0" w:firstRowLastColumn="0" w:lastRowFirstColumn="0" w:lastRowLastColumn="0"/>
               <w:rPr>
                 <w:color w:val="FFFFFF" w:themeColor="background1"/>
                 <w:sz w:val="22"/>
@@ -962,7 +962,7 @@
           <w:p>
             <w:pPr>
               <w:ind w:left="0"/>
-              <w:cnfStyle w:val="000000000000"/>
+              <w:cnfStyle w:val="000000000000" w:firstRow="0" w:lastRow="0" w:firstColumn="0" w:lastColumn="0" w:oddVBand="0" w:evenVBand="0" w:oddHBand="0" w:evenHBand="0" w:firstRowFirstColumn="0" w:firstRowLastColumn="0" w:lastRowFirstColumn="0" w:lastRowLastColumn="0"/>
               <w:rPr>
                 <w:sz w:val="22"/>
                 <w:szCs w:val="22"/>
@@ -976,7 +976,7 @@
                 <w:lang w:val="es-ES"/>
               </w:rPr>
               <w:drawing>
-                <wp:inline distT="0" distB="0" distL="0" distR="0">
+                <wp:inline distT="0" distB="0" distL="0" distR="0" wp14:anchorId="11FD2058" wp14:editId="36CE9774">
                   <wp:extent cx="198782" cy="198782"/>
                   <wp:effectExtent l="19050" t="0" r="0" b="0"/>
                   <wp:docPr id="44" name="Imagen 7" descr="C:\Documents and Settings\Roger\starviewer\src\main\images\open.png"/>
@@ -993,7 +993,7 @@
                           </pic:cNvPicPr>
                         </pic:nvPicPr>
                         <pic:blipFill>
-                          <a:blip r:embed="rId19" cstate="print">
+                          <a:blip r:embed="rId20" cstate="print">
                             <a:lum bright="-10000"/>
                           </a:blip>
                           <a:srcRect/>
@@ -1033,7 +1033,7 @@
           <w:p>
             <w:pPr>
               <w:ind w:left="0"/>
-              <w:cnfStyle w:val="000000000000"/>
+              <w:cnfStyle w:val="000000000000" w:firstRow="0" w:lastRow="0" w:firstColumn="0" w:lastColumn="0" w:oddVBand="0" w:evenVBand="0" w:oddHBand="0" w:evenHBand="0" w:firstRowFirstColumn="0" w:firstRowLastColumn="0" w:lastRowFirstColumn="0" w:lastRowLastColumn="0"/>
               <w:rPr>
                 <w:sz w:val="22"/>
                 <w:szCs w:val="22"/>
@@ -1062,7 +1062,7 @@
           </w:tcPr>
           <w:p>
             <w:pPr>
-              <w:cnfStyle w:val="000000000000"/>
+              <w:cnfStyle w:val="000000000000" w:firstRow="0" w:lastRow="0" w:firstColumn="0" w:lastColumn="0" w:oddVBand="0" w:evenVBand="0" w:oddHBand="0" w:evenHBand="0" w:firstRowFirstColumn="0" w:firstRowLastColumn="0" w:lastRowFirstColumn="0" w:lastRowLastColumn="0"/>
               <w:rPr>
                 <w:sz w:val="22"/>
                 <w:szCs w:val="22"/>
@@ -1090,7 +1090,7 @@
           <w:p>
             <w:pPr>
               <w:ind w:left="0"/>
-              <w:cnfStyle w:val="000000000000"/>
+              <w:cnfStyle w:val="000000000000" w:firstRow="0" w:lastRow="0" w:firstColumn="0" w:lastColumn="0" w:oddVBand="0" w:evenVBand="0" w:oddHBand="0" w:evenHBand="0" w:firstRowFirstColumn="0" w:firstRowLastColumn="0" w:lastRowFirstColumn="0" w:lastRowLastColumn="0"/>
               <w:rPr>
                 <w:sz w:val="22"/>
                 <w:szCs w:val="22"/>
@@ -1107,7 +1107,7 @@
           <w:p>
             <w:pPr>
               <w:ind w:left="0"/>
-              <w:cnfStyle w:val="000000000000"/>
+              <w:cnfStyle w:val="000000000000" w:firstRow="0" w:lastRow="0" w:firstColumn="0" w:lastColumn="0" w:oddVBand="0" w:evenVBand="0" w:oddHBand="0" w:evenHBand="0" w:firstRowFirstColumn="0" w:firstRowLastColumn="0" w:lastRowFirstColumn="0" w:lastRowLastColumn="0"/>
               <w:rPr>
                 <w:sz w:val="22"/>
                 <w:szCs w:val="22"/>
@@ -1121,7 +1121,7 @@
                 <w:lang w:val="es-ES"/>
               </w:rPr>
               <w:drawing>
-                <wp:inline distT="0" distB="0" distL="0" distR="0">
+                <wp:inline distT="0" distB="0" distL="0" distR="0" wp14:anchorId="2E94FB8F" wp14:editId="24835C31">
                   <wp:extent cx="226772" cy="226772"/>
                   <wp:effectExtent l="19050" t="0" r="1828" b="0"/>
                   <wp:docPr id="11" name="Imagen 1" descr="C:\Documents and Settings\Roger\starviewer\src\main\images\polyline.png"/>
@@ -1138,7 +1138,7 @@
                           </pic:cNvPicPr>
                         </pic:nvPicPr>
                         <pic:blipFill>
-                          <a:blip r:embed="rId20" cstate="print"/>
+                          <a:blip r:embed="rId21" cstate="print"/>
                           <a:srcRect/>
                           <a:stretch>
                             <a:fillRect/>
@@ -1175,7 +1175,7 @@
           </w:tcPr>
           <w:p>
             <w:pPr>
-              <w:cnfStyle w:val="000000000000"/>
+              <w:cnfStyle w:val="000000000000" w:firstRow="0" w:lastRow="0" w:firstColumn="0" w:lastColumn="0" w:oddVBand="0" w:evenVBand="0" w:oddHBand="0" w:evenHBand="0" w:firstRowFirstColumn="0" w:firstRowLastColumn="0" w:lastRowFirstColumn="0" w:lastRowLastColumn="0"/>
               <w:rPr>
                 <w:sz w:val="22"/>
                 <w:szCs w:val="22"/>
@@ -1197,7 +1197,7 @@
           </w:tcPr>
           <w:p>
             <w:pPr>
-              <w:cnfStyle w:val="000000000000"/>
+              <w:cnfStyle w:val="000000000000" w:firstRow="0" w:lastRow="0" w:firstColumn="0" w:lastColumn="0" w:oddVBand="0" w:evenVBand="0" w:oddHBand="0" w:evenHBand="0" w:firstRowFirstColumn="0" w:firstRowLastColumn="0" w:lastRowFirstColumn="0" w:lastRowLastColumn="0"/>
               <w:rPr>
                 <w:sz w:val="22"/>
                 <w:szCs w:val="22"/>
@@ -1232,12 +1232,12 @@
       </w:tr>
       <w:tr>
         <w:trPr>
-          <w:cnfStyle w:val="000000100000"/>
+          <w:cnfStyle w:val="000000100000" w:firstRow="0" w:lastRow="0" w:firstColumn="0" w:lastColumn="0" w:oddVBand="0" w:evenVBand="0" w:oddHBand="1" w:evenHBand="0" w:firstRowFirstColumn="0" w:firstRowLastColumn="0" w:lastRowFirstColumn="0" w:lastRowLastColumn="0"/>
           <w:trHeight w:val="390"/>
         </w:trPr>
         <w:tc>
           <w:tcPr>
-            <w:cnfStyle w:val="001000000000"/>
+            <w:cnfStyle w:val="001000000000" w:firstRow="0" w:lastRow="0" w:firstColumn="1" w:lastColumn="0" w:oddVBand="0" w:evenVBand="0" w:oddHBand="0" w:evenHBand="0" w:firstRowFirstColumn="0" w:firstRowLastColumn="0" w:lastRowFirstColumn="0" w:lastRowLastColumn="0"/>
             <w:tcW w:w="567" w:type="dxa"/>
             <w:shd w:val="clear" w:color="auto" w:fill="auto"/>
             <w:vAlign w:val="center"/>
@@ -1252,7 +1252,7 @@
                 <w:lang w:val="es-ES"/>
               </w:rPr>
               <w:drawing>
-                <wp:inline distT="0" distB="0" distL="0" distR="0">
+                <wp:inline distT="0" distB="0" distL="0" distR="0" wp14:anchorId="5E7482F7" wp14:editId="36D11C4A">
                   <wp:extent cx="222637" cy="222637"/>
                   <wp:effectExtent l="19050" t="0" r="5963" b="0"/>
                   <wp:docPr id="1" name="Imagen 4" descr="C:\Documents and Settings\Roger\starviewer\src\main\images\coronal.png"/>
@@ -1269,7 +1269,7 @@
                           </pic:cNvPicPr>
                         </pic:nvPicPr>
                         <pic:blipFill>
-                          <a:blip r:embed="rId21" cstate="print"/>
+                          <a:blip r:embed="rId22" cstate="print"/>
                           <a:srcRect/>
                           <a:stretch>
                             <a:fillRect/>
@@ -1307,7 +1307,7 @@
           <w:p>
             <w:pPr>
               <w:ind w:left="0"/>
-              <w:cnfStyle w:val="000000100000"/>
+              <w:cnfStyle w:val="000000100000" w:firstRow="0" w:lastRow="0" w:firstColumn="0" w:lastColumn="0" w:oddVBand="0" w:evenVBand="0" w:oddHBand="1" w:evenHBand="0" w:firstRowFirstColumn="0" w:firstRowLastColumn="0" w:lastRowFirstColumn="0" w:lastRowLastColumn="0"/>
               <w:rPr>
                 <w:sz w:val="22"/>
                 <w:szCs w:val="22"/>
@@ -1329,7 +1329,7 @@
           </w:tcPr>
           <w:p>
             <w:pPr>
-              <w:cnfStyle w:val="000000100000"/>
+              <w:cnfStyle w:val="000000100000" w:firstRow="0" w:lastRow="0" w:firstColumn="0" w:lastColumn="0" w:oddVBand="0" w:evenVBand="0" w:oddHBand="1" w:evenHBand="0" w:firstRowFirstColumn="0" w:firstRowLastColumn="0" w:lastRowFirstColumn="0" w:lastRowLastColumn="0"/>
               <w:rPr>
                 <w:sz w:val="22"/>
                 <w:szCs w:val="22"/>
@@ -1352,7 +1352,7 @@
           </w:tcPr>
           <w:p>
             <w:pPr>
-              <w:cnfStyle w:val="000000100000"/>
+              <w:cnfStyle w:val="000000100000" w:firstRow="0" w:lastRow="0" w:firstColumn="0" w:lastColumn="0" w:oddVBand="0" w:evenVBand="0" w:oddHBand="1" w:evenHBand="0" w:firstRowFirstColumn="0" w:firstRowLastColumn="0" w:lastRowFirstColumn="0" w:lastRowLastColumn="0"/>
               <w:rPr>
                 <w:color w:val="FFFFFF" w:themeColor="background1"/>
                 <w:sz w:val="22"/>
@@ -1370,7 +1370,7 @@
           <w:p>
             <w:pPr>
               <w:ind w:left="0"/>
-              <w:cnfStyle w:val="000000100000"/>
+              <w:cnfStyle w:val="000000100000" w:firstRow="0" w:lastRow="0" w:firstColumn="0" w:lastColumn="0" w:oddVBand="0" w:evenVBand="0" w:oddHBand="1" w:evenHBand="0" w:firstRowFirstColumn="0" w:firstRowLastColumn="0" w:lastRowFirstColumn="0" w:lastRowLastColumn="0"/>
               <w:rPr>
                 <w:sz w:val="22"/>
                 <w:szCs w:val="22"/>
@@ -1384,7 +1384,7 @@
                 <w:lang w:val="es-ES"/>
               </w:rPr>
               <w:drawing>
-                <wp:inline distT="0" distB="0" distL="0" distR="0">
+                <wp:inline distT="0" distB="0" distL="0" distR="0" wp14:anchorId="0F372591" wp14:editId="51A8E79E">
                   <wp:extent cx="190832" cy="190832"/>
                   <wp:effectExtent l="19050" t="0" r="0" b="0"/>
                   <wp:docPr id="3" name="Imagen 8" descr="C:\Documents and Settings\Roger\starviewer\src\main\images\openDICOMDIR.png"/>
@@ -1401,7 +1401,7 @@
                           </pic:cNvPicPr>
                         </pic:nvPicPr>
                         <pic:blipFill>
-                          <a:blip r:embed="rId22" cstate="print"/>
+                          <a:blip r:embed="rId23" cstate="print"/>
                           <a:srcRect/>
                           <a:stretch>
                             <a:fillRect/>
@@ -1439,7 +1439,7 @@
           <w:p>
             <w:pPr>
               <w:ind w:left="0"/>
-              <w:cnfStyle w:val="000000100000"/>
+              <w:cnfStyle w:val="000000100000" w:firstRow="0" w:lastRow="0" w:firstColumn="0" w:lastColumn="0" w:oddVBand="0" w:evenVBand="0" w:oddHBand="1" w:evenHBand="0" w:firstRowFirstColumn="0" w:firstRowLastColumn="0" w:lastRowFirstColumn="0" w:lastRowLastColumn="0"/>
               <w:rPr>
                 <w:sz w:val="22"/>
                 <w:szCs w:val="22"/>
@@ -1475,7 +1475,7 @@
           </w:tcPr>
           <w:p>
             <w:pPr>
-              <w:cnfStyle w:val="000000100000"/>
+              <w:cnfStyle w:val="000000100000" w:firstRow="0" w:lastRow="0" w:firstColumn="0" w:lastColumn="0" w:oddVBand="0" w:evenVBand="0" w:oddHBand="1" w:evenHBand="0" w:firstRowFirstColumn="0" w:firstRowLastColumn="0" w:lastRowFirstColumn="0" w:lastRowLastColumn="0"/>
               <w:rPr>
                 <w:sz w:val="22"/>
                 <w:szCs w:val="22"/>
@@ -1503,7 +1503,7 @@
           <w:p>
             <w:pPr>
               <w:ind w:left="0"/>
-              <w:cnfStyle w:val="000000100000"/>
+              <w:cnfStyle w:val="000000100000" w:firstRow="0" w:lastRow="0" w:firstColumn="0" w:lastColumn="0" w:oddVBand="0" w:evenVBand="0" w:oddHBand="1" w:evenHBand="0" w:firstRowFirstColumn="0" w:firstRowLastColumn="0" w:lastRowFirstColumn="0" w:lastRowLastColumn="0"/>
               <w:rPr>
                 <w:sz w:val="22"/>
                 <w:szCs w:val="22"/>
@@ -1520,7 +1520,7 @@
           <w:p>
             <w:pPr>
               <w:ind w:left="0"/>
-              <w:cnfStyle w:val="000000100000"/>
+              <w:cnfStyle w:val="000000100000" w:firstRow="0" w:lastRow="0" w:firstColumn="0" w:lastColumn="0" w:oddVBand="0" w:evenVBand="0" w:oddHBand="1" w:evenHBand="0" w:firstRowFirstColumn="0" w:firstRowLastColumn="0" w:lastRowFirstColumn="0" w:lastRowLastColumn="0"/>
               <w:rPr>
                 <w:sz w:val="22"/>
                 <w:szCs w:val="22"/>
@@ -1534,7 +1534,7 @@
                 <w:lang w:val="es-ES"/>
               </w:rPr>
               <w:drawing>
-                <wp:inline distT="0" distB="0" distL="0" distR="0">
+                <wp:inline distT="0" distB="0" distL="0" distR="0" wp14:anchorId="57CA7E3A" wp14:editId="0E594B25">
                   <wp:extent cx="304800" cy="304800"/>
                   <wp:effectExtent l="19050" t="0" r="0" b="0"/>
                   <wp:docPr id="4" name="49 Imagen" descr="eraserViewer.png"/>
@@ -1549,7 +1549,7 @@
                           <pic:cNvPicPr/>
                         </pic:nvPicPr>
                         <pic:blipFill>
-                          <a:blip r:embed="rId23" cstate="print"/>
+                          <a:blip r:embed="rId24" cstate="print"/>
                           <a:stretch>
                             <a:fillRect/>
                           </a:stretch>
@@ -1578,7 +1578,7 @@
           </w:tcPr>
           <w:p>
             <w:pPr>
-              <w:cnfStyle w:val="000000100000"/>
+              <w:cnfStyle w:val="000000100000" w:firstRow="0" w:lastRow="0" w:firstColumn="0" w:lastColumn="0" w:oddVBand="0" w:evenVBand="0" w:oddHBand="1" w:evenHBand="0" w:firstRowFirstColumn="0" w:firstRowLastColumn="0" w:lastRowFirstColumn="0" w:lastRowLastColumn="0"/>
               <w:rPr>
                 <w:sz w:val="22"/>
                 <w:szCs w:val="22"/>
@@ -1607,7 +1607,7 @@
           </w:tcPr>
           <w:p>
             <w:pPr>
-              <w:cnfStyle w:val="000000100000"/>
+              <w:cnfStyle w:val="000000100000" w:firstRow="0" w:lastRow="0" w:firstColumn="0" w:lastColumn="0" w:oddVBand="0" w:evenVBand="0" w:oddHBand="1" w:evenHBand="0" w:firstRowFirstColumn="0" w:firstRowLastColumn="0" w:lastRowFirstColumn="0" w:lastRowLastColumn="0"/>
               <w:rPr>
                 <w:sz w:val="22"/>
                 <w:szCs w:val="22"/>
@@ -1638,7 +1638,7 @@
         </w:trPr>
         <w:tc>
           <w:tcPr>
-            <w:cnfStyle w:val="001000000000"/>
+            <w:cnfStyle w:val="001000000000" w:firstRow="0" w:lastRow="0" w:firstColumn="1" w:lastColumn="0" w:oddVBand="0" w:evenVBand="0" w:oddHBand="0" w:evenHBand="0" w:firstRowFirstColumn="0" w:firstRowLastColumn="0" w:lastRowFirstColumn="0" w:lastRowLastColumn="0"/>
             <w:tcW w:w="567" w:type="dxa"/>
             <w:vMerge w:val="restart"/>
             <w:shd w:val="clear" w:color="auto" w:fill="auto"/>
@@ -1654,7 +1654,7 @@
                 <w:lang w:val="es-ES"/>
               </w:rPr>
               <w:drawing>
-                <wp:inline distT="0" distB="0" distL="0" distR="0">
+                <wp:inline distT="0" distB="0" distL="0" distR="0" wp14:anchorId="12A47647" wp14:editId="4A5A3F3C">
                   <wp:extent cx="238760" cy="238760"/>
                   <wp:effectExtent l="19050" t="0" r="8890" b="0"/>
                   <wp:docPr id="5" name="Imagen 5" descr="C:\Documents and Settings\Roger\starviewer\src\main\images\photo.png"/>
@@ -1671,7 +1671,7 @@
                           </pic:cNvPicPr>
                         </pic:nvPicPr>
                         <pic:blipFill>
-                          <a:blip r:embed="rId24" cstate="print"/>
+                          <a:blip r:embed="rId25" cstate="print"/>
                           <a:srcRect/>
                           <a:stretch>
                             <a:fillRect/>
@@ -1709,7 +1709,7 @@
           <w:p>
             <w:pPr>
               <w:ind w:left="0"/>
-              <w:cnfStyle w:val="000000000000"/>
+              <w:cnfStyle w:val="000000000000" w:firstRow="0" w:lastRow="0" w:firstColumn="0" w:lastColumn="0" w:oddVBand="0" w:evenVBand="0" w:oddHBand="0" w:evenHBand="0" w:firstRowFirstColumn="0" w:firstRowLastColumn="0" w:lastRowFirstColumn="0" w:lastRowLastColumn="0"/>
               <w:rPr>
                 <w:sz w:val="22"/>
                 <w:szCs w:val="22"/>
@@ -1738,7 +1738,7 @@
           </w:tcPr>
           <w:p>
             <w:pPr>
-              <w:cnfStyle w:val="000000000000"/>
+              <w:cnfStyle w:val="000000000000" w:firstRow="0" w:lastRow="0" w:firstColumn="0" w:lastColumn="0" w:oddVBand="0" w:evenVBand="0" w:oddHBand="0" w:evenHBand="0" w:firstRowFirstColumn="0" w:firstRowLastColumn="0" w:lastRowFirstColumn="0" w:lastRowLastColumn="0"/>
               <w:rPr>
                 <w:sz w:val="22"/>
                 <w:szCs w:val="22"/>
@@ -1761,7 +1761,7 @@
           </w:tcPr>
           <w:p>
             <w:pPr>
-              <w:cnfStyle w:val="000000000000"/>
+              <w:cnfStyle w:val="000000000000" w:firstRow="0" w:lastRow="0" w:firstColumn="0" w:lastColumn="0" w:oddVBand="0" w:evenVBand="0" w:oddHBand="0" w:evenHBand="0" w:firstRowFirstColumn="0" w:firstRowLastColumn="0" w:lastRowFirstColumn="0" w:lastRowLastColumn="0"/>
               <w:rPr>
                 <w:color w:val="FFFFFF" w:themeColor="background1"/>
                 <w:sz w:val="22"/>
@@ -1779,7 +1779,7 @@
           <w:p>
             <w:pPr>
               <w:ind w:left="0"/>
-              <w:cnfStyle w:val="000000000000"/>
+              <w:cnfStyle w:val="000000000000" w:firstRow="0" w:lastRow="0" w:firstColumn="0" w:lastColumn="0" w:oddVBand="0" w:evenVBand="0" w:oddHBand="0" w:evenHBand="0" w:firstRowFirstColumn="0" w:firstRowLastColumn="0" w:lastRowFirstColumn="0" w:lastRowLastColumn="0"/>
               <w:rPr>
                 <w:sz w:val="22"/>
                 <w:szCs w:val="22"/>
@@ -1793,7 +1793,7 @@
                 <w:lang w:val="es-ES"/>
               </w:rPr>
               <w:drawing>
-                <wp:inline distT="0" distB="0" distL="0" distR="0">
+                <wp:inline distT="0" distB="0" distL="0" distR="0" wp14:anchorId="0338B88B" wp14:editId="320C5482">
                   <wp:extent cx="222637" cy="222637"/>
                   <wp:effectExtent l="0" t="0" r="0" b="0"/>
                   <wp:docPr id="6" name="Imagen 9" descr="C:\Documents and Settings\Roger\starviewer\src\main\images\database.png"/>
@@ -1810,7 +1810,7 @@
                           </pic:cNvPicPr>
                         </pic:nvPicPr>
                         <pic:blipFill>
-                          <a:blip r:embed="rId25" cstate="print"/>
+                          <a:blip r:embed="rId26" cstate="print"/>
                           <a:srcRect/>
                           <a:stretch>
                             <a:fillRect/>
@@ -1848,7 +1848,7 @@
           <w:p>
             <w:pPr>
               <w:ind w:left="0"/>
-              <w:cnfStyle w:val="000000000000"/>
+              <w:cnfStyle w:val="000000000000" w:firstRow="0" w:lastRow="0" w:firstColumn="0" w:lastColumn="0" w:oddVBand="0" w:evenVBand="0" w:oddHBand="0" w:evenHBand="0" w:firstRowFirstColumn="0" w:firstRowLastColumn="0" w:lastRowFirstColumn="0" w:lastRowLastColumn="0"/>
               <w:rPr>
                 <w:sz w:val="22"/>
                 <w:szCs w:val="22"/>
@@ -1877,7 +1877,7 @@
           </w:tcPr>
           <w:p>
             <w:pPr>
-              <w:cnfStyle w:val="000000000000"/>
+              <w:cnfStyle w:val="000000000000" w:firstRow="0" w:lastRow="0" w:firstColumn="0" w:lastColumn="0" w:oddVBand="0" w:evenVBand="0" w:oddHBand="0" w:evenHBand="0" w:firstRowFirstColumn="0" w:firstRowLastColumn="0" w:lastRowFirstColumn="0" w:lastRowLastColumn="0"/>
               <w:rPr>
                 <w:sz w:val="22"/>
                 <w:szCs w:val="22"/>
@@ -1905,7 +1905,7 @@
           <w:p>
             <w:pPr>
               <w:ind w:left="0"/>
-              <w:cnfStyle w:val="000000000000"/>
+              <w:cnfStyle w:val="000000000000" w:firstRow="0" w:lastRow="0" w:firstColumn="0" w:lastColumn="0" w:oddVBand="0" w:evenVBand="0" w:oddHBand="0" w:evenHBand="0" w:firstRowFirstColumn="0" w:firstRowLastColumn="0" w:lastRowFirstColumn="0" w:lastRowLastColumn="0"/>
               <w:rPr>
                 <w:sz w:val="22"/>
                 <w:szCs w:val="22"/>
@@ -1922,7 +1922,7 @@
           <w:p>
             <w:pPr>
               <w:ind w:left="0"/>
-              <w:cnfStyle w:val="000000000000"/>
+              <w:cnfStyle w:val="000000000000" w:firstRow="0" w:lastRow="0" w:firstColumn="0" w:lastColumn="0" w:oddVBand="0" w:evenVBand="0" w:oddHBand="0" w:evenHBand="0" w:firstRowFirstColumn="0" w:firstRowLastColumn="0" w:lastRowFirstColumn="0" w:lastRowLastColumn="0"/>
               <w:rPr>
                 <w:sz w:val="22"/>
                 <w:szCs w:val="22"/>
@@ -1936,7 +1936,7 @@
                 <w:lang w:val="es-ES"/>
               </w:rPr>
               <w:drawing>
-                <wp:inline distT="0" distB="0" distL="0" distR="0">
+                <wp:inline distT="0" distB="0" distL="0" distR="0" wp14:anchorId="1E12D8EC" wp14:editId="54188A1C">
                   <wp:extent cx="262255" cy="262255"/>
                   <wp:effectExtent l="19050" t="0" r="4445" b="0"/>
                   <wp:docPr id="7" name="50 Imagen" descr="restore.png"/>
@@ -1951,7 +1951,7 @@
                           <pic:cNvPicPr/>
                         </pic:nvPicPr>
                         <pic:blipFill>
-                          <a:blip r:embed="rId26" cstate="print"/>
+                          <a:blip r:embed="rId27" cstate="print"/>
                           <a:stretch>
                             <a:fillRect/>
                           </a:stretch>
@@ -1980,7 +1980,7 @@
           </w:tcPr>
           <w:p>
             <w:pPr>
-              <w:cnfStyle w:val="000000000000"/>
+              <w:cnfStyle w:val="000000000000" w:firstRow="0" w:lastRow="0" w:firstColumn="0" w:lastColumn="0" w:oddVBand="0" w:evenVBand="0" w:oddHBand="0" w:evenHBand="0" w:firstRowFirstColumn="0" w:firstRowLastColumn="0" w:lastRowFirstColumn="0" w:lastRowLastColumn="0"/>
               <w:rPr>
                 <w:sz w:val="22"/>
                 <w:szCs w:val="22"/>
@@ -2002,7 +2002,7 @@
           </w:tcPr>
           <w:p>
             <w:pPr>
-              <w:cnfStyle w:val="000000000000"/>
+              <w:cnfStyle w:val="000000000000" w:firstRow="0" w:lastRow="0" w:firstColumn="0" w:lastColumn="0" w:oddVBand="0" w:evenVBand="0" w:oddHBand="0" w:evenHBand="0" w:firstRowFirstColumn="0" w:firstRowLastColumn="0" w:lastRowFirstColumn="0" w:lastRowLastColumn="0"/>
               <w:rPr>
                 <w:sz w:val="22"/>
                 <w:szCs w:val="22"/>
@@ -2029,12 +2029,12 @@
       </w:tr>
       <w:tr>
         <w:trPr>
-          <w:cnfStyle w:val="000000100000"/>
+          <w:cnfStyle w:val="000000100000" w:firstRow="0" w:lastRow="0" w:firstColumn="0" w:lastColumn="0" w:oddVBand="0" w:evenVBand="0" w:oddHBand="1" w:evenHBand="0" w:firstRowFirstColumn="0" w:firstRowLastColumn="0" w:lastRowFirstColumn="0" w:lastRowLastColumn="0"/>
           <w:trHeight w:val="390"/>
         </w:trPr>
         <w:tc>
           <w:tcPr>
-            <w:cnfStyle w:val="001000000000"/>
+            <w:cnfStyle w:val="001000000000" w:firstRow="0" w:lastRow="0" w:firstColumn="1" w:lastColumn="0" w:oddVBand="0" w:evenVBand="0" w:oddHBand="0" w:evenHBand="0" w:firstRowFirstColumn="0" w:firstRowLastColumn="0" w:lastRowFirstColumn="0" w:lastRowLastColumn="0"/>
             <w:tcW w:w="567" w:type="dxa"/>
             <w:vMerge/>
             <w:shd w:val="clear" w:color="auto" w:fill="auto"/>
@@ -2050,7 +2050,7 @@
           <w:p>
             <w:pPr>
               <w:ind w:left="0"/>
-              <w:cnfStyle w:val="000000100000"/>
+              <w:cnfStyle w:val="000000100000" w:firstRow="0" w:lastRow="0" w:firstColumn="0" w:lastColumn="0" w:oddVBand="0" w:evenVBand="0" w:oddHBand="1" w:evenHBand="0" w:firstRowFirstColumn="0" w:firstRowLastColumn="0" w:lastRowFirstColumn="0" w:lastRowLastColumn="0"/>
               <w:rPr>
                 <w:sz w:val="22"/>
                 <w:szCs w:val="22"/>
@@ -2072,7 +2072,7 @@
           </w:tcPr>
           <w:p>
             <w:pPr>
-              <w:cnfStyle w:val="000000100000"/>
+              <w:cnfStyle w:val="000000100000" w:firstRow="0" w:lastRow="0" w:firstColumn="0" w:lastColumn="0" w:oddVBand="0" w:evenVBand="0" w:oddHBand="1" w:evenHBand="0" w:firstRowFirstColumn="0" w:firstRowLastColumn="0" w:lastRowFirstColumn="0" w:lastRowLastColumn="0"/>
               <w:rPr>
                 <w:sz w:val="22"/>
                 <w:szCs w:val="22"/>
@@ -2095,7 +2095,7 @@
           </w:tcPr>
           <w:p>
             <w:pPr>
-              <w:cnfStyle w:val="000000100000"/>
+              <w:cnfStyle w:val="000000100000" w:firstRow="0" w:lastRow="0" w:firstColumn="0" w:lastColumn="0" w:oddVBand="0" w:evenVBand="0" w:oddHBand="1" w:evenHBand="0" w:firstRowFirstColumn="0" w:firstRowLastColumn="0" w:lastRowFirstColumn="0" w:lastRowLastColumn="0"/>
               <w:rPr>
                 <w:color w:val="FFFFFF" w:themeColor="background1"/>
                 <w:sz w:val="22"/>
@@ -2113,7 +2113,7 @@
           <w:p>
             <w:pPr>
               <w:ind w:left="0"/>
-              <w:cnfStyle w:val="000000100000"/>
+              <w:cnfStyle w:val="000000100000" w:firstRow="0" w:lastRow="0" w:firstColumn="0" w:lastColumn="0" w:oddVBand="0" w:evenVBand="0" w:oddHBand="1" w:evenHBand="0" w:firstRowFirstColumn="0" w:firstRowLastColumn="0" w:lastRowFirstColumn="0" w:lastRowLastColumn="0"/>
               <w:rPr>
                 <w:sz w:val="22"/>
                 <w:szCs w:val="22"/>
@@ -2127,7 +2127,7 @@
                 <w:lang w:val="es-ES"/>
               </w:rPr>
               <w:drawing>
-                <wp:inline distT="0" distB="0" distL="0" distR="0">
+                <wp:inline distT="0" distB="0" distL="0" distR="0" wp14:anchorId="4C772CBD" wp14:editId="12FC1CF7">
                   <wp:extent cx="238539" cy="238539"/>
                   <wp:effectExtent l="19050" t="0" r="0" b="0"/>
                   <wp:docPr id="8" name="Imagen 10" descr="C:\Documents and Settings\Roger\starviewer\src\main\images\pacsQuery.png"/>
@@ -2144,7 +2144,7 @@
                           </pic:cNvPicPr>
                         </pic:nvPicPr>
                         <pic:blipFill>
-                          <a:blip r:embed="rId27" cstate="print"/>
+                          <a:blip r:embed="rId28" cstate="print"/>
                           <a:srcRect/>
                           <a:stretch>
                             <a:fillRect/>
@@ -2183,7 +2183,7 @@
           <w:p>
             <w:pPr>
               <w:ind w:left="0"/>
-              <w:cnfStyle w:val="000000100000"/>
+              <w:cnfStyle w:val="000000100000" w:firstRow="0" w:lastRow="0" w:firstColumn="0" w:lastColumn="0" w:oddVBand="0" w:evenVBand="0" w:oddHBand="1" w:evenHBand="0" w:firstRowFirstColumn="0" w:firstRowLastColumn="0" w:lastRowFirstColumn="0" w:lastRowLastColumn="0"/>
               <w:rPr>
                 <w:sz w:val="22"/>
                 <w:szCs w:val="22"/>
@@ -2212,7 +2212,7 @@
           </w:tcPr>
           <w:p>
             <w:pPr>
-              <w:cnfStyle w:val="000000100000"/>
+              <w:cnfStyle w:val="000000100000" w:firstRow="0" w:lastRow="0" w:firstColumn="0" w:lastColumn="0" w:oddVBand="0" w:evenVBand="0" w:oddHBand="1" w:evenHBand="0" w:firstRowFirstColumn="0" w:firstRowLastColumn="0" w:lastRowFirstColumn="0" w:lastRowLastColumn="0"/>
               <w:rPr>
                 <w:sz w:val="22"/>
                 <w:szCs w:val="22"/>
@@ -2240,7 +2240,7 @@
           <w:p>
             <w:pPr>
               <w:ind w:left="0"/>
-              <w:cnfStyle w:val="000000100000"/>
+              <w:cnfStyle w:val="000000100000" w:firstRow="0" w:lastRow="0" w:firstColumn="0" w:lastColumn="0" w:oddVBand="0" w:evenVBand="0" w:oddHBand="1" w:evenHBand="0" w:firstRowFirstColumn="0" w:firstRowLastColumn="0" w:lastRowFirstColumn="0" w:lastRowLastColumn="0"/>
               <w:rPr>
                 <w:sz w:val="22"/>
                 <w:szCs w:val="22"/>
@@ -2257,7 +2257,7 @@
           <w:p>
             <w:pPr>
               <w:ind w:left="0"/>
-              <w:cnfStyle w:val="000000100000"/>
+              <w:cnfStyle w:val="000000100000" w:firstRow="0" w:lastRow="0" w:firstColumn="0" w:lastColumn="0" w:oddVBand="0" w:evenVBand="0" w:oddHBand="1" w:evenHBand="0" w:firstRowFirstColumn="0" w:firstRowLastColumn="0" w:lastRowFirstColumn="0" w:lastRowLastColumn="0"/>
               <w:rPr>
                 <w:sz w:val="22"/>
                 <w:szCs w:val="22"/>
@@ -2271,7 +2271,7 @@
                 <w:lang w:val="es-ES"/>
               </w:rPr>
               <w:drawing>
-                <wp:inline distT="0" distB="0" distL="0" distR="0">
+                <wp:inline distT="0" distB="0" distL="0" distR="0" wp14:anchorId="6CEFDC16" wp14:editId="48DB2636">
                   <wp:extent cx="262255" cy="262255"/>
                   <wp:effectExtent l="19050" t="0" r="4445" b="0"/>
                   <wp:docPr id="9" name="53 Imagen" descr="fullscreen.png"/>
@@ -2286,7 +2286,7 @@
                           <pic:cNvPicPr/>
                         </pic:nvPicPr>
                         <pic:blipFill>
-                          <a:blip r:embed="rId28" cstate="print"/>
+                          <a:blip r:embed="rId29" cstate="print"/>
                           <a:stretch>
                             <a:fillRect/>
                           </a:stretch>
@@ -2316,7 +2316,7 @@
           </w:tcPr>
           <w:p>
             <w:pPr>
-              <w:cnfStyle w:val="000000100000"/>
+              <w:cnfStyle w:val="000000100000" w:firstRow="0" w:lastRow="0" w:firstColumn="0" w:lastColumn="0" w:oddVBand="0" w:evenVBand="0" w:oddHBand="1" w:evenHBand="0" w:firstRowFirstColumn="0" w:firstRowLastColumn="0" w:lastRowFirstColumn="0" w:lastRowLastColumn="0"/>
               <w:rPr>
                 <w:sz w:val="22"/>
                 <w:szCs w:val="22"/>
@@ -2339,7 +2339,7 @@
           </w:tcPr>
           <w:p>
             <w:pPr>
-              <w:cnfStyle w:val="000000100000"/>
+              <w:cnfStyle w:val="000000100000" w:firstRow="0" w:lastRow="0" w:firstColumn="0" w:lastColumn="0" w:oddVBand="0" w:evenVBand="0" w:oddHBand="1" w:evenHBand="0" w:firstRowFirstColumn="0" w:firstRowLastColumn="0" w:lastRowFirstColumn="0" w:lastRowLastColumn="0"/>
               <w:rPr>
                 <w:sz w:val="22"/>
                 <w:szCs w:val="22"/>
@@ -2397,7 +2397,7 @@
         </w:trPr>
         <w:tc>
           <w:tcPr>
-            <w:cnfStyle w:val="001000000000"/>
+            <w:cnfStyle w:val="001000000000" w:firstRow="0" w:lastRow="0" w:firstColumn="1" w:lastColumn="0" w:oddVBand="0" w:evenVBand="0" w:oddHBand="0" w:evenHBand="0" w:firstRowFirstColumn="0" w:firstRowLastColumn="0" w:lastRowFirstColumn="0" w:lastRowLastColumn="0"/>
             <w:tcW w:w="567" w:type="dxa"/>
             <w:shd w:val="clear" w:color="auto" w:fill="auto"/>
             <w:vAlign w:val="center"/>
@@ -2413,7 +2413,7 @@
           <w:p>
             <w:pPr>
               <w:ind w:left="0"/>
-              <w:cnfStyle w:val="000000000000"/>
+              <w:cnfStyle w:val="000000000000" w:firstRow="0" w:lastRow="0" w:firstColumn="0" w:lastColumn="0" w:oddVBand="0" w:evenVBand="0" w:oddHBand="0" w:evenHBand="0" w:firstRowFirstColumn="0" w:firstRowLastColumn="0" w:lastRowFirstColumn="0" w:lastRowLastColumn="0"/>
               <w:rPr>
                 <w:sz w:val="22"/>
                 <w:szCs w:val="22"/>
@@ -2429,7 +2429,7 @@
           </w:tcPr>
           <w:p>
             <w:pPr>
-              <w:cnfStyle w:val="000000000000"/>
+              <w:cnfStyle w:val="000000000000" w:firstRow="0" w:lastRow="0" w:firstColumn="0" w:lastColumn="0" w:oddVBand="0" w:evenVBand="0" w:oddHBand="0" w:evenHBand="0" w:firstRowFirstColumn="0" w:firstRowLastColumn="0" w:lastRowFirstColumn="0" w:lastRowLastColumn="0"/>
               <w:rPr>
                 <w:sz w:val="22"/>
                 <w:szCs w:val="22"/>
@@ -2445,7 +2445,7 @@
           </w:tcPr>
           <w:p>
             <w:pPr>
-              <w:cnfStyle w:val="000000000000"/>
+              <w:cnfStyle w:val="000000000000" w:firstRow="0" w:lastRow="0" w:firstColumn="0" w:lastColumn="0" w:oddVBand="0" w:evenVBand="0" w:oddHBand="0" w:evenHBand="0" w:firstRowFirstColumn="0" w:firstRowLastColumn="0" w:lastRowFirstColumn="0" w:lastRowLastColumn="0"/>
               <w:rPr>
                 <w:color w:val="FFFFFF" w:themeColor="background1"/>
                 <w:sz w:val="22"/>
@@ -2463,7 +2463,7 @@
           <w:p>
             <w:pPr>
               <w:ind w:left="0"/>
-              <w:cnfStyle w:val="000000000000"/>
+              <w:cnfStyle w:val="000000000000" w:firstRow="0" w:lastRow="0" w:firstColumn="0" w:lastColumn="0" w:oddVBand="0" w:evenVBand="0" w:oddHBand="0" w:evenHBand="0" w:firstRowFirstColumn="0" w:firstRowLastColumn="0" w:lastRowFirstColumn="0" w:lastRowLastColumn="0"/>
               <w:rPr>
                 <w:noProof/>
                 <w:sz w:val="22"/>
@@ -2482,7 +2482,7 @@
           <w:p>
             <w:pPr>
               <w:ind w:left="0"/>
-              <w:cnfStyle w:val="000000000000"/>
+              <w:cnfStyle w:val="000000000000" w:firstRow="0" w:lastRow="0" w:firstColumn="0" w:lastColumn="0" w:oddVBand="0" w:evenVBand="0" w:oddHBand="0" w:evenHBand="0" w:firstRowFirstColumn="0" w:firstRowLastColumn="0" w:lastRowFirstColumn="0" w:lastRowLastColumn="0"/>
               <w:rPr>
                 <w:sz w:val="22"/>
                 <w:szCs w:val="22"/>
@@ -2498,7 +2498,7 @@
           </w:tcPr>
           <w:p>
             <w:pPr>
-              <w:cnfStyle w:val="000000000000"/>
+              <w:cnfStyle w:val="000000000000" w:firstRow="0" w:lastRow="0" w:firstColumn="0" w:lastColumn="0" w:oddVBand="0" w:evenVBand="0" w:oddHBand="0" w:evenHBand="0" w:firstRowFirstColumn="0" w:firstRowLastColumn="0" w:lastRowFirstColumn="0" w:lastRowLastColumn="0"/>
               <w:rPr>
                 <w:sz w:val="22"/>
                 <w:szCs w:val="22"/>
@@ -2519,7 +2519,7 @@
           <w:p>
             <w:pPr>
               <w:ind w:left="0"/>
-              <w:cnfStyle w:val="000000000000"/>
+              <w:cnfStyle w:val="000000000000" w:firstRow="0" w:lastRow="0" w:firstColumn="0" w:lastColumn="0" w:oddVBand="0" w:evenVBand="0" w:oddHBand="0" w:evenHBand="0" w:firstRowFirstColumn="0" w:firstRowLastColumn="0" w:lastRowFirstColumn="0" w:lastRowLastColumn="0"/>
               <w:rPr>
                 <w:sz w:val="22"/>
                 <w:szCs w:val="22"/>
@@ -2536,7 +2536,7 @@
           <w:p>
             <w:pPr>
               <w:ind w:left="0"/>
-              <w:cnfStyle w:val="000000000000"/>
+              <w:cnfStyle w:val="000000000000" w:firstRow="0" w:lastRow="0" w:firstColumn="0" w:lastColumn="0" w:oddVBand="0" w:evenVBand="0" w:oddHBand="0" w:evenHBand="0" w:firstRowFirstColumn="0" w:firstRowLastColumn="0" w:lastRowFirstColumn="0" w:lastRowLastColumn="0"/>
               <w:rPr>
                 <w:color w:val="FFFFFF" w:themeColor="background1"/>
                 <w:sz w:val="22"/>
@@ -2553,7 +2553,7 @@
           </w:tcPr>
           <w:p>
             <w:pPr>
-              <w:cnfStyle w:val="000000000000"/>
+              <w:cnfStyle w:val="000000000000" w:firstRow="0" w:lastRow="0" w:firstColumn="0" w:lastColumn="0" w:oddVBand="0" w:evenVBand="0" w:oddHBand="0" w:evenHBand="0" w:firstRowFirstColumn="0" w:firstRowLastColumn="0" w:lastRowFirstColumn="0" w:lastRowLastColumn="0"/>
               <w:rPr>
                 <w:sz w:val="22"/>
                 <w:szCs w:val="22"/>
@@ -2576,7 +2576,7 @@
           </w:tcPr>
           <w:p>
             <w:pPr>
-              <w:cnfStyle w:val="000000000000"/>
+              <w:cnfStyle w:val="000000000000" w:firstRow="0" w:lastRow="0" w:firstColumn="0" w:lastColumn="0" w:oddVBand="0" w:evenVBand="0" w:oddHBand="0" w:evenHBand="0" w:firstRowFirstColumn="0" w:firstRowLastColumn="0" w:lastRowFirstColumn="0" w:lastRowLastColumn="0"/>
               <w:rPr>
                 <w:sz w:val="22"/>
                 <w:szCs w:val="22"/>
@@ -2645,6 +2645,75 @@
           <w:szCs w:val="2"/>
         </w:rPr>
       </w:pPr>
+      <w:r>
+        <w:rPr>
+          <w:noProof/>
+        </w:rPr>
+        <w:pict>
+          <v:shape id="Cuadro de texto 2" o:spid="_x0000_s1042" type="#_x0000_t202" style="position:absolute;margin-left:483.85pt;margin-top:12.2pt;width:242.1pt;height:27.4pt;z-index:251663360;visibility:visible;mso-height-percent:200;mso-wrap-distance-left:9pt;mso-wrap-distance-top:0;mso-wrap-distance-right:9pt;mso-wrap-distance-bottom:0;mso-position-horizontal-relative:text;mso-position-vertical-relative:text;mso-height-percent:200;mso-width-relative:margin;mso-height-relative:margin;v-text-anchor:top" o:gfxdata="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" fillcolor="#9bbb59 [3206]" stroked="f">
+            <v:textbox style="mso-fit-shape-to-text:t">
+              <w:txbxContent>
+                <w:bookmarkStart w:id="5" w:name="_GoBack"/>
+                <w:p>
+                  <w:pPr>
+                    <w:jc w:val="right"/>
+                    <w:rPr>
+                      <w:rFonts w:ascii="Trebuchet MS" w:hAnsi="Trebuchet MS"/>
+                      <w:sz w:val="24"/>
+                      <w:szCs w:val="24"/>
+                    </w:rPr>
+                  </w:pPr>
+                  <w:r>
+                    <w:rPr>
+                      <w:rFonts w:ascii="Trebuchet MS" w:hAnsi="Trebuchet MS"/>
+                      <w:sz w:val="24"/>
+                      <w:szCs w:val="24"/>
+                    </w:rPr>
+                    <w:fldChar w:fldCharType="begin"/>
+                  </w:r>
+                  <w:r>
+                    <w:rPr>
+                      <w:rFonts w:ascii="Trebuchet MS" w:hAnsi="Trebuchet MS"/>
+                      <w:sz w:val="24"/>
+                      <w:szCs w:val="24"/>
+                    </w:rPr>
+                    <w:instrText xml:space="preserve"> HYPERLINK "mailto:support@starviewer.udg.edu" </w:instrText>
+                  </w:r>
+                  <w:r>
+                    <w:rPr>
+                      <w:rFonts w:ascii="Trebuchet MS" w:hAnsi="Trebuchet MS"/>
+                      <w:sz w:val="24"/>
+                      <w:szCs w:val="24"/>
+                    </w:rPr>
+                    <w:fldChar w:fldCharType="separate"/>
+                  </w:r>
+                  <w:r>
+                    <w:rPr>
+                      <w:rStyle w:val="Hipervnculo"/>
+                      <w:rFonts w:ascii="Trebuchet MS" w:hAnsi="Trebuchet MS" w:cs="Arial"/>
+                      <w:color w:val="000000"/>
+                      <w:sz w:val="24"/>
+                      <w:szCs w:val="24"/>
+                    </w:rPr>
+                    <w:t>support@starviewer.udg.edu</w:t>
+                  </w:r>
+                  <w:r>
+                    <w:rPr>
+                      <w:rStyle w:val="Hipervnculo"/>
+                      <w:rFonts w:ascii="Trebuchet MS" w:hAnsi="Trebuchet MS" w:cs="Arial"/>
+                      <w:color w:val="000000"/>
+                      <w:sz w:val="24"/>
+                      <w:szCs w:val="24"/>
+                    </w:rPr>
+                    <w:fldChar w:fldCharType="end"/>
+                  </w:r>
+                  <w:bookmarkEnd w:id="5"/>
+                </w:p>
+              </w:txbxContent>
+            </v:textbox>
+          </v:shape>
+        </w:pict>
+      </w:r>
     </w:p>
     <w:sectPr>
       <w:footnotePr>
@@ -2665,7 +2734,7 @@
 </file>
 
 <file path=word/endnotes.xml><?xml version="1.0" encoding="utf-8"?>
-<w:endnotes xmlns:ve="http://schemas.openxmlformats.org/markup-compatibility/2006" xmlns:o="urn:schemas-microsoft-com:office:office" xmlns:r="http://schemas.openxmlformats.org/officeDocument/2006/relationships" xmlns:m="http://schemas.openxmlformats.org/officeDocument/2006/math" xmlns:v="urn:schemas-microsoft-com:vml" xmlns:wp="http://schemas.openxmlformats.org/drawingml/2006/wordprocessingDrawing" xmlns:w10="urn:schemas-microsoft-com:office:word" xmlns:w="http://schemas.openxmlformats.org/wordprocessingml/2006/main" xmlns:wne="http://schemas.microsoft.com/office/word/2006/wordml">
+<w:endnotes xmlns:wpc="http://schemas.microsoft.com/office/word/2010/wordprocessingCanvas" xmlns:mc="http://schemas.openxmlformats.org/markup-compatibility/2006" xmlns:o="urn:schemas-microsoft-com:office:office" xmlns:r="http://schemas.openxmlformats.org/officeDocument/2006/relationships" xmlns:m="http://schemas.openxmlformats.org/officeDocument/2006/math" xmlns:v="urn:schemas-microsoft-com:vml" xmlns:wp14="http://schemas.microsoft.com/office/word/2010/wordprocessingDrawing" xmlns:wp="http://schemas.openxmlformats.org/drawingml/2006/wordprocessingDrawing" xmlns:w10="urn:schemas-microsoft-com:office:word" xmlns:w="http://schemas.openxmlformats.org/wordprocessingml/2006/main" xmlns:w14="http://schemas.microsoft.com/office/word/2010/wordml" xmlns:wpg="http://schemas.microsoft.com/office/word/2010/wordprocessingGroup" xmlns:wpi="http://schemas.microsoft.com/office/word/2010/wordprocessingInk" xmlns:wne="http://schemas.microsoft.com/office/word/2006/wordml" xmlns:wps="http://schemas.microsoft.com/office/word/2010/wordprocessingShape" mc:Ignorable="w14 wp14">
   <w:endnote w:type="separator" w:id="-1">
     <w:p>
       <w:pPr>
@@ -2690,7 +2759,7 @@
 </file>
 
 <file path=word/footer1.xml><?xml version="1.0" encoding="utf-8"?>
-<w:ftr xmlns:ve="http://schemas.openxmlformats.org/markup-compatibility/2006" xmlns:o="urn:schemas-microsoft-com:office:office" xmlns:r="http://schemas.openxmlformats.org/officeDocument/2006/relationships" xmlns:m="http://schemas.openxmlformats.org/officeDocument/2006/math" xmlns:v="urn:schemas-microsoft-com:vml" xmlns:wp="http://schemas.openxmlformats.org/drawingml/2006/wordprocessingDrawing" xmlns:w10="urn:schemas-microsoft-com:office:word" xmlns:w="http://schemas.openxmlformats.org/wordprocessingml/2006/main" xmlns:wne="http://schemas.microsoft.com/office/word/2006/wordml">
+<w:ftr xmlns:wpc="http://schemas.microsoft.com/office/word/2010/wordprocessingCanvas" xmlns:mc="http://schemas.openxmlformats.org/markup-compatibility/2006" xmlns:o="urn:schemas-microsoft-com:office:office" xmlns:r="http://schemas.openxmlformats.org/officeDocument/2006/relationships" xmlns:m="http://schemas.openxmlformats.org/officeDocument/2006/math" xmlns:v="urn:schemas-microsoft-com:vml" xmlns:wp14="http://schemas.microsoft.com/office/word/2010/wordprocessingDrawing" xmlns:wp="http://schemas.openxmlformats.org/drawingml/2006/wordprocessingDrawing" xmlns:w10="urn:schemas-microsoft-com:office:word" xmlns:w="http://schemas.openxmlformats.org/wordprocessingml/2006/main" xmlns:w14="http://schemas.microsoft.com/office/word/2010/wordml" xmlns:wpg="http://schemas.microsoft.com/office/word/2010/wordprocessingGroup" xmlns:wpi="http://schemas.microsoft.com/office/word/2010/wordprocessingInk" xmlns:wne="http://schemas.microsoft.com/office/word/2006/wordml" xmlns:wps="http://schemas.microsoft.com/office/word/2010/wordprocessingShape" mc:Ignorable="w14 wp14">
   <w:p>
     <w:pPr>
       <w:pStyle w:val="Piedepgina"/>
@@ -2700,7 +2769,7 @@
 </file>
 
 <file path=word/footer2.xml><?xml version="1.0" encoding="utf-8"?>
-<w:ftr xmlns:ve="http://schemas.openxmlformats.org/markup-compatibility/2006" xmlns:o="urn:schemas-microsoft-com:office:office" xmlns:r="http://schemas.openxmlformats.org/officeDocument/2006/relationships" xmlns:m="http://schemas.openxmlformats.org/officeDocument/2006/math" xmlns:v="urn:schemas-microsoft-com:vml" xmlns:wp="http://schemas.openxmlformats.org/drawingml/2006/wordprocessingDrawing" xmlns:w10="urn:schemas-microsoft-com:office:word" xmlns:w="http://schemas.openxmlformats.org/wordprocessingml/2006/main" xmlns:wne="http://schemas.microsoft.com/office/word/2006/wordml">
+<w:ftr xmlns:wpc="http://schemas.microsoft.com/office/word/2010/wordprocessingCanvas" xmlns:mc="http://schemas.openxmlformats.org/markup-compatibility/2006" xmlns:o="urn:schemas-microsoft-com:office:office" xmlns:r="http://schemas.openxmlformats.org/officeDocument/2006/relationships" xmlns:m="http://schemas.openxmlformats.org/officeDocument/2006/math" xmlns:v="urn:schemas-microsoft-com:vml" xmlns:wp14="http://schemas.microsoft.com/office/word/2010/wordprocessingDrawing" xmlns:wp="http://schemas.openxmlformats.org/drawingml/2006/wordprocessingDrawing" xmlns:w10="urn:schemas-microsoft-com:office:word" xmlns:w="http://schemas.openxmlformats.org/wordprocessingml/2006/main" xmlns:w14="http://schemas.microsoft.com/office/word/2010/wordml" xmlns:wpg="http://schemas.microsoft.com/office/word/2010/wordprocessingGroup" xmlns:wpi="http://schemas.microsoft.com/office/word/2010/wordprocessingInk" xmlns:wne="http://schemas.microsoft.com/office/word/2006/wordml" xmlns:wps="http://schemas.microsoft.com/office/word/2010/wordprocessingShape" mc:Ignorable="w14 wp14">
   <w:p>
     <w:pPr>
       <w:pStyle w:val="Piedepgina"/>
@@ -2710,7 +2779,7 @@
 </file>
 
 <file path=word/footer3.xml><?xml version="1.0" encoding="utf-8"?>
-<w:ftr xmlns:ve="http://schemas.openxmlformats.org/markup-compatibility/2006" xmlns:o="urn:schemas-microsoft-com:office:office" xmlns:r="http://schemas.openxmlformats.org/officeDocument/2006/relationships" xmlns:m="http://schemas.openxmlformats.org/officeDocument/2006/math" xmlns:v="urn:schemas-microsoft-com:vml" xmlns:wp="http://schemas.openxmlformats.org/drawingml/2006/wordprocessingDrawing" xmlns:w10="urn:schemas-microsoft-com:office:word" xmlns:w="http://schemas.openxmlformats.org/wordprocessingml/2006/main" xmlns:wne="http://schemas.microsoft.com/office/word/2006/wordml">
+<w:ftr xmlns:wpc="http://schemas.microsoft.com/office/word/2010/wordprocessingCanvas" xmlns:mc="http://schemas.openxmlformats.org/markup-compatibility/2006" xmlns:o="urn:schemas-microsoft-com:office:office" xmlns:r="http://schemas.openxmlformats.org/officeDocument/2006/relationships" xmlns:m="http://schemas.openxmlformats.org/officeDocument/2006/math" xmlns:v="urn:schemas-microsoft-com:vml" xmlns:wp14="http://schemas.microsoft.com/office/word/2010/wordprocessingDrawing" xmlns:wp="http://schemas.openxmlformats.org/drawingml/2006/wordprocessingDrawing" xmlns:w10="urn:schemas-microsoft-com:office:word" xmlns:w="http://schemas.openxmlformats.org/wordprocessingml/2006/main" xmlns:w14="http://schemas.microsoft.com/office/word/2010/wordml" xmlns:wpg="http://schemas.microsoft.com/office/word/2010/wordprocessingGroup" xmlns:wpi="http://schemas.microsoft.com/office/word/2010/wordprocessingInk" xmlns:wne="http://schemas.microsoft.com/office/word/2006/wordml" xmlns:wps="http://schemas.microsoft.com/office/word/2010/wordprocessingShape" mc:Ignorable="w14 wp14">
   <w:p>
     <w:pPr>
       <w:pStyle w:val="Piedepgina"/>
@@ -2720,7 +2789,7 @@
 </file>
 
 <file path=word/footnotes.xml><?xml version="1.0" encoding="utf-8"?>
-<w:footnotes xmlns:ve="http://schemas.openxmlformats.org/markup-compatibility/2006" xmlns:o="urn:schemas-microsoft-com:office:office" xmlns:r="http://schemas.openxmlformats.org/officeDocument/2006/relationships" xmlns:m="http://schemas.openxmlformats.org/officeDocument/2006/math" xmlns:v="urn:schemas-microsoft-com:vml" xmlns:wp="http://schemas.openxmlformats.org/drawingml/2006/wordprocessingDrawing" xmlns:w10="urn:schemas-microsoft-com:office:word" xmlns:w="http://schemas.openxmlformats.org/wordprocessingml/2006/main" xmlns:wne="http://schemas.microsoft.com/office/word/2006/wordml">
+<w:footnotes xmlns:wpc="http://schemas.microsoft.com/office/word/2010/wordprocessingCanvas" xmlns:mc="http://schemas.openxmlformats.org/markup-compatibility/2006" xmlns:o="urn:schemas-microsoft-com:office:office" xmlns:r="http://schemas.openxmlformats.org/officeDocument/2006/relationships" xmlns:m="http://schemas.openxmlformats.org/officeDocument/2006/math" xmlns:v="urn:schemas-microsoft-com:vml" xmlns:wp14="http://schemas.microsoft.com/office/word/2010/wordprocessingDrawing" xmlns:wp="http://schemas.openxmlformats.org/drawingml/2006/wordprocessingDrawing" xmlns:w10="urn:schemas-microsoft-com:office:word" xmlns:w="http://schemas.openxmlformats.org/wordprocessingml/2006/main" xmlns:w14="http://schemas.microsoft.com/office/word/2010/wordml" xmlns:wpg="http://schemas.microsoft.com/office/word/2010/wordprocessingGroup" xmlns:wpi="http://schemas.microsoft.com/office/word/2010/wordprocessingInk" xmlns:wne="http://schemas.microsoft.com/office/word/2006/wordml" xmlns:wps="http://schemas.microsoft.com/office/word/2010/wordprocessingShape" mc:Ignorable="w14 wp14">
   <w:footnote w:type="separator" w:id="-1">
     <w:p>
       <w:pPr>
@@ -2745,7 +2814,7 @@
 </file>
 
 <file path=word/header1.xml><?xml version="1.0" encoding="utf-8"?>
-<w:hdr xmlns:ve="http://schemas.openxmlformats.org/markup-compatibility/2006" xmlns:o="urn:schemas-microsoft-com:office:office" xmlns:r="http://schemas.openxmlformats.org/officeDocument/2006/relationships" xmlns:m="http://schemas.openxmlformats.org/officeDocument/2006/math" xmlns:v="urn:schemas-microsoft-com:vml" xmlns:wp="http://schemas.openxmlformats.org/drawingml/2006/wordprocessingDrawing" xmlns:w10="urn:schemas-microsoft-com:office:word" xmlns:w="http://schemas.openxmlformats.org/wordprocessingml/2006/main" xmlns:wne="http://schemas.microsoft.com/office/word/2006/wordml">
+<w:hdr xmlns:wpc="http://schemas.microsoft.com/office/word/2010/wordprocessingCanvas" xmlns:mc="http://schemas.openxmlformats.org/markup-compatibility/2006" xmlns:o="urn:schemas-microsoft-com:office:office" xmlns:r="http://schemas.openxmlformats.org/officeDocument/2006/relationships" xmlns:m="http://schemas.openxmlformats.org/officeDocument/2006/math" xmlns:v="urn:schemas-microsoft-com:vml" xmlns:wp14="http://schemas.microsoft.com/office/word/2010/wordprocessingDrawing" xmlns:wp="http://schemas.openxmlformats.org/drawingml/2006/wordprocessingDrawing" xmlns:w10="urn:schemas-microsoft-com:office:word" xmlns:w="http://schemas.openxmlformats.org/wordprocessingml/2006/main" xmlns:w14="http://schemas.microsoft.com/office/word/2010/wordml" xmlns:wpg="http://schemas.microsoft.com/office/word/2010/wordprocessingGroup" xmlns:wpi="http://schemas.microsoft.com/office/word/2010/wordprocessingInk" xmlns:wne="http://schemas.microsoft.com/office/word/2006/wordml" xmlns:wps="http://schemas.microsoft.com/office/word/2010/wordprocessingShape" mc:Ignorable="w14 wp14">
   <w:p>
     <w:pPr>
       <w:pStyle w:val="Encabezado"/>
@@ -2755,7 +2824,7 @@
 </file>
 
 <file path=word/header2.xml><?xml version="1.0" encoding="utf-8"?>
-<w:hdr xmlns:ve="http://schemas.openxmlformats.org/markup-compatibility/2006" xmlns:o="urn:schemas-microsoft-com:office:office" xmlns:r="http://schemas.openxmlformats.org/officeDocument/2006/relationships" xmlns:m="http://schemas.openxmlformats.org/officeDocument/2006/math" xmlns:v="urn:schemas-microsoft-com:vml" xmlns:wp="http://schemas.openxmlformats.org/drawingml/2006/wordprocessingDrawing" xmlns:w10="urn:schemas-microsoft-com:office:word" xmlns:w="http://schemas.openxmlformats.org/wordprocessingml/2006/main" xmlns:wne="http://schemas.microsoft.com/office/word/2006/wordml">
+<w:hdr xmlns:wpc="http://schemas.microsoft.com/office/word/2010/wordprocessingCanvas" xmlns:mc="http://schemas.openxmlformats.org/markup-compatibility/2006" xmlns:o="urn:schemas-microsoft-com:office:office" xmlns:r="http://schemas.openxmlformats.org/officeDocument/2006/relationships" xmlns:m="http://schemas.openxmlformats.org/officeDocument/2006/math" xmlns:v="urn:schemas-microsoft-com:vml" xmlns:wp14="http://schemas.microsoft.com/office/word/2010/wordprocessingDrawing" xmlns:wp="http://schemas.openxmlformats.org/drawingml/2006/wordprocessingDrawing" xmlns:w10="urn:schemas-microsoft-com:office:word" xmlns:w="http://schemas.openxmlformats.org/wordprocessingml/2006/main" xmlns:w14="http://schemas.microsoft.com/office/word/2010/wordml" xmlns:wpg="http://schemas.microsoft.com/office/word/2010/wordprocessingGroup" xmlns:wpi="http://schemas.microsoft.com/office/word/2010/wordprocessingInk" xmlns:wne="http://schemas.microsoft.com/office/word/2006/wordml" xmlns:wps="http://schemas.microsoft.com/office/word/2010/wordprocessingShape" mc:Ignorable="w14 wp14">
   <w:p>
     <w:pPr>
       <w:pStyle w:val="Encabezado"/>
@@ -2765,7 +2834,7 @@
 </file>
 
 <file path=word/header3.xml><?xml version="1.0" encoding="utf-8"?>
-<w:hdr xmlns:ve="http://schemas.openxmlformats.org/markup-compatibility/2006" xmlns:o="urn:schemas-microsoft-com:office:office" xmlns:r="http://schemas.openxmlformats.org/officeDocument/2006/relationships" xmlns:m="http://schemas.openxmlformats.org/officeDocument/2006/math" xmlns:v="urn:schemas-microsoft-com:vml" xmlns:wp="http://schemas.openxmlformats.org/drawingml/2006/wordprocessingDrawing" xmlns:w10="urn:schemas-microsoft-com:office:word" xmlns:w="http://schemas.openxmlformats.org/wordprocessingml/2006/main" xmlns:wne="http://schemas.microsoft.com/office/word/2006/wordml">
+<w:hdr xmlns:wpc="http://schemas.microsoft.com/office/word/2010/wordprocessingCanvas" xmlns:mc="http://schemas.openxmlformats.org/markup-compatibility/2006" xmlns:o="urn:schemas-microsoft-com:office:office" xmlns:r="http://schemas.openxmlformats.org/officeDocument/2006/relationships" xmlns:m="http://schemas.openxmlformats.org/officeDocument/2006/math" xmlns:v="urn:schemas-microsoft-com:vml" xmlns:wp14="http://schemas.microsoft.com/office/word/2010/wordprocessingDrawing" xmlns:wp="http://schemas.openxmlformats.org/drawingml/2006/wordprocessingDrawing" xmlns:w10="urn:schemas-microsoft-com:office:word" xmlns:w="http://schemas.openxmlformats.org/wordprocessingml/2006/main" xmlns:w14="http://schemas.microsoft.com/office/word/2010/wordml" xmlns:wpg="http://schemas.microsoft.com/office/word/2010/wordprocessingGroup" xmlns:wpi="http://schemas.microsoft.com/office/word/2010/wordprocessingInk" xmlns:wne="http://schemas.microsoft.com/office/word/2006/wordml" xmlns:wps="http://schemas.microsoft.com/office/word/2010/wordprocessingShape" mc:Ignorable="w14 wp14">
   <w:p>
     <w:pPr>
       <w:pStyle w:val="Encabezado"/>
@@ -2775,7 +2844,7 @@
 </file>
 
 <file path=word/numbering.xml><?xml version="1.0" encoding="utf-8"?>
-<w:numbering xmlns:ve="http://schemas.openxmlformats.org/markup-compatibility/2006" xmlns:o="urn:schemas-microsoft-com:office:office" xmlns:r="http://schemas.openxmlformats.org/officeDocument/2006/relationships" xmlns:m="http://schemas.openxmlformats.org/officeDocument/2006/math" xmlns:v="urn:schemas-microsoft-com:vml" xmlns:wp="http://schemas.openxmlformats.org/drawingml/2006/wordprocessingDrawing" xmlns:w10="urn:schemas-microsoft-com:office:word" xmlns:w="http://schemas.openxmlformats.org/wordprocessingml/2006/main" xmlns:wne="http://schemas.microsoft.com/office/word/2006/wordml">
+<w:numbering xmlns:wpc="http://schemas.microsoft.com/office/word/2010/wordprocessingCanvas" xmlns:mc="http://schemas.openxmlformats.org/markup-compatibility/2006" xmlns:o="urn:schemas-microsoft-com:office:office" xmlns:r="http://schemas.openxmlformats.org/officeDocument/2006/relationships" xmlns:m="http://schemas.openxmlformats.org/officeDocument/2006/math" xmlns:v="urn:schemas-microsoft-com:vml" xmlns:wp14="http://schemas.microsoft.com/office/word/2010/wordprocessingDrawing" xmlns:wp="http://schemas.openxmlformats.org/drawingml/2006/wordprocessingDrawing" xmlns:w10="urn:schemas-microsoft-com:office:word" xmlns:w="http://schemas.openxmlformats.org/wordprocessingml/2006/main" xmlns:w14="http://schemas.microsoft.com/office/word/2010/wordml" xmlns:wpg="http://schemas.microsoft.com/office/word/2010/wordprocessingGroup" xmlns:wpi="http://schemas.microsoft.com/office/word/2010/wordprocessingInk" xmlns:wne="http://schemas.microsoft.com/office/word/2006/wordml" xmlns:wps="http://schemas.microsoft.com/office/word/2010/wordprocessingShape" mc:Ignorable="w14 wp14">
   <w:abstractNum w:abstractNumId="0">
     <w:nsid w:val="00000001"/>
     <w:multiLevelType w:val="multilevel"/>
@@ -2905,7 +2974,7 @@
 </file>
 
 <file path=word/styles.xml><?xml version="1.0" encoding="utf-8"?>
-<w:styles xmlns:r="http://schemas.openxmlformats.org/officeDocument/2006/relationships" xmlns:w="http://schemas.openxmlformats.org/wordprocessingml/2006/main">
+<w:styles xmlns:mc="http://schemas.openxmlformats.org/markup-compatibility/2006" xmlns:r="http://schemas.openxmlformats.org/officeDocument/2006/relationships" xmlns:w="http://schemas.openxmlformats.org/wordprocessingml/2006/main" xmlns:w14="http://schemas.microsoft.com/office/word/2010/wordml" mc:Ignorable="w14">
   <w:docDefaults>
     <w:rPrDefault>
       <w:rPr>
@@ -3115,7 +3184,6 @@
     <w:uiPriority w:val="99"/>
     <w:semiHidden/>
     <w:unhideWhenUsed/>
-    <w:qFormat/>
     <w:tblPr>
       <w:tblInd w:w="0" w:type="dxa"/>
       <w:tblCellMar>
@@ -3612,6 +3680,196 @@
 </w:styles>
 </file>
 
+<file path=word/stylesWithEffects.xml><?xml version="1.0" encoding="utf-8"?>
+<w:styles xmlns:wpc="http://schemas.microsoft.com/office/word/2010/wordprocessingCanvas" xmlns:mc="http://schemas.openxmlformats.org/markup-compatibility/2006" xmlns:o="urn:schemas-microsoft-com:office:office" xmlns:r="http://schemas.openxmlformats.org/officeDocument/2006/relationships" xmlns:m="http://schemas.openxmlformats.org/officeDocument/2006/math" xmlns:v="urn:schemas-microsoft-com:vml" xmlns:wp14="http://schemas.microsoft.com/office/word/2010/wordprocessingDrawing" xmlns:wp="http://schemas.openxmlformats.org/drawingml/2006/wordprocessingDrawing" xmlns:w10="urn:schemas-microsoft-com:office:word" xmlns:w="http://schemas.openxmlformats.org/wordprocessingml/2006/main" xmlns:w14="http://schemas.microsoft.com/office/word/2010/wordml" xmlns:wpg="http://schemas.microsoft.com/office/word/2010/wordprocessingGroup" xmlns:wpi="http://schemas.microsoft.com/office/word/2010/wordprocessingInk" xmlns:wne="http://schemas.microsoft.com/office/word/2006/wordml" xmlns:wps="http://schemas.microsoft.com/office/word/2010/wordprocessingShape" mc:Ignorable="w14 wp14">
+  <w:docDefaults>
+    <w:rPrDefault>
+      <w:rPr>
+        <w:rFonts w:asciiTheme="minorHAnsi" w:eastAsiaTheme="minorEastAsia" w:hAnsiTheme="minorHAnsi" w:cstheme="minorBidi"/>
+        <w:sz w:val="22"/>
+        <w:szCs w:val="22"/>
+        <w:lang w:val="es-ES" w:eastAsia="es-ES" w:bidi="ar-SA"/>
+      </w:rPr>
+    </w:rPrDefault>
+    <w:pPrDefault>
+      <w:pPr>
+        <w:spacing w:after="200" w:line="276" w:lineRule="auto"/>
+      </w:pPr>
+    </w:pPrDefault>
+  </w:docDefaults>
+  <w:latentStyles w:defLockedState="0" w:defUIPriority="99" w:defSemiHidden="1" w:defUnhideWhenUsed="1" w:defQFormat="0" w:count="267">
+    <w:lsdException w:name="Normal" w:semiHidden="0" w:uiPriority="0" w:unhideWhenUsed="0" w:qFormat="1"/>
+    <w:lsdException w:name="heading 1" w:semiHidden="0" w:uiPriority="9" w:unhideWhenUsed="0" w:qFormat="1"/>
+    <w:lsdException w:name="heading 2" w:uiPriority="9" w:qFormat="1"/>
+    <w:lsdException w:name="heading 3" w:uiPriority="9" w:qFormat="1"/>
+    <w:lsdException w:name="heading 4" w:uiPriority="9" w:qFormat="1"/>
+    <w:lsdException w:name="heading 5" w:uiPriority="9" w:qFormat="1"/>
+    <w:lsdException w:name="heading 6" w:uiPriority="9" w:qFormat="1"/>
+    <w:lsdException w:name="heading 7" w:uiPriority="9" w:qFormat="1"/>
+    <w:lsdException w:name="heading 8" w:uiPriority="9" w:qFormat="1"/>
+    <w:lsdException w:name="heading 9" w:uiPriority="9" w:qFormat="1"/>
+    <w:lsdException w:name="toc 1" w:uiPriority="39"/>
+    <w:lsdException w:name="toc 2" w:uiPriority="39"/>
+    <w:lsdException w:name="toc 3" w:uiPriority="39"/>
+    <w:lsdException w:name="toc 4" w:uiPriority="39"/>
+    <w:lsdException w:name="toc 5" w:uiPriority="39"/>
+    <w:lsdException w:name="toc 6" w:uiPriority="39"/>
+    <w:lsdException w:name="toc 7" w:uiPriority="39"/>
+    <w:lsdException w:name="toc 8" w:uiPriority="39"/>
+    <w:lsdException w:name="toc 9" w:uiPriority="39"/>
+    <w:lsdException w:name="caption" w:uiPriority="35" w:qFormat="1"/>
+    <w:lsdException w:name="Title" w:semiHidden="0" w:uiPriority="10" w:unhideWhenUsed="0" w:qFormat="1"/>
+    <w:lsdException w:name="Default Paragraph Font" w:uiPriority="1"/>
+    <w:lsdException w:name="Subtitle" w:semiHidden="0" w:uiPriority="11" w:unhideWhenUsed="0" w:qFormat="1"/>
+    <w:lsdException w:name="Strong" w:semiHidden="0" w:uiPriority="22" w:unhideWhenUsed="0" w:qFormat="1"/>
+    <w:lsdException w:name="Emphasis" w:semiHidden="0" w:uiPriority="20" w:unhideWhenUsed="0" w:qFormat="1"/>
+    <w:lsdException w:name="Table Grid" w:semiHidden="0" w:uiPriority="59" w:unhideWhenUsed="0"/>
+    <w:lsdException w:name="Placeholder Text" w:unhideWhenUsed="0"/>
+    <w:lsdException w:name="No Spacing" w:semiHidden="0" w:uiPriority="1" w:unhideWhenUsed="0" w:qFormat="1"/>
+    <w:lsdException w:name="Light Shading" w:semiHidden="0" w:uiPriority="60" w:unhideWhenUsed="0"/>
+    <w:lsdException w:name="Light List" w:semiHidden="0" w:uiPriority="61" w:unhideWhenUsed="0"/>
+    <w:lsdException w:name="Light Grid" w:semiHidden="0" w:uiPriority="62" w:unhideWhenUsed="0"/>
+    <w:lsdException w:name="Medium Shading 1" w:semiHidden="0" w:uiPriority="63" w:unhideWhenUsed="0"/>
+    <w:lsdException w:name="Medium Shading 2" w:semiHidden="0" w:uiPriority="64" w:unhideWhenUsed="0"/>
+    <w:lsdException w:name="Medium List 1" w:semiHidden="0" w:uiPriority="65" w:unhideWhenUsed="0"/>
+    <w:lsdException w:name="Medium List 2" w:semiHidden="0" w:uiPriority="66" w:unhideWhenUsed="0"/>
+    <w:lsdException w:name="Medium Grid 1" w:semiHidden="0" w:uiPriority="67" w:unhideWhenUsed="0"/>
+    <w:lsdException w:name="Medium Grid 2" w:semiHidden="0" w:uiPriority="68" w:unhideWhenUsed="0"/>
+    <w:lsdException w:name="Medium Grid 3" w:semiHidden="0" w:uiPriority="69" w:unhideWhenUsed="0"/>
+    <w:lsdException w:name="Dark List" w:semiHidden="0" w:uiPriority="70" w:unhideWhenUsed="0"/>
+    <w:lsdException w:name="Colorful Shading" w:semiHidden="0" w:uiPriority="71" w:unhideWhenUsed="0"/>
+    <w:lsdException w:name="Colorful List" w:semiHidden="0" w:uiPriority="72" w:unhideWhenUsed="0"/>
+    <w:lsdException w:name="Colorful Grid" w:semiHidden="0" w:uiPriority="73" w:unhideWhenUsed="0"/>
+    <w:lsdException w:name="Light Shading Accent 1" w:semiHidden="0" w:uiPriority="60" w:unhideWhenUsed="0"/>
+    <w:lsdException w:name="Light List Accent 1" w:semiHidden="0" w:uiPriority="61" w:unhideWhenUsed="0"/>
+    <w:lsdException w:name="Light Grid Accent 1" w:semiHidden="0" w:uiPriority="62" w:unhideWhenUsed="0"/>
+    <w:lsdException w:name="Medium Shading 1 Accent 1" w:semiHidden="0" w:uiPriority="63" w:unhideWhenUsed="0"/>
+    <w:lsdException w:name="Medium Shading 2 Accent 1" w:semiHidden="0" w:uiPriority="64" w:unhideWhenUsed="0"/>
+    <w:lsdException w:name="Medium List 1 Accent 1" w:semiHidden="0" w:uiPriority="65" w:unhideWhenUsed="0"/>
+    <w:lsdException w:name="Revision" w:unhideWhenUsed="0"/>
+    <w:lsdException w:name="List Paragraph" w:semiHidden="0" w:uiPriority="34" w:unhideWhenUsed="0" w:qFormat="1"/>
+    <w:lsdException w:name="Quote" w:semiHidden="0" w:uiPriority="29" w:unhideWhenUsed="0" w:qFormat="1"/>
+    <w:lsdException w:name="Intense Quote" w:semiHidden="0" w:uiPriority="30" w:unhideWhenUsed="0" w:qFormat="1"/>
+    <w:lsdException w:name="Medium List 2 Accent 1" w:semiHidden="0" w:uiPriority="66" w:unhideWhenUsed="0"/>
+    <w:lsdException w:name="Medium Grid 1 Accent 1" w:semiHidden="0" w:uiPriority="67" w:unhideWhenUsed="0"/>
+    <w:lsdException w:name="Medium Grid 2 Accent 1" w:semiHidden="0" w:uiPriority="68" w:unhideWhenUsed="0"/>
+    <w:lsdException w:name="Medium Grid 3 Accent 1" w:semiHidden="0" w:uiPriority="69" w:unhideWhenUsed="0"/>
+    <w:lsdException w:name="Dark List Accent 1" w:semiHidden="0" w:uiPriority="70" w:unhideWhenUsed="0"/>
+    <w:lsdException w:name="Colorful Shading Accent 1" w:semiHidden="0" w:uiPriority="71" w:unhideWhenUsed="0"/>
+    <w:lsdException w:name="Colorful List Accent 1" w:semiHidden="0" w:uiPriority="72" w:unhideWhenUsed="0"/>
+    <w:lsdException w:name="Colorful Grid Accent 1" w:semiHidden="0" w:uiPriority="73" w:unhideWhenUsed="0"/>
+    <w:lsdException w:name="Light Shading Accent 2" w:semiHidden="0" w:uiPriority="60" w:unhideWhenUsed="0"/>
+    <w:lsdException w:name="Light List Accent 2" w:semiHidden="0" w:uiPriority="61" w:unhideWhenUsed="0"/>
+    <w:lsdException w:name="Light Grid Accent 2" w:semiHidden="0" w:uiPriority="62" w:unhideWhenUsed="0"/>
+    <w:lsdException w:name="Medium Shading 1 Accent 2" w:semiHidden="0" w:uiPriority="63" w:unhideWhenUsed="0"/>
+    <w:lsdException w:name="Medium Shading 2 Accent 2" w:semiHidden="0" w:uiPriority="64" w:unhideWhenUsed="0"/>
+    <w:lsdException w:name="Medium List 1 Accent 2" w:semiHidden="0" w:uiPriority="65" w:unhideWhenUsed="0"/>
+    <w:lsdException w:name="Medium List 2 Accent 2" w:semiHidden="0" w:uiPriority="66" w:unhideWhenUsed="0"/>
+    <w:lsdException w:name="Medium Grid 1 Accent 2" w:semiHidden="0" w:uiPriority="67" w:unhideWhenUsed="0"/>
+    <w:lsdException w:name="Medium Grid 2 Accent 2" w:semiHidden="0" w:uiPriority="68" w:unhideWhenUsed="0"/>
+    <w:lsdException w:name="Medium Grid 3 Accent 2" w:semiHidden="0" w:uiPriority="69" w:unhideWhenUsed="0"/>
+    <w:lsdException w:name="Dark List Accent 2" w:semiHidden="0" w:uiPriority="70" w:unhideWhenUsed="0"/>
+    <w:lsdException w:name="Colorful Shading Accent 2" w:semiHidden="0" w:uiPriority="71" w:unhideWhenUsed="0"/>
+    <w:lsdException w:name="Colorful List Accent 2" w:semiHidden="0" w:uiPriority="72" w:unhideWhenUsed="0"/>
+    <w:lsdException w:name="Colorful Grid Accent 2" w:semiHidden="0" w:uiPriority="73" w:unhideWhenUsed="0"/>
+    <w:lsdException w:name="Light Shading Accent 3" w:semiHidden="0" w:uiPriority="60" w:unhideWhenUsed="0"/>
+    <w:lsdException w:name="Light List Accent 3" w:semiHidden="0" w:uiPriority="61" w:unhideWhenUsed="0"/>
+    <w:lsdException w:name="Light Grid Accent 3" w:semiHidden="0" w:uiPriority="62" w:unhideWhenUsed="0"/>
+    <w:lsdException w:name="Medium Shading 1 Accent 3" w:semiHidden="0" w:uiPriority="63" w:unhideWhenUsed="0"/>
+    <w:lsdException w:name="Medium Shading 2 Accent 3" w:semiHidden="0" w:uiPriority="64" w:unhideWhenUsed="0"/>
+    <w:lsdException w:name="Medium List 1 Accent 3" w:semiHidden="0" w:uiPriority="65" w:unhideWhenUsed="0"/>
+    <w:lsdException w:name="Medium List 2 Accent 3" w:semiHidden="0" w:uiPriority="66" w:unhideWhenUsed="0"/>
+    <w:lsdException w:name="Medium Grid 1 Accent 3" w:semiHidden="0" w:uiPriority="67" w:unhideWhenUsed="0"/>
+    <w:lsdException w:name="Medium Grid 2 Accent 3" w:semiHidden="0" w:uiPriority="68" w:unhideWhenUsed="0"/>
+    <w:lsdException w:name="Medium Grid 3 Accent 3" w:semiHidden="0" w:uiPriority="69" w:unhideWhenUsed="0"/>
+    <w:lsdException w:name="Dark List Accent 3" w:semiHidden="0" w:uiPriority="70" w:unhideWhenUsed="0"/>
+    <w:lsdException w:name="Colorful Shading Accent 3" w:semiHidden="0" w:uiPriority="71" w:unhideWhenUsed="0"/>
+    <w:lsdException w:name="Colorful List Accent 3" w:semiHidden="0" w:uiPriority="72" w:unhideWhenUsed="0"/>
+    <w:lsdException w:name="Colorful Grid Accent 3" w:semiHidden="0" w:uiPriority="73" w:unhideWhenUsed="0"/>
+    <w:lsdException w:name="Light Shading Accent 4" w:semiHidden="0" w:uiPriority="60" w:unhideWhenUsed="0"/>
+    <w:lsdException w:name="Light List Accent 4" w:semiHidden="0" w:uiPriority="61" w:unhideWhenUsed="0"/>
+    <w:lsdException w:name="Light Grid Accent 4" w:semiHidden="0" w:uiPriority="62" w:unhideWhenUsed="0"/>
+    <w:lsdException w:name="Medium Shading 1 Accent 4" w:semiHidden="0" w:uiPriority="63" w:unhideWhenUsed="0"/>
+    <w:lsdException w:name="Medium Shading 2 Accent 4" w:semiHidden="0" w:uiPriority="64" w:unhideWhenUsed="0"/>
+    <w:lsdException w:name="Medium List 1 Accent 4" w:semiHidden="0" w:uiPriority="65" w:unhideWhenUsed="0"/>
+    <w:lsdException w:name="Medium List 2 Accent 4" w:semiHidden="0" w:uiPriority="66" w:unhideWhenUsed="0"/>
+    <w:lsdException w:name="Medium Grid 1 Accent 4" w:semiHidden="0" w:uiPriority="67" w:unhideWhenUsed="0"/>
+    <w:lsdException w:name="Medium Grid 2 Accent 4" w:semiHidden="0" w:uiPriority="68" w:unhideWhenUsed="0"/>
+    <w:lsdException w:name="Medium Grid 3 Accent 4" w:semiHidden="0" w:uiPriority="69" w:unhideWhenUsed="0"/>
+    <w:lsdException w:name="Dark List Accent 4" w:semiHidden="0" w:uiPriority="70" w:unhideWhenUsed="0"/>
+    <w:lsdException w:name="Colorful Shading Accent 4" w:semiHidden="0" w:uiPriority="71" w:unhideWhenUsed="0"/>
+    <w:lsdException w:name="Colorful List Accent 4" w:semiHidden="0" w:uiPriority="72" w:unhideWhenUsed="0"/>
+    <w:lsdException w:name="Colorful Grid Accent 4" w:semiHidden="0" w:uiPriority="73" w:unhideWhenUsed="0"/>
+    <w:lsdException w:name="Light Shading Accent 5" w:semiHidden="0" w:uiPriority="60" w:unhideWhenUsed="0"/>
+    <w:lsdException w:name="Light List Accent 5" w:semiHidden="0" w:uiPriority="61" w:unhideWhenUsed="0"/>
+    <w:lsdException w:name="Light Grid Accent 5" w:semiHidden="0" w:uiPriority="62" w:unhideWhenUsed="0"/>
+    <w:lsdException w:name="Medium Shading 1 Accent 5" w:semiHidden="0" w:uiPriority="63" w:unhideWhenUsed="0"/>
+    <w:lsdException w:name="Medium Shading 2 Accent 5" w:semiHidden="0" w:uiPriority="64" w:unhideWhenUsed="0"/>
+    <w:lsdException w:name="Medium List 1 Accent 5" w:semiHidden="0" w:uiPriority="65" w:unhideWhenUsed="0"/>
+    <w:lsdException w:name="Medium List 2 Accent 5" w:semiHidden="0" w:uiPriority="66" w:unhideWhenUsed="0"/>
+    <w:lsdException w:name="Medium Grid 1 Accent 5" w:semiHidden="0" w:uiPriority="67" w:unhideWhenUsed="0"/>
+    <w:lsdException w:name="Medium Grid 2 Accent 5" w:semiHidden="0" w:uiPriority="68" w:unhideWhenUsed="0"/>
+    <w:lsdException w:name="Medium Grid 3 Accent 5" w:semiHidden="0" w:uiPriority="69" w:unhideWhenUsed="0"/>
+    <w:lsdException w:name="Dark List Accent 5" w:semiHidden="0" w:uiPriority="70" w:unhideWhenUsed="0"/>
+    <w:lsdException w:name="Colorful Shading Accent 5" w:semiHidden="0" w:uiPriority="71" w:unhideWhenUsed="0"/>
+    <w:lsdException w:name="Colorful List Accent 5" w:semiHidden="0" w:uiPriority="72" w:unhideWhenUsed="0"/>
+    <w:lsdException w:name="Colorful Grid Accent 5" w:semiHidden="0" w:uiPriority="73" w:unhideWhenUsed="0"/>
+    <w:lsdException w:name="Light Shading Accent 6" w:semiHidden="0" w:uiPriority="60" w:unhideWhenUsed="0"/>
+    <w:lsdException w:name="Light List Accent 6" w:semiHidden="0" w:uiPriority="61" w:unhideWhenUsed="0"/>
+    <w:lsdException w:name="Light Grid Accent 6" w:semiHidden="0" w:uiPriority="62" w:unhideWhenUsed="0"/>
+    <w:lsdException w:name="Medium Shading 1 Accent 6" w:semiHidden="0" w:uiPriority="63" w:unhideWhenUsed="0"/>
+    <w:lsdException w:name="Medium Shading 2 Accent 6" w:semiHidden="0" w:uiPriority="64" w:unhideWhenUsed="0"/>
+    <w:lsdException w:name="Medium List 1 Accent 6" w:semiHidden="0" w:uiPriority="65" w:unhideWhenUsed="0"/>
+    <w:lsdException w:name="Medium List 2 Accent 6" w:semiHidden="0" w:uiPriority="66" w:unhideWhenUsed="0"/>
+    <w:lsdException w:name="Medium Grid 1 Accent 6" w:semiHidden="0" w:uiPriority="67" w:unhideWhenUsed="0"/>
+    <w:lsdException w:name="Medium Grid 2 Accent 6" w:semiHidden="0" w:uiPriority="68" w:unhideWhenUsed="0"/>
+    <w:lsdException w:name="Medium Grid 3 Accent 6" w:semiHidden="0" w:uiPriority="69" w:unhideWhenUsed="0"/>
+    <w:lsdException w:name="Dark List Accent 6" w:semiHidden="0" w:uiPriority="70" w:unhideWhenUsed="0"/>
+    <w:lsdException w:name="Colorful Shading Accent 6" w:semiHidden="0" w:uiPriority="71" w:unhideWhenUsed="0"/>
+    <w:lsdException w:name="Colorful List Accent 6" w:semiHidden="0" w:uiPriority="72" w:unhideWhenUsed="0"/>
+    <w:lsdException w:name="Colorful Grid Accent 6" w:semiHidden="0" w:uiPriority="73" w:unhideWhenUsed="0"/>
+    <w:lsdException w:name="Subtle Emphasis" w:semiHidden="0" w:uiPriority="19" w:unhideWhenUsed="0" w:qFormat="1"/>
+    <w:lsdException w:name="Intense Emphasis" w:semiHidden="0" w:uiPriority="21" w:unhideWhenUsed="0" w:qFormat="1"/>
+    <w:lsdException w:name="Subtle Reference" w:semiHidden="0" w:uiPriority="31" w:unhideWhenUsed="0" w:qFormat="1"/>
+    <w:lsdException w:name="Intense Reference" w:semiHidden="0" w:uiPriority="32" w:unhideWhenUsed="0" w:qFormat="1"/>
+    <w:lsdException w:name="Book Title" w:semiHidden="0" w:uiPriority="33" w:unhideWhenUsed="0" w:qFormat="1"/>
+    <w:lsdException w:name="Bibliography" w:uiPriority="37"/>
+    <w:lsdException w:name="TOC Heading" w:uiPriority="39" w:qFormat="1"/>
+  </w:latentStyles>
+  <w:style w:type="paragraph" w:default="1" w:styleId="Normal">
+    <w:name w:val="Normal"/>
+    <w:qFormat/>
+  </w:style>
+  <w:style w:type="character" w:default="1" w:styleId="Fuentedeprrafopredeter">
+    <w:name w:val="Default Paragraph Font"/>
+    <w:uiPriority w:val="1"/>
+    <w:semiHidden/>
+    <w:unhideWhenUsed/>
+  </w:style>
+  <w:style w:type="table" w:default="1" w:styleId="Tablanormal">
+    <w:name w:val="Normal Table"/>
+    <w:uiPriority w:val="99"/>
+    <w:semiHidden/>
+    <w:unhideWhenUsed/>
+    <w:tblPr>
+      <w:tblInd w:w="0" w:type="dxa"/>
+      <w:tblCellMar>
+        <w:top w:w="0" w:type="dxa"/>
+        <w:left w:w="108" w:type="dxa"/>
+        <w:bottom w:w="0" w:type="dxa"/>
+        <w:right w:w="108" w:type="dxa"/>
+      </w:tblCellMar>
+    </w:tblPr>
+  </w:style>
+  <w:style w:type="numbering" w:default="1" w:styleId="Sinlista">
+    <w:name w:val="No List"/>
+    <w:uiPriority w:val="99"/>
+    <w:semiHidden/>
+    <w:unhideWhenUsed/>
+  </w:style>
+</w:styles>
+</file>
+
 <file path=word/theme/theme1.xml><?xml version="1.0" encoding="utf-8"?>
 <a:theme xmlns:a="http://schemas.openxmlformats.org/drawingml/2006/main" name="Tema de Office">
   <a:themeElements>
@@ -3900,7 +4158,7 @@
 </file>
 
 <file path=customXml/itemProps1.xml><?xml version="1.0" encoding="utf-8"?>
-<ds:datastoreItem xmlns:ds="http://schemas.openxmlformats.org/officeDocument/2006/customXml" ds:itemID="{5DF4E917-5EF0-4888-BA5F-10670668EB28}">
+<ds:datastoreItem xmlns:ds="http://schemas.openxmlformats.org/officeDocument/2006/customXml" ds:itemID="{2F1AE0B1-F367-4ABD-99BB-0BADCE1519A1}">
   <ds:schemaRefs>
     <ds:schemaRef ds:uri="http://schemas.openxmlformats.org/officeDocument/2006/bibliography"/>
   </ds:schemaRefs>

</xml_diff>

<commit_message>
MERGE: Es fa merge dels canvis fets al trunk a starviewer/doc/* a r7137, r7145, r7218:7219, r7293, r7328:7329, r7378, r7387:7388, r7390
</commit_message>
<xml_diff>
--- a/starviewer/doc/help/shortcuts/Starviewer_Shortcuts_guide.docx
+++ b/starviewer/doc/help/shortcuts/Starviewer_Shortcuts_guide.docx
@@ -1,6 +1,6 @@
 
 <file path=word/document.xml><?xml version="1.0" encoding="utf-8"?>
-<w:document xmlns:ve="http://schemas.openxmlformats.org/markup-compatibility/2006" xmlns:o="urn:schemas-microsoft-com:office:office" xmlns:r="http://schemas.openxmlformats.org/officeDocument/2006/relationships" xmlns:m="http://schemas.openxmlformats.org/officeDocument/2006/math" xmlns:v="urn:schemas-microsoft-com:vml" xmlns:wp="http://schemas.openxmlformats.org/drawingml/2006/wordprocessingDrawing" xmlns:w10="urn:schemas-microsoft-com:office:word" xmlns:w="http://schemas.openxmlformats.org/wordprocessingml/2006/main" xmlns:wne="http://schemas.microsoft.com/office/word/2006/wordml">
+<w:document xmlns:wpc="http://schemas.microsoft.com/office/word/2010/wordprocessingCanvas" xmlns:mc="http://schemas.openxmlformats.org/markup-compatibility/2006" xmlns:o="urn:schemas-microsoft-com:office:office" xmlns:r="http://schemas.openxmlformats.org/officeDocument/2006/relationships" xmlns:m="http://schemas.openxmlformats.org/officeDocument/2006/math" xmlns:v="urn:schemas-microsoft-com:vml" xmlns:wp14="http://schemas.microsoft.com/office/word/2010/wordprocessingDrawing" xmlns:wp="http://schemas.openxmlformats.org/drawingml/2006/wordprocessingDrawing" xmlns:w10="urn:schemas-microsoft-com:office:word" xmlns:w="http://schemas.openxmlformats.org/wordprocessingml/2006/main" xmlns:w14="http://schemas.microsoft.com/office/word/2010/wordml" xmlns:wpg="http://schemas.microsoft.com/office/word/2010/wordprocessingGroup" xmlns:wpi="http://schemas.microsoft.com/office/word/2010/wordprocessingInk" xmlns:wne="http://schemas.microsoft.com/office/word/2006/wordml" xmlns:wps="http://schemas.microsoft.com/office/word/2010/wordprocessingShape" mc:Ignorable="w14 wp14">
   <w:background w:color="FFFFFF"/>
   <w:body>
     <w:p>
@@ -11,12 +11,12 @@
           <w:rFonts w:ascii="Trebuchet MS" w:hAnsi="Trebuchet MS" w:cs="Verdana"/>
         </w:rPr>
         <w:sectPr>
-          <w:headerReference w:type="even" r:id="rId8"/>
-          <w:headerReference w:type="default" r:id="rId9"/>
-          <w:footerReference w:type="even" r:id="rId10"/>
-          <w:footerReference w:type="default" r:id="rId11"/>
-          <w:headerReference w:type="first" r:id="rId12"/>
-          <w:footerReference w:type="first" r:id="rId13"/>
+          <w:headerReference w:type="even" r:id="rId9"/>
+          <w:headerReference w:type="default" r:id="rId10"/>
+          <w:footerReference w:type="even" r:id="rId11"/>
+          <w:footerReference w:type="default" r:id="rId12"/>
+          <w:headerReference w:type="first" r:id="rId13"/>
+          <w:footerReference w:type="first" r:id="rId14"/>
           <w:footnotePr>
             <w:pos w:val="beneathText"/>
             <w:numRestart w:val="eachPage"/>
@@ -379,7 +379,7 @@
                     <pic:cNvPicPr/>
                   </pic:nvPicPr>
                   <pic:blipFill>
-                    <a:blip r:embed="rId14" cstate="print"/>
+                    <a:blip r:embed="rId15" cstate="print"/>
                     <a:srcRect l="513" t="3130" b="1785"/>
                     <a:stretch>
                       <a:fillRect/>
@@ -425,7 +425,7 @@
         <w:tblW w:w="14987" w:type="dxa"/>
         <w:tblInd w:w="-396" w:type="dxa"/>
         <w:tblLayout w:type="fixed"/>
-        <w:tblLook w:val="0480"/>
+        <w:tblLook w:val="0480" w:firstRow="0" w:lastRow="0" w:firstColumn="1" w:lastColumn="0" w:noHBand="0" w:noVBand="1"/>
       </w:tblPr>
       <w:tblGrid>
         <w:gridCol w:w="567"/>
@@ -442,12 +442,12 @@
       </w:tblGrid>
       <w:tr>
         <w:trPr>
-          <w:cnfStyle w:val="000000100000"/>
+          <w:cnfStyle w:val="000000100000" w:firstRow="0" w:lastRow="0" w:firstColumn="0" w:lastColumn="0" w:oddVBand="0" w:evenVBand="0" w:oddHBand="1" w:evenHBand="0" w:firstRowFirstColumn="0" w:firstRowLastColumn="0" w:lastRowFirstColumn="0" w:lastRowLastColumn="0"/>
           <w:trHeight w:val="390"/>
         </w:trPr>
         <w:tc>
           <w:tcPr>
-            <w:cnfStyle w:val="001000000000"/>
+            <w:cnfStyle w:val="001000000000" w:firstRow="0" w:lastRow="0" w:firstColumn="1" w:lastColumn="0" w:oddVBand="0" w:evenVBand="0" w:oddHBand="0" w:evenHBand="0" w:firstRowFirstColumn="0" w:firstRowLastColumn="0" w:lastRowFirstColumn="0" w:lastRowLastColumn="0"/>
             <w:tcW w:w="567" w:type="dxa"/>
             <w:shd w:val="clear" w:color="auto" w:fill="auto"/>
             <w:vAlign w:val="center"/>
@@ -462,7 +462,7 @@
                 <w:lang w:val="es-ES"/>
               </w:rPr>
               <w:drawing>
-                <wp:inline distT="0" distB="0" distL="0" distR="0">
+                <wp:inline distT="0" distB="0" distL="0" distR="0" wp14:anchorId="7F7A6B0A" wp14:editId="166953E6">
                   <wp:extent cx="212422" cy="212422"/>
                   <wp:effectExtent l="0" t="0" r="0" b="0"/>
                   <wp:docPr id="40" name="Imagen 2" descr="C:\Documents and Settings\Roger\starviewer\src\main\images\axial.png"/>
@@ -479,7 +479,7 @@
                           </pic:cNvPicPr>
                         </pic:nvPicPr>
                         <pic:blipFill>
-                          <a:blip r:embed="rId15" cstate="print"/>
+                          <a:blip r:embed="rId16" cstate="print"/>
                           <a:srcRect/>
                           <a:stretch>
                             <a:fillRect/>
@@ -517,7 +517,7 @@
           <w:p>
             <w:pPr>
               <w:ind w:left="0"/>
-              <w:cnfStyle w:val="000000100000"/>
+              <w:cnfStyle w:val="000000100000" w:firstRow="0" w:lastRow="0" w:firstColumn="0" w:lastColumn="0" w:oddVBand="0" w:evenVBand="0" w:oddHBand="1" w:evenHBand="0" w:firstRowFirstColumn="0" w:firstRowLastColumn="0" w:lastRowFirstColumn="0" w:lastRowLastColumn="0"/>
               <w:rPr>
                 <w:sz w:val="22"/>
                 <w:szCs w:val="22"/>
@@ -539,7 +539,7 @@
           </w:tcPr>
           <w:p>
             <w:pPr>
-              <w:cnfStyle w:val="000000100000"/>
+              <w:cnfStyle w:val="000000100000" w:firstRow="0" w:lastRow="0" w:firstColumn="0" w:lastColumn="0" w:oddVBand="0" w:evenVBand="0" w:oddHBand="1" w:evenHBand="0" w:firstRowFirstColumn="0" w:firstRowLastColumn="0" w:lastRowFirstColumn="0" w:lastRowLastColumn="0"/>
               <w:rPr>
                 <w:sz w:val="22"/>
                 <w:szCs w:val="22"/>
@@ -562,7 +562,7 @@
           </w:tcPr>
           <w:p>
             <w:pPr>
-              <w:cnfStyle w:val="000000100000"/>
+              <w:cnfStyle w:val="000000100000" w:firstRow="0" w:lastRow="0" w:firstColumn="0" w:lastColumn="0" w:oddVBand="0" w:evenVBand="0" w:oddHBand="1" w:evenHBand="0" w:firstRowFirstColumn="0" w:firstRowLastColumn="0" w:lastRowFirstColumn="0" w:lastRowLastColumn="0"/>
               <w:rPr>
                 <w:color w:val="FFFFFF" w:themeColor="background1"/>
                 <w:sz w:val="22"/>
@@ -580,7 +580,7 @@
           <w:p>
             <w:pPr>
               <w:ind w:left="0"/>
-              <w:cnfStyle w:val="000000100000"/>
+              <w:cnfStyle w:val="000000100000" w:firstRow="0" w:lastRow="0" w:firstColumn="0" w:lastColumn="0" w:oddVBand="0" w:evenVBand="0" w:oddHBand="1" w:evenHBand="0" w:firstRowFirstColumn="0" w:firstRowLastColumn="0" w:lastRowFirstColumn="0" w:lastRowLastColumn="0"/>
               <w:rPr>
                 <w:sz w:val="22"/>
                 <w:szCs w:val="22"/>
@@ -594,7 +594,7 @@
                 <w:lang w:val="es-ES"/>
               </w:rPr>
               <w:drawing>
-                <wp:inline distT="0" distB="0" distL="0" distR="0">
+                <wp:inline distT="0" distB="0" distL="0" distR="0" wp14:anchorId="61C45C5E" wp14:editId="45187CBB">
                   <wp:extent cx="206734" cy="206734"/>
                   <wp:effectExtent l="19050" t="0" r="2816" b="0"/>
                   <wp:docPr id="41" name="Imagen 6" descr="C:\Documents and Settings\Roger\starviewer\src\main\images\new.png"/>
@@ -611,7 +611,7 @@
                           </pic:cNvPicPr>
                         </pic:nvPicPr>
                         <pic:blipFill>
-                          <a:blip r:embed="rId16" cstate="print">
+                          <a:blip r:embed="rId17" cstate="print">
                             <a:lum bright="-20000"/>
                           </a:blip>
                           <a:srcRect/>
@@ -651,7 +651,7 @@
           <w:p>
             <w:pPr>
               <w:ind w:left="0"/>
-              <w:cnfStyle w:val="000000100000"/>
+              <w:cnfStyle w:val="000000100000" w:firstRow="0" w:lastRow="0" w:firstColumn="0" w:lastColumn="0" w:oddVBand="0" w:evenVBand="0" w:oddHBand="1" w:evenHBand="0" w:firstRowFirstColumn="0" w:firstRowLastColumn="0" w:lastRowFirstColumn="0" w:lastRowLastColumn="0"/>
               <w:rPr>
                 <w:sz w:val="22"/>
                 <w:szCs w:val="22"/>
@@ -673,7 +673,7 @@
           </w:tcPr>
           <w:p>
             <w:pPr>
-              <w:cnfStyle w:val="000000100000"/>
+              <w:cnfStyle w:val="000000100000" w:firstRow="0" w:lastRow="0" w:firstColumn="0" w:lastColumn="0" w:oddVBand="0" w:evenVBand="0" w:oddHBand="1" w:evenHBand="0" w:firstRowFirstColumn="0" w:firstRowLastColumn="0" w:lastRowFirstColumn="0" w:lastRowLastColumn="0"/>
               <w:rPr>
                 <w:sz w:val="22"/>
                 <w:szCs w:val="22"/>
@@ -701,7 +701,7 @@
           <w:p>
             <w:pPr>
               <w:ind w:left="0"/>
-              <w:cnfStyle w:val="000000100000"/>
+              <w:cnfStyle w:val="000000100000" w:firstRow="0" w:lastRow="0" w:firstColumn="0" w:lastColumn="0" w:oddVBand="0" w:evenVBand="0" w:oddHBand="1" w:evenHBand="0" w:firstRowFirstColumn="0" w:firstRowLastColumn="0" w:lastRowFirstColumn="0" w:lastRowLastColumn="0"/>
               <w:rPr>
                 <w:sz w:val="22"/>
                 <w:szCs w:val="22"/>
@@ -718,7 +718,7 @@
           <w:p>
             <w:pPr>
               <w:ind w:left="0"/>
-              <w:cnfStyle w:val="000000100000"/>
+              <w:cnfStyle w:val="000000100000" w:firstRow="0" w:lastRow="0" w:firstColumn="0" w:lastColumn="0" w:oddVBand="0" w:evenVBand="0" w:oddHBand="1" w:evenHBand="0" w:firstRowFirstColumn="0" w:firstRowLastColumn="0" w:lastRowFirstColumn="0" w:lastRowLastColumn="0"/>
               <w:rPr>
                 <w:sz w:val="22"/>
                 <w:szCs w:val="22"/>
@@ -732,7 +732,7 @@
                 <w:lang w:val="es-ES"/>
               </w:rPr>
               <w:drawing>
-                <wp:inline distT="0" distB="0" distL="0" distR="0">
+                <wp:inline distT="0" distB="0" distL="0" distR="0" wp14:anchorId="5775F211" wp14:editId="62D451BD">
                   <wp:extent cx="213758" cy="213758"/>
                   <wp:effectExtent l="19050" t="0" r="0" b="0"/>
                   <wp:docPr id="42" name="37 Imagen" descr="nonClosedAngle.png"/>
@@ -747,7 +747,7 @@
                           <pic:cNvPicPr/>
                         </pic:nvPicPr>
                         <pic:blipFill>
-                          <a:blip r:embed="rId17" cstate="print"/>
+                          <a:blip r:embed="rId18" cstate="print"/>
                           <a:stretch>
                             <a:fillRect/>
                           </a:stretch>
@@ -776,7 +776,7 @@
           </w:tcPr>
           <w:p>
             <w:pPr>
-              <w:cnfStyle w:val="000000100000"/>
+              <w:cnfStyle w:val="000000100000" w:firstRow="0" w:lastRow="0" w:firstColumn="0" w:lastColumn="0" w:oddVBand="0" w:evenVBand="0" w:oddHBand="1" w:evenHBand="0" w:firstRowFirstColumn="0" w:firstRowLastColumn="0" w:lastRowFirstColumn="0" w:lastRowLastColumn="0"/>
               <w:rPr>
                 <w:sz w:val="22"/>
                 <w:szCs w:val="22"/>
@@ -798,7 +798,7 @@
           </w:tcPr>
           <w:p>
             <w:pPr>
-              <w:cnfStyle w:val="000000100000"/>
+              <w:cnfStyle w:val="000000100000" w:firstRow="0" w:lastRow="0" w:firstColumn="0" w:lastColumn="0" w:oddVBand="0" w:evenVBand="0" w:oddHBand="1" w:evenHBand="0" w:firstRowFirstColumn="0" w:firstRowLastColumn="0" w:lastRowFirstColumn="0" w:lastRowLastColumn="0"/>
               <w:rPr>
                 <w:sz w:val="22"/>
                 <w:szCs w:val="22"/>
@@ -829,7 +829,7 @@
         </w:trPr>
         <w:tc>
           <w:tcPr>
-            <w:cnfStyle w:val="001000000000"/>
+            <w:cnfStyle w:val="001000000000" w:firstRow="0" w:lastRow="0" w:firstColumn="1" w:lastColumn="0" w:oddVBand="0" w:evenVBand="0" w:oddHBand="0" w:evenHBand="0" w:firstRowFirstColumn="0" w:firstRowLastColumn="0" w:lastRowFirstColumn="0" w:lastRowLastColumn="0"/>
             <w:tcW w:w="567" w:type="dxa"/>
             <w:shd w:val="clear" w:color="auto" w:fill="auto"/>
             <w:vAlign w:val="center"/>
@@ -844,7 +844,7 @@
                 <w:lang w:val="es-ES"/>
               </w:rPr>
               <w:drawing>
-                <wp:inline distT="0" distB="0" distL="0" distR="0">
+                <wp:inline distT="0" distB="0" distL="0" distR="0" wp14:anchorId="06509828" wp14:editId="5CE9D780">
                   <wp:extent cx="207648" cy="207648"/>
                   <wp:effectExtent l="19050" t="0" r="1902" b="0"/>
                   <wp:docPr id="43" name="Imagen 3" descr="C:\Documents and Settings\Roger\starviewer\src\main\images\sagital.png"/>
@@ -861,7 +861,7 @@
                           </pic:cNvPicPr>
                         </pic:nvPicPr>
                         <pic:blipFill>
-                          <a:blip r:embed="rId18" cstate="print"/>
+                          <a:blip r:embed="rId19" cstate="print"/>
                           <a:srcRect/>
                           <a:stretch>
                             <a:fillRect/>
@@ -899,7 +899,7 @@
           <w:p>
             <w:pPr>
               <w:ind w:left="0"/>
-              <w:cnfStyle w:val="000000000000"/>
+              <w:cnfStyle w:val="000000000000" w:firstRow="0" w:lastRow="0" w:firstColumn="0" w:lastColumn="0" w:oddVBand="0" w:evenVBand="0" w:oddHBand="0" w:evenHBand="0" w:firstRowFirstColumn="0" w:firstRowLastColumn="0" w:lastRowFirstColumn="0" w:lastRowLastColumn="0"/>
               <w:rPr>
                 <w:sz w:val="22"/>
                 <w:szCs w:val="22"/>
@@ -921,7 +921,7 @@
           </w:tcPr>
           <w:p>
             <w:pPr>
-              <w:cnfStyle w:val="000000000000"/>
+              <w:cnfStyle w:val="000000000000" w:firstRow="0" w:lastRow="0" w:firstColumn="0" w:lastColumn="0" w:oddVBand="0" w:evenVBand="0" w:oddHBand="0" w:evenHBand="0" w:firstRowFirstColumn="0" w:firstRowLastColumn="0" w:lastRowFirstColumn="0" w:lastRowLastColumn="0"/>
               <w:rPr>
                 <w:sz w:val="22"/>
                 <w:szCs w:val="22"/>
@@ -944,7 +944,7 @@
           </w:tcPr>
           <w:p>
             <w:pPr>
-              <w:cnfStyle w:val="000000000000"/>
+              <w:cnfStyle w:val="000000000000" w:firstRow="0" w:lastRow="0" w:firstColumn="0" w:lastColumn="0" w:oddVBand="0" w:evenVBand="0" w:oddHBand="0" w:evenHBand="0" w:firstRowFirstColumn="0" w:firstRowLastColumn="0" w:lastRowFirstColumn="0" w:lastRowLastColumn="0"/>
               <w:rPr>
                 <w:color w:val="FFFFFF" w:themeColor="background1"/>
                 <w:sz w:val="22"/>
@@ -962,7 +962,7 @@
           <w:p>
             <w:pPr>
               <w:ind w:left="0"/>
-              <w:cnfStyle w:val="000000000000"/>
+              <w:cnfStyle w:val="000000000000" w:firstRow="0" w:lastRow="0" w:firstColumn="0" w:lastColumn="0" w:oddVBand="0" w:evenVBand="0" w:oddHBand="0" w:evenHBand="0" w:firstRowFirstColumn="0" w:firstRowLastColumn="0" w:lastRowFirstColumn="0" w:lastRowLastColumn="0"/>
               <w:rPr>
                 <w:sz w:val="22"/>
                 <w:szCs w:val="22"/>
@@ -976,7 +976,7 @@
                 <w:lang w:val="es-ES"/>
               </w:rPr>
               <w:drawing>
-                <wp:inline distT="0" distB="0" distL="0" distR="0">
+                <wp:inline distT="0" distB="0" distL="0" distR="0" wp14:anchorId="11FD2058" wp14:editId="36CE9774">
                   <wp:extent cx="198782" cy="198782"/>
                   <wp:effectExtent l="19050" t="0" r="0" b="0"/>
                   <wp:docPr id="44" name="Imagen 7" descr="C:\Documents and Settings\Roger\starviewer\src\main\images\open.png"/>
@@ -993,7 +993,7 @@
                           </pic:cNvPicPr>
                         </pic:nvPicPr>
                         <pic:blipFill>
-                          <a:blip r:embed="rId19" cstate="print">
+                          <a:blip r:embed="rId20" cstate="print">
                             <a:lum bright="-10000"/>
                           </a:blip>
                           <a:srcRect/>
@@ -1033,7 +1033,7 @@
           <w:p>
             <w:pPr>
               <w:ind w:left="0"/>
-              <w:cnfStyle w:val="000000000000"/>
+              <w:cnfStyle w:val="000000000000" w:firstRow="0" w:lastRow="0" w:firstColumn="0" w:lastColumn="0" w:oddVBand="0" w:evenVBand="0" w:oddHBand="0" w:evenHBand="0" w:firstRowFirstColumn="0" w:firstRowLastColumn="0" w:lastRowFirstColumn="0" w:lastRowLastColumn="0"/>
               <w:rPr>
                 <w:sz w:val="22"/>
                 <w:szCs w:val="22"/>
@@ -1062,7 +1062,7 @@
           </w:tcPr>
           <w:p>
             <w:pPr>
-              <w:cnfStyle w:val="000000000000"/>
+              <w:cnfStyle w:val="000000000000" w:firstRow="0" w:lastRow="0" w:firstColumn="0" w:lastColumn="0" w:oddVBand="0" w:evenVBand="0" w:oddHBand="0" w:evenHBand="0" w:firstRowFirstColumn="0" w:firstRowLastColumn="0" w:lastRowFirstColumn="0" w:lastRowLastColumn="0"/>
               <w:rPr>
                 <w:sz w:val="22"/>
                 <w:szCs w:val="22"/>
@@ -1090,7 +1090,7 @@
           <w:p>
             <w:pPr>
               <w:ind w:left="0"/>
-              <w:cnfStyle w:val="000000000000"/>
+              <w:cnfStyle w:val="000000000000" w:firstRow="0" w:lastRow="0" w:firstColumn="0" w:lastColumn="0" w:oddVBand="0" w:evenVBand="0" w:oddHBand="0" w:evenHBand="0" w:firstRowFirstColumn="0" w:firstRowLastColumn="0" w:lastRowFirstColumn="0" w:lastRowLastColumn="0"/>
               <w:rPr>
                 <w:sz w:val="22"/>
                 <w:szCs w:val="22"/>
@@ -1107,7 +1107,7 @@
           <w:p>
             <w:pPr>
               <w:ind w:left="0"/>
-              <w:cnfStyle w:val="000000000000"/>
+              <w:cnfStyle w:val="000000000000" w:firstRow="0" w:lastRow="0" w:firstColumn="0" w:lastColumn="0" w:oddVBand="0" w:evenVBand="0" w:oddHBand="0" w:evenHBand="0" w:firstRowFirstColumn="0" w:firstRowLastColumn="0" w:lastRowFirstColumn="0" w:lastRowLastColumn="0"/>
               <w:rPr>
                 <w:sz w:val="22"/>
                 <w:szCs w:val="22"/>
@@ -1121,7 +1121,7 @@
                 <w:lang w:val="es-ES"/>
               </w:rPr>
               <w:drawing>
-                <wp:inline distT="0" distB="0" distL="0" distR="0">
+                <wp:inline distT="0" distB="0" distL="0" distR="0" wp14:anchorId="2E94FB8F" wp14:editId="24835C31">
                   <wp:extent cx="226772" cy="226772"/>
                   <wp:effectExtent l="19050" t="0" r="1828" b="0"/>
                   <wp:docPr id="11" name="Imagen 1" descr="C:\Documents and Settings\Roger\starviewer\src\main\images\polyline.png"/>
@@ -1138,7 +1138,7 @@
                           </pic:cNvPicPr>
                         </pic:nvPicPr>
                         <pic:blipFill>
-                          <a:blip r:embed="rId20" cstate="print"/>
+                          <a:blip r:embed="rId21" cstate="print"/>
                           <a:srcRect/>
                           <a:stretch>
                             <a:fillRect/>
@@ -1175,7 +1175,7 @@
           </w:tcPr>
           <w:p>
             <w:pPr>
-              <w:cnfStyle w:val="000000000000"/>
+              <w:cnfStyle w:val="000000000000" w:firstRow="0" w:lastRow="0" w:firstColumn="0" w:lastColumn="0" w:oddVBand="0" w:evenVBand="0" w:oddHBand="0" w:evenHBand="0" w:firstRowFirstColumn="0" w:firstRowLastColumn="0" w:lastRowFirstColumn="0" w:lastRowLastColumn="0"/>
               <w:rPr>
                 <w:sz w:val="22"/>
                 <w:szCs w:val="22"/>
@@ -1197,7 +1197,7 @@
           </w:tcPr>
           <w:p>
             <w:pPr>
-              <w:cnfStyle w:val="000000000000"/>
+              <w:cnfStyle w:val="000000000000" w:firstRow="0" w:lastRow="0" w:firstColumn="0" w:lastColumn="0" w:oddVBand="0" w:evenVBand="0" w:oddHBand="0" w:evenHBand="0" w:firstRowFirstColumn="0" w:firstRowLastColumn="0" w:lastRowFirstColumn="0" w:lastRowLastColumn="0"/>
               <w:rPr>
                 <w:sz w:val="22"/>
                 <w:szCs w:val="22"/>
@@ -1232,12 +1232,12 @@
       </w:tr>
       <w:tr>
         <w:trPr>
-          <w:cnfStyle w:val="000000100000"/>
+          <w:cnfStyle w:val="000000100000" w:firstRow="0" w:lastRow="0" w:firstColumn="0" w:lastColumn="0" w:oddVBand="0" w:evenVBand="0" w:oddHBand="1" w:evenHBand="0" w:firstRowFirstColumn="0" w:firstRowLastColumn="0" w:lastRowFirstColumn="0" w:lastRowLastColumn="0"/>
           <w:trHeight w:val="390"/>
         </w:trPr>
         <w:tc>
           <w:tcPr>
-            <w:cnfStyle w:val="001000000000"/>
+            <w:cnfStyle w:val="001000000000" w:firstRow="0" w:lastRow="0" w:firstColumn="1" w:lastColumn="0" w:oddVBand="0" w:evenVBand="0" w:oddHBand="0" w:evenHBand="0" w:firstRowFirstColumn="0" w:firstRowLastColumn="0" w:lastRowFirstColumn="0" w:lastRowLastColumn="0"/>
             <w:tcW w:w="567" w:type="dxa"/>
             <w:shd w:val="clear" w:color="auto" w:fill="auto"/>
             <w:vAlign w:val="center"/>
@@ -1252,7 +1252,7 @@
                 <w:lang w:val="es-ES"/>
               </w:rPr>
               <w:drawing>
-                <wp:inline distT="0" distB="0" distL="0" distR="0">
+                <wp:inline distT="0" distB="0" distL="0" distR="0" wp14:anchorId="5E7482F7" wp14:editId="36D11C4A">
                   <wp:extent cx="222637" cy="222637"/>
                   <wp:effectExtent l="19050" t="0" r="5963" b="0"/>
                   <wp:docPr id="1" name="Imagen 4" descr="C:\Documents and Settings\Roger\starviewer\src\main\images\coronal.png"/>
@@ -1269,7 +1269,7 @@
                           </pic:cNvPicPr>
                         </pic:nvPicPr>
                         <pic:blipFill>
-                          <a:blip r:embed="rId21" cstate="print"/>
+                          <a:blip r:embed="rId22" cstate="print"/>
                           <a:srcRect/>
                           <a:stretch>
                             <a:fillRect/>
@@ -1307,7 +1307,7 @@
           <w:p>
             <w:pPr>
               <w:ind w:left="0"/>
-              <w:cnfStyle w:val="000000100000"/>
+              <w:cnfStyle w:val="000000100000" w:firstRow="0" w:lastRow="0" w:firstColumn="0" w:lastColumn="0" w:oddVBand="0" w:evenVBand="0" w:oddHBand="1" w:evenHBand="0" w:firstRowFirstColumn="0" w:firstRowLastColumn="0" w:lastRowFirstColumn="0" w:lastRowLastColumn="0"/>
               <w:rPr>
                 <w:sz w:val="22"/>
                 <w:szCs w:val="22"/>
@@ -1329,7 +1329,7 @@
           </w:tcPr>
           <w:p>
             <w:pPr>
-              <w:cnfStyle w:val="000000100000"/>
+              <w:cnfStyle w:val="000000100000" w:firstRow="0" w:lastRow="0" w:firstColumn="0" w:lastColumn="0" w:oddVBand="0" w:evenVBand="0" w:oddHBand="1" w:evenHBand="0" w:firstRowFirstColumn="0" w:firstRowLastColumn="0" w:lastRowFirstColumn="0" w:lastRowLastColumn="0"/>
               <w:rPr>
                 <w:sz w:val="22"/>
                 <w:szCs w:val="22"/>
@@ -1352,7 +1352,7 @@
           </w:tcPr>
           <w:p>
             <w:pPr>
-              <w:cnfStyle w:val="000000100000"/>
+              <w:cnfStyle w:val="000000100000" w:firstRow="0" w:lastRow="0" w:firstColumn="0" w:lastColumn="0" w:oddVBand="0" w:evenVBand="0" w:oddHBand="1" w:evenHBand="0" w:firstRowFirstColumn="0" w:firstRowLastColumn="0" w:lastRowFirstColumn="0" w:lastRowLastColumn="0"/>
               <w:rPr>
                 <w:color w:val="FFFFFF" w:themeColor="background1"/>
                 <w:sz w:val="22"/>
@@ -1370,7 +1370,7 @@
           <w:p>
             <w:pPr>
               <w:ind w:left="0"/>
-              <w:cnfStyle w:val="000000100000"/>
+              <w:cnfStyle w:val="000000100000" w:firstRow="0" w:lastRow="0" w:firstColumn="0" w:lastColumn="0" w:oddVBand="0" w:evenVBand="0" w:oddHBand="1" w:evenHBand="0" w:firstRowFirstColumn="0" w:firstRowLastColumn="0" w:lastRowFirstColumn="0" w:lastRowLastColumn="0"/>
               <w:rPr>
                 <w:sz w:val="22"/>
                 <w:szCs w:val="22"/>
@@ -1384,7 +1384,7 @@
                 <w:lang w:val="es-ES"/>
               </w:rPr>
               <w:drawing>
-                <wp:inline distT="0" distB="0" distL="0" distR="0">
+                <wp:inline distT="0" distB="0" distL="0" distR="0" wp14:anchorId="0F372591" wp14:editId="51A8E79E">
                   <wp:extent cx="190832" cy="190832"/>
                   <wp:effectExtent l="19050" t="0" r="0" b="0"/>
                   <wp:docPr id="3" name="Imagen 8" descr="C:\Documents and Settings\Roger\starviewer\src\main\images\openDICOMDIR.png"/>
@@ -1401,7 +1401,7 @@
                           </pic:cNvPicPr>
                         </pic:nvPicPr>
                         <pic:blipFill>
-                          <a:blip r:embed="rId22" cstate="print"/>
+                          <a:blip r:embed="rId23" cstate="print"/>
                           <a:srcRect/>
                           <a:stretch>
                             <a:fillRect/>
@@ -1439,7 +1439,7 @@
           <w:p>
             <w:pPr>
               <w:ind w:left="0"/>
-              <w:cnfStyle w:val="000000100000"/>
+              <w:cnfStyle w:val="000000100000" w:firstRow="0" w:lastRow="0" w:firstColumn="0" w:lastColumn="0" w:oddVBand="0" w:evenVBand="0" w:oddHBand="1" w:evenHBand="0" w:firstRowFirstColumn="0" w:firstRowLastColumn="0" w:lastRowFirstColumn="0" w:lastRowLastColumn="0"/>
               <w:rPr>
                 <w:sz w:val="22"/>
                 <w:szCs w:val="22"/>
@@ -1475,7 +1475,7 @@
           </w:tcPr>
           <w:p>
             <w:pPr>
-              <w:cnfStyle w:val="000000100000"/>
+              <w:cnfStyle w:val="000000100000" w:firstRow="0" w:lastRow="0" w:firstColumn="0" w:lastColumn="0" w:oddVBand="0" w:evenVBand="0" w:oddHBand="1" w:evenHBand="0" w:firstRowFirstColumn="0" w:firstRowLastColumn="0" w:lastRowFirstColumn="0" w:lastRowLastColumn="0"/>
               <w:rPr>
                 <w:sz w:val="22"/>
                 <w:szCs w:val="22"/>
@@ -1503,7 +1503,7 @@
           <w:p>
             <w:pPr>
               <w:ind w:left="0"/>
-              <w:cnfStyle w:val="000000100000"/>
+              <w:cnfStyle w:val="000000100000" w:firstRow="0" w:lastRow="0" w:firstColumn="0" w:lastColumn="0" w:oddVBand="0" w:evenVBand="0" w:oddHBand="1" w:evenHBand="0" w:firstRowFirstColumn="0" w:firstRowLastColumn="0" w:lastRowFirstColumn="0" w:lastRowLastColumn="0"/>
               <w:rPr>
                 <w:sz w:val="22"/>
                 <w:szCs w:val="22"/>
@@ -1520,7 +1520,7 @@
           <w:p>
             <w:pPr>
               <w:ind w:left="0"/>
-              <w:cnfStyle w:val="000000100000"/>
+              <w:cnfStyle w:val="000000100000" w:firstRow="0" w:lastRow="0" w:firstColumn="0" w:lastColumn="0" w:oddVBand="0" w:evenVBand="0" w:oddHBand="1" w:evenHBand="0" w:firstRowFirstColumn="0" w:firstRowLastColumn="0" w:lastRowFirstColumn="0" w:lastRowLastColumn="0"/>
               <w:rPr>
                 <w:sz w:val="22"/>
                 <w:szCs w:val="22"/>
@@ -1534,7 +1534,7 @@
                 <w:lang w:val="es-ES"/>
               </w:rPr>
               <w:drawing>
-                <wp:inline distT="0" distB="0" distL="0" distR="0">
+                <wp:inline distT="0" distB="0" distL="0" distR="0" wp14:anchorId="57CA7E3A" wp14:editId="0E594B25">
                   <wp:extent cx="304800" cy="304800"/>
                   <wp:effectExtent l="19050" t="0" r="0" b="0"/>
                   <wp:docPr id="4" name="49 Imagen" descr="eraserViewer.png"/>
@@ -1549,7 +1549,7 @@
                           <pic:cNvPicPr/>
                         </pic:nvPicPr>
                         <pic:blipFill>
-                          <a:blip r:embed="rId23" cstate="print"/>
+                          <a:blip r:embed="rId24" cstate="print"/>
                           <a:stretch>
                             <a:fillRect/>
                           </a:stretch>
@@ -1578,7 +1578,7 @@
           </w:tcPr>
           <w:p>
             <w:pPr>
-              <w:cnfStyle w:val="000000100000"/>
+              <w:cnfStyle w:val="000000100000" w:firstRow="0" w:lastRow="0" w:firstColumn="0" w:lastColumn="0" w:oddVBand="0" w:evenVBand="0" w:oddHBand="1" w:evenHBand="0" w:firstRowFirstColumn="0" w:firstRowLastColumn="0" w:lastRowFirstColumn="0" w:lastRowLastColumn="0"/>
               <w:rPr>
                 <w:sz w:val="22"/>
                 <w:szCs w:val="22"/>
@@ -1607,7 +1607,7 @@
           </w:tcPr>
           <w:p>
             <w:pPr>
-              <w:cnfStyle w:val="000000100000"/>
+              <w:cnfStyle w:val="000000100000" w:firstRow="0" w:lastRow="0" w:firstColumn="0" w:lastColumn="0" w:oddVBand="0" w:evenVBand="0" w:oddHBand="1" w:evenHBand="0" w:firstRowFirstColumn="0" w:firstRowLastColumn="0" w:lastRowFirstColumn="0" w:lastRowLastColumn="0"/>
               <w:rPr>
                 <w:sz w:val="22"/>
                 <w:szCs w:val="22"/>
@@ -1638,7 +1638,7 @@
         </w:trPr>
         <w:tc>
           <w:tcPr>
-            <w:cnfStyle w:val="001000000000"/>
+            <w:cnfStyle w:val="001000000000" w:firstRow="0" w:lastRow="0" w:firstColumn="1" w:lastColumn="0" w:oddVBand="0" w:evenVBand="0" w:oddHBand="0" w:evenHBand="0" w:firstRowFirstColumn="0" w:firstRowLastColumn="0" w:lastRowFirstColumn="0" w:lastRowLastColumn="0"/>
             <w:tcW w:w="567" w:type="dxa"/>
             <w:vMerge w:val="restart"/>
             <w:shd w:val="clear" w:color="auto" w:fill="auto"/>
@@ -1654,7 +1654,7 @@
                 <w:lang w:val="es-ES"/>
               </w:rPr>
               <w:drawing>
-                <wp:inline distT="0" distB="0" distL="0" distR="0">
+                <wp:inline distT="0" distB="0" distL="0" distR="0" wp14:anchorId="12A47647" wp14:editId="4A5A3F3C">
                   <wp:extent cx="238760" cy="238760"/>
                   <wp:effectExtent l="19050" t="0" r="8890" b="0"/>
                   <wp:docPr id="5" name="Imagen 5" descr="C:\Documents and Settings\Roger\starviewer\src\main\images\photo.png"/>
@@ -1671,7 +1671,7 @@
                           </pic:cNvPicPr>
                         </pic:nvPicPr>
                         <pic:blipFill>
-                          <a:blip r:embed="rId24" cstate="print"/>
+                          <a:blip r:embed="rId25" cstate="print"/>
                           <a:srcRect/>
                           <a:stretch>
                             <a:fillRect/>
@@ -1709,7 +1709,7 @@
           <w:p>
             <w:pPr>
               <w:ind w:left="0"/>
-              <w:cnfStyle w:val="000000000000"/>
+              <w:cnfStyle w:val="000000000000" w:firstRow="0" w:lastRow="0" w:firstColumn="0" w:lastColumn="0" w:oddVBand="0" w:evenVBand="0" w:oddHBand="0" w:evenHBand="0" w:firstRowFirstColumn="0" w:firstRowLastColumn="0" w:lastRowFirstColumn="0" w:lastRowLastColumn="0"/>
               <w:rPr>
                 <w:sz w:val="22"/>
                 <w:szCs w:val="22"/>
@@ -1738,7 +1738,7 @@
           </w:tcPr>
           <w:p>
             <w:pPr>
-              <w:cnfStyle w:val="000000000000"/>
+              <w:cnfStyle w:val="000000000000" w:firstRow="0" w:lastRow="0" w:firstColumn="0" w:lastColumn="0" w:oddVBand="0" w:evenVBand="0" w:oddHBand="0" w:evenHBand="0" w:firstRowFirstColumn="0" w:firstRowLastColumn="0" w:lastRowFirstColumn="0" w:lastRowLastColumn="0"/>
               <w:rPr>
                 <w:sz w:val="22"/>
                 <w:szCs w:val="22"/>
@@ -1761,7 +1761,7 @@
           </w:tcPr>
           <w:p>
             <w:pPr>
-              <w:cnfStyle w:val="000000000000"/>
+              <w:cnfStyle w:val="000000000000" w:firstRow="0" w:lastRow="0" w:firstColumn="0" w:lastColumn="0" w:oddVBand="0" w:evenVBand="0" w:oddHBand="0" w:evenHBand="0" w:firstRowFirstColumn="0" w:firstRowLastColumn="0" w:lastRowFirstColumn="0" w:lastRowLastColumn="0"/>
               <w:rPr>
                 <w:color w:val="FFFFFF" w:themeColor="background1"/>
                 <w:sz w:val="22"/>
@@ -1779,7 +1779,7 @@
           <w:p>
             <w:pPr>
               <w:ind w:left="0"/>
-              <w:cnfStyle w:val="000000000000"/>
+              <w:cnfStyle w:val="000000000000" w:firstRow="0" w:lastRow="0" w:firstColumn="0" w:lastColumn="0" w:oddVBand="0" w:evenVBand="0" w:oddHBand="0" w:evenHBand="0" w:firstRowFirstColumn="0" w:firstRowLastColumn="0" w:lastRowFirstColumn="0" w:lastRowLastColumn="0"/>
               <w:rPr>
                 <w:sz w:val="22"/>
                 <w:szCs w:val="22"/>
@@ -1793,7 +1793,7 @@
                 <w:lang w:val="es-ES"/>
               </w:rPr>
               <w:drawing>
-                <wp:inline distT="0" distB="0" distL="0" distR="0">
+                <wp:inline distT="0" distB="0" distL="0" distR="0" wp14:anchorId="0338B88B" wp14:editId="320C5482">
                   <wp:extent cx="222637" cy="222637"/>
                   <wp:effectExtent l="0" t="0" r="0" b="0"/>
                   <wp:docPr id="6" name="Imagen 9" descr="C:\Documents and Settings\Roger\starviewer\src\main\images\database.png"/>
@@ -1810,7 +1810,7 @@
                           </pic:cNvPicPr>
                         </pic:nvPicPr>
                         <pic:blipFill>
-                          <a:blip r:embed="rId25" cstate="print"/>
+                          <a:blip r:embed="rId26" cstate="print"/>
                           <a:srcRect/>
                           <a:stretch>
                             <a:fillRect/>
@@ -1848,7 +1848,7 @@
           <w:p>
             <w:pPr>
               <w:ind w:left="0"/>
-              <w:cnfStyle w:val="000000000000"/>
+              <w:cnfStyle w:val="000000000000" w:firstRow="0" w:lastRow="0" w:firstColumn="0" w:lastColumn="0" w:oddVBand="0" w:evenVBand="0" w:oddHBand="0" w:evenHBand="0" w:firstRowFirstColumn="0" w:firstRowLastColumn="0" w:lastRowFirstColumn="0" w:lastRowLastColumn="0"/>
               <w:rPr>
                 <w:sz w:val="22"/>
                 <w:szCs w:val="22"/>
@@ -1877,7 +1877,7 @@
           </w:tcPr>
           <w:p>
             <w:pPr>
-              <w:cnfStyle w:val="000000000000"/>
+              <w:cnfStyle w:val="000000000000" w:firstRow="0" w:lastRow="0" w:firstColumn="0" w:lastColumn="0" w:oddVBand="0" w:evenVBand="0" w:oddHBand="0" w:evenHBand="0" w:firstRowFirstColumn="0" w:firstRowLastColumn="0" w:lastRowFirstColumn="0" w:lastRowLastColumn="0"/>
               <w:rPr>
                 <w:sz w:val="22"/>
                 <w:szCs w:val="22"/>
@@ -1905,7 +1905,7 @@
           <w:p>
             <w:pPr>
               <w:ind w:left="0"/>
-              <w:cnfStyle w:val="000000000000"/>
+              <w:cnfStyle w:val="000000000000" w:firstRow="0" w:lastRow="0" w:firstColumn="0" w:lastColumn="0" w:oddVBand="0" w:evenVBand="0" w:oddHBand="0" w:evenHBand="0" w:firstRowFirstColumn="0" w:firstRowLastColumn="0" w:lastRowFirstColumn="0" w:lastRowLastColumn="0"/>
               <w:rPr>
                 <w:sz w:val="22"/>
                 <w:szCs w:val="22"/>
@@ -1922,7 +1922,7 @@
           <w:p>
             <w:pPr>
               <w:ind w:left="0"/>
-              <w:cnfStyle w:val="000000000000"/>
+              <w:cnfStyle w:val="000000000000" w:firstRow="0" w:lastRow="0" w:firstColumn="0" w:lastColumn="0" w:oddVBand="0" w:evenVBand="0" w:oddHBand="0" w:evenHBand="0" w:firstRowFirstColumn="0" w:firstRowLastColumn="0" w:lastRowFirstColumn="0" w:lastRowLastColumn="0"/>
               <w:rPr>
                 <w:sz w:val="22"/>
                 <w:szCs w:val="22"/>
@@ -1936,7 +1936,7 @@
                 <w:lang w:val="es-ES"/>
               </w:rPr>
               <w:drawing>
-                <wp:inline distT="0" distB="0" distL="0" distR="0">
+                <wp:inline distT="0" distB="0" distL="0" distR="0" wp14:anchorId="1E12D8EC" wp14:editId="54188A1C">
                   <wp:extent cx="262255" cy="262255"/>
                   <wp:effectExtent l="19050" t="0" r="4445" b="0"/>
                   <wp:docPr id="7" name="50 Imagen" descr="restore.png"/>
@@ -1951,7 +1951,7 @@
                           <pic:cNvPicPr/>
                         </pic:nvPicPr>
                         <pic:blipFill>
-                          <a:blip r:embed="rId26" cstate="print"/>
+                          <a:blip r:embed="rId27" cstate="print"/>
                           <a:stretch>
                             <a:fillRect/>
                           </a:stretch>
@@ -1980,7 +1980,7 @@
           </w:tcPr>
           <w:p>
             <w:pPr>
-              <w:cnfStyle w:val="000000000000"/>
+              <w:cnfStyle w:val="000000000000" w:firstRow="0" w:lastRow="0" w:firstColumn="0" w:lastColumn="0" w:oddVBand="0" w:evenVBand="0" w:oddHBand="0" w:evenHBand="0" w:firstRowFirstColumn="0" w:firstRowLastColumn="0" w:lastRowFirstColumn="0" w:lastRowLastColumn="0"/>
               <w:rPr>
                 <w:sz w:val="22"/>
                 <w:szCs w:val="22"/>
@@ -2002,7 +2002,7 @@
           </w:tcPr>
           <w:p>
             <w:pPr>
-              <w:cnfStyle w:val="000000000000"/>
+              <w:cnfStyle w:val="000000000000" w:firstRow="0" w:lastRow="0" w:firstColumn="0" w:lastColumn="0" w:oddVBand="0" w:evenVBand="0" w:oddHBand="0" w:evenHBand="0" w:firstRowFirstColumn="0" w:firstRowLastColumn="0" w:lastRowFirstColumn="0" w:lastRowLastColumn="0"/>
               <w:rPr>
                 <w:sz w:val="22"/>
                 <w:szCs w:val="22"/>
@@ -2029,12 +2029,12 @@
       </w:tr>
       <w:tr>
         <w:trPr>
-          <w:cnfStyle w:val="000000100000"/>
+          <w:cnfStyle w:val="000000100000" w:firstRow="0" w:lastRow="0" w:firstColumn="0" w:lastColumn="0" w:oddVBand="0" w:evenVBand="0" w:oddHBand="1" w:evenHBand="0" w:firstRowFirstColumn="0" w:firstRowLastColumn="0" w:lastRowFirstColumn="0" w:lastRowLastColumn="0"/>
           <w:trHeight w:val="390"/>
         </w:trPr>
         <w:tc>
           <w:tcPr>
-            <w:cnfStyle w:val="001000000000"/>
+            <w:cnfStyle w:val="001000000000" w:firstRow="0" w:lastRow="0" w:firstColumn="1" w:lastColumn="0" w:oddVBand="0" w:evenVBand="0" w:oddHBand="0" w:evenHBand="0" w:firstRowFirstColumn="0" w:firstRowLastColumn="0" w:lastRowFirstColumn="0" w:lastRowLastColumn="0"/>
             <w:tcW w:w="567" w:type="dxa"/>
             <w:vMerge/>
             <w:shd w:val="clear" w:color="auto" w:fill="auto"/>
@@ -2050,7 +2050,7 @@
           <w:p>
             <w:pPr>
               <w:ind w:left="0"/>
-              <w:cnfStyle w:val="000000100000"/>
+              <w:cnfStyle w:val="000000100000" w:firstRow="0" w:lastRow="0" w:firstColumn="0" w:lastColumn="0" w:oddVBand="0" w:evenVBand="0" w:oddHBand="1" w:evenHBand="0" w:firstRowFirstColumn="0" w:firstRowLastColumn="0" w:lastRowFirstColumn="0" w:lastRowLastColumn="0"/>
               <w:rPr>
                 <w:sz w:val="22"/>
                 <w:szCs w:val="22"/>
@@ -2072,7 +2072,7 @@
           </w:tcPr>
           <w:p>
             <w:pPr>
-              <w:cnfStyle w:val="000000100000"/>
+              <w:cnfStyle w:val="000000100000" w:firstRow="0" w:lastRow="0" w:firstColumn="0" w:lastColumn="0" w:oddVBand="0" w:evenVBand="0" w:oddHBand="1" w:evenHBand="0" w:firstRowFirstColumn="0" w:firstRowLastColumn="0" w:lastRowFirstColumn="0" w:lastRowLastColumn="0"/>
               <w:rPr>
                 <w:sz w:val="22"/>
                 <w:szCs w:val="22"/>
@@ -2095,7 +2095,7 @@
           </w:tcPr>
           <w:p>
             <w:pPr>
-              <w:cnfStyle w:val="000000100000"/>
+              <w:cnfStyle w:val="000000100000" w:firstRow="0" w:lastRow="0" w:firstColumn="0" w:lastColumn="0" w:oddVBand="0" w:evenVBand="0" w:oddHBand="1" w:evenHBand="0" w:firstRowFirstColumn="0" w:firstRowLastColumn="0" w:lastRowFirstColumn="0" w:lastRowLastColumn="0"/>
               <w:rPr>
                 <w:color w:val="FFFFFF" w:themeColor="background1"/>
                 <w:sz w:val="22"/>
@@ -2113,7 +2113,7 @@
           <w:p>
             <w:pPr>
               <w:ind w:left="0"/>
-              <w:cnfStyle w:val="000000100000"/>
+              <w:cnfStyle w:val="000000100000" w:firstRow="0" w:lastRow="0" w:firstColumn="0" w:lastColumn="0" w:oddVBand="0" w:evenVBand="0" w:oddHBand="1" w:evenHBand="0" w:firstRowFirstColumn="0" w:firstRowLastColumn="0" w:lastRowFirstColumn="0" w:lastRowLastColumn="0"/>
               <w:rPr>
                 <w:sz w:val="22"/>
                 <w:szCs w:val="22"/>
@@ -2127,7 +2127,7 @@
                 <w:lang w:val="es-ES"/>
               </w:rPr>
               <w:drawing>
-                <wp:inline distT="0" distB="0" distL="0" distR="0">
+                <wp:inline distT="0" distB="0" distL="0" distR="0" wp14:anchorId="4C772CBD" wp14:editId="12FC1CF7">
                   <wp:extent cx="238539" cy="238539"/>
                   <wp:effectExtent l="19050" t="0" r="0" b="0"/>
                   <wp:docPr id="8" name="Imagen 10" descr="C:\Documents and Settings\Roger\starviewer\src\main\images\pacsQuery.png"/>
@@ -2144,7 +2144,7 @@
                           </pic:cNvPicPr>
                         </pic:nvPicPr>
                         <pic:blipFill>
-                          <a:blip r:embed="rId27" cstate="print"/>
+                          <a:blip r:embed="rId28" cstate="print"/>
                           <a:srcRect/>
                           <a:stretch>
                             <a:fillRect/>
@@ -2183,7 +2183,7 @@
           <w:p>
             <w:pPr>
               <w:ind w:left="0"/>
-              <w:cnfStyle w:val="000000100000"/>
+              <w:cnfStyle w:val="000000100000" w:firstRow="0" w:lastRow="0" w:firstColumn="0" w:lastColumn="0" w:oddVBand="0" w:evenVBand="0" w:oddHBand="1" w:evenHBand="0" w:firstRowFirstColumn="0" w:firstRowLastColumn="0" w:lastRowFirstColumn="0" w:lastRowLastColumn="0"/>
               <w:rPr>
                 <w:sz w:val="22"/>
                 <w:szCs w:val="22"/>
@@ -2212,7 +2212,7 @@
           </w:tcPr>
           <w:p>
             <w:pPr>
-              <w:cnfStyle w:val="000000100000"/>
+              <w:cnfStyle w:val="000000100000" w:firstRow="0" w:lastRow="0" w:firstColumn="0" w:lastColumn="0" w:oddVBand="0" w:evenVBand="0" w:oddHBand="1" w:evenHBand="0" w:firstRowFirstColumn="0" w:firstRowLastColumn="0" w:lastRowFirstColumn="0" w:lastRowLastColumn="0"/>
               <w:rPr>
                 <w:sz w:val="22"/>
                 <w:szCs w:val="22"/>
@@ -2240,7 +2240,7 @@
           <w:p>
             <w:pPr>
               <w:ind w:left="0"/>
-              <w:cnfStyle w:val="000000100000"/>
+              <w:cnfStyle w:val="000000100000" w:firstRow="0" w:lastRow="0" w:firstColumn="0" w:lastColumn="0" w:oddVBand="0" w:evenVBand="0" w:oddHBand="1" w:evenHBand="0" w:firstRowFirstColumn="0" w:firstRowLastColumn="0" w:lastRowFirstColumn="0" w:lastRowLastColumn="0"/>
               <w:rPr>
                 <w:sz w:val="22"/>
                 <w:szCs w:val="22"/>
@@ -2257,7 +2257,7 @@
           <w:p>
             <w:pPr>
               <w:ind w:left="0"/>
-              <w:cnfStyle w:val="000000100000"/>
+              <w:cnfStyle w:val="000000100000" w:firstRow="0" w:lastRow="0" w:firstColumn="0" w:lastColumn="0" w:oddVBand="0" w:evenVBand="0" w:oddHBand="1" w:evenHBand="0" w:firstRowFirstColumn="0" w:firstRowLastColumn="0" w:lastRowFirstColumn="0" w:lastRowLastColumn="0"/>
               <w:rPr>
                 <w:sz w:val="22"/>
                 <w:szCs w:val="22"/>
@@ -2271,7 +2271,7 @@
                 <w:lang w:val="es-ES"/>
               </w:rPr>
               <w:drawing>
-                <wp:inline distT="0" distB="0" distL="0" distR="0">
+                <wp:inline distT="0" distB="0" distL="0" distR="0" wp14:anchorId="6CEFDC16" wp14:editId="48DB2636">
                   <wp:extent cx="262255" cy="262255"/>
                   <wp:effectExtent l="19050" t="0" r="4445" b="0"/>
                   <wp:docPr id="9" name="53 Imagen" descr="fullscreen.png"/>
@@ -2286,7 +2286,7 @@
                           <pic:cNvPicPr/>
                         </pic:nvPicPr>
                         <pic:blipFill>
-                          <a:blip r:embed="rId28" cstate="print"/>
+                          <a:blip r:embed="rId29" cstate="print"/>
                           <a:stretch>
                             <a:fillRect/>
                           </a:stretch>
@@ -2316,7 +2316,7 @@
           </w:tcPr>
           <w:p>
             <w:pPr>
-              <w:cnfStyle w:val="000000100000"/>
+              <w:cnfStyle w:val="000000100000" w:firstRow="0" w:lastRow="0" w:firstColumn="0" w:lastColumn="0" w:oddVBand="0" w:evenVBand="0" w:oddHBand="1" w:evenHBand="0" w:firstRowFirstColumn="0" w:firstRowLastColumn="0" w:lastRowFirstColumn="0" w:lastRowLastColumn="0"/>
               <w:rPr>
                 <w:sz w:val="22"/>
                 <w:szCs w:val="22"/>
@@ -2339,7 +2339,7 @@
           </w:tcPr>
           <w:p>
             <w:pPr>
-              <w:cnfStyle w:val="000000100000"/>
+              <w:cnfStyle w:val="000000100000" w:firstRow="0" w:lastRow="0" w:firstColumn="0" w:lastColumn="0" w:oddVBand="0" w:evenVBand="0" w:oddHBand="1" w:evenHBand="0" w:firstRowFirstColumn="0" w:firstRowLastColumn="0" w:lastRowFirstColumn="0" w:lastRowLastColumn="0"/>
               <w:rPr>
                 <w:sz w:val="22"/>
                 <w:szCs w:val="22"/>
@@ -2397,7 +2397,7 @@
         </w:trPr>
         <w:tc>
           <w:tcPr>
-            <w:cnfStyle w:val="001000000000"/>
+            <w:cnfStyle w:val="001000000000" w:firstRow="0" w:lastRow="0" w:firstColumn="1" w:lastColumn="0" w:oddVBand="0" w:evenVBand="0" w:oddHBand="0" w:evenHBand="0" w:firstRowFirstColumn="0" w:firstRowLastColumn="0" w:lastRowFirstColumn="0" w:lastRowLastColumn="0"/>
             <w:tcW w:w="567" w:type="dxa"/>
             <w:shd w:val="clear" w:color="auto" w:fill="auto"/>
             <w:vAlign w:val="center"/>
@@ -2413,7 +2413,7 @@
           <w:p>
             <w:pPr>
               <w:ind w:left="0"/>
-              <w:cnfStyle w:val="000000000000"/>
+              <w:cnfStyle w:val="000000000000" w:firstRow="0" w:lastRow="0" w:firstColumn="0" w:lastColumn="0" w:oddVBand="0" w:evenVBand="0" w:oddHBand="0" w:evenHBand="0" w:firstRowFirstColumn="0" w:firstRowLastColumn="0" w:lastRowFirstColumn="0" w:lastRowLastColumn="0"/>
               <w:rPr>
                 <w:sz w:val="22"/>
                 <w:szCs w:val="22"/>
@@ -2429,7 +2429,7 @@
           </w:tcPr>
           <w:p>
             <w:pPr>
-              <w:cnfStyle w:val="000000000000"/>
+              <w:cnfStyle w:val="000000000000" w:firstRow="0" w:lastRow="0" w:firstColumn="0" w:lastColumn="0" w:oddVBand="0" w:evenVBand="0" w:oddHBand="0" w:evenHBand="0" w:firstRowFirstColumn="0" w:firstRowLastColumn="0" w:lastRowFirstColumn="0" w:lastRowLastColumn="0"/>
               <w:rPr>
                 <w:sz w:val="22"/>
                 <w:szCs w:val="22"/>
@@ -2445,7 +2445,7 @@
           </w:tcPr>
           <w:p>
             <w:pPr>
-              <w:cnfStyle w:val="000000000000"/>
+              <w:cnfStyle w:val="000000000000" w:firstRow="0" w:lastRow="0" w:firstColumn="0" w:lastColumn="0" w:oddVBand="0" w:evenVBand="0" w:oddHBand="0" w:evenHBand="0" w:firstRowFirstColumn="0" w:firstRowLastColumn="0" w:lastRowFirstColumn="0" w:lastRowLastColumn="0"/>
               <w:rPr>
                 <w:color w:val="FFFFFF" w:themeColor="background1"/>
                 <w:sz w:val="22"/>
@@ -2463,7 +2463,7 @@
           <w:p>
             <w:pPr>
               <w:ind w:left="0"/>
-              <w:cnfStyle w:val="000000000000"/>
+              <w:cnfStyle w:val="000000000000" w:firstRow="0" w:lastRow="0" w:firstColumn="0" w:lastColumn="0" w:oddVBand="0" w:evenVBand="0" w:oddHBand="0" w:evenHBand="0" w:firstRowFirstColumn="0" w:firstRowLastColumn="0" w:lastRowFirstColumn="0" w:lastRowLastColumn="0"/>
               <w:rPr>
                 <w:noProof/>
                 <w:sz w:val="22"/>
@@ -2482,7 +2482,7 @@
           <w:p>
             <w:pPr>
               <w:ind w:left="0"/>
-              <w:cnfStyle w:val="000000000000"/>
+              <w:cnfStyle w:val="000000000000" w:firstRow="0" w:lastRow="0" w:firstColumn="0" w:lastColumn="0" w:oddVBand="0" w:evenVBand="0" w:oddHBand="0" w:evenHBand="0" w:firstRowFirstColumn="0" w:firstRowLastColumn="0" w:lastRowFirstColumn="0" w:lastRowLastColumn="0"/>
               <w:rPr>
                 <w:sz w:val="22"/>
                 <w:szCs w:val="22"/>
@@ -2498,7 +2498,7 @@
           </w:tcPr>
           <w:p>
             <w:pPr>
-              <w:cnfStyle w:val="000000000000"/>
+              <w:cnfStyle w:val="000000000000" w:firstRow="0" w:lastRow="0" w:firstColumn="0" w:lastColumn="0" w:oddVBand="0" w:evenVBand="0" w:oddHBand="0" w:evenHBand="0" w:firstRowFirstColumn="0" w:firstRowLastColumn="0" w:lastRowFirstColumn="0" w:lastRowLastColumn="0"/>
               <w:rPr>
                 <w:sz w:val="22"/>
                 <w:szCs w:val="22"/>
@@ -2519,7 +2519,7 @@
           <w:p>
             <w:pPr>
               <w:ind w:left="0"/>
-              <w:cnfStyle w:val="000000000000"/>
+              <w:cnfStyle w:val="000000000000" w:firstRow="0" w:lastRow="0" w:firstColumn="0" w:lastColumn="0" w:oddVBand="0" w:evenVBand="0" w:oddHBand="0" w:evenHBand="0" w:firstRowFirstColumn="0" w:firstRowLastColumn="0" w:lastRowFirstColumn="0" w:lastRowLastColumn="0"/>
               <w:rPr>
                 <w:sz w:val="22"/>
                 <w:szCs w:val="22"/>
@@ -2536,7 +2536,7 @@
           <w:p>
             <w:pPr>
               <w:ind w:left="0"/>
-              <w:cnfStyle w:val="000000000000"/>
+              <w:cnfStyle w:val="000000000000" w:firstRow="0" w:lastRow="0" w:firstColumn="0" w:lastColumn="0" w:oddVBand="0" w:evenVBand="0" w:oddHBand="0" w:evenHBand="0" w:firstRowFirstColumn="0" w:firstRowLastColumn="0" w:lastRowFirstColumn="0" w:lastRowLastColumn="0"/>
               <w:rPr>
                 <w:color w:val="FFFFFF" w:themeColor="background1"/>
                 <w:sz w:val="22"/>
@@ -2553,7 +2553,7 @@
           </w:tcPr>
           <w:p>
             <w:pPr>
-              <w:cnfStyle w:val="000000000000"/>
+              <w:cnfStyle w:val="000000000000" w:firstRow="0" w:lastRow="0" w:firstColumn="0" w:lastColumn="0" w:oddVBand="0" w:evenVBand="0" w:oddHBand="0" w:evenHBand="0" w:firstRowFirstColumn="0" w:firstRowLastColumn="0" w:lastRowFirstColumn="0" w:lastRowLastColumn="0"/>
               <w:rPr>
                 <w:sz w:val="22"/>
                 <w:szCs w:val="22"/>
@@ -2576,7 +2576,7 @@
           </w:tcPr>
           <w:p>
             <w:pPr>
-              <w:cnfStyle w:val="000000000000"/>
+              <w:cnfStyle w:val="000000000000" w:firstRow="0" w:lastRow="0" w:firstColumn="0" w:lastColumn="0" w:oddVBand="0" w:evenVBand="0" w:oddHBand="0" w:evenHBand="0" w:firstRowFirstColumn="0" w:firstRowLastColumn="0" w:lastRowFirstColumn="0" w:lastRowLastColumn="0"/>
               <w:rPr>
                 <w:sz w:val="22"/>
                 <w:szCs w:val="22"/>
@@ -2645,6 +2645,75 @@
           <w:szCs w:val="2"/>
         </w:rPr>
       </w:pPr>
+      <w:r>
+        <w:rPr>
+          <w:noProof/>
+        </w:rPr>
+        <w:pict>
+          <v:shape id="Cuadro de texto 2" o:spid="_x0000_s1042" type="#_x0000_t202" style="position:absolute;margin-left:483.85pt;margin-top:12.2pt;width:242.1pt;height:27.4pt;z-index:251663360;visibility:visible;mso-height-percent:200;mso-wrap-distance-left:9pt;mso-wrap-distance-top:0;mso-wrap-distance-right:9pt;mso-wrap-distance-bottom:0;mso-position-horizontal-relative:text;mso-position-vertical-relative:text;mso-height-percent:200;mso-width-relative:margin;mso-height-relative:margin;v-text-anchor:top" o:gfxdata="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" fillcolor="#9bbb59 [3206]" stroked="f">
+            <v:textbox style="mso-fit-shape-to-text:t">
+              <w:txbxContent>
+                <w:bookmarkStart w:id="5" w:name="_GoBack"/>
+                <w:p>
+                  <w:pPr>
+                    <w:jc w:val="right"/>
+                    <w:rPr>
+                      <w:rFonts w:ascii="Trebuchet MS" w:hAnsi="Trebuchet MS"/>
+                      <w:sz w:val="24"/>
+                      <w:szCs w:val="24"/>
+                    </w:rPr>
+                  </w:pPr>
+                  <w:r>
+                    <w:rPr>
+                      <w:rFonts w:ascii="Trebuchet MS" w:hAnsi="Trebuchet MS"/>
+                      <w:sz w:val="24"/>
+                      <w:szCs w:val="24"/>
+                    </w:rPr>
+                    <w:fldChar w:fldCharType="begin"/>
+                  </w:r>
+                  <w:r>
+                    <w:rPr>
+                      <w:rFonts w:ascii="Trebuchet MS" w:hAnsi="Trebuchet MS"/>
+                      <w:sz w:val="24"/>
+                      <w:szCs w:val="24"/>
+                    </w:rPr>
+                    <w:instrText xml:space="preserve"> HYPERLINK "mailto:support@starviewer.udg.edu" </w:instrText>
+                  </w:r>
+                  <w:r>
+                    <w:rPr>
+                      <w:rFonts w:ascii="Trebuchet MS" w:hAnsi="Trebuchet MS"/>
+                      <w:sz w:val="24"/>
+                      <w:szCs w:val="24"/>
+                    </w:rPr>
+                    <w:fldChar w:fldCharType="separate"/>
+                  </w:r>
+                  <w:r>
+                    <w:rPr>
+                      <w:rStyle w:val="Hipervnculo"/>
+                      <w:rFonts w:ascii="Trebuchet MS" w:hAnsi="Trebuchet MS" w:cs="Arial"/>
+                      <w:color w:val="000000"/>
+                      <w:sz w:val="24"/>
+                      <w:szCs w:val="24"/>
+                    </w:rPr>
+                    <w:t>support@starviewer.udg.edu</w:t>
+                  </w:r>
+                  <w:r>
+                    <w:rPr>
+                      <w:rStyle w:val="Hipervnculo"/>
+                      <w:rFonts w:ascii="Trebuchet MS" w:hAnsi="Trebuchet MS" w:cs="Arial"/>
+                      <w:color w:val="000000"/>
+                      <w:sz w:val="24"/>
+                      <w:szCs w:val="24"/>
+                    </w:rPr>
+                    <w:fldChar w:fldCharType="end"/>
+                  </w:r>
+                  <w:bookmarkEnd w:id="5"/>
+                </w:p>
+              </w:txbxContent>
+            </v:textbox>
+          </v:shape>
+        </w:pict>
+      </w:r>
     </w:p>
     <w:sectPr>
       <w:footnotePr>
@@ -2665,7 +2734,7 @@
 </file>
 
 <file path=word/endnotes.xml><?xml version="1.0" encoding="utf-8"?>
-<w:endnotes xmlns:ve="http://schemas.openxmlformats.org/markup-compatibility/2006" xmlns:o="urn:schemas-microsoft-com:office:office" xmlns:r="http://schemas.openxmlformats.org/officeDocument/2006/relationships" xmlns:m="http://schemas.openxmlformats.org/officeDocument/2006/math" xmlns:v="urn:schemas-microsoft-com:vml" xmlns:wp="http://schemas.openxmlformats.org/drawingml/2006/wordprocessingDrawing" xmlns:w10="urn:schemas-microsoft-com:office:word" xmlns:w="http://schemas.openxmlformats.org/wordprocessingml/2006/main" xmlns:wne="http://schemas.microsoft.com/office/word/2006/wordml">
+<w:endnotes xmlns:wpc="http://schemas.microsoft.com/office/word/2010/wordprocessingCanvas" xmlns:mc="http://schemas.openxmlformats.org/markup-compatibility/2006" xmlns:o="urn:schemas-microsoft-com:office:office" xmlns:r="http://schemas.openxmlformats.org/officeDocument/2006/relationships" xmlns:m="http://schemas.openxmlformats.org/officeDocument/2006/math" xmlns:v="urn:schemas-microsoft-com:vml" xmlns:wp14="http://schemas.microsoft.com/office/word/2010/wordprocessingDrawing" xmlns:wp="http://schemas.openxmlformats.org/drawingml/2006/wordprocessingDrawing" xmlns:w10="urn:schemas-microsoft-com:office:word" xmlns:w="http://schemas.openxmlformats.org/wordprocessingml/2006/main" xmlns:w14="http://schemas.microsoft.com/office/word/2010/wordml" xmlns:wpg="http://schemas.microsoft.com/office/word/2010/wordprocessingGroup" xmlns:wpi="http://schemas.microsoft.com/office/word/2010/wordprocessingInk" xmlns:wne="http://schemas.microsoft.com/office/word/2006/wordml" xmlns:wps="http://schemas.microsoft.com/office/word/2010/wordprocessingShape" mc:Ignorable="w14 wp14">
   <w:endnote w:type="separator" w:id="-1">
     <w:p>
       <w:pPr>
@@ -2690,7 +2759,7 @@
 </file>
 
 <file path=word/footer1.xml><?xml version="1.0" encoding="utf-8"?>
-<w:ftr xmlns:ve="http://schemas.openxmlformats.org/markup-compatibility/2006" xmlns:o="urn:schemas-microsoft-com:office:office" xmlns:r="http://schemas.openxmlformats.org/officeDocument/2006/relationships" xmlns:m="http://schemas.openxmlformats.org/officeDocument/2006/math" xmlns:v="urn:schemas-microsoft-com:vml" xmlns:wp="http://schemas.openxmlformats.org/drawingml/2006/wordprocessingDrawing" xmlns:w10="urn:schemas-microsoft-com:office:word" xmlns:w="http://schemas.openxmlformats.org/wordprocessingml/2006/main" xmlns:wne="http://schemas.microsoft.com/office/word/2006/wordml">
+<w:ftr xmlns:wpc="http://schemas.microsoft.com/office/word/2010/wordprocessingCanvas" xmlns:mc="http://schemas.openxmlformats.org/markup-compatibility/2006" xmlns:o="urn:schemas-microsoft-com:office:office" xmlns:r="http://schemas.openxmlformats.org/officeDocument/2006/relationships" xmlns:m="http://schemas.openxmlformats.org/officeDocument/2006/math" xmlns:v="urn:schemas-microsoft-com:vml" xmlns:wp14="http://schemas.microsoft.com/office/word/2010/wordprocessingDrawing" xmlns:wp="http://schemas.openxmlformats.org/drawingml/2006/wordprocessingDrawing" xmlns:w10="urn:schemas-microsoft-com:office:word" xmlns:w="http://schemas.openxmlformats.org/wordprocessingml/2006/main" xmlns:w14="http://schemas.microsoft.com/office/word/2010/wordml" xmlns:wpg="http://schemas.microsoft.com/office/word/2010/wordprocessingGroup" xmlns:wpi="http://schemas.microsoft.com/office/word/2010/wordprocessingInk" xmlns:wne="http://schemas.microsoft.com/office/word/2006/wordml" xmlns:wps="http://schemas.microsoft.com/office/word/2010/wordprocessingShape" mc:Ignorable="w14 wp14">
   <w:p>
     <w:pPr>
       <w:pStyle w:val="Piedepgina"/>
@@ -2700,7 +2769,7 @@
 </file>
 
 <file path=word/footer2.xml><?xml version="1.0" encoding="utf-8"?>
-<w:ftr xmlns:ve="http://schemas.openxmlformats.org/markup-compatibility/2006" xmlns:o="urn:schemas-microsoft-com:office:office" xmlns:r="http://schemas.openxmlformats.org/officeDocument/2006/relationships" xmlns:m="http://schemas.openxmlformats.org/officeDocument/2006/math" xmlns:v="urn:schemas-microsoft-com:vml" xmlns:wp="http://schemas.openxmlformats.org/drawingml/2006/wordprocessingDrawing" xmlns:w10="urn:schemas-microsoft-com:office:word" xmlns:w="http://schemas.openxmlformats.org/wordprocessingml/2006/main" xmlns:wne="http://schemas.microsoft.com/office/word/2006/wordml">
+<w:ftr xmlns:wpc="http://schemas.microsoft.com/office/word/2010/wordprocessingCanvas" xmlns:mc="http://schemas.openxmlformats.org/markup-compatibility/2006" xmlns:o="urn:schemas-microsoft-com:office:office" xmlns:r="http://schemas.openxmlformats.org/officeDocument/2006/relationships" xmlns:m="http://schemas.openxmlformats.org/officeDocument/2006/math" xmlns:v="urn:schemas-microsoft-com:vml" xmlns:wp14="http://schemas.microsoft.com/office/word/2010/wordprocessingDrawing" xmlns:wp="http://schemas.openxmlformats.org/drawingml/2006/wordprocessingDrawing" xmlns:w10="urn:schemas-microsoft-com:office:word" xmlns:w="http://schemas.openxmlformats.org/wordprocessingml/2006/main" xmlns:w14="http://schemas.microsoft.com/office/word/2010/wordml" xmlns:wpg="http://schemas.microsoft.com/office/word/2010/wordprocessingGroup" xmlns:wpi="http://schemas.microsoft.com/office/word/2010/wordprocessingInk" xmlns:wne="http://schemas.microsoft.com/office/word/2006/wordml" xmlns:wps="http://schemas.microsoft.com/office/word/2010/wordprocessingShape" mc:Ignorable="w14 wp14">
   <w:p>
     <w:pPr>
       <w:pStyle w:val="Piedepgina"/>
@@ -2710,7 +2779,7 @@
 </file>
 
 <file path=word/footer3.xml><?xml version="1.0" encoding="utf-8"?>
-<w:ftr xmlns:ve="http://schemas.openxmlformats.org/markup-compatibility/2006" xmlns:o="urn:schemas-microsoft-com:office:office" xmlns:r="http://schemas.openxmlformats.org/officeDocument/2006/relationships" xmlns:m="http://schemas.openxmlformats.org/officeDocument/2006/math" xmlns:v="urn:schemas-microsoft-com:vml" xmlns:wp="http://schemas.openxmlformats.org/drawingml/2006/wordprocessingDrawing" xmlns:w10="urn:schemas-microsoft-com:office:word" xmlns:w="http://schemas.openxmlformats.org/wordprocessingml/2006/main" xmlns:wne="http://schemas.microsoft.com/office/word/2006/wordml">
+<w:ftr xmlns:wpc="http://schemas.microsoft.com/office/word/2010/wordprocessingCanvas" xmlns:mc="http://schemas.openxmlformats.org/markup-compatibility/2006" xmlns:o="urn:schemas-microsoft-com:office:office" xmlns:r="http://schemas.openxmlformats.org/officeDocument/2006/relationships" xmlns:m="http://schemas.openxmlformats.org/officeDocument/2006/math" xmlns:v="urn:schemas-microsoft-com:vml" xmlns:wp14="http://schemas.microsoft.com/office/word/2010/wordprocessingDrawing" xmlns:wp="http://schemas.openxmlformats.org/drawingml/2006/wordprocessingDrawing" xmlns:w10="urn:schemas-microsoft-com:office:word" xmlns:w="http://schemas.openxmlformats.org/wordprocessingml/2006/main" xmlns:w14="http://schemas.microsoft.com/office/word/2010/wordml" xmlns:wpg="http://schemas.microsoft.com/office/word/2010/wordprocessingGroup" xmlns:wpi="http://schemas.microsoft.com/office/word/2010/wordprocessingInk" xmlns:wne="http://schemas.microsoft.com/office/word/2006/wordml" xmlns:wps="http://schemas.microsoft.com/office/word/2010/wordprocessingShape" mc:Ignorable="w14 wp14">
   <w:p>
     <w:pPr>
       <w:pStyle w:val="Piedepgina"/>
@@ -2720,7 +2789,7 @@
 </file>
 
 <file path=word/footnotes.xml><?xml version="1.0" encoding="utf-8"?>
-<w:footnotes xmlns:ve="http://schemas.openxmlformats.org/markup-compatibility/2006" xmlns:o="urn:schemas-microsoft-com:office:office" xmlns:r="http://schemas.openxmlformats.org/officeDocument/2006/relationships" xmlns:m="http://schemas.openxmlformats.org/officeDocument/2006/math" xmlns:v="urn:schemas-microsoft-com:vml" xmlns:wp="http://schemas.openxmlformats.org/drawingml/2006/wordprocessingDrawing" xmlns:w10="urn:schemas-microsoft-com:office:word" xmlns:w="http://schemas.openxmlformats.org/wordprocessingml/2006/main" xmlns:wne="http://schemas.microsoft.com/office/word/2006/wordml">
+<w:footnotes xmlns:wpc="http://schemas.microsoft.com/office/word/2010/wordprocessingCanvas" xmlns:mc="http://schemas.openxmlformats.org/markup-compatibility/2006" xmlns:o="urn:schemas-microsoft-com:office:office" xmlns:r="http://schemas.openxmlformats.org/officeDocument/2006/relationships" xmlns:m="http://schemas.openxmlformats.org/officeDocument/2006/math" xmlns:v="urn:schemas-microsoft-com:vml" xmlns:wp14="http://schemas.microsoft.com/office/word/2010/wordprocessingDrawing" xmlns:wp="http://schemas.openxmlformats.org/drawingml/2006/wordprocessingDrawing" xmlns:w10="urn:schemas-microsoft-com:office:word" xmlns:w="http://schemas.openxmlformats.org/wordprocessingml/2006/main" xmlns:w14="http://schemas.microsoft.com/office/word/2010/wordml" xmlns:wpg="http://schemas.microsoft.com/office/word/2010/wordprocessingGroup" xmlns:wpi="http://schemas.microsoft.com/office/word/2010/wordprocessingInk" xmlns:wne="http://schemas.microsoft.com/office/word/2006/wordml" xmlns:wps="http://schemas.microsoft.com/office/word/2010/wordprocessingShape" mc:Ignorable="w14 wp14">
   <w:footnote w:type="separator" w:id="-1">
     <w:p>
       <w:pPr>
@@ -2745,7 +2814,7 @@
 </file>
 
 <file path=word/header1.xml><?xml version="1.0" encoding="utf-8"?>
-<w:hdr xmlns:ve="http://schemas.openxmlformats.org/markup-compatibility/2006" xmlns:o="urn:schemas-microsoft-com:office:office" xmlns:r="http://schemas.openxmlformats.org/officeDocument/2006/relationships" xmlns:m="http://schemas.openxmlformats.org/officeDocument/2006/math" xmlns:v="urn:schemas-microsoft-com:vml" xmlns:wp="http://schemas.openxmlformats.org/drawingml/2006/wordprocessingDrawing" xmlns:w10="urn:schemas-microsoft-com:office:word" xmlns:w="http://schemas.openxmlformats.org/wordprocessingml/2006/main" xmlns:wne="http://schemas.microsoft.com/office/word/2006/wordml">
+<w:hdr xmlns:wpc="http://schemas.microsoft.com/office/word/2010/wordprocessingCanvas" xmlns:mc="http://schemas.openxmlformats.org/markup-compatibility/2006" xmlns:o="urn:schemas-microsoft-com:office:office" xmlns:r="http://schemas.openxmlformats.org/officeDocument/2006/relationships" xmlns:m="http://schemas.openxmlformats.org/officeDocument/2006/math" xmlns:v="urn:schemas-microsoft-com:vml" xmlns:wp14="http://schemas.microsoft.com/office/word/2010/wordprocessingDrawing" xmlns:wp="http://schemas.openxmlformats.org/drawingml/2006/wordprocessingDrawing" xmlns:w10="urn:schemas-microsoft-com:office:word" xmlns:w="http://schemas.openxmlformats.org/wordprocessingml/2006/main" xmlns:w14="http://schemas.microsoft.com/office/word/2010/wordml" xmlns:wpg="http://schemas.microsoft.com/office/word/2010/wordprocessingGroup" xmlns:wpi="http://schemas.microsoft.com/office/word/2010/wordprocessingInk" xmlns:wne="http://schemas.microsoft.com/office/word/2006/wordml" xmlns:wps="http://schemas.microsoft.com/office/word/2010/wordprocessingShape" mc:Ignorable="w14 wp14">
   <w:p>
     <w:pPr>
       <w:pStyle w:val="Encabezado"/>
@@ -2755,7 +2824,7 @@
 </file>
 
 <file path=word/header2.xml><?xml version="1.0" encoding="utf-8"?>
-<w:hdr xmlns:ve="http://schemas.openxmlformats.org/markup-compatibility/2006" xmlns:o="urn:schemas-microsoft-com:office:office" xmlns:r="http://schemas.openxmlformats.org/officeDocument/2006/relationships" xmlns:m="http://schemas.openxmlformats.org/officeDocument/2006/math" xmlns:v="urn:schemas-microsoft-com:vml" xmlns:wp="http://schemas.openxmlformats.org/drawingml/2006/wordprocessingDrawing" xmlns:w10="urn:schemas-microsoft-com:office:word" xmlns:w="http://schemas.openxmlformats.org/wordprocessingml/2006/main" xmlns:wne="http://schemas.microsoft.com/office/word/2006/wordml">
+<w:hdr xmlns:wpc="http://schemas.microsoft.com/office/word/2010/wordprocessingCanvas" xmlns:mc="http://schemas.openxmlformats.org/markup-compatibility/2006" xmlns:o="urn:schemas-microsoft-com:office:office" xmlns:r="http://schemas.openxmlformats.org/officeDocument/2006/relationships" xmlns:m="http://schemas.openxmlformats.org/officeDocument/2006/math" xmlns:v="urn:schemas-microsoft-com:vml" xmlns:wp14="http://schemas.microsoft.com/office/word/2010/wordprocessingDrawing" xmlns:wp="http://schemas.openxmlformats.org/drawingml/2006/wordprocessingDrawing" xmlns:w10="urn:schemas-microsoft-com:office:word" xmlns:w="http://schemas.openxmlformats.org/wordprocessingml/2006/main" xmlns:w14="http://schemas.microsoft.com/office/word/2010/wordml" xmlns:wpg="http://schemas.microsoft.com/office/word/2010/wordprocessingGroup" xmlns:wpi="http://schemas.microsoft.com/office/word/2010/wordprocessingInk" xmlns:wne="http://schemas.microsoft.com/office/word/2006/wordml" xmlns:wps="http://schemas.microsoft.com/office/word/2010/wordprocessingShape" mc:Ignorable="w14 wp14">
   <w:p>
     <w:pPr>
       <w:pStyle w:val="Encabezado"/>
@@ -2765,7 +2834,7 @@
 </file>
 
 <file path=word/header3.xml><?xml version="1.0" encoding="utf-8"?>
-<w:hdr xmlns:ve="http://schemas.openxmlformats.org/markup-compatibility/2006" xmlns:o="urn:schemas-microsoft-com:office:office" xmlns:r="http://schemas.openxmlformats.org/officeDocument/2006/relationships" xmlns:m="http://schemas.openxmlformats.org/officeDocument/2006/math" xmlns:v="urn:schemas-microsoft-com:vml" xmlns:wp="http://schemas.openxmlformats.org/drawingml/2006/wordprocessingDrawing" xmlns:w10="urn:schemas-microsoft-com:office:word" xmlns:w="http://schemas.openxmlformats.org/wordprocessingml/2006/main" xmlns:wne="http://schemas.microsoft.com/office/word/2006/wordml">
+<w:hdr xmlns:wpc="http://schemas.microsoft.com/office/word/2010/wordprocessingCanvas" xmlns:mc="http://schemas.openxmlformats.org/markup-compatibility/2006" xmlns:o="urn:schemas-microsoft-com:office:office" xmlns:r="http://schemas.openxmlformats.org/officeDocument/2006/relationships" xmlns:m="http://schemas.openxmlformats.org/officeDocument/2006/math" xmlns:v="urn:schemas-microsoft-com:vml" xmlns:wp14="http://schemas.microsoft.com/office/word/2010/wordprocessingDrawing" xmlns:wp="http://schemas.openxmlformats.org/drawingml/2006/wordprocessingDrawing" xmlns:w10="urn:schemas-microsoft-com:office:word" xmlns:w="http://schemas.openxmlformats.org/wordprocessingml/2006/main" xmlns:w14="http://schemas.microsoft.com/office/word/2010/wordml" xmlns:wpg="http://schemas.microsoft.com/office/word/2010/wordprocessingGroup" xmlns:wpi="http://schemas.microsoft.com/office/word/2010/wordprocessingInk" xmlns:wne="http://schemas.microsoft.com/office/word/2006/wordml" xmlns:wps="http://schemas.microsoft.com/office/word/2010/wordprocessingShape" mc:Ignorable="w14 wp14">
   <w:p>
     <w:pPr>
       <w:pStyle w:val="Encabezado"/>
@@ -2775,7 +2844,7 @@
 </file>
 
 <file path=word/numbering.xml><?xml version="1.0" encoding="utf-8"?>
-<w:numbering xmlns:ve="http://schemas.openxmlformats.org/markup-compatibility/2006" xmlns:o="urn:schemas-microsoft-com:office:office" xmlns:r="http://schemas.openxmlformats.org/officeDocument/2006/relationships" xmlns:m="http://schemas.openxmlformats.org/officeDocument/2006/math" xmlns:v="urn:schemas-microsoft-com:vml" xmlns:wp="http://schemas.openxmlformats.org/drawingml/2006/wordprocessingDrawing" xmlns:w10="urn:schemas-microsoft-com:office:word" xmlns:w="http://schemas.openxmlformats.org/wordprocessingml/2006/main" xmlns:wne="http://schemas.microsoft.com/office/word/2006/wordml">
+<w:numbering xmlns:wpc="http://schemas.microsoft.com/office/word/2010/wordprocessingCanvas" xmlns:mc="http://schemas.openxmlformats.org/markup-compatibility/2006" xmlns:o="urn:schemas-microsoft-com:office:office" xmlns:r="http://schemas.openxmlformats.org/officeDocument/2006/relationships" xmlns:m="http://schemas.openxmlformats.org/officeDocument/2006/math" xmlns:v="urn:schemas-microsoft-com:vml" xmlns:wp14="http://schemas.microsoft.com/office/word/2010/wordprocessingDrawing" xmlns:wp="http://schemas.openxmlformats.org/drawingml/2006/wordprocessingDrawing" xmlns:w10="urn:schemas-microsoft-com:office:word" xmlns:w="http://schemas.openxmlformats.org/wordprocessingml/2006/main" xmlns:w14="http://schemas.microsoft.com/office/word/2010/wordml" xmlns:wpg="http://schemas.microsoft.com/office/word/2010/wordprocessingGroup" xmlns:wpi="http://schemas.microsoft.com/office/word/2010/wordprocessingInk" xmlns:wne="http://schemas.microsoft.com/office/word/2006/wordml" xmlns:wps="http://schemas.microsoft.com/office/word/2010/wordprocessingShape" mc:Ignorable="w14 wp14">
   <w:abstractNum w:abstractNumId="0">
     <w:nsid w:val="00000001"/>
     <w:multiLevelType w:val="multilevel"/>
@@ -2905,7 +2974,7 @@
 </file>
 
 <file path=word/styles.xml><?xml version="1.0" encoding="utf-8"?>
-<w:styles xmlns:r="http://schemas.openxmlformats.org/officeDocument/2006/relationships" xmlns:w="http://schemas.openxmlformats.org/wordprocessingml/2006/main">
+<w:styles xmlns:mc="http://schemas.openxmlformats.org/markup-compatibility/2006" xmlns:r="http://schemas.openxmlformats.org/officeDocument/2006/relationships" xmlns:w="http://schemas.openxmlformats.org/wordprocessingml/2006/main" xmlns:w14="http://schemas.microsoft.com/office/word/2010/wordml" mc:Ignorable="w14">
   <w:docDefaults>
     <w:rPrDefault>
       <w:rPr>
@@ -3115,7 +3184,6 @@
     <w:uiPriority w:val="99"/>
     <w:semiHidden/>
     <w:unhideWhenUsed/>
-    <w:qFormat/>
     <w:tblPr>
       <w:tblInd w:w="0" w:type="dxa"/>
       <w:tblCellMar>
@@ -3612,6 +3680,196 @@
 </w:styles>
 </file>
 
+<file path=word/stylesWithEffects.xml><?xml version="1.0" encoding="utf-8"?>
+<w:styles xmlns:wpc="http://schemas.microsoft.com/office/word/2010/wordprocessingCanvas" xmlns:mc="http://schemas.openxmlformats.org/markup-compatibility/2006" xmlns:o="urn:schemas-microsoft-com:office:office" xmlns:r="http://schemas.openxmlformats.org/officeDocument/2006/relationships" xmlns:m="http://schemas.openxmlformats.org/officeDocument/2006/math" xmlns:v="urn:schemas-microsoft-com:vml" xmlns:wp14="http://schemas.microsoft.com/office/word/2010/wordprocessingDrawing" xmlns:wp="http://schemas.openxmlformats.org/drawingml/2006/wordprocessingDrawing" xmlns:w10="urn:schemas-microsoft-com:office:word" xmlns:w="http://schemas.openxmlformats.org/wordprocessingml/2006/main" xmlns:w14="http://schemas.microsoft.com/office/word/2010/wordml" xmlns:wpg="http://schemas.microsoft.com/office/word/2010/wordprocessingGroup" xmlns:wpi="http://schemas.microsoft.com/office/word/2010/wordprocessingInk" xmlns:wne="http://schemas.microsoft.com/office/word/2006/wordml" xmlns:wps="http://schemas.microsoft.com/office/word/2010/wordprocessingShape" mc:Ignorable="w14 wp14">
+  <w:docDefaults>
+    <w:rPrDefault>
+      <w:rPr>
+        <w:rFonts w:asciiTheme="minorHAnsi" w:eastAsiaTheme="minorEastAsia" w:hAnsiTheme="minorHAnsi" w:cstheme="minorBidi"/>
+        <w:sz w:val="22"/>
+        <w:szCs w:val="22"/>
+        <w:lang w:val="es-ES" w:eastAsia="es-ES" w:bidi="ar-SA"/>
+      </w:rPr>
+    </w:rPrDefault>
+    <w:pPrDefault>
+      <w:pPr>
+        <w:spacing w:after="200" w:line="276" w:lineRule="auto"/>
+      </w:pPr>
+    </w:pPrDefault>
+  </w:docDefaults>
+  <w:latentStyles w:defLockedState="0" w:defUIPriority="99" w:defSemiHidden="1" w:defUnhideWhenUsed="1" w:defQFormat="0" w:count="267">
+    <w:lsdException w:name="Normal" w:semiHidden="0" w:uiPriority="0" w:unhideWhenUsed="0" w:qFormat="1"/>
+    <w:lsdException w:name="heading 1" w:semiHidden="0" w:uiPriority="9" w:unhideWhenUsed="0" w:qFormat="1"/>
+    <w:lsdException w:name="heading 2" w:uiPriority="9" w:qFormat="1"/>
+    <w:lsdException w:name="heading 3" w:uiPriority="9" w:qFormat="1"/>
+    <w:lsdException w:name="heading 4" w:uiPriority="9" w:qFormat="1"/>
+    <w:lsdException w:name="heading 5" w:uiPriority="9" w:qFormat="1"/>
+    <w:lsdException w:name="heading 6" w:uiPriority="9" w:qFormat="1"/>
+    <w:lsdException w:name="heading 7" w:uiPriority="9" w:qFormat="1"/>
+    <w:lsdException w:name="heading 8" w:uiPriority="9" w:qFormat="1"/>
+    <w:lsdException w:name="heading 9" w:uiPriority="9" w:qFormat="1"/>
+    <w:lsdException w:name="toc 1" w:uiPriority="39"/>
+    <w:lsdException w:name="toc 2" w:uiPriority="39"/>
+    <w:lsdException w:name="toc 3" w:uiPriority="39"/>
+    <w:lsdException w:name="toc 4" w:uiPriority="39"/>
+    <w:lsdException w:name="toc 5" w:uiPriority="39"/>
+    <w:lsdException w:name="toc 6" w:uiPriority="39"/>
+    <w:lsdException w:name="toc 7" w:uiPriority="39"/>
+    <w:lsdException w:name="toc 8" w:uiPriority="39"/>
+    <w:lsdException w:name="toc 9" w:uiPriority="39"/>
+    <w:lsdException w:name="caption" w:uiPriority="35" w:qFormat="1"/>
+    <w:lsdException w:name="Title" w:semiHidden="0" w:uiPriority="10" w:unhideWhenUsed="0" w:qFormat="1"/>
+    <w:lsdException w:name="Default Paragraph Font" w:uiPriority="1"/>
+    <w:lsdException w:name="Subtitle" w:semiHidden="0" w:uiPriority="11" w:unhideWhenUsed="0" w:qFormat="1"/>
+    <w:lsdException w:name="Strong" w:semiHidden="0" w:uiPriority="22" w:unhideWhenUsed="0" w:qFormat="1"/>
+    <w:lsdException w:name="Emphasis" w:semiHidden="0" w:uiPriority="20" w:unhideWhenUsed="0" w:qFormat="1"/>
+    <w:lsdException w:name="Table Grid" w:semiHidden="0" w:uiPriority="59" w:unhideWhenUsed="0"/>
+    <w:lsdException w:name="Placeholder Text" w:unhideWhenUsed="0"/>
+    <w:lsdException w:name="No Spacing" w:semiHidden="0" w:uiPriority="1" w:unhideWhenUsed="0" w:qFormat="1"/>
+    <w:lsdException w:name="Light Shading" w:semiHidden="0" w:uiPriority="60" w:unhideWhenUsed="0"/>
+    <w:lsdException w:name="Light List" w:semiHidden="0" w:uiPriority="61" w:unhideWhenUsed="0"/>
+    <w:lsdException w:name="Light Grid" w:semiHidden="0" w:uiPriority="62" w:unhideWhenUsed="0"/>
+    <w:lsdException w:name="Medium Shading 1" w:semiHidden="0" w:uiPriority="63" w:unhideWhenUsed="0"/>
+    <w:lsdException w:name="Medium Shading 2" w:semiHidden="0" w:uiPriority="64" w:unhideWhenUsed="0"/>
+    <w:lsdException w:name="Medium List 1" w:semiHidden="0" w:uiPriority="65" w:unhideWhenUsed="0"/>
+    <w:lsdException w:name="Medium List 2" w:semiHidden="0" w:uiPriority="66" w:unhideWhenUsed="0"/>
+    <w:lsdException w:name="Medium Grid 1" w:semiHidden="0" w:uiPriority="67" w:unhideWhenUsed="0"/>
+    <w:lsdException w:name="Medium Grid 2" w:semiHidden="0" w:uiPriority="68" w:unhideWhenUsed="0"/>
+    <w:lsdException w:name="Medium Grid 3" w:semiHidden="0" w:uiPriority="69" w:unhideWhenUsed="0"/>
+    <w:lsdException w:name="Dark List" w:semiHidden="0" w:uiPriority="70" w:unhideWhenUsed="0"/>
+    <w:lsdException w:name="Colorful Shading" w:semiHidden="0" w:uiPriority="71" w:unhideWhenUsed="0"/>
+    <w:lsdException w:name="Colorful List" w:semiHidden="0" w:uiPriority="72" w:unhideWhenUsed="0"/>
+    <w:lsdException w:name="Colorful Grid" w:semiHidden="0" w:uiPriority="73" w:unhideWhenUsed="0"/>
+    <w:lsdException w:name="Light Shading Accent 1" w:semiHidden="0" w:uiPriority="60" w:unhideWhenUsed="0"/>
+    <w:lsdException w:name="Light List Accent 1" w:semiHidden="0" w:uiPriority="61" w:unhideWhenUsed="0"/>
+    <w:lsdException w:name="Light Grid Accent 1" w:semiHidden="0" w:uiPriority="62" w:unhideWhenUsed="0"/>
+    <w:lsdException w:name="Medium Shading 1 Accent 1" w:semiHidden="0" w:uiPriority="63" w:unhideWhenUsed="0"/>
+    <w:lsdException w:name="Medium Shading 2 Accent 1" w:semiHidden="0" w:uiPriority="64" w:unhideWhenUsed="0"/>
+    <w:lsdException w:name="Medium List 1 Accent 1" w:semiHidden="0" w:uiPriority="65" w:unhideWhenUsed="0"/>
+    <w:lsdException w:name="Revision" w:unhideWhenUsed="0"/>
+    <w:lsdException w:name="List Paragraph" w:semiHidden="0" w:uiPriority="34" w:unhideWhenUsed="0" w:qFormat="1"/>
+    <w:lsdException w:name="Quote" w:semiHidden="0" w:uiPriority="29" w:unhideWhenUsed="0" w:qFormat="1"/>
+    <w:lsdException w:name="Intense Quote" w:semiHidden="0" w:uiPriority="30" w:unhideWhenUsed="0" w:qFormat="1"/>
+    <w:lsdException w:name="Medium List 2 Accent 1" w:semiHidden="0" w:uiPriority="66" w:unhideWhenUsed="0"/>
+    <w:lsdException w:name="Medium Grid 1 Accent 1" w:semiHidden="0" w:uiPriority="67" w:unhideWhenUsed="0"/>
+    <w:lsdException w:name="Medium Grid 2 Accent 1" w:semiHidden="0" w:uiPriority="68" w:unhideWhenUsed="0"/>
+    <w:lsdException w:name="Medium Grid 3 Accent 1" w:semiHidden="0" w:uiPriority="69" w:unhideWhenUsed="0"/>
+    <w:lsdException w:name="Dark List Accent 1" w:semiHidden="0" w:uiPriority="70" w:unhideWhenUsed="0"/>
+    <w:lsdException w:name="Colorful Shading Accent 1" w:semiHidden="0" w:uiPriority="71" w:unhideWhenUsed="0"/>
+    <w:lsdException w:name="Colorful List Accent 1" w:semiHidden="0" w:uiPriority="72" w:unhideWhenUsed="0"/>
+    <w:lsdException w:name="Colorful Grid Accent 1" w:semiHidden="0" w:uiPriority="73" w:unhideWhenUsed="0"/>
+    <w:lsdException w:name="Light Shading Accent 2" w:semiHidden="0" w:uiPriority="60" w:unhideWhenUsed="0"/>
+    <w:lsdException w:name="Light List Accent 2" w:semiHidden="0" w:uiPriority="61" w:unhideWhenUsed="0"/>
+    <w:lsdException w:name="Light Grid Accent 2" w:semiHidden="0" w:uiPriority="62" w:unhideWhenUsed="0"/>
+    <w:lsdException w:name="Medium Shading 1 Accent 2" w:semiHidden="0" w:uiPriority="63" w:unhideWhenUsed="0"/>
+    <w:lsdException w:name="Medium Shading 2 Accent 2" w:semiHidden="0" w:uiPriority="64" w:unhideWhenUsed="0"/>
+    <w:lsdException w:name="Medium List 1 Accent 2" w:semiHidden="0" w:uiPriority="65" w:unhideWhenUsed="0"/>
+    <w:lsdException w:name="Medium List 2 Accent 2" w:semiHidden="0" w:uiPriority="66" w:unhideWhenUsed="0"/>
+    <w:lsdException w:name="Medium Grid 1 Accent 2" w:semiHidden="0" w:uiPriority="67" w:unhideWhenUsed="0"/>
+    <w:lsdException w:name="Medium Grid 2 Accent 2" w:semiHidden="0" w:uiPriority="68" w:unhideWhenUsed="0"/>
+    <w:lsdException w:name="Medium Grid 3 Accent 2" w:semiHidden="0" w:uiPriority="69" w:unhideWhenUsed="0"/>
+    <w:lsdException w:name="Dark List Accent 2" w:semiHidden="0" w:uiPriority="70" w:unhideWhenUsed="0"/>
+    <w:lsdException w:name="Colorful Shading Accent 2" w:semiHidden="0" w:uiPriority="71" w:unhideWhenUsed="0"/>
+    <w:lsdException w:name="Colorful List Accent 2" w:semiHidden="0" w:uiPriority="72" w:unhideWhenUsed="0"/>
+    <w:lsdException w:name="Colorful Grid Accent 2" w:semiHidden="0" w:uiPriority="73" w:unhideWhenUsed="0"/>
+    <w:lsdException w:name="Light Shading Accent 3" w:semiHidden="0" w:uiPriority="60" w:unhideWhenUsed="0"/>
+    <w:lsdException w:name="Light List Accent 3" w:semiHidden="0" w:uiPriority="61" w:unhideWhenUsed="0"/>
+    <w:lsdException w:name="Light Grid Accent 3" w:semiHidden="0" w:uiPriority="62" w:unhideWhenUsed="0"/>
+    <w:lsdException w:name="Medium Shading 1 Accent 3" w:semiHidden="0" w:uiPriority="63" w:unhideWhenUsed="0"/>
+    <w:lsdException w:name="Medium Shading 2 Accent 3" w:semiHidden="0" w:uiPriority="64" w:unhideWhenUsed="0"/>
+    <w:lsdException w:name="Medium List 1 Accent 3" w:semiHidden="0" w:uiPriority="65" w:unhideWhenUsed="0"/>
+    <w:lsdException w:name="Medium List 2 Accent 3" w:semiHidden="0" w:uiPriority="66" w:unhideWhenUsed="0"/>
+    <w:lsdException w:name="Medium Grid 1 Accent 3" w:semiHidden="0" w:uiPriority="67" w:unhideWhenUsed="0"/>
+    <w:lsdException w:name="Medium Grid 2 Accent 3" w:semiHidden="0" w:uiPriority="68" w:unhideWhenUsed="0"/>
+    <w:lsdException w:name="Medium Grid 3 Accent 3" w:semiHidden="0" w:uiPriority="69" w:unhideWhenUsed="0"/>
+    <w:lsdException w:name="Dark List Accent 3" w:semiHidden="0" w:uiPriority="70" w:unhideWhenUsed="0"/>
+    <w:lsdException w:name="Colorful Shading Accent 3" w:semiHidden="0" w:uiPriority="71" w:unhideWhenUsed="0"/>
+    <w:lsdException w:name="Colorful List Accent 3" w:semiHidden="0" w:uiPriority="72" w:unhideWhenUsed="0"/>
+    <w:lsdException w:name="Colorful Grid Accent 3" w:semiHidden="0" w:uiPriority="73" w:unhideWhenUsed="0"/>
+    <w:lsdException w:name="Light Shading Accent 4" w:semiHidden="0" w:uiPriority="60" w:unhideWhenUsed="0"/>
+    <w:lsdException w:name="Light List Accent 4" w:semiHidden="0" w:uiPriority="61" w:unhideWhenUsed="0"/>
+    <w:lsdException w:name="Light Grid Accent 4" w:semiHidden="0" w:uiPriority="62" w:unhideWhenUsed="0"/>
+    <w:lsdException w:name="Medium Shading 1 Accent 4" w:semiHidden="0" w:uiPriority="63" w:unhideWhenUsed="0"/>
+    <w:lsdException w:name="Medium Shading 2 Accent 4" w:semiHidden="0" w:uiPriority="64" w:unhideWhenUsed="0"/>
+    <w:lsdException w:name="Medium List 1 Accent 4" w:semiHidden="0" w:uiPriority="65" w:unhideWhenUsed="0"/>
+    <w:lsdException w:name="Medium List 2 Accent 4" w:semiHidden="0" w:uiPriority="66" w:unhideWhenUsed="0"/>
+    <w:lsdException w:name="Medium Grid 1 Accent 4" w:semiHidden="0" w:uiPriority="67" w:unhideWhenUsed="0"/>
+    <w:lsdException w:name="Medium Grid 2 Accent 4" w:semiHidden="0" w:uiPriority="68" w:unhideWhenUsed="0"/>
+    <w:lsdException w:name="Medium Grid 3 Accent 4" w:semiHidden="0" w:uiPriority="69" w:unhideWhenUsed="0"/>
+    <w:lsdException w:name="Dark List Accent 4" w:semiHidden="0" w:uiPriority="70" w:unhideWhenUsed="0"/>
+    <w:lsdException w:name="Colorful Shading Accent 4" w:semiHidden="0" w:uiPriority="71" w:unhideWhenUsed="0"/>
+    <w:lsdException w:name="Colorful List Accent 4" w:semiHidden="0" w:uiPriority="72" w:unhideWhenUsed="0"/>
+    <w:lsdException w:name="Colorful Grid Accent 4" w:semiHidden="0" w:uiPriority="73" w:unhideWhenUsed="0"/>
+    <w:lsdException w:name="Light Shading Accent 5" w:semiHidden="0" w:uiPriority="60" w:unhideWhenUsed="0"/>
+    <w:lsdException w:name="Light List Accent 5" w:semiHidden="0" w:uiPriority="61" w:unhideWhenUsed="0"/>
+    <w:lsdException w:name="Light Grid Accent 5" w:semiHidden="0" w:uiPriority="62" w:unhideWhenUsed="0"/>
+    <w:lsdException w:name="Medium Shading 1 Accent 5" w:semiHidden="0" w:uiPriority="63" w:unhideWhenUsed="0"/>
+    <w:lsdException w:name="Medium Shading 2 Accent 5" w:semiHidden="0" w:uiPriority="64" w:unhideWhenUsed="0"/>
+    <w:lsdException w:name="Medium List 1 Accent 5" w:semiHidden="0" w:uiPriority="65" w:unhideWhenUsed="0"/>
+    <w:lsdException w:name="Medium List 2 Accent 5" w:semiHidden="0" w:uiPriority="66" w:unhideWhenUsed="0"/>
+    <w:lsdException w:name="Medium Grid 1 Accent 5" w:semiHidden="0" w:uiPriority="67" w:unhideWhenUsed="0"/>
+    <w:lsdException w:name="Medium Grid 2 Accent 5" w:semiHidden="0" w:uiPriority="68" w:unhideWhenUsed="0"/>
+    <w:lsdException w:name="Medium Grid 3 Accent 5" w:semiHidden="0" w:uiPriority="69" w:unhideWhenUsed="0"/>
+    <w:lsdException w:name="Dark List Accent 5" w:semiHidden="0" w:uiPriority="70" w:unhideWhenUsed="0"/>
+    <w:lsdException w:name="Colorful Shading Accent 5" w:semiHidden="0" w:uiPriority="71" w:unhideWhenUsed="0"/>
+    <w:lsdException w:name="Colorful List Accent 5" w:semiHidden="0" w:uiPriority="72" w:unhideWhenUsed="0"/>
+    <w:lsdException w:name="Colorful Grid Accent 5" w:semiHidden="0" w:uiPriority="73" w:unhideWhenUsed="0"/>
+    <w:lsdException w:name="Light Shading Accent 6" w:semiHidden="0" w:uiPriority="60" w:unhideWhenUsed="0"/>
+    <w:lsdException w:name="Light List Accent 6" w:semiHidden="0" w:uiPriority="61" w:unhideWhenUsed="0"/>
+    <w:lsdException w:name="Light Grid Accent 6" w:semiHidden="0" w:uiPriority="62" w:unhideWhenUsed="0"/>
+    <w:lsdException w:name="Medium Shading 1 Accent 6" w:semiHidden="0" w:uiPriority="63" w:unhideWhenUsed="0"/>
+    <w:lsdException w:name="Medium Shading 2 Accent 6" w:semiHidden="0" w:uiPriority="64" w:unhideWhenUsed="0"/>
+    <w:lsdException w:name="Medium List 1 Accent 6" w:semiHidden="0" w:uiPriority="65" w:unhideWhenUsed="0"/>
+    <w:lsdException w:name="Medium List 2 Accent 6" w:semiHidden="0" w:uiPriority="66" w:unhideWhenUsed="0"/>
+    <w:lsdException w:name="Medium Grid 1 Accent 6" w:semiHidden="0" w:uiPriority="67" w:unhideWhenUsed="0"/>
+    <w:lsdException w:name="Medium Grid 2 Accent 6" w:semiHidden="0" w:uiPriority="68" w:unhideWhenUsed="0"/>
+    <w:lsdException w:name="Medium Grid 3 Accent 6" w:semiHidden="0" w:uiPriority="69" w:unhideWhenUsed="0"/>
+    <w:lsdException w:name="Dark List Accent 6" w:semiHidden="0" w:uiPriority="70" w:unhideWhenUsed="0"/>
+    <w:lsdException w:name="Colorful Shading Accent 6" w:semiHidden="0" w:uiPriority="71" w:unhideWhenUsed="0"/>
+    <w:lsdException w:name="Colorful List Accent 6" w:semiHidden="0" w:uiPriority="72" w:unhideWhenUsed="0"/>
+    <w:lsdException w:name="Colorful Grid Accent 6" w:semiHidden="0" w:uiPriority="73" w:unhideWhenUsed="0"/>
+    <w:lsdException w:name="Subtle Emphasis" w:semiHidden="0" w:uiPriority="19" w:unhideWhenUsed="0" w:qFormat="1"/>
+    <w:lsdException w:name="Intense Emphasis" w:semiHidden="0" w:uiPriority="21" w:unhideWhenUsed="0" w:qFormat="1"/>
+    <w:lsdException w:name="Subtle Reference" w:semiHidden="0" w:uiPriority="31" w:unhideWhenUsed="0" w:qFormat="1"/>
+    <w:lsdException w:name="Intense Reference" w:semiHidden="0" w:uiPriority="32" w:unhideWhenUsed="0" w:qFormat="1"/>
+    <w:lsdException w:name="Book Title" w:semiHidden="0" w:uiPriority="33" w:unhideWhenUsed="0" w:qFormat="1"/>
+    <w:lsdException w:name="Bibliography" w:uiPriority="37"/>
+    <w:lsdException w:name="TOC Heading" w:uiPriority="39" w:qFormat="1"/>
+  </w:latentStyles>
+  <w:style w:type="paragraph" w:default="1" w:styleId="Normal">
+    <w:name w:val="Normal"/>
+    <w:qFormat/>
+  </w:style>
+  <w:style w:type="character" w:default="1" w:styleId="Fuentedeprrafopredeter">
+    <w:name w:val="Default Paragraph Font"/>
+    <w:uiPriority w:val="1"/>
+    <w:semiHidden/>
+    <w:unhideWhenUsed/>
+  </w:style>
+  <w:style w:type="table" w:default="1" w:styleId="Tablanormal">
+    <w:name w:val="Normal Table"/>
+    <w:uiPriority w:val="99"/>
+    <w:semiHidden/>
+    <w:unhideWhenUsed/>
+    <w:tblPr>
+      <w:tblInd w:w="0" w:type="dxa"/>
+      <w:tblCellMar>
+        <w:top w:w="0" w:type="dxa"/>
+        <w:left w:w="108" w:type="dxa"/>
+        <w:bottom w:w="0" w:type="dxa"/>
+        <w:right w:w="108" w:type="dxa"/>
+      </w:tblCellMar>
+    </w:tblPr>
+  </w:style>
+  <w:style w:type="numbering" w:default="1" w:styleId="Sinlista">
+    <w:name w:val="No List"/>
+    <w:uiPriority w:val="99"/>
+    <w:semiHidden/>
+    <w:unhideWhenUsed/>
+  </w:style>
+</w:styles>
+</file>
+
 <file path=word/theme/theme1.xml><?xml version="1.0" encoding="utf-8"?>
 <a:theme xmlns:a="http://schemas.openxmlformats.org/drawingml/2006/main" name="Tema de Office">
   <a:themeElements>
@@ -3900,7 +4158,7 @@
 </file>
 
 <file path=customXml/itemProps1.xml><?xml version="1.0" encoding="utf-8"?>
-<ds:datastoreItem xmlns:ds="http://schemas.openxmlformats.org/officeDocument/2006/customXml" ds:itemID="{5DF4E917-5EF0-4888-BA5F-10670668EB28}">
+<ds:datastoreItem xmlns:ds="http://schemas.openxmlformats.org/officeDocument/2006/customXml" ds:itemID="{2F1AE0B1-F367-4ABD-99BB-0BADCE1519A1}">
   <ds:schemaRefs>
     <ds:schemaRef ds:uri="http://schemas.openxmlformats.org/officeDocument/2006/bibliography"/>
   </ds:schemaRefs>

</xml_diff>

<commit_message>
ENH: S'actualitza l'esquema de shortcuts per afegir-hi la Magic Tool i la sincronització. S'elimina el shortcut de desplaçament de la imatge.
</commit_message>
<xml_diff>
--- a/starviewer/doc/help/shortcuts/Starviewer_Shortcuts_guide.docx
+++ b/starviewer/doc/help/shortcuts/Starviewer_Shortcuts_guide.docx
@@ -17,13 +17,13 @@
           <wp:anchor distT="0" distB="0" distL="114300" distR="114300" simplePos="0" relativeHeight="251659264" behindDoc="1" locked="0" layoutInCell="1" allowOverlap="1">
             <wp:simplePos x="0" y="0"/>
             <wp:positionH relativeFrom="column">
-              <wp:posOffset>-72390</wp:posOffset>
+              <wp:posOffset>59055</wp:posOffset>
             </wp:positionH>
             <wp:positionV relativeFrom="paragraph">
-              <wp:posOffset>12700</wp:posOffset>
+              <wp:posOffset>14605</wp:posOffset>
             </wp:positionV>
-            <wp:extent cx="9256395" cy="3800475"/>
-            <wp:effectExtent l="19050" t="0" r="1905" b="0"/>
+            <wp:extent cx="8994775" cy="3800475"/>
+            <wp:effectExtent l="19050" t="0" r="0" b="0"/>
             <wp:wrapTopAndBottom/>
             <wp:docPr id="1" name="36 Imagen" descr="image17791.png"/>
             <wp:cNvGraphicFramePr>
@@ -37,8 +37,7 @@
                     <pic:cNvPicPr/>
                   </pic:nvPicPr>
                   <pic:blipFill>
-                    <a:blip r:embed="rId8" cstate="print"/>
-                    <a:srcRect l="513" t="3130" b="1785"/>
+                    <a:blip r:embed="rId8"/>
                     <a:stretch>
                       <a:fillRect/>
                     </a:stretch>
@@ -46,7 +45,7 @@
                   <pic:spPr>
                     <a:xfrm>
                       <a:off x="0" y="0"/>
-                      <a:ext cx="9256395" cy="3800475"/>
+                      <a:ext cx="8994775" cy="3800475"/>
                     </a:xfrm>
                     <a:prstGeom prst="rect">
                       <a:avLst/>
@@ -176,21 +175,12 @@
                 <w:szCs w:val="22"/>
               </w:rPr>
             </w:pPr>
-            <w:proofErr w:type="spellStart"/>
-            <w:r>
-              <w:rPr>
-                <w:sz w:val="22"/>
-                <w:szCs w:val="22"/>
-              </w:rPr>
-              <w:t>Ctrl</w:t>
-            </w:r>
-            <w:proofErr w:type="spellEnd"/>
-            <w:r>
-              <w:rPr>
-                <w:sz w:val="22"/>
-                <w:szCs w:val="22"/>
-              </w:rPr>
-              <w:t xml:space="preserve"> + 1</w:t>
+            <w:r>
+              <w:rPr>
+                <w:sz w:val="22"/>
+                <w:szCs w:val="22"/>
+              </w:rPr>
+              <w:t>Ctrl + 1</w:t>
             </w:r>
           </w:p>
         </w:tc>
@@ -293,21 +283,12 @@
                 <w:szCs w:val="22"/>
               </w:rPr>
             </w:pPr>
-            <w:proofErr w:type="spellStart"/>
-            <w:r>
-              <w:rPr>
-                <w:sz w:val="22"/>
-                <w:szCs w:val="22"/>
-              </w:rPr>
-              <w:t>Ctrl</w:t>
-            </w:r>
-            <w:proofErr w:type="spellEnd"/>
-            <w:r>
-              <w:rPr>
-                <w:sz w:val="22"/>
-                <w:szCs w:val="22"/>
-              </w:rPr>
-              <w:t xml:space="preserve"> + N</w:t>
+            <w:r>
+              <w:rPr>
+                <w:sz w:val="22"/>
+                <w:szCs w:val="22"/>
+              </w:rPr>
+              <w:t>Ctrl + N</w:t>
             </w:r>
           </w:p>
         </w:tc>
@@ -508,21 +489,12 @@
                 <w:szCs w:val="22"/>
               </w:rPr>
             </w:pPr>
-            <w:proofErr w:type="spellStart"/>
-            <w:r>
-              <w:rPr>
-                <w:sz w:val="22"/>
-                <w:szCs w:val="22"/>
-              </w:rPr>
-              <w:t>Ctrl</w:t>
-            </w:r>
-            <w:proofErr w:type="spellEnd"/>
-            <w:r>
-              <w:rPr>
-                <w:sz w:val="22"/>
-                <w:szCs w:val="22"/>
-              </w:rPr>
-              <w:t xml:space="preserve"> + 2</w:t>
+            <w:r>
+              <w:rPr>
+                <w:sz w:val="22"/>
+                <w:szCs w:val="22"/>
+              </w:rPr>
+              <w:t>Ctrl + 2</w:t>
             </w:r>
           </w:p>
         </w:tc>
@@ -632,21 +604,12 @@
                 <w:szCs w:val="22"/>
               </w:rPr>
             </w:pPr>
-            <w:proofErr w:type="spellStart"/>
-            <w:r>
-              <w:rPr>
-                <w:sz w:val="22"/>
-                <w:szCs w:val="22"/>
-              </w:rPr>
-              <w:t>Ctrl</w:t>
-            </w:r>
-            <w:proofErr w:type="spellEnd"/>
-            <w:r>
-              <w:rPr>
-                <w:sz w:val="22"/>
-                <w:szCs w:val="22"/>
-              </w:rPr>
-              <w:t xml:space="preserve"> + O</w:t>
+            <w:r>
+              <w:rPr>
+                <w:sz w:val="22"/>
+                <w:szCs w:val="22"/>
+              </w:rPr>
+              <w:t>Ctrl + O</w:t>
             </w:r>
           </w:p>
         </w:tc>
@@ -864,21 +827,12 @@
                 <w:szCs w:val="22"/>
               </w:rPr>
             </w:pPr>
-            <w:proofErr w:type="spellStart"/>
-            <w:r>
-              <w:rPr>
-                <w:sz w:val="22"/>
-                <w:szCs w:val="22"/>
-              </w:rPr>
-              <w:t>Ctrl</w:t>
-            </w:r>
-            <w:proofErr w:type="spellEnd"/>
-            <w:r>
-              <w:rPr>
-                <w:sz w:val="22"/>
-                <w:szCs w:val="22"/>
-              </w:rPr>
-              <w:t xml:space="preserve"> + 3</w:t>
+            <w:r>
+              <w:rPr>
+                <w:sz w:val="22"/>
+                <w:szCs w:val="22"/>
+              </w:rPr>
+              <w:t>Ctrl + 3</w:t>
             </w:r>
           </w:p>
         </w:tc>
@@ -993,21 +947,12 @@
                 <w:szCs w:val="22"/>
               </w:rPr>
             </w:pPr>
-            <w:proofErr w:type="spellStart"/>
-            <w:r>
-              <w:rPr>
-                <w:sz w:val="22"/>
-                <w:szCs w:val="22"/>
-              </w:rPr>
-              <w:t>Ctrl</w:t>
-            </w:r>
-            <w:proofErr w:type="spellEnd"/>
-            <w:r>
-              <w:rPr>
-                <w:sz w:val="22"/>
-                <w:szCs w:val="22"/>
-              </w:rPr>
-              <w:t xml:space="preserve"> + D</w:t>
+            <w:r>
+              <w:rPr>
+                <w:sz w:val="22"/>
+                <w:szCs w:val="22"/>
+              </w:rPr>
+              <w:t>Ctrl + D</w:t>
             </w:r>
           </w:p>
         </w:tc>
@@ -1106,21 +1051,12 @@
                 <w:szCs w:val="22"/>
               </w:rPr>
             </w:pPr>
-            <w:proofErr w:type="spellStart"/>
-            <w:r>
-              <w:rPr>
-                <w:sz w:val="22"/>
-                <w:szCs w:val="22"/>
-              </w:rPr>
-              <w:t>Ctrl</w:t>
-            </w:r>
-            <w:proofErr w:type="spellEnd"/>
-            <w:r>
-              <w:rPr>
-                <w:sz w:val="22"/>
-                <w:szCs w:val="22"/>
-              </w:rPr>
-              <w:t xml:space="preserve"> + E</w:t>
+            <w:r>
+              <w:rPr>
+                <w:sz w:val="22"/>
+                <w:szCs w:val="22"/>
+              </w:rPr>
+              <w:t>Ctrl + E</w:t>
             </w:r>
           </w:p>
         </w:tc>
@@ -1226,21 +1162,12 @@
                 <w:szCs w:val="22"/>
               </w:rPr>
             </w:pPr>
-            <w:proofErr w:type="spellStart"/>
-            <w:r>
-              <w:rPr>
-                <w:sz w:val="22"/>
-                <w:szCs w:val="22"/>
-              </w:rPr>
-              <w:t>Ctrl</w:t>
-            </w:r>
-            <w:proofErr w:type="spellEnd"/>
-            <w:r>
-              <w:rPr>
-                <w:sz w:val="22"/>
-                <w:szCs w:val="22"/>
-              </w:rPr>
-              <w:t xml:space="preserve"> + S</w:t>
+            <w:r>
+              <w:rPr>
+                <w:sz w:val="22"/>
+                <w:szCs w:val="22"/>
+              </w:rPr>
+              <w:t>Ctrl + S</w:t>
             </w:r>
           </w:p>
         </w:tc>
@@ -1348,21 +1275,12 @@
                 <w:szCs w:val="22"/>
               </w:rPr>
             </w:pPr>
-            <w:proofErr w:type="spellStart"/>
-            <w:r>
-              <w:rPr>
-                <w:sz w:val="22"/>
-                <w:szCs w:val="22"/>
-              </w:rPr>
-              <w:t>Ctrl</w:t>
-            </w:r>
-            <w:proofErr w:type="spellEnd"/>
-            <w:r>
-              <w:rPr>
-                <w:sz w:val="22"/>
-                <w:szCs w:val="22"/>
-              </w:rPr>
-              <w:t xml:space="preserve"> + L</w:t>
+            <w:r>
+              <w:rPr>
+                <w:sz w:val="22"/>
+                <w:szCs w:val="22"/>
+              </w:rPr>
+              <w:t>Ctrl + L</w:t>
             </w:r>
           </w:p>
         </w:tc>
@@ -1453,21 +1371,12 @@
                 <w:szCs w:val="22"/>
               </w:rPr>
             </w:pPr>
-            <w:proofErr w:type="spellStart"/>
-            <w:r>
-              <w:rPr>
-                <w:sz w:val="22"/>
-                <w:szCs w:val="22"/>
-              </w:rPr>
-              <w:t>Ctrl</w:t>
-            </w:r>
-            <w:proofErr w:type="spellEnd"/>
-            <w:r>
-              <w:rPr>
-                <w:sz w:val="22"/>
-                <w:szCs w:val="22"/>
-              </w:rPr>
-              <w:t xml:space="preserve"> + R</w:t>
+            <w:r>
+              <w:rPr>
+                <w:sz w:val="22"/>
+                <w:szCs w:val="22"/>
+              </w:rPr>
+              <w:t>Ctrl + R</w:t>
             </w:r>
           </w:p>
         </w:tc>
@@ -1514,21 +1423,12 @@
                 <w:szCs w:val="22"/>
               </w:rPr>
             </w:pPr>
-            <w:proofErr w:type="spellStart"/>
-            <w:r>
-              <w:rPr>
-                <w:sz w:val="22"/>
-                <w:szCs w:val="22"/>
-              </w:rPr>
-              <w:t>Ctrl</w:t>
-            </w:r>
-            <w:proofErr w:type="spellEnd"/>
-            <w:r>
-              <w:rPr>
-                <w:sz w:val="22"/>
-                <w:szCs w:val="22"/>
-              </w:rPr>
-              <w:t xml:space="preserve"> + A</w:t>
+            <w:r>
+              <w:rPr>
+                <w:sz w:val="22"/>
+                <w:szCs w:val="22"/>
+              </w:rPr>
+              <w:t>Ctrl + A</w:t>
             </w:r>
           </w:p>
         </w:tc>
@@ -1636,21 +1536,12 @@
                 <w:szCs w:val="22"/>
               </w:rPr>
             </w:pPr>
-            <w:proofErr w:type="spellStart"/>
-            <w:r>
-              <w:rPr>
-                <w:sz w:val="22"/>
-                <w:szCs w:val="22"/>
-              </w:rPr>
-              <w:t>Ctrl</w:t>
-            </w:r>
-            <w:proofErr w:type="spellEnd"/>
-            <w:r>
-              <w:rPr>
-                <w:sz w:val="22"/>
-                <w:szCs w:val="22"/>
-              </w:rPr>
-              <w:t xml:space="preserve"> + P</w:t>
+            <w:r>
+              <w:rPr>
+                <w:sz w:val="22"/>
+                <w:szCs w:val="22"/>
+              </w:rPr>
+              <w:t>Ctrl + P</w:t>
             </w:r>
           </w:p>
         </w:tc>
@@ -1742,21 +1633,12 @@
                 <w:szCs w:val="22"/>
               </w:rPr>
             </w:pPr>
-            <w:proofErr w:type="spellStart"/>
-            <w:r>
-              <w:rPr>
-                <w:sz w:val="22"/>
-                <w:szCs w:val="22"/>
-              </w:rPr>
-              <w:t>Ctrl</w:t>
-            </w:r>
-            <w:proofErr w:type="spellEnd"/>
-            <w:r>
-              <w:rPr>
-                <w:sz w:val="22"/>
-                <w:szCs w:val="22"/>
-              </w:rPr>
-              <w:t xml:space="preserve"> +</w:t>
+            <w:r>
+              <w:rPr>
+                <w:sz w:val="22"/>
+                <w:szCs w:val="22"/>
+              </w:rPr>
+              <w:t>Ctrl +</w:t>
             </w:r>
             <w:r>
               <w:rPr>
@@ -1791,7 +1673,55 @@
           <w:tcPr>
             <w:tcW w:w="567" w:type="dxa"/>
           </w:tcPr>
-          <w:p/>
+          <w:p>
+            <w:r>
+              <w:drawing>
+                <wp:inline distT="0" distB="0" distL="0" distR="0">
+                  <wp:extent cx="234000" cy="235819"/>
+                  <wp:effectExtent l="19050" t="0" r="0" b="0"/>
+                  <wp:docPr id="7" name="Imagen 1" descr="C:\Users\Roger\Documents\trueta\starviewer\src\main\images\unlinkAll.png"/>
+                  <wp:cNvGraphicFramePr>
+                    <a:graphicFrameLocks xmlns:a="http://schemas.openxmlformats.org/drawingml/2006/main" noChangeAspect="1"/>
+                  </wp:cNvGraphicFramePr>
+                  <a:graphic xmlns:a="http://schemas.openxmlformats.org/drawingml/2006/main">
+                    <a:graphicData uri="http://schemas.openxmlformats.org/drawingml/2006/picture">
+                      <pic:pic xmlns:pic="http://schemas.openxmlformats.org/drawingml/2006/picture">
+                        <pic:nvPicPr>
+                          <pic:cNvPr id="0" name="Picture 1" descr="C:\Users\Roger\Documents\trueta\starviewer\src\main\images\unlinkAll.png"/>
+                          <pic:cNvPicPr>
+                            <a:picLocks noChangeAspect="1" noChangeArrowheads="1"/>
+                          </pic:cNvPicPr>
+                        </pic:nvPicPr>
+                        <pic:blipFill>
+                          <a:blip r:embed="rId23"/>
+                          <a:srcRect/>
+                          <a:stretch>
+                            <a:fillRect/>
+                          </a:stretch>
+                        </pic:blipFill>
+                        <pic:spPr bwMode="auto">
+                          <a:xfrm>
+                            <a:off x="0" y="0"/>
+                            <a:ext cx="234000" cy="235819"/>
+                          </a:xfrm>
+                          <a:prstGeom prst="rect">
+                            <a:avLst/>
+                          </a:prstGeom>
+                          <a:noFill/>
+                          <a:ln w="9525">
+                            <a:noFill/>
+                            <a:miter lim="800000"/>
+                            <a:headEnd/>
+                            <a:tailEnd/>
+                          </a:ln>
+                        </pic:spPr>
+                      </pic:pic>
+                    </a:graphicData>
+                  </a:graphic>
+                </wp:inline>
+              </w:drawing>
+            </w:r>
+          </w:p>
         </w:tc>
         <w:tc>
           <w:tcPr>
@@ -1804,6 +1734,13 @@
                 <w:szCs w:val="22"/>
               </w:rPr>
             </w:pPr>
+            <w:r>
+              <w:rPr>
+                <w:sz w:val="22"/>
+                <w:szCs w:val="22"/>
+              </w:rPr>
+              <w:t>Desincronitza tots els visors</w:t>
+            </w:r>
           </w:p>
         </w:tc>
         <w:tc>
@@ -1817,6 +1754,27 @@
                 <w:szCs w:val="22"/>
               </w:rPr>
             </w:pPr>
+            <w:r>
+              <w:rPr>
+                <w:sz w:val="28"/>
+                <w:szCs w:val="28"/>
+              </w:rPr>
+              <w:sym w:font="Wingdings" w:char="F0F1"/>
+            </w:r>
+            <w:r>
+              <w:rPr>
+                <w:sz w:val="22"/>
+                <w:szCs w:val="22"/>
+              </w:rPr>
+              <w:t xml:space="preserve"> + </w:t>
+            </w:r>
+            <w:r>
+              <w:rPr>
+                <w:sz w:val="22"/>
+                <w:szCs w:val="22"/>
+              </w:rPr>
+              <w:t>P</w:t>
+            </w:r>
           </w:p>
         </w:tc>
         <w:tc>
@@ -1922,21 +1880,12 @@
                 </v:shape>
               </w:pict>
             </w:r>
-            <w:proofErr w:type="spellStart"/>
-            <w:r>
-              <w:rPr>
-                <w:sz w:val="22"/>
-                <w:szCs w:val="22"/>
-              </w:rPr>
-              <w:t>Ctrl</w:t>
-            </w:r>
-            <w:proofErr w:type="spellEnd"/>
-            <w:r>
-              <w:rPr>
-                <w:sz w:val="22"/>
-                <w:szCs w:val="22"/>
-              </w:rPr>
-              <w:t xml:space="preserve"> +</w:t>
+            <w:r>
+              <w:rPr>
+                <w:sz w:val="22"/>
+                <w:szCs w:val="22"/>
+              </w:rPr>
+              <w:t>Ctrl +</w:t>
             </w:r>
             <w:r>
               <w:rPr>
@@ -1964,10 +1913,10 @@
       </w:pPr>
     </w:p>
     <w:sectPr>
-      <w:headerReference w:type="even" r:id="rId23"/>
-      <w:headerReference w:type="default" r:id="rId24"/>
-      <w:footerReference w:type="even" r:id="rId25"/>
-      <w:headerReference w:type="first" r:id="rId26"/>
+      <w:headerReference w:type="even" r:id="rId24"/>
+      <w:headerReference w:type="default" r:id="rId25"/>
+      <w:footerReference w:type="even" r:id="rId26"/>
+      <w:headerReference w:type="first" r:id="rId27"/>
       <w:pgSz w:w="16840" w:h="11900" w:orient="landscape"/>
       <w:pgMar w:top="567" w:right="1418" w:bottom="142" w:left="1134" w:header="140" w:footer="57" w:gutter="0"/>
       <w:cols w:space="708"/>
@@ -1979,14 +1928,14 @@
 
 <file path=word/endnotes.xml><?xml version="1.0" encoding="utf-8"?>
 <w:endnotes xmlns:ve="http://schemas.openxmlformats.org/markup-compatibility/2006" xmlns:o="urn:schemas-microsoft-com:office:office" xmlns:r="http://schemas.openxmlformats.org/officeDocument/2006/relationships" xmlns:m="http://schemas.openxmlformats.org/officeDocument/2006/math" xmlns:v="urn:schemas-microsoft-com:vml" xmlns:wp="http://schemas.openxmlformats.org/drawingml/2006/wordprocessingDrawing" xmlns:w10="urn:schemas-microsoft-com:office:word" xmlns:w="http://schemas.openxmlformats.org/wordprocessingml/2006/main" xmlns:wne="http://schemas.microsoft.com/office/word/2006/wordml">
-  <w:endnote w:type="separator" w:id="-1">
+  <w:endnote w:type="separator" w:id="0">
     <w:p>
       <w:r>
         <w:separator/>
       </w:r>
     </w:p>
   </w:endnote>
-  <w:endnote w:type="continuationSeparator" w:id="0">
+  <w:endnote w:type="continuationSeparator" w:id="1">
     <w:p>
       <w:r>
         <w:continuationSeparator/>
@@ -2035,14 +1984,14 @@
 
 <file path=word/footnotes.xml><?xml version="1.0" encoding="utf-8"?>
 <w:footnotes xmlns:ve="http://schemas.openxmlformats.org/markup-compatibility/2006" xmlns:o="urn:schemas-microsoft-com:office:office" xmlns:r="http://schemas.openxmlformats.org/officeDocument/2006/relationships" xmlns:m="http://schemas.openxmlformats.org/officeDocument/2006/math" xmlns:v="urn:schemas-microsoft-com:vml" xmlns:wp="http://schemas.openxmlformats.org/drawingml/2006/wordprocessingDrawing" xmlns:w10="urn:schemas-microsoft-com:office:word" xmlns:w="http://schemas.openxmlformats.org/wordprocessingml/2006/main" xmlns:wne="http://schemas.microsoft.com/office/word/2006/wordml">
-  <w:footnote w:type="separator" w:id="-1">
+  <w:footnote w:type="separator" w:id="0">
     <w:p>
       <w:r>
         <w:separator/>
       </w:r>
     </w:p>
   </w:footnote>
-  <w:footnote w:type="continuationSeparator" w:id="0">
+  <w:footnote w:type="continuationSeparator" w:id="1">
     <w:p>
       <w:r>
         <w:continuationSeparator/>
@@ -2141,7 +2090,7 @@
                   <a:blip r:embed="rId1">
                     <a:extLst>
                       <a:ext uri="{28A0092B-C50C-407E-A947-70E740481C1C}">
-                        <a14:useLocalDpi xmlns="" xmlns:wpc="http://schemas.microsoft.com/office/word/2010/wordprocessingCanvas" xmlns:mo="http://schemas.microsoft.com/office/mac/office/2008/main" xmlns:mc="http://schemas.openxmlformats.org/markup-compatibility/2006" xmlns:mv="urn:schemas-microsoft-com:mac:vml" xmlns:o="urn:schemas-microsoft-com:office:office" xmlns:v="urn:schemas-microsoft-com:vml" xmlns:wp14="http://schemas.microsoft.com/office/word/2010/wordprocessingDrawing" xmlns:w10="urn:schemas-microsoft-com:office:word" xmlns:w="http://schemas.openxmlformats.org/wordprocessingml/2006/main" xmlns:w14="http://schemas.microsoft.com/office/word/2010/wordml" xmlns:wpg="http://schemas.microsoft.com/office/word/2010/wordprocessingGroup" xmlns:wpi="http://schemas.microsoft.com/office/word/2010/wordprocessingInk" xmlns:wps="http://schemas.microsoft.com/office/word/2010/wordprocessingShape" xmlns:a14="http://schemas.microsoft.com/office/drawing/2010/main" val="0"/>
+                        <a14:useLocalDpi xmlns:a14="http://schemas.microsoft.com/office/drawing/2010/main" xmlns:wps="http://schemas.microsoft.com/office/word/2010/wordprocessingShape" xmlns:wpi="http://schemas.microsoft.com/office/word/2010/wordprocessingInk" xmlns:wpg="http://schemas.microsoft.com/office/word/2010/wordprocessingGroup" xmlns:w14="http://schemas.microsoft.com/office/word/2010/wordml" xmlns:w="http://schemas.openxmlformats.org/wordprocessingml/2006/main" xmlns:w10="urn:schemas-microsoft-com:office:word" xmlns:wp14="http://schemas.microsoft.com/office/word/2010/wordprocessingDrawing" xmlns:v="urn:schemas-microsoft-com:vml" xmlns:o="urn:schemas-microsoft-com:office:office" xmlns:mv="urn:schemas-microsoft-com:mac:vml" xmlns:mc="http://schemas.openxmlformats.org/markup-compatibility/2006" xmlns:mo="http://schemas.microsoft.com/office/mac/office/2008/main" xmlns:wpc="http://schemas.microsoft.com/office/word/2010/wordprocessingCanvas" xmlns="" val="0"/>
                       </a:ext>
                     </a:extLst>
                   </a:blip>
@@ -2162,7 +2111,7 @@
                   </a:ln>
                   <a:extLst>
                     <a:ext uri="{53640926-AAD7-44d8-BBD7-CCE9431645EC}">
-                      <a14:shadowObscured xmlns="" xmlns:wpc="http://schemas.microsoft.com/office/word/2010/wordprocessingCanvas" xmlns:mo="http://schemas.microsoft.com/office/mac/office/2008/main" xmlns:mc="http://schemas.openxmlformats.org/markup-compatibility/2006" xmlns:mv="urn:schemas-microsoft-com:mac:vml" xmlns:o="urn:schemas-microsoft-com:office:office" xmlns:v="urn:schemas-microsoft-com:vml" xmlns:wp14="http://schemas.microsoft.com/office/word/2010/wordprocessingDrawing" xmlns:w10="urn:schemas-microsoft-com:office:word" xmlns:w="http://schemas.openxmlformats.org/wordprocessingml/2006/main" xmlns:w14="http://schemas.microsoft.com/office/word/2010/wordml" xmlns:wpg="http://schemas.microsoft.com/office/word/2010/wordprocessingGroup" xmlns:wpi="http://schemas.microsoft.com/office/word/2010/wordprocessingInk" xmlns:wps="http://schemas.microsoft.com/office/word/2010/wordprocessingShape" xmlns:a14="http://schemas.microsoft.com/office/drawing/2010/main"/>
+                      <a14:shadowObscured xmlns:a14="http://schemas.microsoft.com/office/drawing/2010/main" xmlns:wps="http://schemas.microsoft.com/office/word/2010/wordprocessingShape" xmlns:wpi="http://schemas.microsoft.com/office/word/2010/wordprocessingInk" xmlns:wpg="http://schemas.microsoft.com/office/word/2010/wordprocessingGroup" xmlns:w14="http://schemas.microsoft.com/office/word/2010/wordml" xmlns:w="http://schemas.openxmlformats.org/wordprocessingml/2006/main" xmlns:w10="urn:schemas-microsoft-com:office:word" xmlns:wp14="http://schemas.microsoft.com/office/word/2010/wordprocessingDrawing" xmlns:v="urn:schemas-microsoft-com:vml" xmlns:o="urn:schemas-microsoft-com:office:office" xmlns:mv="urn:schemas-microsoft-com:mac:vml" xmlns:mc="http://schemas.openxmlformats.org/markup-compatibility/2006" xmlns:mo="http://schemas.microsoft.com/office/mac/office/2008/main" xmlns:wpc="http://schemas.microsoft.com/office/word/2010/wordprocessingCanvas" xmlns=""/>
                     </a:ext>
                   </a:extLst>
                 </pic:spPr>

</xml_diff>

<commit_message>
ENH: S'afegeix el shortcut de la lupa.
</commit_message>
<xml_diff>
--- a/starviewer/doc/help/shortcuts/Starviewer_Shortcuts_guide.docx
+++ b/starviewer/doc/help/shortcuts/Starviewer_Shortcuts_guide.docx
@@ -1675,6 +1675,10 @@
           </w:tcPr>
           <w:p>
             <w:r>
+              <w:rPr>
+                <w:noProof/>
+                <w:lang w:val="es-ES"/>
+              </w:rPr>
               <w:drawing>
                 <wp:inline distT="0" distB="0" distL="0" distR="0">
                   <wp:extent cx="234000" cy="235819"/>
@@ -1790,6 +1794,57 @@
                 <w:lang w:val="es-ES"/>
               </w:rPr>
             </w:pPr>
+            <w:r>
+              <w:rPr>
+                <w:noProof/>
+                <w:lang w:val="es-ES"/>
+              </w:rPr>
+              <w:drawing>
+                <wp:inline distT="0" distB="0" distL="0" distR="0">
+                  <wp:extent cx="239479" cy="225841"/>
+                  <wp:effectExtent l="19050" t="0" r="8171" b="0"/>
+                  <wp:docPr id="5" name="Imagen 1" descr="C:\Users\Roger\Documents\trueta\starviewer\src\main\images\magnify.png"/>
+                  <wp:cNvGraphicFramePr>
+                    <a:graphicFrameLocks xmlns:a="http://schemas.openxmlformats.org/drawingml/2006/main" noChangeAspect="1"/>
+                  </wp:cNvGraphicFramePr>
+                  <a:graphic xmlns:a="http://schemas.openxmlformats.org/drawingml/2006/main">
+                    <a:graphicData uri="http://schemas.openxmlformats.org/drawingml/2006/picture">
+                      <pic:pic xmlns:pic="http://schemas.openxmlformats.org/drawingml/2006/picture">
+                        <pic:nvPicPr>
+                          <pic:cNvPr id="0" name="Picture 1" descr="C:\Users\Roger\Documents\trueta\starviewer\src\main\images\magnify.png"/>
+                          <pic:cNvPicPr>
+                            <a:picLocks noChangeAspect="1" noChangeArrowheads="1"/>
+                          </pic:cNvPicPr>
+                        </pic:nvPicPr>
+                        <pic:blipFill>
+                          <a:blip r:embed="rId24"/>
+                          <a:srcRect/>
+                          <a:stretch>
+                            <a:fillRect/>
+                          </a:stretch>
+                        </pic:blipFill>
+                        <pic:spPr bwMode="auto">
+                          <a:xfrm>
+                            <a:off x="0" y="0"/>
+                            <a:ext cx="241424" cy="227676"/>
+                          </a:xfrm>
+                          <a:prstGeom prst="rect">
+                            <a:avLst/>
+                          </a:prstGeom>
+                          <a:noFill/>
+                          <a:ln w="9525">
+                            <a:noFill/>
+                            <a:miter lim="800000"/>
+                            <a:headEnd/>
+                            <a:tailEnd/>
+                          </a:ln>
+                        </pic:spPr>
+                      </pic:pic>
+                    </a:graphicData>
+                  </a:graphic>
+                </wp:inline>
+              </w:drawing>
+            </w:r>
           </w:p>
         </w:tc>
         <w:tc>
@@ -1803,6 +1858,13 @@
                 <w:szCs w:val="22"/>
               </w:rPr>
             </w:pPr>
+            <w:r>
+              <w:rPr>
+                <w:sz w:val="22"/>
+                <w:szCs w:val="22"/>
+              </w:rPr>
+              <w:t>Lupa</w:t>
+            </w:r>
           </w:p>
         </w:tc>
         <w:tc>
@@ -1816,6 +1878,27 @@
                 <w:szCs w:val="22"/>
               </w:rPr>
             </w:pPr>
+            <w:r>
+              <w:rPr>
+                <w:sz w:val="28"/>
+                <w:szCs w:val="28"/>
+              </w:rPr>
+              <w:sym w:font="Wingdings" w:char="F0F1"/>
+            </w:r>
+            <w:r>
+              <w:rPr>
+                <w:sz w:val="22"/>
+                <w:szCs w:val="22"/>
+              </w:rPr>
+              <w:t xml:space="preserve"> + </w:t>
+            </w:r>
+            <w:r>
+              <w:rPr>
+                <w:sz w:val="22"/>
+                <w:szCs w:val="22"/>
+              </w:rPr>
+              <w:t>Z</w:t>
+            </w:r>
           </w:p>
         </w:tc>
         <w:tc>
@@ -1913,10 +1996,10 @@
       </w:pPr>
     </w:p>
     <w:sectPr>
-      <w:headerReference w:type="even" r:id="rId24"/>
-      <w:headerReference w:type="default" r:id="rId25"/>
-      <w:footerReference w:type="even" r:id="rId26"/>
-      <w:headerReference w:type="first" r:id="rId27"/>
+      <w:headerReference w:type="even" r:id="rId25"/>
+      <w:headerReference w:type="default" r:id="rId26"/>
+      <w:footerReference w:type="even" r:id="rId27"/>
+      <w:headerReference w:type="first" r:id="rId28"/>
       <w:pgSz w:w="16840" w:h="11900" w:orient="landscape"/>
       <w:pgMar w:top="567" w:right="1418" w:bottom="142" w:left="1134" w:header="140" w:footer="57" w:gutter="0"/>
       <w:cols w:space="708"/>
@@ -2090,7 +2173,7 @@
                   <a:blip r:embed="rId1">
                     <a:extLst>
                       <a:ext uri="{28A0092B-C50C-407E-A947-70E740481C1C}">
-                        <a14:useLocalDpi xmlns:a14="http://schemas.microsoft.com/office/drawing/2010/main" xmlns:wps="http://schemas.microsoft.com/office/word/2010/wordprocessingShape" xmlns:wpi="http://schemas.microsoft.com/office/word/2010/wordprocessingInk" xmlns:wpg="http://schemas.microsoft.com/office/word/2010/wordprocessingGroup" xmlns:w14="http://schemas.microsoft.com/office/word/2010/wordml" xmlns:w="http://schemas.openxmlformats.org/wordprocessingml/2006/main" xmlns:w10="urn:schemas-microsoft-com:office:word" xmlns:wp14="http://schemas.microsoft.com/office/word/2010/wordprocessingDrawing" xmlns:v="urn:schemas-microsoft-com:vml" xmlns:o="urn:schemas-microsoft-com:office:office" xmlns:mv="urn:schemas-microsoft-com:mac:vml" xmlns:mc="http://schemas.openxmlformats.org/markup-compatibility/2006" xmlns:mo="http://schemas.microsoft.com/office/mac/office/2008/main" xmlns:wpc="http://schemas.microsoft.com/office/word/2010/wordprocessingCanvas" xmlns="" val="0"/>
+                        <a14:useLocalDpi xmlns="" xmlns:wpc="http://schemas.microsoft.com/office/word/2010/wordprocessingCanvas" xmlns:mo="http://schemas.microsoft.com/office/mac/office/2008/main" xmlns:mc="http://schemas.openxmlformats.org/markup-compatibility/2006" xmlns:mv="urn:schemas-microsoft-com:mac:vml" xmlns:o="urn:schemas-microsoft-com:office:office" xmlns:v="urn:schemas-microsoft-com:vml" xmlns:wp14="http://schemas.microsoft.com/office/word/2010/wordprocessingDrawing" xmlns:w10="urn:schemas-microsoft-com:office:word" xmlns:w="http://schemas.openxmlformats.org/wordprocessingml/2006/main" xmlns:w14="http://schemas.microsoft.com/office/word/2010/wordml" xmlns:wpg="http://schemas.microsoft.com/office/word/2010/wordprocessingGroup" xmlns:wpi="http://schemas.microsoft.com/office/word/2010/wordprocessingInk" xmlns:wps="http://schemas.microsoft.com/office/word/2010/wordprocessingShape" xmlns:a14="http://schemas.microsoft.com/office/drawing/2010/main" val="0"/>
                       </a:ext>
                     </a:extLst>
                   </a:blip>
@@ -2111,7 +2194,7 @@
                   </a:ln>
                   <a:extLst>
                     <a:ext uri="{53640926-AAD7-44d8-BBD7-CCE9431645EC}">
-                      <a14:shadowObscured xmlns:a14="http://schemas.microsoft.com/office/drawing/2010/main" xmlns:wps="http://schemas.microsoft.com/office/word/2010/wordprocessingShape" xmlns:wpi="http://schemas.microsoft.com/office/word/2010/wordprocessingInk" xmlns:wpg="http://schemas.microsoft.com/office/word/2010/wordprocessingGroup" xmlns:w14="http://schemas.microsoft.com/office/word/2010/wordml" xmlns:w="http://schemas.openxmlformats.org/wordprocessingml/2006/main" xmlns:w10="urn:schemas-microsoft-com:office:word" xmlns:wp14="http://schemas.microsoft.com/office/word/2010/wordprocessingDrawing" xmlns:v="urn:schemas-microsoft-com:vml" xmlns:o="urn:schemas-microsoft-com:office:office" xmlns:mv="urn:schemas-microsoft-com:mac:vml" xmlns:mc="http://schemas.openxmlformats.org/markup-compatibility/2006" xmlns:mo="http://schemas.microsoft.com/office/mac/office/2008/main" xmlns:wpc="http://schemas.microsoft.com/office/word/2010/wordprocessingCanvas" xmlns=""/>
+                      <a14:shadowObscured xmlns="" xmlns:wpc="http://schemas.microsoft.com/office/word/2010/wordprocessingCanvas" xmlns:mo="http://schemas.microsoft.com/office/mac/office/2008/main" xmlns:mc="http://schemas.openxmlformats.org/markup-compatibility/2006" xmlns:mv="urn:schemas-microsoft-com:mac:vml" xmlns:o="urn:schemas-microsoft-com:office:office" xmlns:v="urn:schemas-microsoft-com:vml" xmlns:wp14="http://schemas.microsoft.com/office/word/2010/wordprocessingDrawing" xmlns:w10="urn:schemas-microsoft-com:office:word" xmlns:w="http://schemas.openxmlformats.org/wordprocessingml/2006/main" xmlns:w14="http://schemas.microsoft.com/office/word/2010/wordml" xmlns:wpg="http://schemas.microsoft.com/office/word/2010/wordprocessingGroup" xmlns:wpi="http://schemas.microsoft.com/office/word/2010/wordprocessingInk" xmlns:wps="http://schemas.microsoft.com/office/word/2010/wordprocessingShape" xmlns:a14="http://schemas.microsoft.com/office/drawing/2010/main"/>
                     </a:ext>
                   </a:extLst>
                 </pic:spPr>

</xml_diff>

<commit_message>
﻿DOC: Updating version number on shortcuts guide
</commit_message>
<xml_diff>
--- a/starviewer/doc/help/shortcuts/Starviewer_Shortcuts_guide.docx
+++ b/starviewer/doc/help/shortcuts/Starviewer_Shortcuts_guide.docx
@@ -1,6 +1,6 @@
 
 <file path=word/document.xml><?xml version="1.0" encoding="utf-8"?>
-<w:document xmlns:ve="http://schemas.openxmlformats.org/markup-compatibility/2006" xmlns:o="urn:schemas-microsoft-com:office:office" xmlns:r="http://schemas.openxmlformats.org/officeDocument/2006/relationships" xmlns:m="http://schemas.openxmlformats.org/officeDocument/2006/math" xmlns:v="urn:schemas-microsoft-com:vml" xmlns:wp="http://schemas.openxmlformats.org/drawingml/2006/wordprocessingDrawing" xmlns:w10="urn:schemas-microsoft-com:office:word" xmlns:w="http://schemas.openxmlformats.org/wordprocessingml/2006/main" xmlns:wne="http://schemas.microsoft.com/office/word/2006/wordml">
+<w:document xmlns:wpc="http://schemas.microsoft.com/office/word/2010/wordprocessingCanvas" xmlns:mc="http://schemas.openxmlformats.org/markup-compatibility/2006" xmlns:o="urn:schemas-microsoft-com:office:office" xmlns:r="http://schemas.openxmlformats.org/officeDocument/2006/relationships" xmlns:m="http://schemas.openxmlformats.org/officeDocument/2006/math" xmlns:v="urn:schemas-microsoft-com:vml" xmlns:wp14="http://schemas.microsoft.com/office/word/2010/wordprocessingDrawing" xmlns:wp="http://schemas.openxmlformats.org/drawingml/2006/wordprocessingDrawing" xmlns:w10="urn:schemas-microsoft-com:office:word" xmlns:w="http://schemas.openxmlformats.org/wordprocessingml/2006/main" xmlns:w14="http://schemas.microsoft.com/office/word/2010/wordml" xmlns:wpg="http://schemas.microsoft.com/office/word/2010/wordprocessingGroup" xmlns:wpi="http://schemas.microsoft.com/office/word/2010/wordprocessingInk" xmlns:wne="http://schemas.microsoft.com/office/word/2006/wordml" xmlns:wps="http://schemas.microsoft.com/office/word/2010/wordprocessingShape" mc:Ignorable="w14 wp14">
   <w:body>
     <w:p>
       <w:pPr>
@@ -11,7 +11,7 @@
       <w:r>
         <w:rPr>
           <w:noProof/>
-          <w:lang w:val="es-ES"/>
+          <w:lang w:eastAsia="ca-ES"/>
         </w:rPr>
         <w:drawing>
           <wp:anchor distT="0" distB="0" distL="114300" distR="114300" simplePos="0" relativeHeight="251659264" behindDoc="1" locked="0" layoutInCell="1" allowOverlap="1">
@@ -37,7 +37,7 @@
                     <pic:cNvPicPr/>
                   </pic:nvPicPr>
                   <pic:blipFill>
-                    <a:blip r:embed="rId8"/>
+                    <a:blip r:embed="rId9"/>
                     <a:stretch>
                       <a:fillRect/>
                     </a:stretch>
@@ -69,7 +69,7 @@
         <w:tblStyle w:val="StarTable2"/>
         <w:tblW w:w="14317" w:type="dxa"/>
         <w:tblLayout w:type="fixed"/>
-        <w:tblLook w:val="0480"/>
+        <w:tblLook w:val="0480" w:firstRow="0" w:lastRow="0" w:firstColumn="1" w:lastColumn="0" w:noHBand="0" w:noVBand="1"/>
       </w:tblPr>
       <w:tblGrid>
         <w:gridCol w:w="567"/>
@@ -94,7 +94,7 @@
             <w:r>
               <w:rPr>
                 <w:noProof/>
-                <w:lang w:val="es-ES"/>
+                <w:lang w:eastAsia="ca-ES"/>
               </w:rPr>
               <w:drawing>
                 <wp:inline distT="0" distB="0" distL="0" distR="0">
@@ -114,7 +114,7 @@
                           </pic:cNvPicPr>
                         </pic:nvPicPr>
                         <pic:blipFill>
-                          <a:blip r:embed="rId9" cstate="print"/>
+                          <a:blip r:embed="rId10" cstate="print"/>
                           <a:srcRect/>
                           <a:stretch>
                             <a:fillRect/>
@@ -175,12 +175,21 @@
                 <w:szCs w:val="22"/>
               </w:rPr>
             </w:pPr>
-            <w:r>
-              <w:rPr>
-                <w:sz w:val="22"/>
-                <w:szCs w:val="22"/>
-              </w:rPr>
-              <w:t>Ctrl + 1</w:t>
+            <w:proofErr w:type="spellStart"/>
+            <w:r>
+              <w:rPr>
+                <w:sz w:val="22"/>
+                <w:szCs w:val="22"/>
+              </w:rPr>
+              <w:t>Ctrl</w:t>
+            </w:r>
+            <w:proofErr w:type="spellEnd"/>
+            <w:r>
+              <w:rPr>
+                <w:sz w:val="22"/>
+                <w:szCs w:val="22"/>
+              </w:rPr>
+              <w:t xml:space="preserve"> + 1</w:t>
             </w:r>
           </w:p>
         </w:tc>
@@ -200,7 +209,7 @@
                 <w:noProof/>
                 <w:sz w:val="22"/>
                 <w:szCs w:val="22"/>
-                <w:lang w:val="es-ES"/>
+                <w:lang w:eastAsia="ca-ES"/>
               </w:rPr>
               <w:drawing>
                 <wp:inline distT="0" distB="0" distL="0" distR="0">
@@ -220,7 +229,7 @@
                           </pic:cNvPicPr>
                         </pic:nvPicPr>
                         <pic:blipFill>
-                          <a:blip r:embed="rId10" cstate="print">
+                          <a:blip r:embed="rId11" cstate="print">
                             <a:lum bright="-20000"/>
                           </a:blip>
                           <a:srcRect/>
@@ -283,12 +292,21 @@
                 <w:szCs w:val="22"/>
               </w:rPr>
             </w:pPr>
-            <w:r>
-              <w:rPr>
-                <w:sz w:val="22"/>
-                <w:szCs w:val="22"/>
-              </w:rPr>
-              <w:t>Ctrl + N</w:t>
+            <w:proofErr w:type="spellStart"/>
+            <w:r>
+              <w:rPr>
+                <w:sz w:val="22"/>
+                <w:szCs w:val="22"/>
+              </w:rPr>
+              <w:t>Ctrl</w:t>
+            </w:r>
+            <w:proofErr w:type="spellEnd"/>
+            <w:r>
+              <w:rPr>
+                <w:sz w:val="22"/>
+                <w:szCs w:val="22"/>
+              </w:rPr>
+              <w:t xml:space="preserve"> + N</w:t>
             </w:r>
           </w:p>
         </w:tc>
@@ -308,7 +326,7 @@
                 <w:noProof/>
                 <w:sz w:val="22"/>
                 <w:szCs w:val="22"/>
-                <w:lang w:val="es-ES"/>
+                <w:lang w:eastAsia="ca-ES"/>
               </w:rPr>
               <w:drawing>
                 <wp:inline distT="0" distB="0" distL="0" distR="0">
@@ -326,7 +344,7 @@
                           <pic:cNvPicPr/>
                         </pic:nvPicPr>
                         <pic:blipFill>
-                          <a:blip r:embed="rId11" cstate="print"/>
+                          <a:blip r:embed="rId12" cstate="print"/>
                           <a:stretch>
                             <a:fillRect/>
                           </a:stretch>
@@ -408,7 +426,7 @@
             <w:r>
               <w:rPr>
                 <w:noProof/>
-                <w:lang w:val="es-ES"/>
+                <w:lang w:eastAsia="ca-ES"/>
               </w:rPr>
               <w:drawing>
                 <wp:inline distT="0" distB="0" distL="0" distR="0">
@@ -428,7 +446,7 @@
                           </pic:cNvPicPr>
                         </pic:nvPicPr>
                         <pic:blipFill>
-                          <a:blip r:embed="rId12" cstate="print"/>
+                          <a:blip r:embed="rId13" cstate="print"/>
                           <a:srcRect/>
                           <a:stretch>
                             <a:fillRect/>
@@ -489,12 +507,21 @@
                 <w:szCs w:val="22"/>
               </w:rPr>
             </w:pPr>
-            <w:r>
-              <w:rPr>
-                <w:sz w:val="22"/>
-                <w:szCs w:val="22"/>
-              </w:rPr>
-              <w:t>Ctrl + 2</w:t>
+            <w:proofErr w:type="spellStart"/>
+            <w:r>
+              <w:rPr>
+                <w:sz w:val="22"/>
+                <w:szCs w:val="22"/>
+              </w:rPr>
+              <w:t>Ctrl</w:t>
+            </w:r>
+            <w:proofErr w:type="spellEnd"/>
+            <w:r>
+              <w:rPr>
+                <w:sz w:val="22"/>
+                <w:szCs w:val="22"/>
+              </w:rPr>
+              <w:t xml:space="preserve"> + 2</w:t>
             </w:r>
           </w:p>
         </w:tc>
@@ -514,7 +541,7 @@
                 <w:noProof/>
                 <w:sz w:val="22"/>
                 <w:szCs w:val="22"/>
-                <w:lang w:val="es-ES"/>
+                <w:lang w:eastAsia="ca-ES"/>
               </w:rPr>
               <w:drawing>
                 <wp:inline distT="0" distB="0" distL="0" distR="0">
@@ -534,7 +561,7 @@
                           </pic:cNvPicPr>
                         </pic:nvPicPr>
                         <pic:blipFill>
-                          <a:blip r:embed="rId13" cstate="print">
+                          <a:blip r:embed="rId14" cstate="print">
                             <a:lum bright="-10000"/>
                           </a:blip>
                           <a:srcRect/>
@@ -604,12 +631,21 @@
                 <w:szCs w:val="22"/>
               </w:rPr>
             </w:pPr>
-            <w:r>
-              <w:rPr>
-                <w:sz w:val="22"/>
-                <w:szCs w:val="22"/>
-              </w:rPr>
-              <w:t>Ctrl + O</w:t>
+            <w:proofErr w:type="spellStart"/>
+            <w:r>
+              <w:rPr>
+                <w:sz w:val="22"/>
+                <w:szCs w:val="22"/>
+              </w:rPr>
+              <w:t>Ctrl</w:t>
+            </w:r>
+            <w:proofErr w:type="spellEnd"/>
+            <w:r>
+              <w:rPr>
+                <w:sz w:val="22"/>
+                <w:szCs w:val="22"/>
+              </w:rPr>
+              <w:t xml:space="preserve"> + O</w:t>
             </w:r>
           </w:p>
         </w:tc>
@@ -629,7 +665,7 @@
                 <w:noProof/>
                 <w:sz w:val="22"/>
                 <w:szCs w:val="22"/>
-                <w:lang w:val="es-ES"/>
+                <w:lang w:eastAsia="ca-ES"/>
               </w:rPr>
               <w:drawing>
                 <wp:inline distT="0" distB="0" distL="0" distR="0">
@@ -649,7 +685,7 @@
                           </pic:cNvPicPr>
                         </pic:nvPicPr>
                         <pic:blipFill>
-                          <a:blip r:embed="rId14" cstate="print"/>
+                          <a:blip r:embed="rId15" cstate="print"/>
                           <a:srcRect/>
                           <a:stretch>
                             <a:fillRect/>
@@ -746,7 +782,7 @@
             <w:r>
               <w:rPr>
                 <w:noProof/>
-                <w:lang w:val="es-ES"/>
+                <w:lang w:eastAsia="ca-ES"/>
               </w:rPr>
               <w:drawing>
                 <wp:inline distT="0" distB="0" distL="0" distR="0">
@@ -766,7 +802,7 @@
                           </pic:cNvPicPr>
                         </pic:nvPicPr>
                         <pic:blipFill>
-                          <a:blip r:embed="rId15" cstate="print"/>
+                          <a:blip r:embed="rId16" cstate="print"/>
                           <a:srcRect/>
                           <a:stretch>
                             <a:fillRect/>
@@ -827,12 +863,21 @@
                 <w:szCs w:val="22"/>
               </w:rPr>
             </w:pPr>
-            <w:r>
-              <w:rPr>
-                <w:sz w:val="22"/>
-                <w:szCs w:val="22"/>
-              </w:rPr>
-              <w:t>Ctrl + 3</w:t>
+            <w:proofErr w:type="spellStart"/>
+            <w:r>
+              <w:rPr>
+                <w:sz w:val="22"/>
+                <w:szCs w:val="22"/>
+              </w:rPr>
+              <w:t>Ctrl</w:t>
+            </w:r>
+            <w:proofErr w:type="spellEnd"/>
+            <w:r>
+              <w:rPr>
+                <w:sz w:val="22"/>
+                <w:szCs w:val="22"/>
+              </w:rPr>
+              <w:t xml:space="preserve"> + 3</w:t>
             </w:r>
           </w:p>
         </w:tc>
@@ -852,7 +897,7 @@
                 <w:noProof/>
                 <w:sz w:val="22"/>
                 <w:szCs w:val="22"/>
-                <w:lang w:val="es-ES"/>
+                <w:lang w:eastAsia="ca-ES"/>
               </w:rPr>
               <w:drawing>
                 <wp:inline distT="0" distB="0" distL="0" distR="0">
@@ -872,7 +917,7 @@
                           </pic:cNvPicPr>
                         </pic:nvPicPr>
                         <pic:blipFill>
-                          <a:blip r:embed="rId16" cstate="print"/>
+                          <a:blip r:embed="rId17" cstate="print"/>
                           <a:srcRect/>
                           <a:stretch>
                             <a:fillRect/>
@@ -947,12 +992,21 @@
                 <w:szCs w:val="22"/>
               </w:rPr>
             </w:pPr>
-            <w:r>
-              <w:rPr>
-                <w:sz w:val="22"/>
-                <w:szCs w:val="22"/>
-              </w:rPr>
-              <w:t>Ctrl + D</w:t>
+            <w:proofErr w:type="spellStart"/>
+            <w:r>
+              <w:rPr>
+                <w:sz w:val="22"/>
+                <w:szCs w:val="22"/>
+              </w:rPr>
+              <w:t>Ctrl</w:t>
+            </w:r>
+            <w:proofErr w:type="spellEnd"/>
+            <w:r>
+              <w:rPr>
+                <w:sz w:val="22"/>
+                <w:szCs w:val="22"/>
+              </w:rPr>
+              <w:t xml:space="preserve"> + D</w:t>
             </w:r>
           </w:p>
         </w:tc>
@@ -972,7 +1026,7 @@
                 <w:noProof/>
                 <w:sz w:val="22"/>
                 <w:szCs w:val="22"/>
-                <w:lang w:val="es-ES"/>
+                <w:lang w:eastAsia="ca-ES"/>
               </w:rPr>
               <w:drawing>
                 <wp:inline distT="0" distB="0" distL="0" distR="0">
@@ -990,7 +1044,7 @@
                           <pic:cNvPicPr/>
                         </pic:nvPicPr>
                         <pic:blipFill>
-                          <a:blip r:embed="rId17" cstate="print"/>
+                          <a:blip r:embed="rId18" cstate="print"/>
                           <a:srcRect b="15625"/>
                           <a:stretch>
                             <a:fillRect/>
@@ -1051,12 +1105,21 @@
                 <w:szCs w:val="22"/>
               </w:rPr>
             </w:pPr>
-            <w:r>
-              <w:rPr>
-                <w:sz w:val="22"/>
-                <w:szCs w:val="22"/>
-              </w:rPr>
-              <w:t>Ctrl + E</w:t>
+            <w:proofErr w:type="spellStart"/>
+            <w:r>
+              <w:rPr>
+                <w:sz w:val="22"/>
+                <w:szCs w:val="22"/>
+              </w:rPr>
+              <w:t>Ctrl</w:t>
+            </w:r>
+            <w:proofErr w:type="spellEnd"/>
+            <w:r>
+              <w:rPr>
+                <w:sz w:val="22"/>
+                <w:szCs w:val="22"/>
+              </w:rPr>
+              <w:t xml:space="preserve"> + E</w:t>
             </w:r>
           </w:p>
         </w:tc>
@@ -1074,7 +1137,7 @@
             <w:r>
               <w:rPr>
                 <w:noProof/>
-                <w:lang w:val="es-ES"/>
+                <w:lang w:eastAsia="ca-ES"/>
               </w:rPr>
               <w:drawing>
                 <wp:inline distT="0" distB="0" distL="0" distR="0">
@@ -1094,7 +1157,7 @@
                           </pic:cNvPicPr>
                         </pic:nvPicPr>
                         <pic:blipFill>
-                          <a:blip r:embed="rId18" cstate="print"/>
+                          <a:blip r:embed="rId19" cstate="print"/>
                           <a:srcRect/>
                           <a:stretch>
                             <a:fillRect/>
@@ -1162,12 +1225,21 @@
                 <w:szCs w:val="22"/>
               </w:rPr>
             </w:pPr>
-            <w:r>
-              <w:rPr>
-                <w:sz w:val="22"/>
-                <w:szCs w:val="22"/>
-              </w:rPr>
-              <w:t>Ctrl + S</w:t>
+            <w:proofErr w:type="spellStart"/>
+            <w:r>
+              <w:rPr>
+                <w:sz w:val="22"/>
+                <w:szCs w:val="22"/>
+              </w:rPr>
+              <w:t>Ctrl</w:t>
+            </w:r>
+            <w:proofErr w:type="spellEnd"/>
+            <w:r>
+              <w:rPr>
+                <w:sz w:val="22"/>
+                <w:szCs w:val="22"/>
+              </w:rPr>
+              <w:t xml:space="preserve"> + S</w:t>
             </w:r>
           </w:p>
         </w:tc>
@@ -1187,7 +1259,7 @@
                 <w:noProof/>
                 <w:sz w:val="22"/>
                 <w:szCs w:val="22"/>
-                <w:lang w:val="es-ES"/>
+                <w:lang w:eastAsia="ca-ES"/>
               </w:rPr>
               <w:drawing>
                 <wp:inline distT="0" distB="0" distL="0" distR="0">
@@ -1207,7 +1279,7 @@
                           </pic:cNvPicPr>
                         </pic:nvPicPr>
                         <pic:blipFill>
-                          <a:blip r:embed="rId19" cstate="print"/>
+                          <a:blip r:embed="rId20" cstate="print"/>
                           <a:srcRect/>
                           <a:stretch>
                             <a:fillRect/>
@@ -1275,12 +1347,21 @@
                 <w:szCs w:val="22"/>
               </w:rPr>
             </w:pPr>
-            <w:r>
-              <w:rPr>
-                <w:sz w:val="22"/>
-                <w:szCs w:val="22"/>
-              </w:rPr>
-              <w:t>Ctrl + L</w:t>
+            <w:proofErr w:type="spellStart"/>
+            <w:r>
+              <w:rPr>
+                <w:sz w:val="22"/>
+                <w:szCs w:val="22"/>
+              </w:rPr>
+              <w:t>Ctrl</w:t>
+            </w:r>
+            <w:proofErr w:type="spellEnd"/>
+            <w:r>
+              <w:rPr>
+                <w:sz w:val="22"/>
+                <w:szCs w:val="22"/>
+              </w:rPr>
+              <w:t xml:space="preserve"> + L</w:t>
             </w:r>
           </w:p>
         </w:tc>
@@ -1300,7 +1381,7 @@
                 <w:noProof/>
                 <w:sz w:val="22"/>
                 <w:szCs w:val="22"/>
-                <w:lang w:val="es-ES"/>
+                <w:lang w:eastAsia="ca-ES"/>
               </w:rPr>
               <w:drawing>
                 <wp:inline distT="0" distB="0" distL="0" distR="0">
@@ -1318,7 +1399,7 @@
                           <pic:cNvPicPr/>
                         </pic:nvPicPr>
                         <pic:blipFill>
-                          <a:blip r:embed="rId20" cstate="print"/>
+                          <a:blip r:embed="rId21" cstate="print"/>
                           <a:stretch>
                             <a:fillRect/>
                           </a:stretch>
@@ -1371,12 +1452,21 @@
                 <w:szCs w:val="22"/>
               </w:rPr>
             </w:pPr>
-            <w:r>
-              <w:rPr>
-                <w:sz w:val="22"/>
-                <w:szCs w:val="22"/>
-              </w:rPr>
-              <w:t>Ctrl + R</w:t>
+            <w:proofErr w:type="spellStart"/>
+            <w:r>
+              <w:rPr>
+                <w:sz w:val="22"/>
+                <w:szCs w:val="22"/>
+              </w:rPr>
+              <w:t>Ctrl</w:t>
+            </w:r>
+            <w:proofErr w:type="spellEnd"/>
+            <w:r>
+              <w:rPr>
+                <w:sz w:val="22"/>
+                <w:szCs w:val="22"/>
+              </w:rPr>
+              <w:t xml:space="preserve"> + R</w:t>
             </w:r>
           </w:p>
         </w:tc>
@@ -1423,12 +1513,21 @@
                 <w:szCs w:val="22"/>
               </w:rPr>
             </w:pPr>
-            <w:r>
-              <w:rPr>
-                <w:sz w:val="22"/>
-                <w:szCs w:val="22"/>
-              </w:rPr>
-              <w:t>Ctrl + A</w:t>
+            <w:proofErr w:type="spellStart"/>
+            <w:r>
+              <w:rPr>
+                <w:sz w:val="22"/>
+                <w:szCs w:val="22"/>
+              </w:rPr>
+              <w:t>Ctrl</w:t>
+            </w:r>
+            <w:proofErr w:type="spellEnd"/>
+            <w:r>
+              <w:rPr>
+                <w:sz w:val="22"/>
+                <w:szCs w:val="22"/>
+              </w:rPr>
+              <w:t xml:space="preserve"> + A</w:t>
             </w:r>
           </w:p>
         </w:tc>
@@ -1448,7 +1547,7 @@
                 <w:noProof/>
                 <w:sz w:val="22"/>
                 <w:szCs w:val="22"/>
-                <w:lang w:val="es-ES"/>
+                <w:lang w:eastAsia="ca-ES"/>
               </w:rPr>
               <w:drawing>
                 <wp:inline distT="0" distB="0" distL="0" distR="0">
@@ -1468,7 +1567,7 @@
                           </pic:cNvPicPr>
                         </pic:nvPicPr>
                         <pic:blipFill>
-                          <a:blip r:embed="rId21" cstate="print"/>
+                          <a:blip r:embed="rId22" cstate="print"/>
                           <a:srcRect/>
                           <a:stretch>
                             <a:fillRect/>
@@ -1536,12 +1635,21 @@
                 <w:szCs w:val="22"/>
               </w:rPr>
             </w:pPr>
-            <w:r>
-              <w:rPr>
-                <w:sz w:val="22"/>
-                <w:szCs w:val="22"/>
-              </w:rPr>
-              <w:t>Ctrl + P</w:t>
+            <w:proofErr w:type="spellStart"/>
+            <w:r>
+              <w:rPr>
+                <w:sz w:val="22"/>
+                <w:szCs w:val="22"/>
+              </w:rPr>
+              <w:t>Ctrl</w:t>
+            </w:r>
+            <w:proofErr w:type="spellEnd"/>
+            <w:r>
+              <w:rPr>
+                <w:sz w:val="22"/>
+                <w:szCs w:val="22"/>
+              </w:rPr>
+              <w:t xml:space="preserve"> + P</w:t>
             </w:r>
           </w:p>
         </w:tc>
@@ -1561,7 +1669,7 @@
                 <w:noProof/>
                 <w:sz w:val="22"/>
                 <w:szCs w:val="22"/>
-                <w:lang w:val="es-ES"/>
+                <w:lang w:eastAsia="ca-ES"/>
               </w:rPr>
               <w:drawing>
                 <wp:inline distT="0" distB="0" distL="0" distR="0">
@@ -1579,7 +1687,7 @@
                           <pic:cNvPicPr/>
                         </pic:nvPicPr>
                         <pic:blipFill>
-                          <a:blip r:embed="rId22" cstate="print"/>
+                          <a:blip r:embed="rId23" cstate="print"/>
                           <a:srcRect t="9091" b="12727"/>
                           <a:stretch>
                             <a:fillRect/>
@@ -1633,12 +1741,21 @@
                 <w:szCs w:val="22"/>
               </w:rPr>
             </w:pPr>
-            <w:r>
-              <w:rPr>
-                <w:sz w:val="22"/>
-                <w:szCs w:val="22"/>
-              </w:rPr>
-              <w:t>Ctrl +</w:t>
+            <w:proofErr w:type="spellStart"/>
+            <w:r>
+              <w:rPr>
+                <w:sz w:val="22"/>
+                <w:szCs w:val="22"/>
+              </w:rPr>
+              <w:t>Ctrl</w:t>
+            </w:r>
+            <w:proofErr w:type="spellEnd"/>
+            <w:r>
+              <w:rPr>
+                <w:sz w:val="22"/>
+                <w:szCs w:val="22"/>
+              </w:rPr>
+              <w:t xml:space="preserve"> +</w:t>
             </w:r>
             <w:r>
               <w:rPr>
@@ -1677,7 +1794,7 @@
             <w:r>
               <w:rPr>
                 <w:noProof/>
-                <w:lang w:val="es-ES"/>
+                <w:lang w:eastAsia="ca-ES"/>
               </w:rPr>
               <w:drawing>
                 <wp:inline distT="0" distB="0" distL="0" distR="0">
@@ -1697,7 +1814,7 @@
                           </pic:cNvPicPr>
                         </pic:nvPicPr>
                         <pic:blipFill>
-                          <a:blip r:embed="rId23"/>
+                          <a:blip r:embed="rId24"/>
                           <a:srcRect/>
                           <a:stretch>
                             <a:fillRect/>
@@ -1738,12 +1855,21 @@
                 <w:szCs w:val="22"/>
               </w:rPr>
             </w:pPr>
-            <w:r>
-              <w:rPr>
-                <w:sz w:val="22"/>
-                <w:szCs w:val="22"/>
-              </w:rPr>
-              <w:t>Desincronitza tots els visors</w:t>
+            <w:proofErr w:type="spellStart"/>
+            <w:r>
+              <w:rPr>
+                <w:sz w:val="22"/>
+                <w:szCs w:val="22"/>
+              </w:rPr>
+              <w:t>Desincronitza</w:t>
+            </w:r>
+            <w:proofErr w:type="spellEnd"/>
+            <w:r>
+              <w:rPr>
+                <w:sz w:val="22"/>
+                <w:szCs w:val="22"/>
+              </w:rPr>
+              <w:t xml:space="preserve"> tots els visors</w:t>
             </w:r>
           </w:p>
         </w:tc>
@@ -1797,7 +1923,7 @@
             <w:r>
               <w:rPr>
                 <w:noProof/>
-                <w:lang w:val="es-ES"/>
+                <w:lang w:eastAsia="ca-ES"/>
               </w:rPr>
               <w:drawing>
                 <wp:inline distT="0" distB="0" distL="0" distR="0">
@@ -1817,7 +1943,7 @@
                           </pic:cNvPicPr>
                         </pic:nvPicPr>
                         <pic:blipFill>
-                          <a:blip r:embed="rId24"/>
+                          <a:blip r:embed="rId25"/>
                           <a:srcRect/>
                           <a:stretch>
                             <a:fillRect/>
@@ -1963,12 +2089,21 @@
                 </v:shape>
               </w:pict>
             </w:r>
-            <w:r>
-              <w:rPr>
-                <w:sz w:val="22"/>
-                <w:szCs w:val="22"/>
-              </w:rPr>
-              <w:t>Ctrl +</w:t>
+            <w:proofErr w:type="spellStart"/>
+            <w:r>
+              <w:rPr>
+                <w:sz w:val="22"/>
+                <w:szCs w:val="22"/>
+              </w:rPr>
+              <w:t>Ctrl</w:t>
+            </w:r>
+            <w:proofErr w:type="spellEnd"/>
+            <w:r>
+              <w:rPr>
+                <w:sz w:val="22"/>
+                <w:szCs w:val="22"/>
+              </w:rPr>
+              <w:t xml:space="preserve"> +</w:t>
             </w:r>
             <w:r>
               <w:rPr>
@@ -1996,10 +2131,12 @@
       </w:pPr>
     </w:p>
     <w:sectPr>
-      <w:headerReference w:type="even" r:id="rId25"/>
-      <w:headerReference w:type="default" r:id="rId26"/>
-      <w:footerReference w:type="even" r:id="rId27"/>
-      <w:headerReference w:type="first" r:id="rId28"/>
+      <w:headerReference w:type="even" r:id="rId26"/>
+      <w:headerReference w:type="default" r:id="rId27"/>
+      <w:footerReference w:type="even" r:id="rId28"/>
+      <w:footerReference w:type="default" r:id="rId29"/>
+      <w:headerReference w:type="first" r:id="rId30"/>
+      <w:footerReference w:type="first" r:id="rId31"/>
       <w:pgSz w:w="16840" w:h="11900" w:orient="landscape"/>
       <w:pgMar w:top="567" w:right="1418" w:bottom="142" w:left="1134" w:header="140" w:footer="57" w:gutter="0"/>
       <w:cols w:space="708"/>
@@ -2010,15 +2147,15 @@
 </file>
 
 <file path=word/endnotes.xml><?xml version="1.0" encoding="utf-8"?>
-<w:endnotes xmlns:ve="http://schemas.openxmlformats.org/markup-compatibility/2006" xmlns:o="urn:schemas-microsoft-com:office:office" xmlns:r="http://schemas.openxmlformats.org/officeDocument/2006/relationships" xmlns:m="http://schemas.openxmlformats.org/officeDocument/2006/math" xmlns:v="urn:schemas-microsoft-com:vml" xmlns:wp="http://schemas.openxmlformats.org/drawingml/2006/wordprocessingDrawing" xmlns:w10="urn:schemas-microsoft-com:office:word" xmlns:w="http://schemas.openxmlformats.org/wordprocessingml/2006/main" xmlns:wne="http://schemas.microsoft.com/office/word/2006/wordml">
-  <w:endnote w:type="separator" w:id="0">
+<w:endnotes xmlns:wpc="http://schemas.microsoft.com/office/word/2010/wordprocessingCanvas" xmlns:mc="http://schemas.openxmlformats.org/markup-compatibility/2006" xmlns:o="urn:schemas-microsoft-com:office:office" xmlns:r="http://schemas.openxmlformats.org/officeDocument/2006/relationships" xmlns:m="http://schemas.openxmlformats.org/officeDocument/2006/math" xmlns:v="urn:schemas-microsoft-com:vml" xmlns:wp14="http://schemas.microsoft.com/office/word/2010/wordprocessingDrawing" xmlns:wp="http://schemas.openxmlformats.org/drawingml/2006/wordprocessingDrawing" xmlns:w10="urn:schemas-microsoft-com:office:word" xmlns:w="http://schemas.openxmlformats.org/wordprocessingml/2006/main" xmlns:w14="http://schemas.microsoft.com/office/word/2010/wordml" xmlns:wpg="http://schemas.microsoft.com/office/word/2010/wordprocessingGroup" xmlns:wpi="http://schemas.microsoft.com/office/word/2010/wordprocessingInk" xmlns:wne="http://schemas.microsoft.com/office/word/2006/wordml" xmlns:wps="http://schemas.microsoft.com/office/word/2010/wordprocessingShape" mc:Ignorable="w14 wp14">
+  <w:endnote w:type="separator" w:id="-1">
     <w:p>
       <w:r>
         <w:separator/>
       </w:r>
     </w:p>
   </w:endnote>
-  <w:endnote w:type="continuationSeparator" w:id="1">
+  <w:endnote w:type="continuationSeparator" w:id="0">
     <w:p>
       <w:r>
         <w:continuationSeparator/>
@@ -2029,7 +2166,7 @@
 </file>
 
 <file path=word/footer1.xml><?xml version="1.0" encoding="utf-8"?>
-<w:ftr xmlns:ve="http://schemas.openxmlformats.org/markup-compatibility/2006" xmlns:o="urn:schemas-microsoft-com:office:office" xmlns:r="http://schemas.openxmlformats.org/officeDocument/2006/relationships" xmlns:m="http://schemas.openxmlformats.org/officeDocument/2006/math" xmlns:v="urn:schemas-microsoft-com:vml" xmlns:wp="http://schemas.openxmlformats.org/drawingml/2006/wordprocessingDrawing" xmlns:w10="urn:schemas-microsoft-com:office:word" xmlns:w="http://schemas.openxmlformats.org/wordprocessingml/2006/main" xmlns:wne="http://schemas.microsoft.com/office/word/2006/wordml">
+<w:ftr xmlns:wpc="http://schemas.microsoft.com/office/word/2010/wordprocessingCanvas" xmlns:mc="http://schemas.openxmlformats.org/markup-compatibility/2006" xmlns:o="urn:schemas-microsoft-com:office:office" xmlns:r="http://schemas.openxmlformats.org/officeDocument/2006/relationships" xmlns:m="http://schemas.openxmlformats.org/officeDocument/2006/math" xmlns:v="urn:schemas-microsoft-com:vml" xmlns:wp14="http://schemas.microsoft.com/office/word/2010/wordprocessingDrawing" xmlns:wp="http://schemas.openxmlformats.org/drawingml/2006/wordprocessingDrawing" xmlns:w10="urn:schemas-microsoft-com:office:word" xmlns:w="http://schemas.openxmlformats.org/wordprocessingml/2006/main" xmlns:w14="http://schemas.microsoft.com/office/word/2010/wordml" xmlns:wpg="http://schemas.microsoft.com/office/word/2010/wordprocessingGroup" xmlns:wpi="http://schemas.microsoft.com/office/word/2010/wordprocessingInk" xmlns:wne="http://schemas.microsoft.com/office/word/2006/wordml" xmlns:wps="http://schemas.microsoft.com/office/word/2010/wordprocessingShape" mc:Ignorable="w14 wp14">
   <w:p>
     <w:pPr>
       <w:pStyle w:val="Piedepgina"/>
@@ -2065,16 +2202,36 @@
 </w:ftr>
 </file>
 
+<file path=word/footer2.xml><?xml version="1.0" encoding="utf-8"?>
+<w:ftr xmlns:wpc="http://schemas.microsoft.com/office/word/2010/wordprocessingCanvas" xmlns:mc="http://schemas.openxmlformats.org/markup-compatibility/2006" xmlns:o="urn:schemas-microsoft-com:office:office" xmlns:r="http://schemas.openxmlformats.org/officeDocument/2006/relationships" xmlns:m="http://schemas.openxmlformats.org/officeDocument/2006/math" xmlns:v="urn:schemas-microsoft-com:vml" xmlns:wp14="http://schemas.microsoft.com/office/word/2010/wordprocessingDrawing" xmlns:wp="http://schemas.openxmlformats.org/drawingml/2006/wordprocessingDrawing" xmlns:w10="urn:schemas-microsoft-com:office:word" xmlns:w="http://schemas.openxmlformats.org/wordprocessingml/2006/main" xmlns:w14="http://schemas.microsoft.com/office/word/2010/wordml" xmlns:wpg="http://schemas.microsoft.com/office/word/2010/wordprocessingGroup" xmlns:wpi="http://schemas.microsoft.com/office/word/2010/wordprocessingInk" xmlns:wne="http://schemas.microsoft.com/office/word/2006/wordml" xmlns:wps="http://schemas.microsoft.com/office/word/2010/wordprocessingShape" mc:Ignorable="w14 wp14">
+  <w:p>
+    <w:pPr>
+      <w:pStyle w:val="Piedepgina"/>
+    </w:pPr>
+  </w:p>
+</w:ftr>
+</file>
+
+<file path=word/footer3.xml><?xml version="1.0" encoding="utf-8"?>
+<w:ftr xmlns:wpc="http://schemas.microsoft.com/office/word/2010/wordprocessingCanvas" xmlns:mc="http://schemas.openxmlformats.org/markup-compatibility/2006" xmlns:o="urn:schemas-microsoft-com:office:office" xmlns:r="http://schemas.openxmlformats.org/officeDocument/2006/relationships" xmlns:m="http://schemas.openxmlformats.org/officeDocument/2006/math" xmlns:v="urn:schemas-microsoft-com:vml" xmlns:wp14="http://schemas.microsoft.com/office/word/2010/wordprocessingDrawing" xmlns:wp="http://schemas.openxmlformats.org/drawingml/2006/wordprocessingDrawing" xmlns:w10="urn:schemas-microsoft-com:office:word" xmlns:w="http://schemas.openxmlformats.org/wordprocessingml/2006/main" xmlns:w14="http://schemas.microsoft.com/office/word/2010/wordml" xmlns:wpg="http://schemas.microsoft.com/office/word/2010/wordprocessingGroup" xmlns:wpi="http://schemas.microsoft.com/office/word/2010/wordprocessingInk" xmlns:wne="http://schemas.microsoft.com/office/word/2006/wordml" xmlns:wps="http://schemas.microsoft.com/office/word/2010/wordprocessingShape" mc:Ignorable="w14 wp14">
+  <w:p>
+    <w:pPr>
+      <w:pStyle w:val="Piedepgina"/>
+    </w:pPr>
+  </w:p>
+</w:ftr>
+</file>
+
 <file path=word/footnotes.xml><?xml version="1.0" encoding="utf-8"?>
-<w:footnotes xmlns:ve="http://schemas.openxmlformats.org/markup-compatibility/2006" xmlns:o="urn:schemas-microsoft-com:office:office" xmlns:r="http://schemas.openxmlformats.org/officeDocument/2006/relationships" xmlns:m="http://schemas.openxmlformats.org/officeDocument/2006/math" xmlns:v="urn:schemas-microsoft-com:vml" xmlns:wp="http://schemas.openxmlformats.org/drawingml/2006/wordprocessingDrawing" xmlns:w10="urn:schemas-microsoft-com:office:word" xmlns:w="http://schemas.openxmlformats.org/wordprocessingml/2006/main" xmlns:wne="http://schemas.microsoft.com/office/word/2006/wordml">
-  <w:footnote w:type="separator" w:id="0">
+<w:footnotes xmlns:wpc="http://schemas.microsoft.com/office/word/2010/wordprocessingCanvas" xmlns:mc="http://schemas.openxmlformats.org/markup-compatibility/2006" xmlns:o="urn:schemas-microsoft-com:office:office" xmlns:r="http://schemas.openxmlformats.org/officeDocument/2006/relationships" xmlns:m="http://schemas.openxmlformats.org/officeDocument/2006/math" xmlns:v="urn:schemas-microsoft-com:vml" xmlns:wp14="http://schemas.microsoft.com/office/word/2010/wordprocessingDrawing" xmlns:wp="http://schemas.openxmlformats.org/drawingml/2006/wordprocessingDrawing" xmlns:w10="urn:schemas-microsoft-com:office:word" xmlns:w="http://schemas.openxmlformats.org/wordprocessingml/2006/main" xmlns:w14="http://schemas.microsoft.com/office/word/2010/wordml" xmlns:wpg="http://schemas.microsoft.com/office/word/2010/wordprocessingGroup" xmlns:wpi="http://schemas.microsoft.com/office/word/2010/wordprocessingInk" xmlns:wne="http://schemas.microsoft.com/office/word/2006/wordml" xmlns:wps="http://schemas.microsoft.com/office/word/2010/wordprocessingShape" mc:Ignorable="w14 wp14">
+  <w:footnote w:type="separator" w:id="-1">
     <w:p>
       <w:r>
         <w:separator/>
       </w:r>
     </w:p>
   </w:footnote>
-  <w:footnote w:type="continuationSeparator" w:id="1">
+  <w:footnote w:type="continuationSeparator" w:id="0">
     <w:p>
       <w:r>
         <w:continuationSeparator/>
@@ -2085,7 +2242,7 @@
 </file>
 
 <file path=word/header1.xml><?xml version="1.0" encoding="utf-8"?>
-<w:hdr xmlns:ve="http://schemas.openxmlformats.org/markup-compatibility/2006" xmlns:o="urn:schemas-microsoft-com:office:office" xmlns:r="http://schemas.openxmlformats.org/officeDocument/2006/relationships" xmlns:m="http://schemas.openxmlformats.org/officeDocument/2006/math" xmlns:v="urn:schemas-microsoft-com:vml" xmlns:wp="http://schemas.openxmlformats.org/drawingml/2006/wordprocessingDrawing" xmlns:w10="urn:schemas-microsoft-com:office:word" xmlns:w="http://schemas.openxmlformats.org/wordprocessingml/2006/main" xmlns:wne="http://schemas.microsoft.com/office/word/2006/wordml">
+<w:hdr xmlns:wpc="http://schemas.microsoft.com/office/word/2010/wordprocessingCanvas" xmlns:mc="http://schemas.openxmlformats.org/markup-compatibility/2006" xmlns:o="urn:schemas-microsoft-com:office:office" xmlns:r="http://schemas.openxmlformats.org/officeDocument/2006/relationships" xmlns:m="http://schemas.openxmlformats.org/officeDocument/2006/math" xmlns:v="urn:schemas-microsoft-com:vml" xmlns:wp14="http://schemas.microsoft.com/office/word/2010/wordprocessingDrawing" xmlns:wp="http://schemas.openxmlformats.org/drawingml/2006/wordprocessingDrawing" xmlns:w10="urn:schemas-microsoft-com:office:word" xmlns:w="http://schemas.openxmlformats.org/wordprocessingml/2006/main" xmlns:w14="http://schemas.microsoft.com/office/word/2010/wordml" xmlns:wpg="http://schemas.microsoft.com/office/word/2010/wordprocessingGroup" xmlns:wpi="http://schemas.microsoft.com/office/word/2010/wordprocessingInk" xmlns:wne="http://schemas.microsoft.com/office/word/2006/wordml" xmlns:wps="http://schemas.microsoft.com/office/word/2010/wordprocessingShape" mc:Ignorable="w14 wp14">
   <w:p>
     <w:pPr>
       <w:pStyle w:val="Encabezado"/>
@@ -2126,15 +2283,15 @@
 </file>
 
 <file path=word/header2.xml><?xml version="1.0" encoding="utf-8"?>
-<w:hdr xmlns:ve="http://schemas.openxmlformats.org/markup-compatibility/2006" xmlns:o="urn:schemas-microsoft-com:office:office" xmlns:r="http://schemas.openxmlformats.org/officeDocument/2006/relationships" xmlns:m="http://schemas.openxmlformats.org/officeDocument/2006/math" xmlns:v="urn:schemas-microsoft-com:vml" xmlns:wp="http://schemas.openxmlformats.org/drawingml/2006/wordprocessingDrawing" xmlns:w10="urn:schemas-microsoft-com:office:word" xmlns:w="http://schemas.openxmlformats.org/wordprocessingml/2006/main" xmlns:wne="http://schemas.microsoft.com/office/word/2006/wordml">
+<w:hdr xmlns:wpc="http://schemas.microsoft.com/office/word/2010/wordprocessingCanvas" xmlns:mc="http://schemas.openxmlformats.org/markup-compatibility/2006" xmlns:o="urn:schemas-microsoft-com:office:office" xmlns:r="http://schemas.openxmlformats.org/officeDocument/2006/relationships" xmlns:m="http://schemas.openxmlformats.org/officeDocument/2006/math" xmlns:v="urn:schemas-microsoft-com:vml" xmlns:wp14="http://schemas.microsoft.com/office/word/2010/wordprocessingDrawing" xmlns:wp="http://schemas.openxmlformats.org/drawingml/2006/wordprocessingDrawing" xmlns:w10="urn:schemas-microsoft-com:office:word" xmlns:w="http://schemas.openxmlformats.org/wordprocessingml/2006/main" xmlns:w14="http://schemas.microsoft.com/office/word/2010/wordml" xmlns:wpg="http://schemas.microsoft.com/office/word/2010/wordprocessingGroup" xmlns:wpi="http://schemas.microsoft.com/office/word/2010/wordprocessingInk" xmlns:wne="http://schemas.microsoft.com/office/word/2006/wordml" xmlns:wps="http://schemas.microsoft.com/office/word/2010/wordprocessingShape" mc:Ignorable="w14 wp14">
   <w:p>
     <w:r>
       <w:rPr>
         <w:noProof/>
-        <w:lang w:val="es-ES"/>
+        <w:lang w:eastAsia="ca-ES"/>
       </w:rPr>
       <w:drawing>
-        <wp:anchor distT="0" distB="0" distL="114300" distR="114300" simplePos="0" relativeHeight="251662336" behindDoc="0" locked="0" layoutInCell="1" allowOverlap="1">
+        <wp:anchor distT="0" distB="0" distL="114300" distR="114300" simplePos="0" relativeHeight="251662336" behindDoc="0" locked="0" layoutInCell="1" allowOverlap="1" wp14:anchorId="3F238343" wp14:editId="506F6BAB">
           <wp:simplePos x="0" y="0"/>
           <wp:positionH relativeFrom="margin">
             <wp:posOffset>-3810</wp:posOffset>
@@ -2173,7 +2330,7 @@
                   <a:blip r:embed="rId1">
                     <a:extLst>
                       <a:ext uri="{28A0092B-C50C-407E-A947-70E740481C1C}">
-                        <a14:useLocalDpi xmlns="" xmlns:wpc="http://schemas.microsoft.com/office/word/2010/wordprocessingCanvas" xmlns:mo="http://schemas.microsoft.com/office/mac/office/2008/main" xmlns:mc="http://schemas.openxmlformats.org/markup-compatibility/2006" xmlns:mv="urn:schemas-microsoft-com:mac:vml" xmlns:o="urn:schemas-microsoft-com:office:office" xmlns:v="urn:schemas-microsoft-com:vml" xmlns:wp14="http://schemas.microsoft.com/office/word/2010/wordprocessingDrawing" xmlns:w10="urn:schemas-microsoft-com:office:word" xmlns:w="http://schemas.openxmlformats.org/wordprocessingml/2006/main" xmlns:w14="http://schemas.microsoft.com/office/word/2010/wordml" xmlns:wpg="http://schemas.microsoft.com/office/word/2010/wordprocessingGroup" xmlns:wpi="http://schemas.microsoft.com/office/word/2010/wordprocessingInk" xmlns:wps="http://schemas.microsoft.com/office/word/2010/wordprocessingShape" xmlns:a14="http://schemas.microsoft.com/office/drawing/2010/main" val="0"/>
+                        <a14:useLocalDpi xmlns:a14="http://schemas.microsoft.com/office/drawing/2010/main" val="0"/>
                       </a:ext>
                     </a:extLst>
                   </a:blip>
@@ -2193,8 +2350,8 @@
                     <a:noFill/>
                   </a:ln>
                   <a:extLst>
-                    <a:ext uri="{53640926-AAD7-44d8-BBD7-CCE9431645EC}">
-                      <a14:shadowObscured xmlns="" xmlns:wpc="http://schemas.microsoft.com/office/word/2010/wordprocessingCanvas" xmlns:mo="http://schemas.microsoft.com/office/mac/office/2008/main" xmlns:mc="http://schemas.openxmlformats.org/markup-compatibility/2006" xmlns:mv="urn:schemas-microsoft-com:mac:vml" xmlns:o="urn:schemas-microsoft-com:office:office" xmlns:v="urn:schemas-microsoft-com:vml" xmlns:wp14="http://schemas.microsoft.com/office/word/2010/wordprocessingDrawing" xmlns:w10="urn:schemas-microsoft-com:office:word" xmlns:w="http://schemas.openxmlformats.org/wordprocessingml/2006/main" xmlns:w14="http://schemas.microsoft.com/office/word/2010/wordml" xmlns:wpg="http://schemas.microsoft.com/office/word/2010/wordprocessingGroup" xmlns:wpi="http://schemas.microsoft.com/office/word/2010/wordprocessingInk" xmlns:wps="http://schemas.microsoft.com/office/word/2010/wordprocessingShape" xmlns:a14="http://schemas.microsoft.com/office/drawing/2010/main"/>
+                    <a:ext uri="{53640926-AAD7-44D8-BBD7-CCE9431645EC}">
+                      <a14:shadowObscured xmlns:a14="http://schemas.microsoft.com/office/drawing/2010/main"/>
                     </a:ext>
                   </a:extLst>
                 </pic:spPr>
@@ -2211,7 +2368,7 @@
       <w:tblW w:w="5670" w:type="dxa"/>
       <w:jc w:val="right"/>
       <w:tblLayout w:type="fixed"/>
-      <w:tblLook w:val="04A0"/>
+      <w:tblLook w:val="04A0" w:firstRow="1" w:lastRow="0" w:firstColumn="1" w:lastColumn="0" w:noHBand="0" w:noVBand="1"/>
     </w:tblPr>
     <w:tblGrid>
       <w:gridCol w:w="5670"/>
@@ -2265,8 +2422,10 @@
             <w:rPr>
               <w:rStyle w:val="Textoennegrita"/>
             </w:rPr>
-            <w:t>0.11</w:t>
+            <w:t>0.12</w:t>
           </w:r>
+          <w:bookmarkStart w:id="0" w:name="_GoBack"/>
+          <w:bookmarkEnd w:id="0"/>
         </w:p>
       </w:tc>
     </w:tr>
@@ -2309,7 +2468,7 @@
 </file>
 
 <file path=word/header3.xml><?xml version="1.0" encoding="utf-8"?>
-<w:hdr xmlns:ve="http://schemas.openxmlformats.org/markup-compatibility/2006" xmlns:o="urn:schemas-microsoft-com:office:office" xmlns:r="http://schemas.openxmlformats.org/officeDocument/2006/relationships" xmlns:m="http://schemas.openxmlformats.org/officeDocument/2006/math" xmlns:v="urn:schemas-microsoft-com:vml" xmlns:wp="http://schemas.openxmlformats.org/drawingml/2006/wordprocessingDrawing" xmlns:w10="urn:schemas-microsoft-com:office:word" xmlns:w="http://schemas.openxmlformats.org/wordprocessingml/2006/main" xmlns:wne="http://schemas.microsoft.com/office/word/2006/wordml">
+<w:hdr xmlns:wpc="http://schemas.microsoft.com/office/word/2010/wordprocessingCanvas" xmlns:mc="http://schemas.openxmlformats.org/markup-compatibility/2006" xmlns:o="urn:schemas-microsoft-com:office:office" xmlns:r="http://schemas.openxmlformats.org/officeDocument/2006/relationships" xmlns:m="http://schemas.openxmlformats.org/officeDocument/2006/math" xmlns:v="urn:schemas-microsoft-com:vml" xmlns:wp14="http://schemas.microsoft.com/office/word/2010/wordprocessingDrawing" xmlns:wp="http://schemas.openxmlformats.org/drawingml/2006/wordprocessingDrawing" xmlns:w10="urn:schemas-microsoft-com:office:word" xmlns:w="http://schemas.openxmlformats.org/wordprocessingml/2006/main" xmlns:w14="http://schemas.microsoft.com/office/word/2010/wordml" xmlns:wpg="http://schemas.microsoft.com/office/word/2010/wordprocessingGroup" xmlns:wpi="http://schemas.microsoft.com/office/word/2010/wordprocessingInk" xmlns:wne="http://schemas.microsoft.com/office/word/2006/wordml" xmlns:wps="http://schemas.microsoft.com/office/word/2010/wordprocessingShape" mc:Ignorable="w14 wp14">
   <w:p>
     <w:pPr>
       <w:pStyle w:val="Encabezado"/>
@@ -2350,7 +2509,7 @@
 </file>
 
 <file path=word/numbering.xml><?xml version="1.0" encoding="utf-8"?>
-<w:numbering xmlns:ve="http://schemas.openxmlformats.org/markup-compatibility/2006" xmlns:o="urn:schemas-microsoft-com:office:office" xmlns:r="http://schemas.openxmlformats.org/officeDocument/2006/relationships" xmlns:m="http://schemas.openxmlformats.org/officeDocument/2006/math" xmlns:v="urn:schemas-microsoft-com:vml" xmlns:wp="http://schemas.openxmlformats.org/drawingml/2006/wordprocessingDrawing" xmlns:w10="urn:schemas-microsoft-com:office:word" xmlns:w="http://schemas.openxmlformats.org/wordprocessingml/2006/main" xmlns:wne="http://schemas.microsoft.com/office/word/2006/wordml">
+<w:numbering xmlns:wpc="http://schemas.microsoft.com/office/word/2010/wordprocessingCanvas" xmlns:mc="http://schemas.openxmlformats.org/markup-compatibility/2006" xmlns:o="urn:schemas-microsoft-com:office:office" xmlns:r="http://schemas.openxmlformats.org/officeDocument/2006/relationships" xmlns:m="http://schemas.openxmlformats.org/officeDocument/2006/math" xmlns:v="urn:schemas-microsoft-com:vml" xmlns:wp14="http://schemas.microsoft.com/office/word/2010/wordprocessingDrawing" xmlns:wp="http://schemas.openxmlformats.org/drawingml/2006/wordprocessingDrawing" xmlns:w10="urn:schemas-microsoft-com:office:word" xmlns:w="http://schemas.openxmlformats.org/wordprocessingml/2006/main" xmlns:w14="http://schemas.microsoft.com/office/word/2010/wordml" xmlns:wpg="http://schemas.microsoft.com/office/word/2010/wordprocessingGroup" xmlns:wpi="http://schemas.microsoft.com/office/word/2010/wordprocessingInk" xmlns:wne="http://schemas.microsoft.com/office/word/2006/wordml" xmlns:wps="http://schemas.microsoft.com/office/word/2010/wordprocessingShape" mc:Ignorable="w14 wp14">
   <w:abstractNum w:abstractNumId="0">
     <w:nsid w:val="7BB47CA6"/>
     <w:multiLevelType w:val="multilevel"/>
@@ -2503,7 +2662,7 @@
 </file>
 
 <file path=word/styles.xml><?xml version="1.0" encoding="utf-8"?>
-<w:styles xmlns:r="http://schemas.openxmlformats.org/officeDocument/2006/relationships" xmlns:w="http://schemas.openxmlformats.org/wordprocessingml/2006/main">
+<w:styles xmlns:mc="http://schemas.openxmlformats.org/markup-compatibility/2006" xmlns:r="http://schemas.openxmlformats.org/officeDocument/2006/relationships" xmlns:w="http://schemas.openxmlformats.org/wordprocessingml/2006/main" xmlns:w14="http://schemas.microsoft.com/office/word/2010/wordml" mc:Ignorable="w14">
   <w:docDefaults>
     <w:rPrDefault>
       <w:rPr>
@@ -2906,7 +3065,6 @@
     <w:uiPriority w:val="99"/>
     <w:semiHidden/>
     <w:unhideWhenUsed/>
-    <w:qFormat/>
     <w:tblPr>
       <w:tblInd w:w="0" w:type="dxa"/>
       <w:tblCellMar>
@@ -4275,6 +4433,196 @@
     <w:tcPr>
       <w:vAlign w:val="center"/>
     </w:tcPr>
+  </w:style>
+</w:styles>
+</file>
+
+<file path=word/stylesWithEffects.xml><?xml version="1.0" encoding="utf-8"?>
+<w:styles xmlns:wpc="http://schemas.microsoft.com/office/word/2010/wordprocessingCanvas" xmlns:mc="http://schemas.openxmlformats.org/markup-compatibility/2006" xmlns:o="urn:schemas-microsoft-com:office:office" xmlns:r="http://schemas.openxmlformats.org/officeDocument/2006/relationships" xmlns:m="http://schemas.openxmlformats.org/officeDocument/2006/math" xmlns:v="urn:schemas-microsoft-com:vml" xmlns:wp14="http://schemas.microsoft.com/office/word/2010/wordprocessingDrawing" xmlns:wp="http://schemas.openxmlformats.org/drawingml/2006/wordprocessingDrawing" xmlns:w10="urn:schemas-microsoft-com:office:word" xmlns:w="http://schemas.openxmlformats.org/wordprocessingml/2006/main" xmlns:w14="http://schemas.microsoft.com/office/word/2010/wordml" xmlns:wpg="http://schemas.microsoft.com/office/word/2010/wordprocessingGroup" xmlns:wpi="http://schemas.microsoft.com/office/word/2010/wordprocessingInk" xmlns:wne="http://schemas.microsoft.com/office/word/2006/wordml" xmlns:wps="http://schemas.microsoft.com/office/word/2010/wordprocessingShape" mc:Ignorable="w14 wp14">
+  <w:docDefaults>
+    <w:rPrDefault>
+      <w:rPr>
+        <w:rFonts w:asciiTheme="minorHAnsi" w:eastAsiaTheme="minorEastAsia" w:hAnsiTheme="minorHAnsi" w:cstheme="minorBidi"/>
+        <w:sz w:val="22"/>
+        <w:szCs w:val="22"/>
+        <w:lang w:val="ca-ES" w:eastAsia="ca-ES" w:bidi="ar-SA"/>
+      </w:rPr>
+    </w:rPrDefault>
+    <w:pPrDefault>
+      <w:pPr>
+        <w:spacing w:after="200" w:line="276" w:lineRule="auto"/>
+      </w:pPr>
+    </w:pPrDefault>
+  </w:docDefaults>
+  <w:latentStyles w:defLockedState="0" w:defUIPriority="99" w:defSemiHidden="1" w:defUnhideWhenUsed="1" w:defQFormat="0" w:count="267">
+    <w:lsdException w:name="Normal" w:semiHidden="0" w:uiPriority="0" w:unhideWhenUsed="0" w:qFormat="1"/>
+    <w:lsdException w:name="heading 1" w:semiHidden="0" w:uiPriority="9" w:unhideWhenUsed="0" w:qFormat="1"/>
+    <w:lsdException w:name="heading 2" w:uiPriority="9" w:qFormat="1"/>
+    <w:lsdException w:name="heading 3" w:uiPriority="9" w:qFormat="1"/>
+    <w:lsdException w:name="heading 4" w:uiPriority="9" w:qFormat="1"/>
+    <w:lsdException w:name="heading 5" w:uiPriority="9" w:qFormat="1"/>
+    <w:lsdException w:name="heading 6" w:uiPriority="9" w:qFormat="1"/>
+    <w:lsdException w:name="heading 7" w:uiPriority="9" w:qFormat="1"/>
+    <w:lsdException w:name="heading 8" w:uiPriority="9" w:qFormat="1"/>
+    <w:lsdException w:name="heading 9" w:uiPriority="9" w:qFormat="1"/>
+    <w:lsdException w:name="toc 1" w:uiPriority="39"/>
+    <w:lsdException w:name="toc 2" w:uiPriority="39"/>
+    <w:lsdException w:name="toc 3" w:uiPriority="39"/>
+    <w:lsdException w:name="toc 4" w:uiPriority="39"/>
+    <w:lsdException w:name="toc 5" w:uiPriority="39"/>
+    <w:lsdException w:name="toc 6" w:uiPriority="39"/>
+    <w:lsdException w:name="toc 7" w:uiPriority="39"/>
+    <w:lsdException w:name="toc 8" w:uiPriority="39"/>
+    <w:lsdException w:name="toc 9" w:uiPriority="39"/>
+    <w:lsdException w:name="caption" w:uiPriority="35" w:qFormat="1"/>
+    <w:lsdException w:name="Title" w:semiHidden="0" w:uiPriority="10" w:unhideWhenUsed="0" w:qFormat="1"/>
+    <w:lsdException w:name="Default Paragraph Font" w:uiPriority="1"/>
+    <w:lsdException w:name="Subtitle" w:semiHidden="0" w:uiPriority="11" w:unhideWhenUsed="0" w:qFormat="1"/>
+    <w:lsdException w:name="Strong" w:semiHidden="0" w:uiPriority="22" w:unhideWhenUsed="0" w:qFormat="1"/>
+    <w:lsdException w:name="Emphasis" w:semiHidden="0" w:uiPriority="20" w:unhideWhenUsed="0" w:qFormat="1"/>
+    <w:lsdException w:name="Table Grid" w:semiHidden="0" w:uiPriority="59" w:unhideWhenUsed="0"/>
+    <w:lsdException w:name="Placeholder Text" w:unhideWhenUsed="0"/>
+    <w:lsdException w:name="No Spacing" w:semiHidden="0" w:uiPriority="1" w:unhideWhenUsed="0" w:qFormat="1"/>
+    <w:lsdException w:name="Light Shading" w:semiHidden="0" w:uiPriority="60" w:unhideWhenUsed="0"/>
+    <w:lsdException w:name="Light List" w:semiHidden="0" w:uiPriority="61" w:unhideWhenUsed="0"/>
+    <w:lsdException w:name="Light Grid" w:semiHidden="0" w:uiPriority="62" w:unhideWhenUsed="0"/>
+    <w:lsdException w:name="Medium Shading 1" w:semiHidden="0" w:uiPriority="63" w:unhideWhenUsed="0"/>
+    <w:lsdException w:name="Medium Shading 2" w:semiHidden="0" w:uiPriority="64" w:unhideWhenUsed="0"/>
+    <w:lsdException w:name="Medium List 1" w:semiHidden="0" w:uiPriority="65" w:unhideWhenUsed="0"/>
+    <w:lsdException w:name="Medium List 2" w:semiHidden="0" w:uiPriority="66" w:unhideWhenUsed="0"/>
+    <w:lsdException w:name="Medium Grid 1" w:semiHidden="0" w:uiPriority="67" w:unhideWhenUsed="0"/>
+    <w:lsdException w:name="Medium Grid 2" w:semiHidden="0" w:uiPriority="68" w:unhideWhenUsed="0"/>
+    <w:lsdException w:name="Medium Grid 3" w:semiHidden="0" w:uiPriority="69" w:unhideWhenUsed="0"/>
+    <w:lsdException w:name="Dark List" w:semiHidden="0" w:uiPriority="70" w:unhideWhenUsed="0"/>
+    <w:lsdException w:name="Colorful Shading" w:semiHidden="0" w:uiPriority="71" w:unhideWhenUsed="0"/>
+    <w:lsdException w:name="Colorful List" w:semiHidden="0" w:uiPriority="72" w:unhideWhenUsed="0"/>
+    <w:lsdException w:name="Colorful Grid" w:semiHidden="0" w:uiPriority="73" w:unhideWhenUsed="0"/>
+    <w:lsdException w:name="Light Shading Accent 1" w:semiHidden="0" w:uiPriority="60" w:unhideWhenUsed="0"/>
+    <w:lsdException w:name="Light List Accent 1" w:semiHidden="0" w:uiPriority="61" w:unhideWhenUsed="0"/>
+    <w:lsdException w:name="Light Grid Accent 1" w:semiHidden="0" w:uiPriority="62" w:unhideWhenUsed="0"/>
+    <w:lsdException w:name="Medium Shading 1 Accent 1" w:semiHidden="0" w:uiPriority="63" w:unhideWhenUsed="0"/>
+    <w:lsdException w:name="Medium Shading 2 Accent 1" w:semiHidden="0" w:uiPriority="64" w:unhideWhenUsed="0"/>
+    <w:lsdException w:name="Medium List 1 Accent 1" w:semiHidden="0" w:uiPriority="65" w:unhideWhenUsed="0"/>
+    <w:lsdException w:name="Revision" w:unhideWhenUsed="0"/>
+    <w:lsdException w:name="List Paragraph" w:semiHidden="0" w:uiPriority="34" w:unhideWhenUsed="0" w:qFormat="1"/>
+    <w:lsdException w:name="Quote" w:semiHidden="0" w:uiPriority="29" w:unhideWhenUsed="0" w:qFormat="1"/>
+    <w:lsdException w:name="Intense Quote" w:semiHidden="0" w:uiPriority="30" w:unhideWhenUsed="0" w:qFormat="1"/>
+    <w:lsdException w:name="Medium List 2 Accent 1" w:semiHidden="0" w:uiPriority="66" w:unhideWhenUsed="0"/>
+    <w:lsdException w:name="Medium Grid 1 Accent 1" w:semiHidden="0" w:uiPriority="67" w:unhideWhenUsed="0"/>
+    <w:lsdException w:name="Medium Grid 2 Accent 1" w:semiHidden="0" w:uiPriority="68" w:unhideWhenUsed="0"/>
+    <w:lsdException w:name="Medium Grid 3 Accent 1" w:semiHidden="0" w:uiPriority="69" w:unhideWhenUsed="0"/>
+    <w:lsdException w:name="Dark List Accent 1" w:semiHidden="0" w:uiPriority="70" w:unhideWhenUsed="0"/>
+    <w:lsdException w:name="Colorful Shading Accent 1" w:semiHidden="0" w:uiPriority="71" w:unhideWhenUsed="0"/>
+    <w:lsdException w:name="Colorful List Accent 1" w:semiHidden="0" w:uiPriority="72" w:unhideWhenUsed="0"/>
+    <w:lsdException w:name="Colorful Grid Accent 1" w:semiHidden="0" w:uiPriority="73" w:unhideWhenUsed="0"/>
+    <w:lsdException w:name="Light Shading Accent 2" w:semiHidden="0" w:uiPriority="60" w:unhideWhenUsed="0"/>
+    <w:lsdException w:name="Light List Accent 2" w:semiHidden="0" w:uiPriority="61" w:unhideWhenUsed="0"/>
+    <w:lsdException w:name="Light Grid Accent 2" w:semiHidden="0" w:uiPriority="62" w:unhideWhenUsed="0"/>
+    <w:lsdException w:name="Medium Shading 1 Accent 2" w:semiHidden="0" w:uiPriority="63" w:unhideWhenUsed="0"/>
+    <w:lsdException w:name="Medium Shading 2 Accent 2" w:semiHidden="0" w:uiPriority="64" w:unhideWhenUsed="0"/>
+    <w:lsdException w:name="Medium List 1 Accent 2" w:semiHidden="0" w:uiPriority="65" w:unhideWhenUsed="0"/>
+    <w:lsdException w:name="Medium List 2 Accent 2" w:semiHidden="0" w:uiPriority="66" w:unhideWhenUsed="0"/>
+    <w:lsdException w:name="Medium Grid 1 Accent 2" w:semiHidden="0" w:uiPriority="67" w:unhideWhenUsed="0"/>
+    <w:lsdException w:name="Medium Grid 2 Accent 2" w:semiHidden="0" w:uiPriority="68" w:unhideWhenUsed="0"/>
+    <w:lsdException w:name="Medium Grid 3 Accent 2" w:semiHidden="0" w:uiPriority="69" w:unhideWhenUsed="0"/>
+    <w:lsdException w:name="Dark List Accent 2" w:semiHidden="0" w:uiPriority="70" w:unhideWhenUsed="0"/>
+    <w:lsdException w:name="Colorful Shading Accent 2" w:semiHidden="0" w:uiPriority="71" w:unhideWhenUsed="0"/>
+    <w:lsdException w:name="Colorful List Accent 2" w:semiHidden="0" w:uiPriority="72" w:unhideWhenUsed="0"/>
+    <w:lsdException w:name="Colorful Grid Accent 2" w:semiHidden="0" w:uiPriority="73" w:unhideWhenUsed="0"/>
+    <w:lsdException w:name="Light Shading Accent 3" w:semiHidden="0" w:uiPriority="60" w:unhideWhenUsed="0"/>
+    <w:lsdException w:name="Light List Accent 3" w:semiHidden="0" w:uiPriority="61" w:unhideWhenUsed="0"/>
+    <w:lsdException w:name="Light Grid Accent 3" w:semiHidden="0" w:uiPriority="62" w:unhideWhenUsed="0"/>
+    <w:lsdException w:name="Medium Shading 1 Accent 3" w:semiHidden="0" w:uiPriority="63" w:unhideWhenUsed="0"/>
+    <w:lsdException w:name="Medium Shading 2 Accent 3" w:semiHidden="0" w:uiPriority="64" w:unhideWhenUsed="0"/>
+    <w:lsdException w:name="Medium List 1 Accent 3" w:semiHidden="0" w:uiPriority="65" w:unhideWhenUsed="0"/>
+    <w:lsdException w:name="Medium List 2 Accent 3" w:semiHidden="0" w:uiPriority="66" w:unhideWhenUsed="0"/>
+    <w:lsdException w:name="Medium Grid 1 Accent 3" w:semiHidden="0" w:uiPriority="67" w:unhideWhenUsed="0"/>
+    <w:lsdException w:name="Medium Grid 2 Accent 3" w:semiHidden="0" w:uiPriority="68" w:unhideWhenUsed="0"/>
+    <w:lsdException w:name="Medium Grid 3 Accent 3" w:semiHidden="0" w:uiPriority="69" w:unhideWhenUsed="0"/>
+    <w:lsdException w:name="Dark List Accent 3" w:semiHidden="0" w:uiPriority="70" w:unhideWhenUsed="0"/>
+    <w:lsdException w:name="Colorful Shading Accent 3" w:semiHidden="0" w:uiPriority="71" w:unhideWhenUsed="0"/>
+    <w:lsdException w:name="Colorful List Accent 3" w:semiHidden="0" w:uiPriority="72" w:unhideWhenUsed="0"/>
+    <w:lsdException w:name="Colorful Grid Accent 3" w:semiHidden="0" w:uiPriority="73" w:unhideWhenUsed="0"/>
+    <w:lsdException w:name="Light Shading Accent 4" w:semiHidden="0" w:uiPriority="60" w:unhideWhenUsed="0"/>
+    <w:lsdException w:name="Light List Accent 4" w:semiHidden="0" w:uiPriority="61" w:unhideWhenUsed="0"/>
+    <w:lsdException w:name="Light Grid Accent 4" w:semiHidden="0" w:uiPriority="62" w:unhideWhenUsed="0"/>
+    <w:lsdException w:name="Medium Shading 1 Accent 4" w:semiHidden="0" w:uiPriority="63" w:unhideWhenUsed="0"/>
+    <w:lsdException w:name="Medium Shading 2 Accent 4" w:semiHidden="0" w:uiPriority="64" w:unhideWhenUsed="0"/>
+    <w:lsdException w:name="Medium List 1 Accent 4" w:semiHidden="0" w:uiPriority="65" w:unhideWhenUsed="0"/>
+    <w:lsdException w:name="Medium List 2 Accent 4" w:semiHidden="0" w:uiPriority="66" w:unhideWhenUsed="0"/>
+    <w:lsdException w:name="Medium Grid 1 Accent 4" w:semiHidden="0" w:uiPriority="67" w:unhideWhenUsed="0"/>
+    <w:lsdException w:name="Medium Grid 2 Accent 4" w:semiHidden="0" w:uiPriority="68" w:unhideWhenUsed="0"/>
+    <w:lsdException w:name="Medium Grid 3 Accent 4" w:semiHidden="0" w:uiPriority="69" w:unhideWhenUsed="0"/>
+    <w:lsdException w:name="Dark List Accent 4" w:semiHidden="0" w:uiPriority="70" w:unhideWhenUsed="0"/>
+    <w:lsdException w:name="Colorful Shading Accent 4" w:semiHidden="0" w:uiPriority="71" w:unhideWhenUsed="0"/>
+    <w:lsdException w:name="Colorful List Accent 4" w:semiHidden="0" w:uiPriority="72" w:unhideWhenUsed="0"/>
+    <w:lsdException w:name="Colorful Grid Accent 4" w:semiHidden="0" w:uiPriority="73" w:unhideWhenUsed="0"/>
+    <w:lsdException w:name="Light Shading Accent 5" w:semiHidden="0" w:uiPriority="60" w:unhideWhenUsed="0"/>
+    <w:lsdException w:name="Light List Accent 5" w:semiHidden="0" w:uiPriority="61" w:unhideWhenUsed="0"/>
+    <w:lsdException w:name="Light Grid Accent 5" w:semiHidden="0" w:uiPriority="62" w:unhideWhenUsed="0"/>
+    <w:lsdException w:name="Medium Shading 1 Accent 5" w:semiHidden="0" w:uiPriority="63" w:unhideWhenUsed="0"/>
+    <w:lsdException w:name="Medium Shading 2 Accent 5" w:semiHidden="0" w:uiPriority="64" w:unhideWhenUsed="0"/>
+    <w:lsdException w:name="Medium List 1 Accent 5" w:semiHidden="0" w:uiPriority="65" w:unhideWhenUsed="0"/>
+    <w:lsdException w:name="Medium List 2 Accent 5" w:semiHidden="0" w:uiPriority="66" w:unhideWhenUsed="0"/>
+    <w:lsdException w:name="Medium Grid 1 Accent 5" w:semiHidden="0" w:uiPriority="67" w:unhideWhenUsed="0"/>
+    <w:lsdException w:name="Medium Grid 2 Accent 5" w:semiHidden="0" w:uiPriority="68" w:unhideWhenUsed="0"/>
+    <w:lsdException w:name="Medium Grid 3 Accent 5" w:semiHidden="0" w:uiPriority="69" w:unhideWhenUsed="0"/>
+    <w:lsdException w:name="Dark List Accent 5" w:semiHidden="0" w:uiPriority="70" w:unhideWhenUsed="0"/>
+    <w:lsdException w:name="Colorful Shading Accent 5" w:semiHidden="0" w:uiPriority="71" w:unhideWhenUsed="0"/>
+    <w:lsdException w:name="Colorful List Accent 5" w:semiHidden="0" w:uiPriority="72" w:unhideWhenUsed="0"/>
+    <w:lsdException w:name="Colorful Grid Accent 5" w:semiHidden="0" w:uiPriority="73" w:unhideWhenUsed="0"/>
+    <w:lsdException w:name="Light Shading Accent 6" w:semiHidden="0" w:uiPriority="60" w:unhideWhenUsed="0"/>
+    <w:lsdException w:name="Light List Accent 6" w:semiHidden="0" w:uiPriority="61" w:unhideWhenUsed="0"/>
+    <w:lsdException w:name="Light Grid Accent 6" w:semiHidden="0" w:uiPriority="62" w:unhideWhenUsed="0"/>
+    <w:lsdException w:name="Medium Shading 1 Accent 6" w:semiHidden="0" w:uiPriority="63" w:unhideWhenUsed="0"/>
+    <w:lsdException w:name="Medium Shading 2 Accent 6" w:semiHidden="0" w:uiPriority="64" w:unhideWhenUsed="0"/>
+    <w:lsdException w:name="Medium List 1 Accent 6" w:semiHidden="0" w:uiPriority="65" w:unhideWhenUsed="0"/>
+    <w:lsdException w:name="Medium List 2 Accent 6" w:semiHidden="0" w:uiPriority="66" w:unhideWhenUsed="0"/>
+    <w:lsdException w:name="Medium Grid 1 Accent 6" w:semiHidden="0" w:uiPriority="67" w:unhideWhenUsed="0"/>
+    <w:lsdException w:name="Medium Grid 2 Accent 6" w:semiHidden="0" w:uiPriority="68" w:unhideWhenUsed="0"/>
+    <w:lsdException w:name="Medium Grid 3 Accent 6" w:semiHidden="0" w:uiPriority="69" w:unhideWhenUsed="0"/>
+    <w:lsdException w:name="Dark List Accent 6" w:semiHidden="0" w:uiPriority="70" w:unhideWhenUsed="0"/>
+    <w:lsdException w:name="Colorful Shading Accent 6" w:semiHidden="0" w:uiPriority="71" w:unhideWhenUsed="0"/>
+    <w:lsdException w:name="Colorful List Accent 6" w:semiHidden="0" w:uiPriority="72" w:unhideWhenUsed="0"/>
+    <w:lsdException w:name="Colorful Grid Accent 6" w:semiHidden="0" w:uiPriority="73" w:unhideWhenUsed="0"/>
+    <w:lsdException w:name="Subtle Emphasis" w:semiHidden="0" w:uiPriority="19" w:unhideWhenUsed="0" w:qFormat="1"/>
+    <w:lsdException w:name="Intense Emphasis" w:semiHidden="0" w:uiPriority="21" w:unhideWhenUsed="0" w:qFormat="1"/>
+    <w:lsdException w:name="Subtle Reference" w:semiHidden="0" w:uiPriority="31" w:unhideWhenUsed="0" w:qFormat="1"/>
+    <w:lsdException w:name="Intense Reference" w:semiHidden="0" w:uiPriority="32" w:unhideWhenUsed="0" w:qFormat="1"/>
+    <w:lsdException w:name="Book Title" w:semiHidden="0" w:uiPriority="33" w:unhideWhenUsed="0" w:qFormat="1"/>
+    <w:lsdException w:name="Bibliography" w:uiPriority="37"/>
+    <w:lsdException w:name="TOC Heading" w:uiPriority="39" w:qFormat="1"/>
+  </w:latentStyles>
+  <w:style w:type="paragraph" w:default="1" w:styleId="Normal">
+    <w:name w:val="Normal"/>
+    <w:qFormat/>
+  </w:style>
+  <w:style w:type="character" w:default="1" w:styleId="Fuentedeprrafopredeter">
+    <w:name w:val="Default Paragraph Font"/>
+    <w:uiPriority w:val="1"/>
+    <w:semiHidden/>
+    <w:unhideWhenUsed/>
+  </w:style>
+  <w:style w:type="table" w:default="1" w:styleId="Tablanormal">
+    <w:name w:val="Normal Table"/>
+    <w:uiPriority w:val="99"/>
+    <w:semiHidden/>
+    <w:unhideWhenUsed/>
+    <w:tblPr>
+      <w:tblInd w:w="0" w:type="dxa"/>
+      <w:tblCellMar>
+        <w:top w:w="0" w:type="dxa"/>
+        <w:left w:w="108" w:type="dxa"/>
+        <w:bottom w:w="0" w:type="dxa"/>
+        <w:right w:w="108" w:type="dxa"/>
+      </w:tblCellMar>
+    </w:tblPr>
+  </w:style>
+  <w:style w:type="numbering" w:default="1" w:styleId="Sinlista">
+    <w:name w:val="No List"/>
+    <w:uiPriority w:val="99"/>
+    <w:semiHidden/>
+    <w:unhideWhenUsed/>
   </w:style>
 </w:styles>
 </file>
@@ -4602,7 +4950,7 @@
 </file>
 
 <file path=customXml/itemProps1.xml><?xml version="1.0" encoding="utf-8"?>
-<ds:datastoreItem xmlns:ds="http://schemas.openxmlformats.org/officeDocument/2006/customXml" ds:itemID="{67DBA9E7-89B1-4DAE-9520-06086C76BB28}">
+<ds:datastoreItem xmlns:ds="http://schemas.openxmlformats.org/officeDocument/2006/customXml" ds:itemID="{81C62F42-A559-431D-8414-F237C5434A54}">
   <ds:schemaRefs>
     <ds:schemaRef ds:uri="http://schemas.openxmlformats.org/officeDocument/2006/bibliography"/>
   </ds:schemaRefs>

</xml_diff>

<commit_message>
﻿DOC: Updating shortcuts keyboard map with the new shortcuts and the corresponding guide
</commit_message>
<xml_diff>
--- a/starviewer/doc/help/shortcuts/Starviewer_Shortcuts_guide.docx
+++ b/starviewer/doc/help/shortcuts/Starviewer_Shortcuts_guide.docx
@@ -8,6 +8,7 @@
           <w:lang w:val="es-ES"/>
         </w:rPr>
       </w:pPr>
+      <w:bookmarkStart w:id="0" w:name="_GoBack"/>
       <w:r>
         <w:rPr>
           <w:noProof/>
@@ -17,15 +18,15 @@
           <wp:anchor distT="0" distB="0" distL="114300" distR="114300" simplePos="0" relativeHeight="251659264" behindDoc="1" locked="0" layoutInCell="1" allowOverlap="1">
             <wp:simplePos x="0" y="0"/>
             <wp:positionH relativeFrom="column">
-              <wp:posOffset>59055</wp:posOffset>
+              <wp:posOffset>-323850</wp:posOffset>
             </wp:positionH>
             <wp:positionV relativeFrom="paragraph">
-              <wp:posOffset>14605</wp:posOffset>
+              <wp:posOffset>-80010</wp:posOffset>
             </wp:positionV>
-            <wp:extent cx="8994775" cy="3800475"/>
-            <wp:effectExtent l="19050" t="0" r="0" b="0"/>
+            <wp:extent cx="9972040" cy="3568065"/>
+            <wp:effectExtent l="0" t="0" r="0" b="0"/>
             <wp:wrapTopAndBottom/>
-            <wp:docPr id="1" name="36 Imagen" descr="image17791.png"/>
+            <wp:docPr id="1" name="36 Imagen"/>
             <wp:cNvGraphicFramePr>
               <a:graphicFrameLocks xmlns:a="http://schemas.openxmlformats.org/drawingml/2006/main" noChangeAspect="1"/>
             </wp:cNvGraphicFramePr>
@@ -37,7 +38,13 @@
                     <pic:cNvPicPr/>
                   </pic:nvPicPr>
                   <pic:blipFill>
-                    <a:blip r:embed="rId9"/>
+                    <a:blip r:embed="rId9">
+                      <a:extLst>
+                        <a:ext uri="{28A0092B-C50C-407E-A947-70E740481C1C}">
+                          <a14:useLocalDpi xmlns:a14="http://schemas.microsoft.com/office/drawing/2010/main" val="0"/>
+                        </a:ext>
+                      </a:extLst>
+                    </a:blip>
                     <a:stretch>
                       <a:fillRect/>
                     </a:stretch>
@@ -45,7 +52,7 @@
                   <pic:spPr>
                     <a:xfrm>
                       <a:off x="0" y="0"/>
-                      <a:ext cx="8994775" cy="3800475"/>
+                      <a:ext cx="9972040" cy="3568065"/>
                     </a:xfrm>
                     <a:prstGeom prst="rect">
                       <a:avLst/>
@@ -54,9 +61,16 @@
                 </pic:pic>
               </a:graphicData>
             </a:graphic>
+            <wp14:sizeRelH relativeFrom="margin">
+              <wp14:pctWidth>0</wp14:pctWidth>
+            </wp14:sizeRelH>
+            <wp14:sizeRelV relativeFrom="margin">
+              <wp14:pctHeight>0</wp14:pctHeight>
+            </wp14:sizeRelV>
           </wp:anchor>
         </w:drawing>
       </w:r>
+      <w:bookmarkEnd w:id="0"/>
       <w:r>
         <w:rPr>
           <w:lang w:val="es-ES"/>
@@ -1903,7 +1917,7 @@
                 <w:sz w:val="22"/>
                 <w:szCs w:val="22"/>
               </w:rPr>
-              <w:t>P</w:t>
+              <w:t>U</w:t>
             </w:r>
           </w:p>
         </w:tc>
@@ -2424,8 +2438,6 @@
             </w:rPr>
             <w:t>0.12</w:t>
           </w:r>
-          <w:bookmarkStart w:id="0" w:name="_GoBack"/>
-          <w:bookmarkEnd w:id="0"/>
         </w:p>
       </w:tc>
     </w:tr>
@@ -4950,7 +4962,7 @@
 </file>
 
 <file path=customXml/itemProps1.xml><?xml version="1.0" encoding="utf-8"?>
-<ds:datastoreItem xmlns:ds="http://schemas.openxmlformats.org/officeDocument/2006/customXml" ds:itemID="{81C62F42-A559-431D-8414-F237C5434A54}">
+<ds:datastoreItem xmlns:ds="http://schemas.openxmlformats.org/officeDocument/2006/customXml" ds:itemID="{99D56EE7-C67D-4098-81F0-55C7087598DA}">
   <ds:schemaRefs>
     <ds:schemaRef ds:uri="http://schemas.openxmlformats.org/officeDocument/2006/bibliography"/>
   </ds:schemaRefs>

</xml_diff>

<commit_message>
ENH: Add Hanging protocol shortcuts to shortcuts help guide
</commit_message>
<xml_diff>
--- a/starviewer/doc/help/shortcuts/Starviewer_Shortcuts_guide.docx
+++ b/starviewer/doc/help/shortcuts/Starviewer_Shortcuts_guide.docx
@@ -8,22 +8,21 @@
           <w:lang w:val="es-ES"/>
         </w:rPr>
       </w:pPr>
-      <w:bookmarkStart w:id="0" w:name="_GoBack"/>
       <w:r>
         <w:rPr>
           <w:noProof/>
-          <w:lang w:eastAsia="ca-ES"/>
+          <w:lang w:val="es-ES"/>
         </w:rPr>
         <w:drawing>
           <wp:anchor distT="0" distB="0" distL="114300" distR="114300" simplePos="0" relativeHeight="251659264" behindDoc="1" locked="0" layoutInCell="1" allowOverlap="1">
             <wp:simplePos x="0" y="0"/>
             <wp:positionH relativeFrom="column">
-              <wp:posOffset>-321310</wp:posOffset>
+              <wp:posOffset>-457200</wp:posOffset>
             </wp:positionH>
             <wp:positionV relativeFrom="paragraph">
               <wp:posOffset>-80010</wp:posOffset>
             </wp:positionV>
-            <wp:extent cx="9967595" cy="3568065"/>
+            <wp:extent cx="9967595" cy="3567430"/>
             <wp:effectExtent l="0" t="0" r="0" b="0"/>
             <wp:wrapTopAndBottom/>
             <wp:docPr id="1" name="36 Imagen"/>
@@ -52,7 +51,7 @@
                   <pic:spPr>
                     <a:xfrm>
                       <a:off x="0" y="0"/>
-                      <a:ext cx="9967595" cy="3568065"/>
+                      <a:ext cx="9967595" cy="3567430"/>
                     </a:xfrm>
                     <a:prstGeom prst="rect">
                       <a:avLst/>
@@ -70,7 +69,6 @@
           </wp:anchor>
         </w:drawing>
       </w:r>
-      <w:bookmarkEnd w:id="0"/>
       <w:r>
         <w:rPr>
           <w:lang w:val="es-ES"/>
@@ -108,7 +106,7 @@
             <w:r>
               <w:rPr>
                 <w:noProof/>
-                <w:lang w:eastAsia="ca-ES"/>
+                <w:lang w:val="es-ES"/>
               </w:rPr>
               <w:drawing>
                 <wp:inline distT="0" distB="0" distL="0" distR="0">
@@ -223,7 +221,7 @@
                 <w:noProof/>
                 <w:sz w:val="22"/>
                 <w:szCs w:val="22"/>
-                <w:lang w:eastAsia="ca-ES"/>
+                <w:lang w:val="es-ES"/>
               </w:rPr>
               <w:drawing>
                 <wp:inline distT="0" distB="0" distL="0" distR="0">
@@ -340,7 +338,7 @@
                 <w:noProof/>
                 <w:sz w:val="22"/>
                 <w:szCs w:val="22"/>
-                <w:lang w:eastAsia="ca-ES"/>
+                <w:lang w:val="es-ES"/>
               </w:rPr>
               <w:drawing>
                 <wp:inline distT="0" distB="0" distL="0" distR="0">
@@ -440,7 +438,7 @@
             <w:r>
               <w:rPr>
                 <w:noProof/>
-                <w:lang w:eastAsia="ca-ES"/>
+                <w:lang w:val="es-ES"/>
               </w:rPr>
               <w:drawing>
                 <wp:inline distT="0" distB="0" distL="0" distR="0">
@@ -555,7 +553,7 @@
                 <w:noProof/>
                 <w:sz w:val="22"/>
                 <w:szCs w:val="22"/>
-                <w:lang w:eastAsia="ca-ES"/>
+                <w:lang w:val="es-ES"/>
               </w:rPr>
               <w:drawing>
                 <wp:inline distT="0" distB="0" distL="0" distR="0">
@@ -679,7 +677,7 @@
                 <w:noProof/>
                 <w:sz w:val="22"/>
                 <w:szCs w:val="22"/>
-                <w:lang w:eastAsia="ca-ES"/>
+                <w:lang w:val="es-ES"/>
               </w:rPr>
               <w:drawing>
                 <wp:inline distT="0" distB="0" distL="0" distR="0">
@@ -796,7 +794,7 @@
             <w:r>
               <w:rPr>
                 <w:noProof/>
-                <w:lang w:eastAsia="ca-ES"/>
+                <w:lang w:val="es-ES"/>
               </w:rPr>
               <w:drawing>
                 <wp:inline distT="0" distB="0" distL="0" distR="0">
@@ -911,7 +909,7 @@
                 <w:noProof/>
                 <w:sz w:val="22"/>
                 <w:szCs w:val="22"/>
-                <w:lang w:eastAsia="ca-ES"/>
+                <w:lang w:val="es-ES"/>
               </w:rPr>
               <w:drawing>
                 <wp:inline distT="0" distB="0" distL="0" distR="0">
@@ -1040,7 +1038,7 @@
                 <w:noProof/>
                 <w:sz w:val="22"/>
                 <w:szCs w:val="22"/>
-                <w:lang w:eastAsia="ca-ES"/>
+                <w:lang w:val="es-ES"/>
               </w:rPr>
               <w:drawing>
                 <wp:inline distT="0" distB="0" distL="0" distR="0">
@@ -1151,7 +1149,7 @@
             <w:r>
               <w:rPr>
                 <w:noProof/>
-                <w:lang w:eastAsia="ca-ES"/>
+                <w:lang w:val="es-ES"/>
               </w:rPr>
               <w:drawing>
                 <wp:inline distT="0" distB="0" distL="0" distR="0">
@@ -1273,7 +1271,7 @@
                 <w:noProof/>
                 <w:sz w:val="22"/>
                 <w:szCs w:val="22"/>
-                <w:lang w:eastAsia="ca-ES"/>
+                <w:lang w:val="es-ES"/>
               </w:rPr>
               <w:drawing>
                 <wp:inline distT="0" distB="0" distL="0" distR="0">
@@ -1395,7 +1393,7 @@
                 <w:noProof/>
                 <w:sz w:val="22"/>
                 <w:szCs w:val="22"/>
-                <w:lang w:eastAsia="ca-ES"/>
+                <w:lang w:val="es-ES"/>
               </w:rPr>
               <w:drawing>
                 <wp:inline distT="0" distB="0" distL="0" distR="0">
@@ -1561,7 +1559,7 @@
                 <w:noProof/>
                 <w:sz w:val="22"/>
                 <w:szCs w:val="22"/>
-                <w:lang w:eastAsia="ca-ES"/>
+                <w:lang w:val="es-ES"/>
               </w:rPr>
               <w:drawing>
                 <wp:inline distT="0" distB="0" distL="0" distR="0">
@@ -1683,7 +1681,7 @@
                 <w:noProof/>
                 <w:sz w:val="22"/>
                 <w:szCs w:val="22"/>
-                <w:lang w:eastAsia="ca-ES"/>
+                <w:lang w:val="es-ES"/>
               </w:rPr>
               <w:drawing>
                 <wp:inline distT="0" distB="0" distL="0" distR="0">
@@ -1795,6 +1793,8 @@
             </w:r>
           </w:p>
         </w:tc>
+        <w:bookmarkStart w:id="0" w:name="_GoBack"/>
+        <w:bookmarkEnd w:id="0"/>
       </w:tr>
       <w:tr>
         <w:trPr>
@@ -1808,7 +1808,7 @@
             <w:r>
               <w:rPr>
                 <w:noProof/>
-                <w:lang w:eastAsia="ca-ES"/>
+                <w:lang w:val="es-ES"/>
               </w:rPr>
               <w:drawing>
                 <wp:inline distT="0" distB="0" distL="0" distR="0">
@@ -1928,7 +1928,7 @@
             <w:r>
               <w:rPr>
                 <w:noProof/>
-                <w:lang w:eastAsia="ca-ES"/>
+                <w:lang w:val="es-ES"/>
               </w:rPr>
               <w:drawing>
                 <wp:inline distT="0" distB="0" distL="0" distR="0">
@@ -2139,9 +2139,7 @@
       <w:headerReference w:type="even" r:id="rId26"/>
       <w:headerReference w:type="default" r:id="rId27"/>
       <w:footerReference w:type="even" r:id="rId28"/>
-      <w:footerReference w:type="default" r:id="rId29"/>
-      <w:headerReference w:type="first" r:id="rId30"/>
-      <w:footerReference w:type="first" r:id="rId31"/>
+      <w:headerReference w:type="first" r:id="rId29"/>
       <w:pgSz w:w="16840" w:h="11900" w:orient="landscape"/>
       <w:pgMar w:top="567" w:right="1418" w:bottom="142" w:left="1134" w:header="140" w:footer="57" w:gutter="0"/>
       <w:cols w:space="708"/>
@@ -2199,26 +2197,6 @@
       <w:fldChar w:fldCharType="end"/>
     </w:r>
   </w:p>
-  <w:p>
-    <w:pPr>
-      <w:pStyle w:val="Piedepgina"/>
-    </w:pPr>
-  </w:p>
-</w:ftr>
-</file>
-
-<file path=word/footer2.xml><?xml version="1.0" encoding="utf-8"?>
-<w:ftr xmlns:wpc="http://schemas.microsoft.com/office/word/2010/wordprocessingCanvas" xmlns:mc="http://schemas.openxmlformats.org/markup-compatibility/2006" xmlns:o="urn:schemas-microsoft-com:office:office" xmlns:r="http://schemas.openxmlformats.org/officeDocument/2006/relationships" xmlns:m="http://schemas.openxmlformats.org/officeDocument/2006/math" xmlns:v="urn:schemas-microsoft-com:vml" xmlns:wp14="http://schemas.microsoft.com/office/word/2010/wordprocessingDrawing" xmlns:wp="http://schemas.openxmlformats.org/drawingml/2006/wordprocessingDrawing" xmlns:w10="urn:schemas-microsoft-com:office:word" xmlns:w="http://schemas.openxmlformats.org/wordprocessingml/2006/main" xmlns:w14="http://schemas.microsoft.com/office/word/2010/wordml" xmlns:wpg="http://schemas.microsoft.com/office/word/2010/wordprocessingGroup" xmlns:wpi="http://schemas.microsoft.com/office/word/2010/wordprocessingInk" xmlns:wne="http://schemas.microsoft.com/office/word/2006/wordml" xmlns:wps="http://schemas.microsoft.com/office/word/2010/wordprocessingShape" mc:Ignorable="w14 wp14">
-  <w:p>
-    <w:pPr>
-      <w:pStyle w:val="Piedepgina"/>
-    </w:pPr>
-  </w:p>
-</w:ftr>
-</file>
-
-<file path=word/footer3.xml><?xml version="1.0" encoding="utf-8"?>
-<w:ftr xmlns:wpc="http://schemas.microsoft.com/office/word/2010/wordprocessingCanvas" xmlns:mc="http://schemas.openxmlformats.org/markup-compatibility/2006" xmlns:o="urn:schemas-microsoft-com:office:office" xmlns:r="http://schemas.openxmlformats.org/officeDocument/2006/relationships" xmlns:m="http://schemas.openxmlformats.org/officeDocument/2006/math" xmlns:v="urn:schemas-microsoft-com:vml" xmlns:wp14="http://schemas.microsoft.com/office/word/2010/wordprocessingDrawing" xmlns:wp="http://schemas.openxmlformats.org/drawingml/2006/wordprocessingDrawing" xmlns:w10="urn:schemas-microsoft-com:office:word" xmlns:w="http://schemas.openxmlformats.org/wordprocessingml/2006/main" xmlns:w14="http://schemas.microsoft.com/office/word/2010/wordml" xmlns:wpg="http://schemas.microsoft.com/office/word/2010/wordprocessingGroup" xmlns:wpi="http://schemas.microsoft.com/office/word/2010/wordprocessingInk" xmlns:wne="http://schemas.microsoft.com/office/word/2006/wordml" xmlns:wps="http://schemas.microsoft.com/office/word/2010/wordprocessingShape" mc:Ignorable="w14 wp14">
   <w:p>
     <w:pPr>
       <w:pStyle w:val="Piedepgina"/>
@@ -2293,7 +2271,7 @@
     <w:r>
       <w:rPr>
         <w:noProof/>
-        <w:lang w:eastAsia="ca-ES"/>
+        <w:lang w:val="es-ES"/>
       </w:rPr>
       <w:drawing>
         <wp:anchor distT="0" distB="0" distL="114300" distR="114300" simplePos="0" relativeHeight="251662336" behindDoc="0" locked="0" layoutInCell="1" allowOverlap="1" wp14:anchorId="3F238343" wp14:editId="506F6BAB">
@@ -3190,7 +3168,6 @@
     <w:uiPriority w:val="59"/>
     <w:rsid w:val="00BB1D52"/>
     <w:tblPr>
-      <w:tblInd w:w="0" w:type="dxa"/>
       <w:tblBorders>
         <w:top w:val="single" w:sz="4" w:space="0" w:color="auto"/>
         <w:left w:val="single" w:sz="4" w:space="0" w:color="auto"/>
@@ -3199,12 +3176,6 @@
         <w:insideH w:val="single" w:sz="4" w:space="0" w:color="auto"/>
         <w:insideV w:val="single" w:sz="4" w:space="0" w:color="auto"/>
       </w:tblBorders>
-      <w:tblCellMar>
-        <w:top w:w="0" w:type="dxa"/>
-        <w:left w:w="108" w:type="dxa"/>
-        <w:bottom w:w="0" w:type="dxa"/>
-        <w:right w:w="108" w:type="dxa"/>
-      </w:tblCellMar>
     </w:tblPr>
   </w:style>
   <w:style w:type="character" w:styleId="nfasisintenso">
@@ -3676,13 +3647,6 @@
     <w:tblPr>
       <w:tblStyleRowBandSize w:val="1"/>
       <w:tblStyleColBandSize w:val="1"/>
-      <w:tblInd w:w="0" w:type="dxa"/>
-      <w:tblCellMar>
-        <w:top w:w="0" w:type="dxa"/>
-        <w:left w:w="108" w:type="dxa"/>
-        <w:bottom w:w="0" w:type="dxa"/>
-        <w:right w:w="108" w:type="dxa"/>
-      </w:tblCellMar>
     </w:tblPr>
     <w:tcPr>
       <w:shd w:val="clear" w:color="auto" w:fill="8064A2" w:themeFill="accent4"/>
@@ -3786,18 +3750,14 @@
       <w:sz w:val="20"/>
     </w:rPr>
     <w:tblPr>
-      <w:tblInd w:w="0" w:type="dxa"/>
       <w:tblBorders>
         <w:top w:val="single" w:sz="12" w:space="0" w:color="auto"/>
+        <w:left w:val="none" w:sz="0" w:space="0" w:color="auto"/>
         <w:bottom w:val="single" w:sz="12" w:space="0" w:color="auto"/>
+        <w:right w:val="none" w:sz="0" w:space="0" w:color="auto"/>
         <w:insideH w:val="single" w:sz="8" w:space="0" w:color="auto"/>
+        <w:insideV w:val="none" w:sz="0" w:space="0" w:color="auto"/>
       </w:tblBorders>
-      <w:tblCellMar>
-        <w:top w:w="0" w:type="dxa"/>
-        <w:left w:w="108" w:type="dxa"/>
-        <w:bottom w:w="0" w:type="dxa"/>
-        <w:right w:w="108" w:type="dxa"/>
-      </w:tblCellMar>
     </w:tblPr>
     <w:tcPr>
       <w:tcMar>
@@ -3860,17 +3820,10 @@
     <w:tblPr>
       <w:tblStyleRowBandSize w:val="1"/>
       <w:tblStyleColBandSize w:val="1"/>
-      <w:tblInd w:w="0" w:type="dxa"/>
       <w:tblBorders>
         <w:top w:val="single" w:sz="8" w:space="0" w:color="9BBB59" w:themeColor="accent3"/>
         <w:bottom w:val="single" w:sz="8" w:space="0" w:color="9BBB59" w:themeColor="accent3"/>
       </w:tblBorders>
-      <w:tblCellMar>
-        <w:top w:w="0" w:type="dxa"/>
-        <w:left w:w="108" w:type="dxa"/>
-        <w:bottom w:w="0" w:type="dxa"/>
-        <w:right w:w="108" w:type="dxa"/>
-      </w:tblCellMar>
     </w:tblPr>
     <w:tblStylePr w:type="firstRow">
       <w:pPr>
@@ -3969,12 +3922,8 @@
       <w:color w:val="0074BA"/>
     </w:rPr>
     <w:tblPr>
-      <w:tblInd w:w="0" w:type="dxa"/>
       <w:tblCellMar>
-        <w:top w:w="0" w:type="dxa"/>
         <w:left w:w="0" w:type="dxa"/>
-        <w:bottom w:w="0" w:type="dxa"/>
-        <w:right w:w="108" w:type="dxa"/>
       </w:tblCellMar>
     </w:tblPr>
     <w:tcPr>
@@ -4037,18 +3986,11 @@
       <w:sz w:val="20"/>
     </w:rPr>
     <w:tblPr>
-      <w:tblInd w:w="0" w:type="dxa"/>
       <w:tblBorders>
         <w:top w:val="single" w:sz="12" w:space="0" w:color="auto"/>
         <w:bottom w:val="single" w:sz="12" w:space="0" w:color="auto"/>
         <w:insideH w:val="single" w:sz="6" w:space="0" w:color="auto"/>
       </w:tblBorders>
-      <w:tblCellMar>
-        <w:top w:w="0" w:type="dxa"/>
-        <w:left w:w="108" w:type="dxa"/>
-        <w:bottom w:w="0" w:type="dxa"/>
-        <w:right w:w="108" w:type="dxa"/>
-      </w:tblCellMar>
     </w:tblPr>
     <w:tcPr>
       <w:tcMar>
@@ -4070,12 +4012,8 @@
       <w:sz w:val="20"/>
     </w:rPr>
     <w:tblPr>
-      <w:tblInd w:w="0" w:type="dxa"/>
       <w:tblCellMar>
-        <w:top w:w="0" w:type="dxa"/>
         <w:left w:w="0" w:type="dxa"/>
-        <w:bottom w:w="0" w:type="dxa"/>
-        <w:right w:w="108" w:type="dxa"/>
       </w:tblCellMar>
     </w:tblPr>
     <w:tcPr>
@@ -4338,13 +4276,6 @@
     <w:tblPr>
       <w:tblStyleRowBandSize w:val="1"/>
       <w:tblStyleColBandSize w:val="1"/>
-      <w:tblInd w:w="0" w:type="dxa"/>
-      <w:tblCellMar>
-        <w:top w:w="0" w:type="dxa"/>
-        <w:left w:w="108" w:type="dxa"/>
-        <w:bottom w:w="0" w:type="dxa"/>
-        <w:right w:w="108" w:type="dxa"/>
-      </w:tblCellMar>
     </w:tblPr>
     <w:tcPr>
       <w:shd w:val="clear" w:color="auto" w:fill="E6E6E6" w:themeFill="text1" w:themeFillTint="19"/>
@@ -4420,17 +4351,13 @@
       <w:rFonts w:ascii="HelveticaNeueLT Com 67 MdCn" w:hAnsi="HelveticaNeueLT Com 67 MdCn"/>
     </w:rPr>
     <w:tblPr>
-      <w:tblInd w:w="0" w:type="dxa"/>
       <w:tblBorders>
         <w:top w:val="single" w:sz="8" w:space="0" w:color="auto"/>
         <w:bottom w:val="single" w:sz="8" w:space="0" w:color="auto"/>
         <w:insideH w:val="single" w:sz="8" w:space="0" w:color="auto"/>
       </w:tblBorders>
       <w:tblCellMar>
-        <w:top w:w="0" w:type="dxa"/>
         <w:left w:w="0" w:type="dxa"/>
-        <w:bottom w:w="0" w:type="dxa"/>
-        <w:right w:w="108" w:type="dxa"/>
       </w:tblCellMar>
     </w:tblPr>
     <w:tcPr>
@@ -4953,7 +4880,7 @@
 </file>
 
 <file path=customXml/itemProps1.xml><?xml version="1.0" encoding="utf-8"?>
-<ds:datastoreItem xmlns:ds="http://schemas.openxmlformats.org/officeDocument/2006/customXml" ds:itemID="{9B824F45-E266-4BC9-987D-C4FD5FB9FBE4}">
+<ds:datastoreItem xmlns:ds="http://schemas.openxmlformats.org/officeDocument/2006/customXml" ds:itemID="{C4CE84FC-A115-4FD2-ABFE-C9B8A3E8D153}">
   <ds:schemaRefs>
     <ds:schemaRef ds:uri="http://schemas.openxmlformats.org/officeDocument/2006/bibliography"/>
   </ds:schemaRefs>

</xml_diff>